<commit_message>
BV_VIP-85: Fixed error in VVC QRs
</commit_message>
<xml_diff>
--- a/bitvis_vip_avalon_mm/doc/avalon_mm_vvc_QuickRef.docx
+++ b/bitvis_vip_avalon_mm/doc/avalon_mm_vvc_QuickRef.docx
@@ -9450,23 +9450,12 @@
       </w:r>
       <w:proofErr w:type="spellStart"/>
       <w:r>
-        <w:t>uvvm_vvc_</w:t>
+        <w:t>uvvm_vvc_framework.</w:t>
       </w:r>
-      <w:proofErr w:type="gramStart"/>
+      <w:bookmarkStart w:id="1" w:name="_GoBack"/>
+      <w:bookmarkEnd w:id="1"/>
       <w:r>
-        <w:t>framework.uvvm</w:t>
-      </w:r>
-      <w:proofErr w:type="gramEnd"/>
-      <w:r>
-        <w:t>_methods_pkg</w:t>
-      </w:r>
-      <w:proofErr w:type="spellEnd"/>
-      <w:r>
-        <w:t xml:space="preserve"> and </w:t>
-      </w:r>
-      <w:proofErr w:type="spellStart"/>
-      <w:r>
-        <w:t>uvvm_vvc_framework.uvvm_support_pkg</w:t>
+        <w:t>td_vvc_framework_common_methods_pkg</w:t>
       </w:r>
       <w:proofErr w:type="spellEnd"/>
       <w:r>
@@ -14707,7 +14696,7 @@
                 <w:szCs w:val="18"/>
               </w:rPr>
             </w:pPr>
-            <w:bookmarkStart w:id="1" w:name="_Hlk494267197"/>
+            <w:bookmarkStart w:id="2" w:name="_Hlk494267197"/>
             <w:r>
               <w:rPr>
                 <w:rFonts w:cs="Helvetica"/>
@@ -14780,7 +14769,7 @@
               </w:rPr>
               <w:br/>
             </w:r>
-            <w:bookmarkEnd w:id="1"/>
+            <w:bookmarkEnd w:id="2"/>
             <w:r>
               <w:rPr>
                 <w:rFonts w:cs="Helvetica"/>
@@ -15728,17 +15717,7 @@
                 <w:sz w:val="15"/>
                 <w:szCs w:val="18"/>
               </w:rPr>
-              <w:t xml:space="preserve"> queue exceeds this coun</w:t>
-            </w:r>
-            <w:bookmarkStart w:id="2" w:name="_GoBack"/>
-            <w:bookmarkEnd w:id="2"/>
-            <w:r>
-              <w:rPr>
-                <w:rFonts w:cs="Helvetica"/>
-                <w:sz w:val="15"/>
-                <w:szCs w:val="18"/>
-              </w:rPr>
-              <w:t>t. Used for early warning if result queue is almost full. Will be ignored if set to 0.</w:t>
+              <w:t xml:space="preserve"> queue exceeds this count. Used for early warning if result queue is almost full. Will be ignored if set to 0.</w:t>
             </w:r>
           </w:p>
         </w:tc>
@@ -19526,7 +19505,7 @@
               <w:sz w:val="14"/>
               <w:lang w:val="en-US"/>
             </w:rPr>
-            <w:t>2018-07-31</w:t>
+            <w:t>2018-11-19</w:t>
           </w:r>
           <w:r>
             <w:rPr>
@@ -26632,7 +26611,7 @@
 </file>
 
 <file path=customXml/itemProps1.xml><?xml version="1.0" encoding="utf-8"?>
-<ds:datastoreItem xmlns:ds="http://schemas.openxmlformats.org/officeDocument/2006/customXml" ds:itemID="{9ED3FB33-CBFA-4660-90C0-32113473A1FD}">
+<ds:datastoreItem xmlns:ds="http://schemas.openxmlformats.org/officeDocument/2006/customXml" ds:itemID="{D9446382-D9C9-41B2-A279-D42FB1424CD1}">
   <ds:schemaRefs>
     <ds:schemaRef ds:uri="http://schemas.openxmlformats.org/officeDocument/2006/bibliography"/>
   </ds:schemaRefs>

</xml_diff>

<commit_message>
BV_VIP-88: changed from shared_cmd_idx to get_last_received_cmd_idx() in VVC QRs
</commit_message>
<xml_diff>
--- a/bitvis_vip_avalon_mm/doc/avalon_mm_vvc_QuickRef.docx
+++ b/bitvis_vip_avalon_mm/doc/avalon_mm_vvc_QuickRef.docx
@@ -9440,8 +9440,6 @@
           <w:szCs w:val="40"/>
         </w:rPr>
       </w:pPr>
-      <w:bookmarkStart w:id="1" w:name="_GoBack"/>
-      <w:bookmarkEnd w:id="1"/>
       <w:r>
         <w:br w:type="page"/>
       </w:r>
@@ -11722,9 +11720,27 @@
                 <w:sz w:val="15"/>
                 <w:szCs w:val="15"/>
               </w:rPr>
-              <w:t>shared_cmd_idx</w:t>
+              <w:t>get_last_received</w:t>
+            </w:r>
+            <w:r>
+              <w:rPr>
+                <w:rFonts w:ascii="Courier New" w:hAnsi="Courier New" w:cs="Courier New"/>
+                <w:sz w:val="15"/>
+                <w:szCs w:val="15"/>
+              </w:rPr>
+              <w:t>_cmd_idx</w:t>
             </w:r>
             <w:proofErr w:type="spellEnd"/>
+            <w:r>
+              <w:rPr>
+                <w:rFonts w:ascii="Courier New" w:hAnsi="Courier New" w:cs="Courier New"/>
+                <w:sz w:val="15"/>
+                <w:szCs w:val="15"/>
+              </w:rPr>
+              <w:t>(AVALON_MM_VVCT, 1)</w:t>
+            </w:r>
+            <w:bookmarkStart w:id="1" w:name="_GoBack"/>
+            <w:bookmarkEnd w:id="1"/>
             <w:r>
               <w:rPr>
                 <w:rFonts w:ascii="Courier New" w:hAnsi="Courier New" w:cs="Courier New"/>
@@ -17151,21 +17167,7 @@
         <w:rPr>
           <w:rFonts w:ascii="Courier New" w:hAnsi="Courier New" w:cs="Courier New"/>
         </w:rPr>
-        <w:t xml:space="preserve">((C_DATA_WIDTH/8)-1 </w:t>
-      </w:r>
-      <w:proofErr w:type="spellStart"/>
-      <w:r>
-        <w:rPr>
-          <w:rFonts w:ascii="Courier New" w:hAnsi="Courier New" w:cs="Courier New"/>
-        </w:rPr>
-        <w:t>downto</w:t>
-      </w:r>
-      <w:proofErr w:type="spellEnd"/>
-      <w:r>
-        <w:rPr>
-          <w:rFonts w:ascii="Courier New" w:hAnsi="Courier New" w:cs="Courier New"/>
-        </w:rPr>
-        <w:t xml:space="preserve"> 0),</w:t>
+        <w:t>((C_DATA_WIDTH/8)-1 downto 0),</w:t>
       </w:r>
     </w:p>
     <w:p>
@@ -17200,21 +17202,7 @@
         <w:rPr>
           <w:rFonts w:ascii="Courier New" w:hAnsi="Courier New" w:cs="Courier New"/>
         </w:rPr>
-        <w:t xml:space="preserve">C_DATA_WIDTH-1 </w:t>
-      </w:r>
-      <w:proofErr w:type="spellStart"/>
-      <w:r>
-        <w:rPr>
-          <w:rFonts w:ascii="Courier New" w:hAnsi="Courier New" w:cs="Courier New"/>
-        </w:rPr>
-        <w:t>downto</w:t>
-      </w:r>
-      <w:proofErr w:type="spellEnd"/>
-      <w:r>
-        <w:rPr>
-          <w:rFonts w:ascii="Courier New" w:hAnsi="Courier New" w:cs="Courier New"/>
-        </w:rPr>
-        <w:t xml:space="preserve"> 0),</w:t>
+        <w:t>C_DATA_WIDTH-1 downto 0),</w:t>
       </w:r>
     </w:p>
     <w:p>
@@ -17249,21 +17237,7 @@
         <w:rPr>
           <w:rFonts w:ascii="Courier New" w:hAnsi="Courier New" w:cs="Courier New"/>
         </w:rPr>
-        <w:t xml:space="preserve">C_DATA_WIDTH-1 </w:t>
-      </w:r>
-      <w:proofErr w:type="spellStart"/>
-      <w:r>
-        <w:rPr>
-          <w:rFonts w:ascii="Courier New" w:hAnsi="Courier New" w:cs="Courier New"/>
-        </w:rPr>
-        <w:t>downto</w:t>
-      </w:r>
-      <w:proofErr w:type="spellEnd"/>
-      <w:r>
-        <w:rPr>
-          <w:rFonts w:ascii="Courier New" w:hAnsi="Courier New" w:cs="Courier New"/>
-        </w:rPr>
-        <w:t xml:space="preserve"> 0)</w:t>
+        <w:t>C_DATA_WIDTH-1 downto 0)</w:t>
       </w:r>
       <w:r>
         <w:rPr>
@@ -19683,7 +19657,7 @@
               <w:sz w:val="14"/>
               <w:lang w:val="en-US"/>
             </w:rPr>
-            <w:t>2019-04-30</w:t>
+            <w:t>2019-05-06</w:t>
           </w:r>
           <w:r>
             <w:rPr>
@@ -25134,7 +25108,7 @@
     </w:rPrDefault>
     <w:pPrDefault/>
   </w:docDefaults>
-  <w:latentStyles w:defLockedState="0" w:defUIPriority="0" w:defSemiHidden="0" w:defUnhideWhenUsed="0" w:defQFormat="0" w:count="375">
+  <w:latentStyles w:defLockedState="0" w:defUIPriority="0" w:defSemiHidden="0" w:defUnhideWhenUsed="0" w:defQFormat="0" w:count="376">
     <w:lsdException w:name="Normal" w:qFormat="1"/>
     <w:lsdException w:name="heading 1" w:qFormat="1"/>
     <w:lsdException w:name="heading 2" w:qFormat="1"/>
@@ -25234,7 +25208,6 @@
     <w:lsdException w:name="HTML Sample" w:semiHidden="1" w:unhideWhenUsed="1"/>
     <w:lsdException w:name="HTML Typewriter" w:semiHidden="1" w:unhideWhenUsed="1"/>
     <w:lsdException w:name="HTML Variable" w:semiHidden="1" w:unhideWhenUsed="1"/>
-    <w:lsdException w:name="Normal Table" w:semiHidden="1" w:unhideWhenUsed="1"/>
     <w:lsdException w:name="annotation subject" w:semiHidden="1" w:unhideWhenUsed="1"/>
     <w:lsdException w:name="No List" w:semiHidden="1" w:unhideWhenUsed="1"/>
     <w:lsdException w:name="Outline List 1" w:semiHidden="1" w:unhideWhenUsed="1"/>
@@ -25281,10 +25254,8 @@
     <w:lsdException w:name="Table Subtle 2" w:semiHidden="1" w:unhideWhenUsed="1"/>
     <w:lsdException w:name="Table Web 1" w:semiHidden="1" w:unhideWhenUsed="1"/>
     <w:lsdException w:name="Table Web 2" w:semiHidden="1" w:unhideWhenUsed="1"/>
-    <w:lsdException w:name="Table Web 3" w:semiHidden="1" w:unhideWhenUsed="1"/>
     <w:lsdException w:name="Balloon Text" w:semiHidden="1" w:unhideWhenUsed="1"/>
     <w:lsdException w:name="Table Grid" w:uiPriority="59"/>
-    <w:lsdException w:name="Table Theme" w:semiHidden="1" w:unhideWhenUsed="1"/>
     <w:lsdException w:name="Placeholder Text" w:semiHidden="1" w:uiPriority="99"/>
     <w:lsdException w:name="No Spacing" w:uiPriority="1" w:qFormat="1"/>
     <w:lsdException w:name="Light Shading" w:uiPriority="60"/>
@@ -25504,6 +25475,7 @@
     <w:lsdException w:name="Smart Hyperlink" w:semiHidden="1" w:uiPriority="99" w:unhideWhenUsed="1"/>
     <w:lsdException w:name="Hashtag" w:semiHidden="1" w:uiPriority="99" w:unhideWhenUsed="1"/>
     <w:lsdException w:name="Unresolved Mention" w:semiHidden="1" w:uiPriority="99" w:unhideWhenUsed="1"/>
+    <w:lsdException w:name="Smart Link" w:semiHidden="1" w:uiPriority="99" w:unhideWhenUsed="1"/>
   </w:latentStyles>
   <w:style w:type="paragraph" w:default="1" w:styleId="Normal">
     <w:name w:val="Normal"/>
@@ -26803,7 +26775,7 @@
 </file>
 
 <file path=customXml/itemProps1.xml><?xml version="1.0" encoding="utf-8"?>
-<ds:datastoreItem xmlns:ds="http://schemas.openxmlformats.org/officeDocument/2006/customXml" ds:itemID="{0377F3AD-7805-427C-A719-0AE094BF4C8E}">
+<ds:datastoreItem xmlns:ds="http://schemas.openxmlformats.org/officeDocument/2006/customXml" ds:itemID="{2F19CA66-FD1D-4806-9DED-584B9326611F}">
   <ds:schemaRefs>
     <ds:schemaRef ds:uri="http://schemas.openxmlformats.org/officeDocument/2006/bibliography"/>
   </ds:schemaRefs>

</xml_diff>

<commit_message>
BV_UVVM-697: Updated QRs and changelogs.
</commit_message>
<xml_diff>
--- a/bitvis_vip_avalon_mm/doc/avalon_mm_vvc_QuickRef.docx
+++ b/bitvis_vip_avalon_mm/doc/avalon_mm_vvc_QuickRef.docx
@@ -494,6 +494,14 @@
                 <w:color w:val="FFFFFF"/>
                 <w:szCs w:val="30"/>
               </w:rPr>
+              <w:t>, [scope]</w:t>
+            </w:r>
+            <w:r>
+              <w:rPr>
+                <w:rFonts w:cs="Helvetica"/>
+                <w:color w:val="FFFFFF"/>
+                <w:szCs w:val="30"/>
+              </w:rPr>
               <w:t>)</w:t>
             </w:r>
           </w:p>
@@ -1017,6 +1025,7 @@
               </w:rPr>
               <w:t xml:space="preserve"> </w:t>
             </w:r>
+            <w:proofErr w:type="spellStart"/>
             <w:r>
               <w:rPr>
                 <w:rFonts w:cs="Helvetica"/>
@@ -1024,6 +1033,15 @@
                 <w:szCs w:val="30"/>
               </w:rPr>
               <w:t>msg</w:t>
+            </w:r>
+            <w:proofErr w:type="spellEnd"/>
+            <w:r>
+              <w:rPr>
+                <w:rFonts w:cs="Helvetica"/>
+                <w:color w:val="FFFFFF"/>
+                <w:szCs w:val="30"/>
+              </w:rPr>
+              <w:t>, [scope]</w:t>
             </w:r>
             <w:r>
               <w:rPr>
@@ -1471,6 +1489,14 @@
                 <w:color w:val="FFFFFF"/>
                 <w:szCs w:val="30"/>
               </w:rPr>
+              <w:t>, [scope]</w:t>
+            </w:r>
+            <w:r>
+              <w:rPr>
+                <w:rFonts w:cs="Helvetica"/>
+                <w:color w:val="FFFFFF"/>
+                <w:szCs w:val="30"/>
+              </w:rPr>
               <w:t>]</w:t>
             </w:r>
             <w:r>
@@ -1856,6 +1882,7 @@
               </w:rPr>
               <w:t xml:space="preserve">, </w:t>
             </w:r>
+            <w:proofErr w:type="spellStart"/>
             <w:r>
               <w:rPr>
                 <w:rFonts w:cs="Helvetica"/>
@@ -1863,6 +1890,15 @@
                 <w:szCs w:val="30"/>
               </w:rPr>
               <w:t>msg</w:t>
+            </w:r>
+            <w:proofErr w:type="spellEnd"/>
+            <w:r>
+              <w:rPr>
+                <w:rFonts w:cs="Helvetica"/>
+                <w:color w:val="FFFFFF"/>
+                <w:szCs w:val="30"/>
+              </w:rPr>
+              <w:t>, [scope]</w:t>
             </w:r>
             <w:r>
               <w:rPr>
@@ -2196,6 +2232,14 @@
                 <w:color w:val="FFFFFF"/>
                 <w:szCs w:val="30"/>
               </w:rPr>
+              <w:t>, [scope]</w:t>
+            </w:r>
+            <w:r>
+              <w:rPr>
+                <w:rFonts w:cs="Helvetica"/>
+                <w:color w:val="FFFFFF"/>
+                <w:szCs w:val="30"/>
+              </w:rPr>
               <w:t>)</w:t>
             </w:r>
           </w:p>
@@ -2341,6 +2385,14 @@
               <w:t>msg</w:t>
             </w:r>
             <w:proofErr w:type="spellEnd"/>
+            <w:r>
+              <w:rPr>
+                <w:rFonts w:cs="Helvetica"/>
+                <w:color w:val="FFFFFF"/>
+                <w:szCs w:val="30"/>
+              </w:rPr>
+              <w:t>, [scope]</w:t>
+            </w:r>
             <w:r>
               <w:rPr>
                 <w:rFonts w:cs="Helvetica"/>
@@ -5809,7 +5861,7 @@
     </w:tbl>
     <w:p>
       <w:pPr>
-        <w:pStyle w:val="Undertittel"/>
+        <w:pStyle w:val="Subtitle"/>
         <w:spacing w:after="40"/>
         <w:rPr>
           <w:b/>
@@ -6256,7 +6308,7 @@
     <w:bookmarkEnd w:id="0"/>
     <w:p>
       <w:pPr>
-        <w:pStyle w:val="Undertittel"/>
+        <w:pStyle w:val="Subtitle"/>
         <w:spacing w:before="200" w:after="40"/>
         <w:rPr>
           <w:b/>
@@ -7061,6 +7113,158 @@
             <w:tcW w:w="1872" w:type="dxa"/>
             <w:tcBorders>
               <w:left w:val="nil"/>
+              <w:right w:val="nil"/>
+            </w:tcBorders>
+          </w:tcPr>
+          <w:p>
+            <w:pPr>
+              <w:tabs>
+                <w:tab w:val="left" w:pos="4820"/>
+              </w:tabs>
+              <w:spacing w:line="276" w:lineRule="auto"/>
+              <w:rPr>
+                <w:rFonts w:cs="Helvetica"/>
+                <w:color w:val="000000" w:themeColor="text1"/>
+                <w:sz w:val="15"/>
+              </w:rPr>
+            </w:pPr>
+            <w:proofErr w:type="spellStart"/>
+            <w:r>
+              <w:rPr>
+                <w:rFonts w:cs="Helvetica"/>
+                <w:color w:val="000000" w:themeColor="text1"/>
+                <w:sz w:val="15"/>
+              </w:rPr>
+              <w:t>a</w:t>
+            </w:r>
+            <w:r>
+              <w:rPr>
+                <w:rFonts w:cs="Helvetica"/>
+                <w:color w:val="000000" w:themeColor="text1"/>
+                <w:sz w:val="15"/>
+              </w:rPr>
+              <w:t>ler</w:t>
+            </w:r>
+            <w:r>
+              <w:rPr>
+                <w:rFonts w:cs="Helvetica"/>
+                <w:color w:val="000000" w:themeColor="text1"/>
+                <w:sz w:val="15"/>
+              </w:rPr>
+              <w:t>t_</w:t>
+            </w:r>
+            <w:r>
+              <w:rPr>
+                <w:rFonts w:cs="Helvetica"/>
+                <w:color w:val="000000" w:themeColor="text1"/>
+                <w:sz w:val="15"/>
+              </w:rPr>
+              <w:t>level</w:t>
+            </w:r>
+            <w:proofErr w:type="spellEnd"/>
+          </w:p>
+        </w:tc>
+        <w:tc>
+          <w:tcPr>
+            <w:tcW w:w="2386" w:type="dxa"/>
+            <w:tcBorders>
+              <w:left w:val="nil"/>
+              <w:right w:val="nil"/>
+            </w:tcBorders>
+          </w:tcPr>
+          <w:p>
+            <w:pPr>
+              <w:tabs>
+                <w:tab w:val="left" w:pos="4820"/>
+              </w:tabs>
+              <w:spacing w:line="276" w:lineRule="auto"/>
+              <w:rPr>
+                <w:rFonts w:cs="Helvetica"/>
+                <w:color w:val="000000" w:themeColor="text1"/>
+                <w:sz w:val="15"/>
+              </w:rPr>
+            </w:pPr>
+            <w:proofErr w:type="spellStart"/>
+            <w:r>
+              <w:rPr>
+                <w:rFonts w:cs="Helvetica"/>
+                <w:sz w:val="15"/>
+              </w:rPr>
+              <w:t>t_alert_level</w:t>
+            </w:r>
+            <w:proofErr w:type="spellEnd"/>
+          </w:p>
+        </w:tc>
+        <w:tc>
+          <w:tcPr>
+            <w:tcW w:w="3113" w:type="dxa"/>
+            <w:tcBorders>
+              <w:left w:val="nil"/>
+              <w:right w:val="nil"/>
+            </w:tcBorders>
+          </w:tcPr>
+          <w:p>
+            <w:pPr>
+              <w:tabs>
+                <w:tab w:val="left" w:pos="4820"/>
+              </w:tabs>
+              <w:spacing w:line="276" w:lineRule="auto"/>
+              <w:rPr>
+                <w:rFonts w:cs="Helvetica"/>
+                <w:color w:val="000000" w:themeColor="text1"/>
+                <w:sz w:val="15"/>
+              </w:rPr>
+            </w:pPr>
+            <w:r>
+              <w:rPr>
+                <w:rFonts w:cs="Helvetica"/>
+                <w:sz w:val="15"/>
+              </w:rPr>
+              <w:t>ERROR or TB_WARNING</w:t>
+            </w:r>
+          </w:p>
+        </w:tc>
+        <w:tc>
+          <w:tcPr>
+            <w:tcW w:w="7700" w:type="dxa"/>
+            <w:tcBorders>
+              <w:left w:val="nil"/>
+              <w:right w:val="nil"/>
+            </w:tcBorders>
+            <w:shd w:val="clear" w:color="auto" w:fill="auto"/>
+          </w:tcPr>
+          <w:p>
+            <w:pPr>
+              <w:tabs>
+                <w:tab w:val="left" w:pos="4820"/>
+              </w:tabs>
+              <w:spacing w:line="276" w:lineRule="auto"/>
+              <w:rPr>
+                <w:rFonts w:cs="Helvetica"/>
+                <w:color w:val="000000" w:themeColor="text1"/>
+                <w:sz w:val="15"/>
+              </w:rPr>
+            </w:pPr>
+            <w:r>
+              <w:rPr>
+                <w:rFonts w:cs="Helvetica"/>
+                <w:sz w:val="15"/>
+              </w:rPr>
+              <w:t xml:space="preserve">Set the severity for the alert that may be asserted by the method. </w:t>
+            </w:r>
+          </w:p>
+        </w:tc>
+      </w:tr>
+      <w:tr>
+        <w:trPr>
+          <w:trHeight w:val="184"/>
+          <w:jc w:val="center"/>
+        </w:trPr>
+        <w:tc>
+          <w:tcPr>
+            <w:tcW w:w="1872" w:type="dxa"/>
+            <w:tcBorders>
+              <w:left w:val="nil"/>
               <w:bottom w:val="nil"/>
               <w:right w:val="nil"/>
             </w:tcBorders>
@@ -7077,40 +7281,14 @@
                 <w:sz w:val="15"/>
               </w:rPr>
             </w:pPr>
-            <w:proofErr w:type="spellStart"/>
             <w:r>
               <w:rPr>
                 <w:rFonts w:cs="Helvetica"/>
                 <w:color w:val="000000" w:themeColor="text1"/>
                 <w:sz w:val="15"/>
               </w:rPr>
-              <w:t>a</w:t>
-            </w:r>
-            <w:r>
-              <w:rPr>
-                <w:rFonts w:cs="Helvetica"/>
-                <w:color w:val="000000" w:themeColor="text1"/>
-                <w:sz w:val="15"/>
-              </w:rPr>
-              <w:t>ler</w:t>
-            </w:r>
-            <w:r>
-              <w:rPr>
-                <w:rFonts w:cs="Helvetica"/>
-                <w:color w:val="000000" w:themeColor="text1"/>
-                <w:sz w:val="15"/>
-              </w:rPr>
-              <w:t>t_</w:t>
-            </w:r>
-            <w:r>
-              <w:rPr>
-                <w:rFonts w:cs="Helvetica"/>
-                <w:color w:val="000000" w:themeColor="text1"/>
-                <w:sz w:val="15"/>
-              </w:rPr>
-              <w:t>level</w:t>
-            </w:r>
-            <w:proofErr w:type="spellEnd"/>
+              <w:t>scope</w:t>
+            </w:r>
           </w:p>
         </w:tc>
         <w:tc>
@@ -7130,19 +7308,16 @@
               <w:spacing w:line="276" w:lineRule="auto"/>
               <w:rPr>
                 <w:rFonts w:cs="Helvetica"/>
-                <w:color w:val="000000" w:themeColor="text1"/>
-                <w:sz w:val="15"/>
-              </w:rPr>
-            </w:pPr>
-            <w:proofErr w:type="spellStart"/>
-            <w:r>
-              <w:rPr>
-                <w:rFonts w:cs="Helvetica"/>
-                <w:sz w:val="15"/>
-              </w:rPr>
-              <w:t>t_alert_level</w:t>
-            </w:r>
-            <w:proofErr w:type="spellEnd"/>
+                <w:sz w:val="15"/>
+              </w:rPr>
+            </w:pPr>
+            <w:r>
+              <w:rPr>
+                <w:rFonts w:cs="Helvetica"/>
+                <w:sz w:val="15"/>
+              </w:rPr>
+              <w:t>string</w:t>
+            </w:r>
           </w:p>
         </w:tc>
         <w:tc>
@@ -7162,16 +7337,15 @@
               <w:spacing w:line="276" w:lineRule="auto"/>
               <w:rPr>
                 <w:rFonts w:cs="Helvetica"/>
-                <w:color w:val="000000" w:themeColor="text1"/>
-                <w:sz w:val="15"/>
-              </w:rPr>
-            </w:pPr>
-            <w:r>
-              <w:rPr>
-                <w:rFonts w:cs="Helvetica"/>
-                <w:sz w:val="15"/>
-              </w:rPr>
-              <w:t>ERROR or TB_WARNING</w:t>
+                <w:sz w:val="15"/>
+              </w:rPr>
+            </w:pPr>
+            <w:r>
+              <w:rPr>
+                <w:rFonts w:cs="Helvetica"/>
+                <w:sz w:val="15"/>
+              </w:rPr>
+              <w:t>“AVALON MM VVC”</w:t>
             </w:r>
           </w:p>
         </w:tc>
@@ -7193,16 +7367,64 @@
               <w:spacing w:line="276" w:lineRule="auto"/>
               <w:rPr>
                 <w:rFonts w:cs="Helvetica"/>
-                <w:color w:val="000000" w:themeColor="text1"/>
-                <w:sz w:val="15"/>
-              </w:rPr>
-            </w:pPr>
-            <w:r>
-              <w:rPr>
-                <w:rFonts w:cs="Helvetica"/>
-                <w:sz w:val="15"/>
-              </w:rPr>
-              <w:t xml:space="preserve">Set the severity for the alert that may be asserted by the method. </w:t>
+                <w:sz w:val="15"/>
+              </w:rPr>
+            </w:pPr>
+            <w:r>
+              <w:rPr>
+                <w:rFonts w:cs="Helvetica"/>
+                <w:sz w:val="15"/>
+              </w:rPr>
+              <w:t>A string describing the scope from which the log/alert originates. In a simple single sequencer typically</w:t>
+            </w:r>
+          </w:p>
+          <w:p>
+            <w:pPr>
+              <w:tabs>
+                <w:tab w:val="left" w:pos="4820"/>
+              </w:tabs>
+              <w:spacing w:line="276" w:lineRule="auto"/>
+              <w:rPr>
+                <w:rFonts w:cs="Helvetica"/>
+                <w:sz w:val="15"/>
+              </w:rPr>
+            </w:pPr>
+            <w:r>
+              <w:rPr>
+                <w:rFonts w:cs="Helvetica"/>
+                <w:sz w:val="15"/>
+              </w:rPr>
+              <w:t>"AVALON MM BFM". In a verification component typically "AVALON</w:t>
+            </w:r>
+            <w:r>
+              <w:rPr>
+                <w:rFonts w:cs="Helvetica"/>
+                <w:sz w:val="15"/>
+              </w:rPr>
+              <w:t xml:space="preserve"> </w:t>
+            </w:r>
+            <w:r>
+              <w:rPr>
+                <w:rFonts w:cs="Helvetica"/>
+                <w:sz w:val="15"/>
+              </w:rPr>
+              <w:t>MM</w:t>
+            </w:r>
+            <w:r>
+              <w:rPr>
+                <w:rFonts w:cs="Helvetica"/>
+                <w:sz w:val="15"/>
+              </w:rPr>
+              <w:t xml:space="preserve"> </w:t>
+            </w:r>
+            <w:bookmarkStart w:id="1" w:name="_GoBack"/>
+            <w:bookmarkEnd w:id="1"/>
+            <w:r>
+              <w:rPr>
+                <w:rFonts w:cs="Helvetica"/>
+                <w:sz w:val="15"/>
+              </w:rPr>
+              <w:t>VVC ".</w:t>
             </w:r>
           </w:p>
         </w:tc>
@@ -7210,7 +7432,7 @@
     </w:tbl>
     <w:p>
       <w:pPr>
-        <w:pStyle w:val="Undertittel"/>
+        <w:pStyle w:val="Subtitle"/>
         <w:spacing w:before="200" w:after="40"/>
         <w:rPr>
           <w:b/>
@@ -7599,7 +7821,7 @@
     </w:tbl>
     <w:p>
       <w:pPr>
-        <w:pStyle w:val="Undertittel"/>
+        <w:pStyle w:val="Subtitle"/>
         <w:spacing w:before="200" w:after="40"/>
         <w:rPr>
           <w:b/>
@@ -9434,7 +9656,7 @@
     </w:tbl>
     <w:p>
       <w:pPr>
-        <w:pStyle w:val="Undertittel"/>
+        <w:pStyle w:val="Subtitle"/>
         <w:rPr>
           <w:sz w:val="40"/>
           <w:szCs w:val="40"/>
@@ -9497,7 +9719,40 @@
     </w:p>
     <w:p>
       <w:pPr>
-        <w:pStyle w:val="Overskrift1"/>
+        <w:rPr>
+          <w:i/>
+        </w:rPr>
+      </w:pPr>
+      <w:r>
+        <w:rPr>
+          <w:i/>
+        </w:rPr>
+        <w:t xml:space="preserve">Note: </w:t>
+      </w:r>
+      <w:r>
+        <w:rPr>
+          <w:i/>
+        </w:rPr>
+        <w:t xml:space="preserve">Every procedure here can be called without the optional parameters enclosed in </w:t>
+      </w:r>
+      <w:proofErr w:type="gramStart"/>
+      <w:r>
+        <w:rPr>
+          <w:i/>
+        </w:rPr>
+        <w:t>[ ]</w:t>
+      </w:r>
+      <w:proofErr w:type="gramEnd"/>
+      <w:r>
+        <w:rPr>
+          <w:i/>
+        </w:rPr>
+        <w:t>.</w:t>
+      </w:r>
+    </w:p>
+    <w:p>
+      <w:pPr>
+        <w:pStyle w:val="Heading1"/>
         <w:rPr>
           <w:rFonts w:ascii="Helvetica" w:hAnsi="Helvetica" w:cs="Helvetica"/>
         </w:rPr>
@@ -9860,6 +10115,15 @@
                 <w:sz w:val="15"/>
                 <w:szCs w:val="15"/>
               </w:rPr>
+              <w:t>, [scope]</w:t>
+            </w:r>
+            <w:r>
+              <w:rPr>
+                <w:rFonts w:cs="Helvetica"/>
+                <w:b/>
+                <w:sz w:val="15"/>
+                <w:szCs w:val="15"/>
+              </w:rPr>
               <w:t>)</w:t>
             </w:r>
           </w:p>
@@ -10310,7 +10574,23 @@
                 <w:sz w:val="15"/>
                 <w:szCs w:val="15"/>
               </w:rPr>
-              <w:t xml:space="preserve"> to Peripheral 1”);</w:t>
+              <w:t xml:space="preserve"> to Peripheral 1”</w:t>
+            </w:r>
+            <w:r>
+              <w:rPr>
+                <w:rFonts w:ascii="Courier New" w:hAnsi="Courier New" w:cs="Courier New"/>
+                <w:sz w:val="15"/>
+                <w:szCs w:val="15"/>
+              </w:rPr>
+              <w:t>, C_SCOPE</w:t>
+            </w:r>
+            <w:r>
+              <w:rPr>
+                <w:rFonts w:ascii="Courier New" w:hAnsi="Courier New" w:cs="Courier New"/>
+                <w:sz w:val="15"/>
+                <w:szCs w:val="15"/>
+              </w:rPr>
+              <w:t>);</w:t>
             </w:r>
           </w:p>
           <w:p>
@@ -10424,6 +10704,14 @@
                 <w:szCs w:val="15"/>
               </w:rPr>
               <w:t>”</w:t>
+            </w:r>
+            <w:r>
+              <w:rPr>
+                <w:rFonts w:ascii="Courier New" w:hAnsi="Courier New" w:cs="Courier New"/>
+                <w:sz w:val="15"/>
+                <w:szCs w:val="15"/>
+              </w:rPr>
+              <w:t>, C_SCOPE</w:t>
             </w:r>
             <w:r>
               <w:rPr>
@@ -10679,6 +10967,15 @@
                 <w:sz w:val="15"/>
                 <w:szCs w:val="15"/>
               </w:rPr>
+              <w:t>, [scope]</w:t>
+            </w:r>
+            <w:r>
+              <w:rPr>
+                <w:rFonts w:cs="Helvetica"/>
+                <w:b/>
+                <w:sz w:val="15"/>
+                <w:szCs w:val="15"/>
+              </w:rPr>
               <w:t>)</w:t>
             </w:r>
           </w:p>
@@ -11645,7 +11942,23 @@
                 <w:sz w:val="15"/>
                 <w:szCs w:val="15"/>
               </w:rPr>
-              <w:t>, “Read from Peripheral 1”);</w:t>
+              <w:t>, “Read from Peripheral 1”</w:t>
+            </w:r>
+            <w:r>
+              <w:rPr>
+                <w:rFonts w:ascii="Courier New" w:hAnsi="Courier New" w:cs="Courier New"/>
+                <w:sz w:val="15"/>
+                <w:szCs w:val="15"/>
+              </w:rPr>
+              <w:t>, C_SCOPE</w:t>
+            </w:r>
+            <w:r>
+              <w:rPr>
+                <w:rFonts w:ascii="Courier New" w:hAnsi="Courier New" w:cs="Courier New"/>
+                <w:sz w:val="15"/>
+                <w:szCs w:val="15"/>
+              </w:rPr>
+              <w:t>);</w:t>
             </w:r>
             <w:r>
               <w:rPr>
@@ -11739,8 +12052,6 @@
               </w:rPr>
               <w:t>(AVALON_MM_VVCT, 1)</w:t>
             </w:r>
-            <w:bookmarkStart w:id="1" w:name="_GoBack"/>
-            <w:bookmarkEnd w:id="1"/>
             <w:r>
               <w:rPr>
                 <w:rFonts w:ascii="Courier New" w:hAnsi="Courier New" w:cs="Courier New"/>
@@ -12037,7 +12348,7 @@
           </w:p>
           <w:p>
             <w:pPr>
-              <w:pStyle w:val="Listeavsnitt"/>
+              <w:pStyle w:val="ListParagraph"/>
               <w:tabs>
                 <w:tab w:val="left" w:pos="4820"/>
               </w:tabs>
@@ -12315,6 +12626,15 @@
                 <w:sz w:val="15"/>
                 <w:szCs w:val="15"/>
               </w:rPr>
+              <w:t>, [scope]</w:t>
+            </w:r>
+            <w:r>
+              <w:rPr>
+                <w:rFonts w:cs="Helvetica"/>
+                <w:b/>
+                <w:sz w:val="15"/>
+                <w:szCs w:val="15"/>
+              </w:rPr>
               <w:t>])</w:t>
             </w:r>
           </w:p>
@@ -12906,157 +13226,15 @@
                 <w:sz w:val="15"/>
                 <w:szCs w:val="15"/>
               </w:rPr>
+              <w:t>, C_SCOPE</w:t>
+            </w:r>
+            <w:r>
+              <w:rPr>
+                <w:rFonts w:ascii="Courier New" w:hAnsi="Courier New" w:cs="Courier New"/>
+                <w:sz w:val="15"/>
+                <w:szCs w:val="15"/>
+              </w:rPr>
               <w:t>);</w:t>
-            </w:r>
-            <w:r>
-              <w:rPr>
-                <w:rFonts w:ascii="Courier New" w:hAnsi="Courier New" w:cs="Courier New"/>
-                <w:sz w:val="15"/>
-                <w:szCs w:val="15"/>
-              </w:rPr>
-              <w:br/>
-            </w:r>
-          </w:p>
-          <w:p>
-            <w:pPr>
-              <w:tabs>
-                <w:tab w:val="left" w:pos="4820"/>
-              </w:tabs>
-              <w:spacing w:line="276" w:lineRule="auto"/>
-              <w:rPr>
-                <w:rFonts w:cs="Helvetica"/>
-                <w:sz w:val="15"/>
-                <w:szCs w:val="15"/>
-              </w:rPr>
-            </w:pPr>
-            <w:r>
-              <w:rPr>
-                <w:rFonts w:cs="Helvetica"/>
-                <w:sz w:val="15"/>
-                <w:szCs w:val="15"/>
-              </w:rPr>
-              <w:t>The procedure can also be called without using the optional parameters, e.g.:</w:t>
-            </w:r>
-          </w:p>
-          <w:p>
-            <w:pPr>
-              <w:tabs>
-                <w:tab w:val="left" w:pos="4820"/>
-              </w:tabs>
-              <w:spacing w:line="276" w:lineRule="auto"/>
-              <w:rPr>
-                <w:rFonts w:ascii="Courier New" w:hAnsi="Courier New" w:cs="Courier New"/>
-                <w:sz w:val="15"/>
-                <w:szCs w:val="15"/>
-              </w:rPr>
-            </w:pPr>
-            <w:r>
-              <w:rPr>
-                <w:rFonts w:ascii="Courier New" w:hAnsi="Courier New" w:cs="Courier New"/>
-                <w:sz w:val="15"/>
-                <w:szCs w:val="15"/>
-              </w:rPr>
-              <w:t xml:space="preserve">    </w:t>
-            </w:r>
-            <w:proofErr w:type="spellStart"/>
-            <w:r>
-              <w:rPr>
-                <w:rFonts w:ascii="Courier New" w:hAnsi="Courier New" w:cs="Courier New"/>
-                <w:sz w:val="15"/>
-                <w:szCs w:val="15"/>
-              </w:rPr>
-              <w:t>avalon_mm</w:t>
-            </w:r>
-            <w:r>
-              <w:rPr>
-                <w:rFonts w:ascii="Courier New" w:hAnsi="Courier New" w:cs="Courier New"/>
-                <w:sz w:val="15"/>
-                <w:szCs w:val="15"/>
-              </w:rPr>
-              <w:t>_</w:t>
-            </w:r>
-            <w:proofErr w:type="gramStart"/>
-            <w:r>
-              <w:rPr>
-                <w:rFonts w:ascii="Courier New" w:hAnsi="Courier New" w:cs="Courier New"/>
-                <w:sz w:val="15"/>
-                <w:szCs w:val="15"/>
-              </w:rPr>
-              <w:t>check</w:t>
-            </w:r>
-            <w:proofErr w:type="spellEnd"/>
-            <w:r>
-              <w:rPr>
-                <w:rFonts w:ascii="Courier New" w:hAnsi="Courier New" w:cs="Courier New"/>
-                <w:sz w:val="15"/>
-                <w:szCs w:val="15"/>
-              </w:rPr>
-              <w:t>(</w:t>
-            </w:r>
-            <w:proofErr w:type="gramEnd"/>
-            <w:r>
-              <w:rPr>
-                <w:rFonts w:ascii="Courier New" w:hAnsi="Courier New" w:cs="Courier New"/>
-                <w:sz w:val="15"/>
-                <w:szCs w:val="15"/>
-              </w:rPr>
-              <w:t>A</w:t>
-            </w:r>
-            <w:r>
-              <w:rPr>
-                <w:rFonts w:ascii="Courier New" w:hAnsi="Courier New" w:cs="Courier New"/>
-                <w:sz w:val="15"/>
-                <w:szCs w:val="15"/>
-              </w:rPr>
-              <w:t>VALON_MM</w:t>
-            </w:r>
-            <w:r>
-              <w:rPr>
-                <w:rFonts w:ascii="Courier New" w:hAnsi="Courier New" w:cs="Courier New"/>
-                <w:sz w:val="15"/>
-                <w:szCs w:val="15"/>
-              </w:rPr>
-              <w:t>_VVCT, 1, C_ADDR_</w:t>
-            </w:r>
-            <w:r>
-              <w:rPr>
-                <w:rFonts w:ascii="Courier New" w:hAnsi="Courier New" w:cs="Courier New"/>
-                <w:sz w:val="15"/>
-                <w:szCs w:val="15"/>
-              </w:rPr>
-              <w:t>IO</w:t>
-            </w:r>
-            <w:r>
-              <w:rPr>
-                <w:rFonts w:ascii="Courier New" w:hAnsi="Courier New" w:cs="Courier New"/>
-                <w:sz w:val="15"/>
-                <w:szCs w:val="15"/>
-              </w:rPr>
-              <w:t xml:space="preserve">, x”393B”, “Check data </w:t>
-            </w:r>
-            <w:r>
-              <w:rPr>
-                <w:rFonts w:ascii="Courier New" w:hAnsi="Courier New" w:cs="Courier New"/>
-                <w:sz w:val="15"/>
-                <w:szCs w:val="15"/>
-              </w:rPr>
-              <w:t xml:space="preserve">from </w:t>
-            </w:r>
-            <w:r>
-              <w:rPr>
-                <w:rFonts w:ascii="Courier New" w:hAnsi="Courier New" w:cs="Courier New"/>
-                <w:sz w:val="15"/>
-                <w:szCs w:val="15"/>
-              </w:rPr>
-              <w:t>IO device</w:t>
-            </w:r>
-            <w:r>
-              <w:rPr>
-                <w:rFonts w:ascii="Courier New" w:hAnsi="Courier New" w:cs="Courier New"/>
-                <w:sz w:val="15"/>
-                <w:szCs w:val="15"/>
-              </w:rPr>
-              <w:t>”);</w:t>
             </w:r>
           </w:p>
           <w:p>
@@ -13306,6 +13484,15 @@
                 <w:sz w:val="15"/>
                 <w:szCs w:val="15"/>
               </w:rPr>
+              <w:t>, [scope]</w:t>
+            </w:r>
+            <w:r>
+              <w:rPr>
+                <w:rFonts w:cs="Helvetica"/>
+                <w:b/>
+                <w:sz w:val="15"/>
+                <w:szCs w:val="15"/>
+              </w:rPr>
               <w:t>)</w:t>
             </w:r>
           </w:p>
@@ -13540,7 +13727,23 @@
                 <w:sz w:val="15"/>
                 <w:szCs w:val="15"/>
               </w:rPr>
-              <w:t>");</w:t>
+              <w:t>"</w:t>
+            </w:r>
+            <w:r>
+              <w:rPr>
+                <w:rFonts w:ascii="Courier New" w:hAnsi="Courier New" w:cs="Courier New"/>
+                <w:sz w:val="15"/>
+                <w:szCs w:val="15"/>
+              </w:rPr>
+              <w:t>, C_SCOPE</w:t>
+            </w:r>
+            <w:r>
+              <w:rPr>
+                <w:rFonts w:ascii="Courier New" w:hAnsi="Courier New" w:cs="Courier New"/>
+                <w:sz w:val="15"/>
+                <w:szCs w:val="15"/>
+              </w:rPr>
+              <w:t>);</w:t>
             </w:r>
           </w:p>
           <w:p>
@@ -13769,6 +13972,15 @@
                 <w:sz w:val="15"/>
                 <w:szCs w:val="15"/>
               </w:rPr>
+              <w:t>, [scope]</w:t>
+            </w:r>
+            <w:r>
+              <w:rPr>
+                <w:rFonts w:cs="Helvetica"/>
+                <w:b/>
+                <w:sz w:val="15"/>
+                <w:szCs w:val="15"/>
+              </w:rPr>
               <w:t>)</w:t>
             </w:r>
           </w:p>
@@ -13987,7 +14199,23 @@
                 <w:sz w:val="15"/>
                 <w:szCs w:val="15"/>
               </w:rPr>
-              <w:t>AVALON_MM_VVCT, 1, "Locking Avalon MM Interface");</w:t>
+              <w:t>AVALON_MM_VVCT, 1, "Locking Avalon MM Interface"</w:t>
+            </w:r>
+            <w:r>
+              <w:rPr>
+                <w:rFonts w:ascii="Courier New" w:hAnsi="Courier New" w:cs="Courier New"/>
+                <w:sz w:val="15"/>
+                <w:szCs w:val="15"/>
+              </w:rPr>
+              <w:t>, C_SCOPE</w:t>
+            </w:r>
+            <w:r>
+              <w:rPr>
+                <w:rFonts w:ascii="Courier New" w:hAnsi="Courier New" w:cs="Courier New"/>
+                <w:sz w:val="15"/>
+                <w:szCs w:val="15"/>
+              </w:rPr>
+              <w:t>);</w:t>
             </w:r>
           </w:p>
           <w:p>
@@ -14218,6 +14446,15 @@
                 <w:sz w:val="15"/>
                 <w:szCs w:val="15"/>
               </w:rPr>
+              <w:t>, [scope]</w:t>
+            </w:r>
+            <w:r>
+              <w:rPr>
+                <w:rFonts w:cs="Helvetica"/>
+                <w:b/>
+                <w:sz w:val="15"/>
+                <w:szCs w:val="15"/>
+              </w:rPr>
               <w:t>)</w:t>
             </w:r>
           </w:p>
@@ -14409,7 +14646,16 @@
                 <w:sz w:val="15"/>
                 <w:szCs w:val="15"/>
               </w:rPr>
-              <w:t>avalon_mm_unlock</w:t>
+              <w:t>avalon_mm_</w:t>
+            </w:r>
+            <w:proofErr w:type="gramStart"/>
+            <w:r>
+              <w:rPr>
+                <w:rFonts w:ascii="Courier New" w:hAnsi="Courier New" w:cs="Courier New"/>
+                <w:sz w:val="15"/>
+                <w:szCs w:val="15"/>
+              </w:rPr>
+              <w:t>unlock</w:t>
             </w:r>
             <w:proofErr w:type="spellEnd"/>
             <w:r>
@@ -14418,8 +14664,57 @@
                 <w:sz w:val="15"/>
                 <w:szCs w:val="15"/>
               </w:rPr>
-              <w:t>(AVALON_MM_VVCT, 1, "Locking Avalon MM Interface");</w:t>
-            </w:r>
+              <w:t>(</w:t>
+            </w:r>
+            <w:proofErr w:type="gramEnd"/>
+            <w:r>
+              <w:rPr>
+                <w:rFonts w:ascii="Courier New" w:hAnsi="Courier New" w:cs="Courier New"/>
+                <w:sz w:val="15"/>
+                <w:szCs w:val="15"/>
+              </w:rPr>
+              <w:t>AVALON_MM_VVCT, 1, "Locking Avalon MM Interface"</w:t>
+            </w:r>
+            <w:r>
+              <w:rPr>
+                <w:rFonts w:ascii="Courier New" w:hAnsi="Courier New" w:cs="Courier New"/>
+                <w:sz w:val="15"/>
+                <w:szCs w:val="15"/>
+              </w:rPr>
+              <w:t>, C_SCOPE</w:t>
+            </w:r>
+            <w:r>
+              <w:rPr>
+                <w:rFonts w:ascii="Courier New" w:hAnsi="Courier New" w:cs="Courier New"/>
+                <w:sz w:val="15"/>
+                <w:szCs w:val="15"/>
+              </w:rPr>
+              <w:t>);</w:t>
+            </w:r>
+          </w:p>
+          <w:p>
+            <w:pPr>
+              <w:tabs>
+                <w:tab w:val="left" w:pos="4820"/>
+              </w:tabs>
+              <w:rPr>
+                <w:rFonts w:ascii="Courier New" w:hAnsi="Courier New" w:cs="Courier New"/>
+                <w:sz w:val="15"/>
+                <w:szCs w:val="15"/>
+              </w:rPr>
+            </w:pPr>
+          </w:p>
+          <w:p>
+            <w:pPr>
+              <w:tabs>
+                <w:tab w:val="left" w:pos="4820"/>
+              </w:tabs>
+              <w:rPr>
+                <w:rFonts w:ascii="Courier New" w:hAnsi="Courier New" w:cs="Courier New"/>
+                <w:sz w:val="15"/>
+                <w:szCs w:val="15"/>
+              </w:rPr>
+            </w:pPr>
           </w:p>
           <w:p>
             <w:pPr>
@@ -14522,7 +14817,7 @@
     </w:tbl>
     <w:p>
       <w:pPr>
-        <w:pStyle w:val="Overskrift1"/>
+        <w:pStyle w:val="Heading1"/>
         <w:rPr>
           <w:rFonts w:ascii="Helvetica" w:hAnsi="Helvetica" w:cs="Helvetica"/>
         </w:rPr>
@@ -16622,7 +16917,7 @@
     </w:p>
     <w:p>
       <w:pPr>
-        <w:pStyle w:val="Overskrift1"/>
+        <w:pStyle w:val="Heading1"/>
         <w:rPr>
           <w:rFonts w:ascii="Helvetica" w:hAnsi="Helvetica" w:cs="Helvetica"/>
         </w:rPr>
@@ -17045,7 +17340,7 @@
     <w:p/>
     <w:p>
       <w:pPr>
-        <w:pStyle w:val="Overskrift1"/>
+        <w:pStyle w:val="Heading1"/>
         <w:rPr>
           <w:rFonts w:ascii="Helvetica" w:hAnsi="Helvetica" w:cs="Helvetica"/>
         </w:rPr>
@@ -17261,7 +17556,7 @@
     </w:p>
     <w:p>
       <w:pPr>
-        <w:pStyle w:val="Overskrift1"/>
+        <w:pStyle w:val="Heading1"/>
         <w:rPr>
           <w:rFonts w:ascii="Helvetica" w:hAnsi="Helvetica" w:cs="Helvetica"/>
         </w:rPr>
@@ -17335,7 +17630,7 @@
     <w:p/>
     <w:p>
       <w:pPr>
-        <w:pStyle w:val="Overskrift1"/>
+        <w:pStyle w:val="Heading1"/>
         <w:rPr>
           <w:rFonts w:ascii="Helvetica" w:hAnsi="Helvetica" w:cs="Helvetica"/>
         </w:rPr>
@@ -17386,7 +17681,7 @@
     </w:p>
     <w:p>
       <w:pPr>
-        <w:pStyle w:val="Listeavsnitt"/>
+        <w:pStyle w:val="ListParagraph"/>
         <w:numPr>
           <w:ilvl w:val="0"/>
           <w:numId w:val="40"/>
@@ -17443,7 +17738,7 @@
     </w:p>
     <w:p>
       <w:pPr>
-        <w:pStyle w:val="Listeavsnitt"/>
+        <w:pStyle w:val="ListParagraph"/>
         <w:numPr>
           <w:ilvl w:val="0"/>
           <w:numId w:val="40"/>
@@ -17491,7 +17786,7 @@
     </w:p>
     <w:p>
       <w:pPr>
-        <w:pStyle w:val="Listeavsnitt"/>
+        <w:pStyle w:val="ListParagraph"/>
         <w:numPr>
           <w:ilvl w:val="0"/>
           <w:numId w:val="40"/>
@@ -18755,7 +19050,7 @@
     </w:p>
     <w:p>
       <w:pPr>
-        <w:pStyle w:val="Overskrift1"/>
+        <w:pStyle w:val="Heading1"/>
         <w:rPr>
           <w:rFonts w:ascii="Helvetica" w:hAnsi="Helvetica" w:cs="Helvetica"/>
         </w:rPr>
@@ -18852,7 +19147,7 @@
       <w:hyperlink r:id="rId10" w:history="1">
         <w:r>
           <w:rPr>
-            <w:rStyle w:val="Hyperkobling"/>
+            <w:rStyle w:val="Hyperlink"/>
           </w:rPr>
           <w:t>support@bitvis.no</w:t>
         </w:r>
@@ -19294,34 +19589,34 @@
 <w:ftr xmlns:wpc="http://schemas.microsoft.com/office/word/2010/wordprocessingCanvas" xmlns:cx="http://schemas.microsoft.com/office/drawing/2014/chartex" xmlns:cx1="http://schemas.microsoft.com/office/drawing/2015/9/8/chartex" xmlns:cx2="http://schemas.microsoft.com/office/drawing/2015/10/21/chartex" xmlns:cx3="http://schemas.microsoft.com/office/drawing/2016/5/9/chartex" xmlns:cx4="http://schemas.microsoft.com/office/drawing/2016/5/10/chartex" xmlns:cx5="http://schemas.microsoft.com/office/drawing/2016/5/11/chartex" xmlns:cx6="http://schemas.microsoft.com/office/drawing/2016/5/12/chartex" xmlns:cx7="http://schemas.microsoft.com/office/drawing/2016/5/13/chartex" xmlns:cx8="http://schemas.microsoft.com/office/drawing/2016/5/14/chartex" xmlns:mc="http://schemas.openxmlformats.org/markup-compatibility/2006" xmlns:aink="http://schemas.microsoft.com/office/drawing/2016/ink" xmlns:am3d="http://schemas.microsoft.com/office/drawing/2017/model3d" xmlns:o="urn:schemas-microsoft-com:office:office" xmlns:r="http://schemas.openxmlformats.org/officeDocument/2006/relationships" xmlns:m="http://schemas.openxmlformats.org/officeDocument/2006/math" xmlns:v="urn:schemas-microsoft-com:vml" xmlns:wp14="http://schemas.microsoft.com/office/word/2010/wordprocessingDrawing" xmlns:wp="http://schemas.openxmlformats.org/drawingml/2006/wordprocessingDrawing" xmlns:w10="urn:schemas-microsoft-com:office:word" xmlns:w="http://schemas.openxmlformats.org/wordprocessingml/2006/main" xmlns:w14="http://schemas.microsoft.com/office/word/2010/wordml" xmlns:w15="http://schemas.microsoft.com/office/word/2012/wordml" xmlns:w16cid="http://schemas.microsoft.com/office/word/2016/wordml/cid" xmlns:w16se="http://schemas.microsoft.com/office/word/2015/wordml/symex" xmlns:wpg="http://schemas.microsoft.com/office/word/2010/wordprocessingGroup" xmlns:wpi="http://schemas.microsoft.com/office/word/2010/wordprocessingInk" xmlns:wne="http://schemas.microsoft.com/office/word/2006/wordml" xmlns:wps="http://schemas.microsoft.com/office/word/2010/wordprocessingShape" mc:Ignorable="w14 w15 w16se w16cid wp14">
   <w:p>
     <w:pPr>
-      <w:pStyle w:val="Bunntekst"/>
+      <w:pStyle w:val="Footer"/>
       <w:framePr w:wrap="none" w:vAnchor="text" w:hAnchor="margin" w:xAlign="right" w:y="1"/>
       <w:rPr>
-        <w:rStyle w:val="Sidetall"/>
+        <w:rStyle w:val="PageNumber"/>
       </w:rPr>
     </w:pPr>
     <w:r>
       <w:rPr>
-        <w:rStyle w:val="Sidetall"/>
+        <w:rStyle w:val="PageNumber"/>
       </w:rPr>
       <w:fldChar w:fldCharType="begin"/>
     </w:r>
     <w:r>
       <w:rPr>
-        <w:rStyle w:val="Sidetall"/>
+        <w:rStyle w:val="PageNumber"/>
       </w:rPr>
       <w:instrText xml:space="preserve">PAGE  </w:instrText>
     </w:r>
     <w:r>
       <w:rPr>
-        <w:rStyle w:val="Sidetall"/>
+        <w:rStyle w:val="PageNumber"/>
       </w:rPr>
       <w:fldChar w:fldCharType="end"/>
     </w:r>
   </w:p>
   <w:p>
     <w:pPr>
-      <w:pStyle w:val="Bunntekst"/>
+      <w:pStyle w:val="Footer"/>
       <w:ind w:right="360"/>
     </w:pPr>
   </w:p>
@@ -19332,10 +19627,10 @@
 <w:ftr xmlns:wpc="http://schemas.microsoft.com/office/word/2010/wordprocessingCanvas" xmlns:cx="http://schemas.microsoft.com/office/drawing/2014/chartex" xmlns:cx1="http://schemas.microsoft.com/office/drawing/2015/9/8/chartex" xmlns:cx2="http://schemas.microsoft.com/office/drawing/2015/10/21/chartex" xmlns:cx3="http://schemas.microsoft.com/office/drawing/2016/5/9/chartex" xmlns:cx4="http://schemas.microsoft.com/office/drawing/2016/5/10/chartex" xmlns:cx5="http://schemas.microsoft.com/office/drawing/2016/5/11/chartex" xmlns:cx6="http://schemas.microsoft.com/office/drawing/2016/5/12/chartex" xmlns:cx7="http://schemas.microsoft.com/office/drawing/2016/5/13/chartex" xmlns:cx8="http://schemas.microsoft.com/office/drawing/2016/5/14/chartex" xmlns:mc="http://schemas.openxmlformats.org/markup-compatibility/2006" xmlns:aink="http://schemas.microsoft.com/office/drawing/2016/ink" xmlns:am3d="http://schemas.microsoft.com/office/drawing/2017/model3d" xmlns:o="urn:schemas-microsoft-com:office:office" xmlns:r="http://schemas.openxmlformats.org/officeDocument/2006/relationships" xmlns:m="http://schemas.openxmlformats.org/officeDocument/2006/math" xmlns:v="urn:schemas-microsoft-com:vml" xmlns:wp14="http://schemas.microsoft.com/office/word/2010/wordprocessingDrawing" xmlns:wp="http://schemas.openxmlformats.org/drawingml/2006/wordprocessingDrawing" xmlns:w10="urn:schemas-microsoft-com:office:word" xmlns:w="http://schemas.openxmlformats.org/wordprocessingml/2006/main" xmlns:w14="http://schemas.microsoft.com/office/word/2010/wordml" xmlns:w15="http://schemas.microsoft.com/office/word/2012/wordml" xmlns:w16cid="http://schemas.microsoft.com/office/word/2016/wordml/cid" xmlns:w16se="http://schemas.microsoft.com/office/word/2015/wordml/symex" xmlns:wpg="http://schemas.microsoft.com/office/word/2010/wordprocessingGroup" xmlns:wpi="http://schemas.microsoft.com/office/word/2010/wordprocessingInk" xmlns:wne="http://schemas.microsoft.com/office/word/2006/wordml" xmlns:wps="http://schemas.microsoft.com/office/word/2010/wordprocessingShape" mc:Ignorable="w14 w15 w16se w16cid wp14">
   <w:p>
     <w:pPr>
-      <w:pStyle w:val="Bunntekst"/>
+      <w:pStyle w:val="Footer"/>
       <w:framePr w:wrap="none" w:vAnchor="text" w:hAnchor="margin" w:xAlign="right" w:y="1"/>
       <w:rPr>
-        <w:rStyle w:val="Sidetall"/>
+        <w:rStyle w:val="PageNumber"/>
         <w:rFonts w:ascii="Helvetica" w:hAnsi="Helvetica" w:cs="Helvetica"/>
         <w:color w:val="1381C4"/>
         <w:sz w:val="14"/>
@@ -19343,7 +19638,7 @@
     </w:pPr>
     <w:r>
       <w:rPr>
-        <w:rStyle w:val="Sidetall"/>
+        <w:rStyle w:val="PageNumber"/>
         <w:rFonts w:ascii="Helvetica" w:hAnsi="Helvetica" w:cs="Helvetica"/>
         <w:color w:val="1381C4"/>
         <w:sz w:val="14"/>
@@ -19352,7 +19647,7 @@
     </w:r>
     <w:r>
       <w:rPr>
-        <w:rStyle w:val="Sidetall"/>
+        <w:rStyle w:val="PageNumber"/>
         <w:rFonts w:ascii="Helvetica" w:hAnsi="Helvetica" w:cs="Helvetica"/>
         <w:color w:val="1381C4"/>
         <w:sz w:val="14"/>
@@ -19361,7 +19656,7 @@
     </w:r>
     <w:r>
       <w:rPr>
-        <w:rStyle w:val="Sidetall"/>
+        <w:rStyle w:val="PageNumber"/>
         <w:rFonts w:ascii="Helvetica" w:hAnsi="Helvetica" w:cs="Helvetica"/>
         <w:color w:val="1381C4"/>
         <w:sz w:val="14"/>
@@ -19370,7 +19665,7 @@
     </w:r>
     <w:r>
       <w:rPr>
-        <w:rStyle w:val="Sidetall"/>
+        <w:rStyle w:val="PageNumber"/>
         <w:rFonts w:ascii="Helvetica" w:hAnsi="Helvetica" w:cs="Helvetica"/>
         <w:color w:val="1381C4"/>
         <w:sz w:val="14"/>
@@ -19379,7 +19674,7 @@
     </w:r>
     <w:r>
       <w:rPr>
-        <w:rStyle w:val="Sidetall"/>
+        <w:rStyle w:val="PageNumber"/>
         <w:rFonts w:ascii="Helvetica" w:hAnsi="Helvetica" w:cs="Helvetica"/>
         <w:color w:val="1381C4"/>
         <w:sz w:val="14"/>
@@ -19388,7 +19683,7 @@
     </w:r>
     <w:r>
       <w:rPr>
-        <w:rStyle w:val="Sidetall"/>
+        <w:rStyle w:val="PageNumber"/>
         <w:rFonts w:ascii="Helvetica" w:hAnsi="Helvetica" w:cs="Helvetica"/>
         <w:color w:val="1381C4"/>
         <w:sz w:val="14"/>
@@ -19397,7 +19692,7 @@
     </w:r>
     <w:r>
       <w:rPr>
-        <w:rStyle w:val="Sidetall"/>
+        <w:rStyle w:val="PageNumber"/>
         <w:rFonts w:ascii="Helvetica" w:hAnsi="Helvetica" w:cs="Helvetica"/>
         <w:color w:val="1381C4"/>
         <w:sz w:val="14"/>
@@ -19406,7 +19701,7 @@
     </w:r>
     <w:r>
       <w:rPr>
-        <w:rStyle w:val="Sidetall"/>
+        <w:rStyle w:val="PageNumber"/>
         <w:rFonts w:ascii="Helvetica" w:hAnsi="Helvetica" w:cs="Helvetica"/>
         <w:color w:val="1381C4"/>
         <w:sz w:val="14"/>
@@ -19415,7 +19710,7 @@
     </w:r>
     <w:r>
       <w:rPr>
-        <w:rStyle w:val="Sidetall"/>
+        <w:rStyle w:val="PageNumber"/>
         <w:rFonts w:ascii="Helvetica" w:hAnsi="Helvetica" w:cs="Helvetica"/>
         <w:color w:val="1381C4"/>
         <w:sz w:val="14"/>
@@ -19424,7 +19719,7 @@
     </w:r>
     <w:r>
       <w:rPr>
-        <w:rStyle w:val="Sidetall"/>
+        <w:rStyle w:val="PageNumber"/>
         <w:rFonts w:ascii="Helvetica" w:hAnsi="Helvetica" w:cs="Helvetica"/>
         <w:color w:val="1381C4"/>
         <w:sz w:val="14"/>
@@ -19433,7 +19728,7 @@
     </w:r>
     <w:r>
       <w:rPr>
-        <w:rStyle w:val="Sidetall"/>
+        <w:rStyle w:val="PageNumber"/>
         <w:rFonts w:ascii="Helvetica" w:hAnsi="Helvetica" w:cs="Helvetica"/>
         <w:color w:val="1381C4"/>
         <w:sz w:val="14"/>
@@ -19442,7 +19737,7 @@
     </w:r>
     <w:r>
       <w:rPr>
-        <w:rStyle w:val="Sidetall"/>
+        <w:rStyle w:val="PageNumber"/>
         <w:rFonts w:ascii="Helvetica" w:hAnsi="Helvetica" w:cs="Helvetica"/>
         <w:color w:val="1381C4"/>
         <w:sz w:val="14"/>
@@ -19478,7 +19773,7 @@
         </w:tcPr>
         <w:p>
           <w:pPr>
-            <w:pStyle w:val="Bunntekst"/>
+            <w:pStyle w:val="Footer"/>
             <w:tabs>
               <w:tab w:val="clear" w:pos="4153"/>
               <w:tab w:val="clear" w:pos="8306"/>
@@ -19540,7 +19835,7 @@
         </w:tcPr>
         <w:p>
           <w:pPr>
-            <w:pStyle w:val="Bunntekst"/>
+            <w:pStyle w:val="Footer"/>
             <w:tabs>
               <w:tab w:val="clear" w:pos="4153"/>
               <w:tab w:val="clear" w:pos="8306"/>
@@ -19657,7 +19952,7 @@
               <w:sz w:val="14"/>
               <w:lang w:val="en-US"/>
             </w:rPr>
-            <w:t>2019-05-06</w:t>
+            <w:t>2019-05-16</w:t>
           </w:r>
           <w:r>
             <w:rPr>
@@ -19677,7 +19972,7 @@
         </w:tcPr>
         <w:p>
           <w:pPr>
-            <w:pStyle w:val="Bunntekst"/>
+            <w:pStyle w:val="Footer"/>
             <w:tabs>
               <w:tab w:val="clear" w:pos="4153"/>
               <w:tab w:val="clear" w:pos="8306"/>
@@ -19690,18 +19985,38 @@
               <w:lang w:val="sq-AL"/>
             </w:rPr>
           </w:pPr>
-          <w:hyperlink r:id="rId1" w:history="1">
-            <w:r>
-              <w:rPr>
-                <w:rStyle w:val="Hyperkobling"/>
-                <w:rFonts w:ascii="Helvetica" w:hAnsi="Helvetica" w:cs="Arial"/>
-                <w:color w:val="1381C4"/>
-                <w:sz w:val="14"/>
-                <w:lang w:val="sq-AL"/>
-              </w:rPr>
-              <w:t>support@bitvis.no</w:t>
-            </w:r>
-          </w:hyperlink>
+          <w:r>
+            <w:fldChar w:fldCharType="begin"/>
+          </w:r>
+          <w:r>
+            <w:rPr>
+              <w:lang w:val="sq-AL"/>
+            </w:rPr>
+            <w:instrText xml:space="preserve"> HYPERLINK "mailto:support@bitvis.no" </w:instrText>
+          </w:r>
+          <w:r>
+            <w:fldChar w:fldCharType="separate"/>
+          </w:r>
+          <w:r>
+            <w:rPr>
+              <w:rStyle w:val="Hyperlink"/>
+              <w:rFonts w:ascii="Helvetica" w:hAnsi="Helvetica" w:cs="Arial"/>
+              <w:color w:val="1381C4"/>
+              <w:sz w:val="14"/>
+              <w:lang w:val="sq-AL"/>
+            </w:rPr>
+            <w:t>support@bitvis.no</w:t>
+          </w:r>
+          <w:r>
+            <w:rPr>
+              <w:rStyle w:val="Hyperlink"/>
+              <w:rFonts w:ascii="Helvetica" w:hAnsi="Helvetica" w:cs="Arial"/>
+              <w:color w:val="1381C4"/>
+              <w:sz w:val="14"/>
+              <w:lang w:val="sq-AL"/>
+            </w:rPr>
+            <w:fldChar w:fldCharType="end"/>
+          </w:r>
           <w:r>
             <w:rPr>
               <w:rFonts w:ascii="Helvetica" w:hAnsi="Helvetica" w:cs="Arial"/>
@@ -19723,7 +20038,7 @@
           </w:r>
           <w:r>
             <w:rPr>
-              <w:rStyle w:val="Hyperkobling"/>
+              <w:rStyle w:val="Hyperlink"/>
               <w:rFonts w:ascii="Helvetica" w:hAnsi="Helvetica" w:cs="Arial"/>
               <w:color w:val="1381C4"/>
               <w:sz w:val="14"/>
@@ -19740,7 +20055,7 @@
         </w:tcPr>
         <w:p>
           <w:pPr>
-            <w:pStyle w:val="Bunntekst"/>
+            <w:pStyle w:val="Footer"/>
             <w:tabs>
               <w:tab w:val="clear" w:pos="4153"/>
               <w:tab w:val="clear" w:pos="8306"/>
@@ -19760,7 +20075,7 @@
   </w:tbl>
   <w:p>
     <w:pPr>
-      <w:pStyle w:val="Bunntekst"/>
+      <w:pStyle w:val="Footer"/>
       <w:rPr>
         <w:lang w:val="sq-AL"/>
       </w:rPr>
@@ -19974,7 +20289,7 @@
   </w:p>
   <w:p>
     <w:pPr>
-      <w:pStyle w:val="Bunntekst"/>
+      <w:pStyle w:val="Footer"/>
     </w:pPr>
   </w:p>
 </w:ftr>
@@ -20023,7 +20338,7 @@
 <w:hdr xmlns:wpc="http://schemas.microsoft.com/office/word/2010/wordprocessingCanvas" xmlns:cx="http://schemas.microsoft.com/office/drawing/2014/chartex" xmlns:cx1="http://schemas.microsoft.com/office/drawing/2015/9/8/chartex" xmlns:cx2="http://schemas.microsoft.com/office/drawing/2015/10/21/chartex" xmlns:cx3="http://schemas.microsoft.com/office/drawing/2016/5/9/chartex" xmlns:cx4="http://schemas.microsoft.com/office/drawing/2016/5/10/chartex" xmlns:cx5="http://schemas.microsoft.com/office/drawing/2016/5/11/chartex" xmlns:cx6="http://schemas.microsoft.com/office/drawing/2016/5/12/chartex" xmlns:cx7="http://schemas.microsoft.com/office/drawing/2016/5/13/chartex" xmlns:cx8="http://schemas.microsoft.com/office/drawing/2016/5/14/chartex" xmlns:mc="http://schemas.openxmlformats.org/markup-compatibility/2006" xmlns:aink="http://schemas.microsoft.com/office/drawing/2016/ink" xmlns:am3d="http://schemas.microsoft.com/office/drawing/2017/model3d" xmlns:o="urn:schemas-microsoft-com:office:office" xmlns:r="http://schemas.openxmlformats.org/officeDocument/2006/relationships" xmlns:m="http://schemas.openxmlformats.org/officeDocument/2006/math" xmlns:v="urn:schemas-microsoft-com:vml" xmlns:wp14="http://schemas.microsoft.com/office/word/2010/wordprocessingDrawing" xmlns:wp="http://schemas.openxmlformats.org/drawingml/2006/wordprocessingDrawing" xmlns:w10="urn:schemas-microsoft-com:office:word" xmlns:w="http://schemas.openxmlformats.org/wordprocessingml/2006/main" xmlns:w14="http://schemas.microsoft.com/office/word/2010/wordml" xmlns:w15="http://schemas.microsoft.com/office/word/2012/wordml" xmlns:w16cid="http://schemas.microsoft.com/office/word/2016/wordml/cid" xmlns:w16se="http://schemas.microsoft.com/office/word/2015/wordml/symex" xmlns:wpg="http://schemas.microsoft.com/office/word/2010/wordprocessingGroup" xmlns:wpi="http://schemas.microsoft.com/office/word/2010/wordprocessingInk" xmlns:wne="http://schemas.microsoft.com/office/word/2006/wordml" xmlns:wps="http://schemas.microsoft.com/office/word/2010/wordprocessingShape" mc:Ignorable="w14 w15 w16se w16cid wp14">
   <w:p>
     <w:pPr>
-      <w:pStyle w:val="Topptekst"/>
+      <w:pStyle w:val="Header"/>
       <w:jc w:val="right"/>
     </w:pPr>
     <w:r>
@@ -20090,7 +20405,7 @@
 <w:hdr xmlns:wpc="http://schemas.microsoft.com/office/word/2010/wordprocessingCanvas" xmlns:cx="http://schemas.microsoft.com/office/drawing/2014/chartex" xmlns:cx1="http://schemas.microsoft.com/office/drawing/2015/9/8/chartex" xmlns:cx2="http://schemas.microsoft.com/office/drawing/2015/10/21/chartex" xmlns:cx3="http://schemas.microsoft.com/office/drawing/2016/5/9/chartex" xmlns:cx4="http://schemas.microsoft.com/office/drawing/2016/5/10/chartex" xmlns:cx5="http://schemas.microsoft.com/office/drawing/2016/5/11/chartex" xmlns:cx6="http://schemas.microsoft.com/office/drawing/2016/5/12/chartex" xmlns:cx7="http://schemas.microsoft.com/office/drawing/2016/5/13/chartex" xmlns:cx8="http://schemas.microsoft.com/office/drawing/2016/5/14/chartex" xmlns:mc="http://schemas.openxmlformats.org/markup-compatibility/2006" xmlns:aink="http://schemas.microsoft.com/office/drawing/2016/ink" xmlns:am3d="http://schemas.microsoft.com/office/drawing/2017/model3d" xmlns:o="urn:schemas-microsoft-com:office:office" xmlns:r="http://schemas.openxmlformats.org/officeDocument/2006/relationships" xmlns:m="http://schemas.openxmlformats.org/officeDocument/2006/math" xmlns:v="urn:schemas-microsoft-com:vml" xmlns:wp14="http://schemas.microsoft.com/office/word/2010/wordprocessingDrawing" xmlns:wp="http://schemas.openxmlformats.org/drawingml/2006/wordprocessingDrawing" xmlns:w10="urn:schemas-microsoft-com:office:word" xmlns:w="http://schemas.openxmlformats.org/wordprocessingml/2006/main" xmlns:w14="http://schemas.microsoft.com/office/word/2010/wordml" xmlns:w15="http://schemas.microsoft.com/office/word/2012/wordml" xmlns:w16cid="http://schemas.microsoft.com/office/word/2016/wordml/cid" xmlns:w16se="http://schemas.microsoft.com/office/word/2015/wordml/symex" xmlns:wpg="http://schemas.microsoft.com/office/word/2010/wordprocessingGroup" xmlns:wpi="http://schemas.microsoft.com/office/word/2010/wordprocessingInk" xmlns:wne="http://schemas.microsoft.com/office/word/2006/wordml" xmlns:wps="http://schemas.microsoft.com/office/word/2010/wordprocessingShape" mc:Ignorable="w14 w15 w16se w16cid wp14">
   <w:p>
     <w:pPr>
-      <w:pStyle w:val="Topptekst"/>
+      <w:pStyle w:val="Header"/>
       <w:jc w:val="right"/>
     </w:pPr>
     <w:r>
@@ -20163,7 +20478,7 @@
     <w:lvl w:ilvl="0">
       <w:start w:val="1"/>
       <w:numFmt w:val="decimal"/>
-      <w:pStyle w:val="Nummerertliste"/>
+      <w:pStyle w:val="ListNumber"/>
       <w:lvlText w:val="%1."/>
       <w:lvlJc w:val="left"/>
       <w:pPr>
@@ -24439,7 +24754,7 @@
     <w:lvl w:ilvl="0">
       <w:start w:val="1"/>
       <w:numFmt w:val="decimal"/>
-      <w:pStyle w:val="Overskrift1"/>
+      <w:pStyle w:val="Heading1"/>
       <w:lvlText w:val="%1"/>
       <w:lvlJc w:val="left"/>
       <w:pPr>
@@ -24452,7 +24767,7 @@
     <w:lvl w:ilvl="1">
       <w:start w:val="1"/>
       <w:numFmt w:val="decimal"/>
-      <w:pStyle w:val="Overskrift2"/>
+      <w:pStyle w:val="Heading2"/>
       <w:lvlText w:val="%1.%2"/>
       <w:lvlJc w:val="left"/>
       <w:pPr>
@@ -24465,7 +24780,7 @@
     <w:lvl w:ilvl="2">
       <w:start w:val="1"/>
       <w:numFmt w:val="decimal"/>
-      <w:pStyle w:val="Overskrift3"/>
+      <w:pStyle w:val="Heading3"/>
       <w:lvlText w:val="%1.%2.%3"/>
       <w:lvlJc w:val="left"/>
       <w:pPr>
@@ -24478,7 +24793,7 @@
     <w:lvl w:ilvl="3">
       <w:start w:val="1"/>
       <w:numFmt w:val="decimal"/>
-      <w:pStyle w:val="Overskrift4"/>
+      <w:pStyle w:val="Heading4"/>
       <w:lvlText w:val="%1.%2.%3.%4"/>
       <w:lvlJc w:val="left"/>
       <w:pPr>
@@ -24491,7 +24806,7 @@
     <w:lvl w:ilvl="4">
       <w:start w:val="1"/>
       <w:numFmt w:val="decimal"/>
-      <w:pStyle w:val="Overskrift5"/>
+      <w:pStyle w:val="Heading5"/>
       <w:lvlText w:val="%1.%2.%3.%4.%5"/>
       <w:lvlJc w:val="left"/>
       <w:pPr>
@@ -24504,7 +24819,7 @@
     <w:lvl w:ilvl="5">
       <w:start w:val="1"/>
       <w:numFmt w:val="decimal"/>
-      <w:pStyle w:val="Overskrift6"/>
+      <w:pStyle w:val="Heading6"/>
       <w:lvlText w:val="%1.%2.%3.%4.%5.%6"/>
       <w:lvlJc w:val="left"/>
       <w:pPr>
@@ -24517,7 +24832,7 @@
     <w:lvl w:ilvl="6">
       <w:start w:val="1"/>
       <w:numFmt w:val="decimal"/>
-      <w:pStyle w:val="Overskrift7"/>
+      <w:pStyle w:val="Heading7"/>
       <w:lvlText w:val="%1.%2.%3.%4.%5.%6.%7"/>
       <w:lvlJc w:val="left"/>
       <w:pPr>
@@ -24530,7 +24845,7 @@
     <w:lvl w:ilvl="7">
       <w:start w:val="1"/>
       <w:numFmt w:val="decimal"/>
-      <w:pStyle w:val="Overskrift8"/>
+      <w:pStyle w:val="Heading8"/>
       <w:lvlText w:val="%1.%2.%3.%4.%5.%6.%7.%8"/>
       <w:lvlJc w:val="left"/>
       <w:pPr>
@@ -24543,7 +24858,7 @@
     <w:lvl w:ilvl="8">
       <w:start w:val="1"/>
       <w:numFmt w:val="decimal"/>
-      <w:pStyle w:val="Overskrift9"/>
+      <w:pStyle w:val="Heading9"/>
       <w:lvlText w:val="%1.%2.%3.%4.%5.%6.%7.%8.%9"/>
       <w:lvlJc w:val="left"/>
       <w:pPr>
@@ -25208,6 +25523,7 @@
     <w:lsdException w:name="HTML Sample" w:semiHidden="1" w:unhideWhenUsed="1"/>
     <w:lsdException w:name="HTML Typewriter" w:semiHidden="1" w:unhideWhenUsed="1"/>
     <w:lsdException w:name="HTML Variable" w:semiHidden="1" w:unhideWhenUsed="1"/>
+    <w:lsdException w:name="Normal Table" w:semiHidden="1" w:unhideWhenUsed="1"/>
     <w:lsdException w:name="annotation subject" w:semiHidden="1" w:unhideWhenUsed="1"/>
     <w:lsdException w:name="No List" w:semiHidden="1" w:unhideWhenUsed="1"/>
     <w:lsdException w:name="Outline List 1" w:semiHidden="1" w:unhideWhenUsed="1"/>
@@ -25254,8 +25570,10 @@
     <w:lsdException w:name="Table Subtle 2" w:semiHidden="1" w:unhideWhenUsed="1"/>
     <w:lsdException w:name="Table Web 1" w:semiHidden="1" w:unhideWhenUsed="1"/>
     <w:lsdException w:name="Table Web 2" w:semiHidden="1" w:unhideWhenUsed="1"/>
+    <w:lsdException w:name="Table Web 3" w:semiHidden="1" w:unhideWhenUsed="1"/>
     <w:lsdException w:name="Balloon Text" w:semiHidden="1" w:unhideWhenUsed="1"/>
     <w:lsdException w:name="Table Grid" w:uiPriority="59"/>
+    <w:lsdException w:name="Table Theme" w:semiHidden="1" w:unhideWhenUsed="1"/>
     <w:lsdException w:name="Placeholder Text" w:semiHidden="1" w:uiPriority="99"/>
     <w:lsdException w:name="No Spacing" w:uiPriority="1" w:qFormat="1"/>
     <w:lsdException w:name="Light Shading" w:uiPriority="60"/>
@@ -25487,11 +25805,11 @@
       <w:lang w:val="en-GB" w:eastAsia="en-US"/>
     </w:rPr>
   </w:style>
-  <w:style w:type="paragraph" w:styleId="Overskrift1">
+  <w:style w:type="paragraph" w:styleId="Heading1">
     <w:name w:val="heading 1"/>
     <w:basedOn w:val="Normal"/>
     <w:next w:val="Normal"/>
-    <w:link w:val="Overskrift1Tegn"/>
+    <w:link w:val="Heading1Char"/>
     <w:qFormat/>
     <w:rsid w:val="00017510"/>
     <w:pPr>
@@ -25508,7 +25826,7 @@
       <w:sz w:val="24"/>
     </w:rPr>
   </w:style>
-  <w:style w:type="paragraph" w:styleId="Overskrift2">
+  <w:style w:type="paragraph" w:styleId="Heading2">
     <w:name w:val="heading 2"/>
     <w:basedOn w:val="Normal"/>
     <w:next w:val="Normal"/>
@@ -25529,7 +25847,7 @@
       <w:sz w:val="22"/>
     </w:rPr>
   </w:style>
-  <w:style w:type="paragraph" w:styleId="Overskrift3">
+  <w:style w:type="paragraph" w:styleId="Heading3">
     <w:name w:val="heading 3"/>
     <w:basedOn w:val="Normal"/>
     <w:next w:val="Normal"/>
@@ -25548,7 +25866,7 @@
       <w:b/>
     </w:rPr>
   </w:style>
-  <w:style w:type="paragraph" w:styleId="Overskrift4">
+  <w:style w:type="paragraph" w:styleId="Heading4">
     <w:name w:val="heading 4"/>
     <w:basedOn w:val="Normal"/>
     <w:next w:val="Normal"/>
@@ -25568,7 +25886,7 @@
       <w:lang w:val="sq-AL"/>
     </w:rPr>
   </w:style>
-  <w:style w:type="paragraph" w:styleId="Overskrift5">
+  <w:style w:type="paragraph" w:styleId="Heading5">
     <w:name w:val="heading 5"/>
     <w:basedOn w:val="Normal"/>
     <w:next w:val="Normal"/>
@@ -25588,7 +25906,7 @@
       <w:sz w:val="22"/>
     </w:rPr>
   </w:style>
-  <w:style w:type="paragraph" w:styleId="Overskrift6">
+  <w:style w:type="paragraph" w:styleId="Heading6">
     <w:name w:val="heading 6"/>
     <w:basedOn w:val="Normal"/>
     <w:next w:val="Normal"/>
@@ -25608,7 +25926,7 @@
       <w:sz w:val="22"/>
     </w:rPr>
   </w:style>
-  <w:style w:type="paragraph" w:styleId="Overskrift7">
+  <w:style w:type="paragraph" w:styleId="Heading7">
     <w:name w:val="heading 7"/>
     <w:basedOn w:val="Normal"/>
     <w:next w:val="Normal"/>
@@ -25626,7 +25944,7 @@
       <w:i/>
     </w:rPr>
   </w:style>
-  <w:style w:type="paragraph" w:styleId="Overskrift8">
+  <w:style w:type="paragraph" w:styleId="Heading8">
     <w:name w:val="heading 8"/>
     <w:basedOn w:val="Normal"/>
     <w:next w:val="Normal"/>
@@ -25644,7 +25962,7 @@
       <w:i/>
     </w:rPr>
   </w:style>
-  <w:style w:type="paragraph" w:styleId="Overskrift9">
+  <w:style w:type="paragraph" w:styleId="Heading9">
     <w:name w:val="heading 9"/>
     <w:basedOn w:val="Normal"/>
     <w:next w:val="Normal"/>
@@ -25662,13 +25980,13 @@
       <w:i/>
     </w:rPr>
   </w:style>
-  <w:style w:type="character" w:default="1" w:styleId="Standardskriftforavsnitt">
+  <w:style w:type="character" w:default="1" w:styleId="DefaultParagraphFont">
     <w:name w:val="Default Paragraph Font"/>
     <w:uiPriority w:val="1"/>
     <w:semiHidden/>
     <w:unhideWhenUsed/>
   </w:style>
-  <w:style w:type="table" w:default="1" w:styleId="Vanligtabell">
+  <w:style w:type="table" w:default="1" w:styleId="TableNormal">
     <w:name w:val="Normal Table"/>
     <w:uiPriority w:val="99"/>
     <w:semiHidden/>
@@ -25683,13 +26001,13 @@
       </w:tblCellMar>
     </w:tblPr>
   </w:style>
-  <w:style w:type="numbering" w:default="1" w:styleId="Ingenliste">
+  <w:style w:type="numbering" w:default="1" w:styleId="NoList">
     <w:name w:val="No List"/>
     <w:uiPriority w:val="99"/>
     <w:semiHidden/>
     <w:unhideWhenUsed/>
   </w:style>
-  <w:style w:type="paragraph" w:styleId="Topptekst">
+  <w:style w:type="paragraph" w:styleId="Header">
     <w:name w:val="header"/>
     <w:basedOn w:val="Normal"/>
     <w:pPr>
@@ -25699,10 +26017,10 @@
       </w:tabs>
     </w:pPr>
   </w:style>
-  <w:style w:type="paragraph" w:styleId="Bunntekst">
+  <w:style w:type="paragraph" w:styleId="Footer">
     <w:name w:val="footer"/>
     <w:basedOn w:val="Normal"/>
-    <w:link w:val="BunntekstTegn"/>
+    <w:link w:val="FooterChar"/>
     <w:uiPriority w:val="99"/>
     <w:pPr>
       <w:tabs>
@@ -25715,7 +26033,7 @@
       <w:sz w:val="16"/>
     </w:rPr>
   </w:style>
-  <w:style w:type="paragraph" w:styleId="INNH1">
+  <w:style w:type="paragraph" w:styleId="TOC1">
     <w:name w:val="toc 1"/>
     <w:basedOn w:val="Normal"/>
     <w:next w:val="Normal"/>
@@ -25729,7 +26047,7 @@
       <w:sz w:val="20"/>
     </w:rPr>
   </w:style>
-  <w:style w:type="paragraph" w:styleId="INNH2">
+  <w:style w:type="paragraph" w:styleId="TOC2">
     <w:name w:val="toc 2"/>
     <w:basedOn w:val="Normal"/>
     <w:next w:val="Normal"/>
@@ -25742,7 +26060,7 @@
       <w:sz w:val="20"/>
     </w:rPr>
   </w:style>
-  <w:style w:type="paragraph" w:styleId="INNH3">
+  <w:style w:type="paragraph" w:styleId="TOC3">
     <w:name w:val="toc 3"/>
     <w:basedOn w:val="Normal"/>
     <w:next w:val="Normal"/>
@@ -25755,7 +26073,7 @@
       <w:sz w:val="20"/>
     </w:rPr>
   </w:style>
-  <w:style w:type="paragraph" w:styleId="INNH4">
+  <w:style w:type="paragraph" w:styleId="TOC4">
     <w:name w:val="toc 4"/>
     <w:basedOn w:val="Normal"/>
     <w:next w:val="Normal"/>
@@ -25764,7 +26082,7 @@
       <w:ind w:left="720"/>
     </w:pPr>
   </w:style>
-  <w:style w:type="paragraph" w:styleId="INNH5">
+  <w:style w:type="paragraph" w:styleId="TOC5">
     <w:name w:val="toc 5"/>
     <w:basedOn w:val="Normal"/>
     <w:next w:val="Normal"/>
@@ -25773,7 +26091,7 @@
       <w:ind w:left="960"/>
     </w:pPr>
   </w:style>
-  <w:style w:type="paragraph" w:styleId="INNH6">
+  <w:style w:type="paragraph" w:styleId="TOC6">
     <w:name w:val="toc 6"/>
     <w:basedOn w:val="Normal"/>
     <w:next w:val="Normal"/>
@@ -25782,7 +26100,7 @@
       <w:ind w:left="1200"/>
     </w:pPr>
   </w:style>
-  <w:style w:type="paragraph" w:styleId="INNH7">
+  <w:style w:type="paragraph" w:styleId="TOC7">
     <w:name w:val="toc 7"/>
     <w:basedOn w:val="Normal"/>
     <w:next w:val="Normal"/>
@@ -25791,7 +26109,7 @@
       <w:ind w:left="1440"/>
     </w:pPr>
   </w:style>
-  <w:style w:type="paragraph" w:styleId="INNH8">
+  <w:style w:type="paragraph" w:styleId="TOC8">
     <w:name w:val="toc 8"/>
     <w:basedOn w:val="Normal"/>
     <w:next w:val="Normal"/>
@@ -25800,7 +26118,7 @@
       <w:ind w:left="1680"/>
     </w:pPr>
   </w:style>
-  <w:style w:type="paragraph" w:styleId="INNH9">
+  <w:style w:type="paragraph" w:styleId="TOC9">
     <w:name w:val="toc 9"/>
     <w:basedOn w:val="Normal"/>
     <w:next w:val="Normal"/>
@@ -25809,7 +26127,7 @@
       <w:ind w:left="1920"/>
     </w:pPr>
   </w:style>
-  <w:style w:type="paragraph" w:styleId="Indeks1">
+  <w:style w:type="paragraph" w:styleId="Index1">
     <w:name w:val="index 1"/>
     <w:basedOn w:val="Normal"/>
     <w:next w:val="Normal"/>
@@ -25824,7 +26142,7 @@
       <w:b/>
     </w:rPr>
   </w:style>
-  <w:style w:type="paragraph" w:styleId="Indeks3">
+  <w:style w:type="paragraph" w:styleId="Index3">
     <w:name w:val="index 3"/>
     <w:basedOn w:val="Normal"/>
     <w:next w:val="Normal"/>
@@ -25836,7 +26154,7 @@
       <w:ind w:left="600" w:hanging="200"/>
     </w:pPr>
   </w:style>
-  <w:style w:type="paragraph" w:styleId="Bildetekst">
+  <w:style w:type="paragraph" w:styleId="Caption">
     <w:name w:val="caption"/>
     <w:basedOn w:val="Normal"/>
     <w:next w:val="Normal"/>
@@ -25848,14 +26166,14 @@
       <w:i/>
     </w:rPr>
   </w:style>
-  <w:style w:type="character" w:styleId="Fotnotereferanse">
+  <w:style w:type="character" w:styleId="FootnoteReference">
     <w:name w:val="footnote reference"/>
     <w:semiHidden/>
     <w:rPr>
       <w:vertAlign w:val="superscript"/>
     </w:rPr>
   </w:style>
-  <w:style w:type="paragraph" w:styleId="Fotnotetekst">
+  <w:style w:type="paragraph" w:styleId="FootnoteText">
     <w:name w:val="footnote text"/>
     <w:basedOn w:val="Normal"/>
     <w:semiHidden/>
@@ -25866,30 +26184,30 @@
       <w:sz w:val="20"/>
     </w:rPr>
   </w:style>
-  <w:style w:type="character" w:styleId="Merknadsreferanse">
+  <w:style w:type="character" w:styleId="CommentReference">
     <w:name w:val="annotation reference"/>
     <w:semiHidden/>
     <w:rPr>
       <w:sz w:val="16"/>
     </w:rPr>
   </w:style>
-  <w:style w:type="paragraph" w:styleId="Merknadstekst">
+  <w:style w:type="paragraph" w:styleId="CommentText">
     <w:name w:val="annotation text"/>
     <w:basedOn w:val="Normal"/>
-    <w:link w:val="MerknadstekstTegn"/>
+    <w:link w:val="CommentTextChar"/>
     <w:semiHidden/>
     <w:rPr>
       <w:sz w:val="20"/>
     </w:rPr>
   </w:style>
-  <w:style w:type="character" w:styleId="Hyperkobling">
+  <w:style w:type="character" w:styleId="Hyperlink">
     <w:name w:val="Hyperlink"/>
     <w:rPr>
       <w:color w:val="0000FF"/>
       <w:u w:val="single"/>
     </w:rPr>
   </w:style>
-  <w:style w:type="character" w:styleId="Fulgthyperkobling">
+  <w:style w:type="character" w:styleId="FollowedHyperlink">
     <w:name w:val="FollowedHyperlink"/>
     <w:rPr>
       <w:color w:val="800080"/>
@@ -25907,7 +26225,7 @@
   </w:style>
   <w:style w:type="paragraph" w:customStyle="1" w:styleId="Appendix">
     <w:name w:val="Appendix"/>
-    <w:basedOn w:val="Overskrift1"/>
+    <w:basedOn w:val="Heading1"/>
     <w:pPr>
       <w:keepNext/>
       <w:numPr>
@@ -25933,7 +26251,7 @@
       <w:lang w:val="en-US"/>
     </w:rPr>
   </w:style>
-  <w:style w:type="paragraph" w:styleId="Dokumentkart">
+  <w:style w:type="paragraph" w:styleId="DocumentMap">
     <w:name w:val="Document Map"/>
     <w:basedOn w:val="Normal"/>
     <w:semiHidden/>
@@ -25956,9 +26274,9 @@
       <w:sz w:val="20"/>
     </w:rPr>
   </w:style>
-  <w:style w:type="table" w:styleId="Tabellrutenett">
+  <w:style w:type="table" w:styleId="TableGrid">
     <w:name w:val="Table Grid"/>
-    <w:basedOn w:val="Vanligtabell"/>
+    <w:basedOn w:val="TableNormal"/>
     <w:uiPriority w:val="59"/>
     <w:rsid w:val="00FB38FA"/>
     <w:tblPr>
@@ -25983,7 +26301,7 @@
       <w:sz w:val="20"/>
     </w:rPr>
   </w:style>
-  <w:style w:type="character" w:styleId="Utheving">
+  <w:style w:type="character" w:styleId="Emphasis">
     <w:name w:val="Emphasis"/>
     <w:qFormat/>
     <w:rsid w:val="00376949"/>
@@ -25994,7 +26312,7 @@
   </w:style>
   <w:style w:type="paragraph" w:customStyle="1" w:styleId="Style1">
     <w:name w:val="Style1"/>
-    <w:basedOn w:val="Overskrift4"/>
+    <w:basedOn w:val="Heading4"/>
     <w:autoRedefine/>
     <w:rsid w:val="0092522D"/>
     <w:rPr>
@@ -26003,16 +26321,16 @@
   </w:style>
   <w:style w:type="paragraph" w:customStyle="1" w:styleId="Ref">
     <w:name w:val="Ref"/>
-    <w:basedOn w:val="Nummerertliste"/>
+    <w:basedOn w:val="ListNumber"/>
     <w:rsid w:val="0015485B"/>
     <w:rPr>
       <w:rFonts w:cs="Arial"/>
       <w:lang w:val="sq-AL"/>
     </w:rPr>
   </w:style>
-  <w:style w:type="table" w:styleId="Tabell-3D-effekt3">
+  <w:style w:type="table" w:styleId="Table3Deffects3">
     <w:name w:val="Table 3D effects 3"/>
-    <w:basedOn w:val="Vanligtabell"/>
+    <w:basedOn w:val="TableNormal"/>
     <w:rsid w:val="00360D8E"/>
     <w:tblPr>
       <w:tblStyleRowBandSize w:val="1"/>
@@ -26096,7 +26414,7 @@
       </w:tcPr>
     </w:tblStylePr>
   </w:style>
-  <w:style w:type="paragraph" w:styleId="Nummerertliste">
+  <w:style w:type="paragraph" w:styleId="ListNumber">
     <w:name w:val="List Number"/>
     <w:basedOn w:val="Normal"/>
     <w:rsid w:val="00680AFE"/>
@@ -26106,7 +26424,7 @@
       </w:numPr>
     </w:pPr>
   </w:style>
-  <w:style w:type="paragraph" w:styleId="Listeavsnitt">
+  <w:style w:type="paragraph" w:styleId="ListParagraph">
     <w:name w:val="List Paragraph"/>
     <w:basedOn w:val="Normal"/>
     <w:uiPriority w:val="34"/>
@@ -26116,9 +26434,9 @@
       <w:ind w:left="708"/>
     </w:pPr>
   </w:style>
-  <w:style w:type="table" w:styleId="Enkelttabell3">
+  <w:style w:type="table" w:styleId="TableSimple3">
     <w:name w:val="Table Simple 3"/>
-    <w:basedOn w:val="Vanligtabell"/>
+    <w:basedOn w:val="TableNormal"/>
     <w:rsid w:val="00F56828"/>
     <w:tblPr>
       <w:tblBorders>
@@ -26149,7 +26467,7 @@
   </w:style>
   <w:style w:type="table" w:customStyle="1" w:styleId="BV-QR-SingleColumn">
     <w:name w:val="BV-QR-SingleColumn"/>
-    <w:basedOn w:val="Vanligtabell"/>
+    <w:basedOn w:val="TableNormal"/>
     <w:rsid w:val="001A0E53"/>
     <w:pPr>
       <w:spacing w:before="20" w:after="20" w:line="20" w:lineRule="atLeast"/>
@@ -26196,13 +26514,13 @@
   </w:style>
   <w:style w:type="table" w:customStyle="1" w:styleId="BV-QR-Nx3">
     <w:name w:val="BV-QR-Nx3"/>
-    <w:basedOn w:val="Vanligtabell"/>
+    <w:basedOn w:val="TableNormal"/>
     <w:rsid w:val="009C332E"/>
     <w:tblPr/>
   </w:style>
   <w:style w:type="table" w:customStyle="1" w:styleId="BV-Table-Nx1">
     <w:name w:val="BV-Table-Nx1"/>
-    <w:basedOn w:val="Vanligtabell"/>
+    <w:basedOn w:val="TableNormal"/>
     <w:rsid w:val="00E258C3"/>
     <w:pPr>
       <w:spacing w:before="20" w:after="20" w:line="20" w:lineRule="atLeast"/>
@@ -26254,29 +26572,29 @@
       </w:tcPr>
     </w:tblStylePr>
   </w:style>
-  <w:style w:type="paragraph" w:styleId="Kommentaremne">
+  <w:style w:type="paragraph" w:styleId="CommentSubject">
     <w:name w:val="annotation subject"/>
-    <w:basedOn w:val="Merknadstekst"/>
-    <w:next w:val="Merknadstekst"/>
-    <w:link w:val="KommentaremneTegn"/>
+    <w:basedOn w:val="CommentText"/>
+    <w:next w:val="CommentText"/>
+    <w:link w:val="CommentSubjectChar"/>
     <w:rsid w:val="0003573B"/>
     <w:rPr>
       <w:b/>
       <w:bCs/>
     </w:rPr>
   </w:style>
-  <w:style w:type="character" w:customStyle="1" w:styleId="MerknadstekstTegn">
-    <w:name w:val="Merknadstekst Tegn"/>
-    <w:link w:val="Merknadstekst"/>
+  <w:style w:type="character" w:customStyle="1" w:styleId="CommentTextChar">
+    <w:name w:val="Comment Text Char"/>
+    <w:link w:val="CommentText"/>
     <w:semiHidden/>
     <w:rsid w:val="0003573B"/>
     <w:rPr>
       <w:lang w:val="en-GB"/>
     </w:rPr>
   </w:style>
-  <w:style w:type="character" w:customStyle="1" w:styleId="KommentaremneTegn">
-    <w:name w:val="Kommentaremne Tegn"/>
-    <w:link w:val="Kommentaremne"/>
+  <w:style w:type="character" w:customStyle="1" w:styleId="CommentSubjectChar">
+    <w:name w:val="Comment Subject Char"/>
+    <w:link w:val="CommentSubject"/>
     <w:rsid w:val="0003573B"/>
     <w:rPr>
       <w:b/>
@@ -26284,10 +26602,10 @@
       <w:lang w:val="en-GB"/>
     </w:rPr>
   </w:style>
-  <w:style w:type="paragraph" w:styleId="Bobletekst">
+  <w:style w:type="paragraph" w:styleId="BalloonText">
     <w:name w:val="Balloon Text"/>
     <w:basedOn w:val="Normal"/>
-    <w:link w:val="BobletekstTegn"/>
+    <w:link w:val="BalloonTextChar"/>
     <w:rsid w:val="0003573B"/>
     <w:rPr>
       <w:rFonts w:ascii="Tahoma" w:hAnsi="Tahoma" w:cs="Tahoma"/>
@@ -26295,9 +26613,9 @@
       <w:szCs w:val="16"/>
     </w:rPr>
   </w:style>
-  <w:style w:type="character" w:customStyle="1" w:styleId="BobletekstTegn">
-    <w:name w:val="Bobletekst Tegn"/>
-    <w:link w:val="Bobletekst"/>
+  <w:style w:type="character" w:customStyle="1" w:styleId="BalloonTextChar">
+    <w:name w:val="Balloon Text Char"/>
+    <w:link w:val="BalloonText"/>
     <w:rsid w:val="0003573B"/>
     <w:rPr>
       <w:rFonts w:ascii="Tahoma" w:hAnsi="Tahoma" w:cs="Tahoma"/>
@@ -26306,18 +26624,18 @@
       <w:lang w:val="en-GB"/>
     </w:rPr>
   </w:style>
-  <w:style w:type="paragraph" w:styleId="Brdtekst">
+  <w:style w:type="paragraph" w:styleId="BodyText">
     <w:name w:val="Body Text"/>
     <w:basedOn w:val="Normal"/>
-    <w:link w:val="BrdtekstTegn"/>
+    <w:link w:val="BodyTextChar"/>
     <w:rsid w:val="00E2206C"/>
     <w:pPr>
       <w:spacing w:after="120"/>
     </w:pPr>
   </w:style>
-  <w:style w:type="character" w:customStyle="1" w:styleId="BrdtekstTegn">
-    <w:name w:val="Brødtekst Tegn"/>
-    <w:link w:val="Brdtekst"/>
+  <w:style w:type="character" w:customStyle="1" w:styleId="BodyTextChar">
+    <w:name w:val="Body Text Char"/>
+    <w:link w:val="BodyText"/>
     <w:rsid w:val="00E2206C"/>
     <w:rPr>
       <w:sz w:val="24"/>
@@ -26335,7 +26653,7 @@
   </w:style>
   <w:style w:type="table" w:customStyle="1" w:styleId="Rutenettabell1lys-uthevingsfarge11">
     <w:name w:val="Rutenettabell 1 lys - uthevingsfarge 11"/>
-    <w:basedOn w:val="Vanligtabell"/>
+    <w:basedOn w:val="TableNormal"/>
     <w:uiPriority w:val="46"/>
     <w:rsid w:val="005A2CB9"/>
     <w:rPr>
@@ -26407,11 +26725,11 @@
       <w:color w:val="000000"/>
     </w:rPr>
   </w:style>
-  <w:style w:type="paragraph" w:styleId="Tittel">
+  <w:style w:type="paragraph" w:styleId="Title">
     <w:name w:val="Title"/>
     <w:basedOn w:val="Normal"/>
     <w:next w:val="Normal"/>
-    <w:link w:val="TittelTegn"/>
+    <w:link w:val="TitleChar"/>
     <w:qFormat/>
     <w:rsid w:val="00F26B83"/>
     <w:pPr>
@@ -26427,10 +26745,10 @@
       <w:szCs w:val="56"/>
     </w:rPr>
   </w:style>
-  <w:style w:type="character" w:customStyle="1" w:styleId="TittelTegn">
-    <w:name w:val="Tittel Tegn"/>
-    <w:basedOn w:val="Standardskriftforavsnitt"/>
-    <w:link w:val="Tittel"/>
+  <w:style w:type="character" w:customStyle="1" w:styleId="TitleChar">
+    <w:name w:val="Title Char"/>
+    <w:basedOn w:val="DefaultParagraphFont"/>
+    <w:link w:val="Title"/>
     <w:rsid w:val="00F26B83"/>
     <w:rPr>
       <w:rFonts w:ascii="Helvetica Neue" w:eastAsiaTheme="majorEastAsia" w:hAnsi="Helvetica Neue" w:cstheme="majorBidi"/>
@@ -26443,11 +26761,11 @@
       <w:lang w:val="en-GB" w:eastAsia="en-US"/>
     </w:rPr>
   </w:style>
-  <w:style w:type="paragraph" w:styleId="Undertittel">
+  <w:style w:type="paragraph" w:styleId="Subtitle">
     <w:name w:val="Subtitle"/>
     <w:basedOn w:val="Normal"/>
     <w:next w:val="Normal"/>
-    <w:link w:val="UndertittelTegn"/>
+    <w:link w:val="SubtitleChar"/>
     <w:qFormat/>
     <w:rsid w:val="001D006A"/>
     <w:pPr>
@@ -26464,10 +26782,10 @@
       <w:szCs w:val="22"/>
     </w:rPr>
   </w:style>
-  <w:style w:type="character" w:customStyle="1" w:styleId="UndertittelTegn">
-    <w:name w:val="Undertittel Tegn"/>
-    <w:basedOn w:val="Standardskriftforavsnitt"/>
-    <w:link w:val="Undertittel"/>
+  <w:style w:type="character" w:customStyle="1" w:styleId="SubtitleChar">
+    <w:name w:val="Subtitle Char"/>
+    <w:basedOn w:val="DefaultParagraphFont"/>
+    <w:link w:val="Subtitle"/>
     <w:rsid w:val="001D006A"/>
     <w:rPr>
       <w:rFonts w:ascii="Helvetica Light" w:eastAsiaTheme="minorEastAsia" w:hAnsi="Helvetica Light" w:cstheme="minorBidi"/>
@@ -26477,15 +26795,15 @@
       <w:lang w:val="en-GB" w:eastAsia="en-US"/>
     </w:rPr>
   </w:style>
-  <w:style w:type="character" w:styleId="Sidetall">
+  <w:style w:type="character" w:styleId="PageNumber">
     <w:name w:val="page number"/>
-    <w:basedOn w:val="Standardskriftforavsnitt"/>
+    <w:basedOn w:val="DefaultParagraphFont"/>
     <w:rsid w:val="004D74A3"/>
   </w:style>
-  <w:style w:type="character" w:customStyle="1" w:styleId="Overskrift1Tegn">
-    <w:name w:val="Overskrift 1 Tegn"/>
-    <w:basedOn w:val="Standardskriftforavsnitt"/>
-    <w:link w:val="Overskrift1"/>
+  <w:style w:type="character" w:customStyle="1" w:styleId="Heading1Char">
+    <w:name w:val="Heading 1 Char"/>
+    <w:basedOn w:val="DefaultParagraphFont"/>
+    <w:link w:val="Heading1"/>
     <w:rsid w:val="0083249D"/>
     <w:rPr>
       <w:rFonts w:ascii="Verdana" w:hAnsi="Verdana"/>
@@ -26494,10 +26812,10 @@
       <w:lang w:val="en-GB" w:eastAsia="en-US"/>
     </w:rPr>
   </w:style>
-  <w:style w:type="character" w:customStyle="1" w:styleId="BunntekstTegn">
-    <w:name w:val="Bunntekst Tegn"/>
-    <w:basedOn w:val="Standardskriftforavsnitt"/>
-    <w:link w:val="Bunntekst"/>
+  <w:style w:type="character" w:customStyle="1" w:styleId="FooterChar">
+    <w:name w:val="Footer Char"/>
+    <w:basedOn w:val="DefaultParagraphFont"/>
+    <w:link w:val="Footer"/>
     <w:uiPriority w:val="99"/>
     <w:rsid w:val="00340383"/>
     <w:rPr>
@@ -26775,7 +27093,7 @@
 </file>
 
 <file path=customXml/itemProps1.xml><?xml version="1.0" encoding="utf-8"?>
-<ds:datastoreItem xmlns:ds="http://schemas.openxmlformats.org/officeDocument/2006/customXml" ds:itemID="{2F19CA66-FD1D-4806-9DED-584B9326611F}">
+<ds:datastoreItem xmlns:ds="http://schemas.openxmlformats.org/officeDocument/2006/customXml" ds:itemID="{1C64E9A5-1394-4438-A428-85DB95E74CB0}">
   <ds:schemaRefs>
     <ds:schemaRef ds:uri="http://schemas.openxmlformats.org/officeDocument/2006/bibliography"/>
   </ds:schemaRefs>

</xml_diff>

<commit_message>
Added section Activity Watchdog to VVC QRs
</commit_message>
<xml_diff>
--- a/bitvis_vip_avalon_mm/doc/avalon_mm_vvc_QuickRef.docx
+++ b/bitvis_vip_avalon_mm/doc/avalon_mm_vvc_QuickRef.docx
@@ -374,16 +374,26 @@
                 <w:color w:val="FFFFFF"/>
                 <w:szCs w:val="30"/>
               </w:rPr>
-              <w:t>(VVC</w:t>
-            </w:r>
+              <w:t>(</w:t>
+            </w:r>
+            <w:proofErr w:type="spellStart"/>
             <w:r>
               <w:rPr>
                 <w:rFonts w:cs="Helvetica"/>
                 <w:color w:val="FFFFFF"/>
                 <w:szCs w:val="30"/>
               </w:rPr>
+              <w:t>VVC</w:t>
+            </w:r>
+            <w:r>
+              <w:rPr>
+                <w:rFonts w:cs="Helvetica"/>
+                <w:color w:val="FFFFFF"/>
+                <w:szCs w:val="30"/>
+              </w:rPr>
               <w:t>T</w:t>
             </w:r>
+            <w:proofErr w:type="spellEnd"/>
             <w:r>
               <w:rPr>
                 <w:rFonts w:cs="Helvetica"/>
@@ -597,6 +607,7 @@
               </w:rPr>
               <w:t>(</w:t>
             </w:r>
+            <w:proofErr w:type="spellStart"/>
             <w:proofErr w:type="gramEnd"/>
             <w:r>
               <w:rPr>
@@ -616,7 +627,18 @@
                 <w:sz w:val="15"/>
                 <w:szCs w:val="28"/>
               </w:rPr>
-              <w:t xml:space="preserve">_VVCT, 1, </w:t>
+              <w:t>_VVCT</w:t>
+            </w:r>
+            <w:proofErr w:type="spellEnd"/>
+            <w:r>
+              <w:rPr>
+                <w:rFonts w:cs="Helvetica"/>
+                <w:b w:val="0"/>
+                <w:bCs w:val="0"/>
+                <w:sz w:val="15"/>
+                <w:szCs w:val="28"/>
+              </w:rPr>
+              <w:t xml:space="preserve">, 1, </w:t>
             </w:r>
             <w:r>
               <w:rPr>
@@ -947,16 +969,26 @@
                 <w:color w:val="FFFFFF"/>
                 <w:szCs w:val="30"/>
               </w:rPr>
-              <w:t>(VVC</w:t>
-            </w:r>
+              <w:t>(</w:t>
+            </w:r>
+            <w:proofErr w:type="spellStart"/>
             <w:r>
               <w:rPr>
                 <w:rFonts w:cs="Helvetica"/>
                 <w:color w:val="FFFFFF"/>
                 <w:szCs w:val="30"/>
               </w:rPr>
+              <w:t>VVC</w:t>
+            </w:r>
+            <w:r>
+              <w:rPr>
+                <w:rFonts w:cs="Helvetica"/>
+                <w:color w:val="FFFFFF"/>
+                <w:szCs w:val="30"/>
+              </w:rPr>
               <w:t>T</w:t>
             </w:r>
+            <w:proofErr w:type="spellEnd"/>
             <w:r>
               <w:rPr>
                 <w:rFonts w:cs="Helvetica"/>
@@ -1144,6 +1176,7 @@
               </w:rPr>
               <w:t>(</w:t>
             </w:r>
+            <w:proofErr w:type="spellStart"/>
             <w:proofErr w:type="gramEnd"/>
             <w:r>
               <w:rPr>
@@ -1165,6 +1198,7 @@
               </w:rPr>
               <w:t>_VVCT</w:t>
             </w:r>
+            <w:proofErr w:type="spellEnd"/>
             <w:r>
               <w:rPr>
                 <w:rFonts w:cs="Helvetica"/>
@@ -1369,15 +1403,16 @@
                 <w:color w:val="FFFFFF"/>
                 <w:szCs w:val="30"/>
               </w:rPr>
-              <w:t>(V</w:t>
-            </w:r>
+              <w:t>(</w:t>
+            </w:r>
+            <w:proofErr w:type="spellStart"/>
             <w:r>
               <w:rPr>
                 <w:rFonts w:cs="Helvetica"/>
                 <w:color w:val="FFFFFF"/>
                 <w:szCs w:val="30"/>
               </w:rPr>
-              <w:t>VC</w:t>
+              <w:t>V</w:t>
             </w:r>
             <w:r>
               <w:rPr>
@@ -1385,8 +1420,17 @@
                 <w:color w:val="FFFFFF"/>
                 <w:szCs w:val="30"/>
               </w:rPr>
+              <w:t>VC</w:t>
+            </w:r>
+            <w:r>
+              <w:rPr>
+                <w:rFonts w:cs="Helvetica"/>
+                <w:color w:val="FFFFFF"/>
+                <w:szCs w:val="30"/>
+              </w:rPr>
               <w:t>T</w:t>
             </w:r>
+            <w:proofErr w:type="spellEnd"/>
             <w:r>
               <w:rPr>
                 <w:rFonts w:cs="Helvetica"/>
@@ -1600,6 +1644,7 @@
               </w:rPr>
               <w:t>(</w:t>
             </w:r>
+            <w:proofErr w:type="spellStart"/>
             <w:proofErr w:type="gramEnd"/>
             <w:r>
               <w:rPr>
@@ -1621,6 +1666,7 @@
               </w:rPr>
               <w:t>_VVCT</w:t>
             </w:r>
+            <w:proofErr w:type="spellEnd"/>
             <w:r>
               <w:rPr>
                 <w:rFonts w:cs="Helvetica"/>
@@ -1820,16 +1866,26 @@
                 <w:color w:val="FFFFFF"/>
                 <w:szCs w:val="30"/>
               </w:rPr>
-              <w:t>(VVC</w:t>
-            </w:r>
+              <w:t>(</w:t>
+            </w:r>
+            <w:proofErr w:type="spellStart"/>
             <w:r>
               <w:rPr>
                 <w:rFonts w:cs="Helvetica"/>
                 <w:color w:val="FFFFFF"/>
                 <w:szCs w:val="30"/>
               </w:rPr>
+              <w:t>VVC</w:t>
+            </w:r>
+            <w:r>
+              <w:rPr>
+                <w:rFonts w:cs="Helvetica"/>
+                <w:color w:val="FFFFFF"/>
+                <w:szCs w:val="30"/>
+              </w:rPr>
               <w:t>T</w:t>
             </w:r>
+            <w:proofErr w:type="spellEnd"/>
             <w:r>
               <w:rPr>
                 <w:rFonts w:cs="Helvetica"/>
@@ -2001,6 +2057,7 @@
               </w:rPr>
               <w:t>(</w:t>
             </w:r>
+            <w:proofErr w:type="spellStart"/>
             <w:proofErr w:type="gramEnd"/>
             <w:r>
               <w:rPr>
@@ -2020,7 +2077,18 @@
                 <w:sz w:val="15"/>
                 <w:szCs w:val="28"/>
               </w:rPr>
-              <w:t xml:space="preserve">_VVCT, 1, </w:t>
+              <w:t>_VVCT</w:t>
+            </w:r>
+            <w:proofErr w:type="spellEnd"/>
+            <w:r>
+              <w:rPr>
+                <w:rFonts w:cs="Helvetica"/>
+                <w:b w:val="0"/>
+                <w:bCs w:val="0"/>
+                <w:sz w:val="15"/>
+                <w:szCs w:val="28"/>
+              </w:rPr>
+              <w:t xml:space="preserve">, 1, </w:t>
             </w:r>
             <w:r>
               <w:rPr>
@@ -2172,16 +2240,26 @@
                 <w:color w:val="FFFFFF"/>
                 <w:szCs w:val="30"/>
               </w:rPr>
-              <w:t>(VVC</w:t>
-            </w:r>
+              <w:t>(</w:t>
+            </w:r>
+            <w:proofErr w:type="spellStart"/>
             <w:r>
               <w:rPr>
                 <w:rFonts w:cs="Helvetica"/>
                 <w:color w:val="FFFFFF"/>
                 <w:szCs w:val="30"/>
               </w:rPr>
+              <w:t>VVC</w:t>
+            </w:r>
+            <w:r>
+              <w:rPr>
+                <w:rFonts w:cs="Helvetica"/>
+                <w:color w:val="FFFFFF"/>
+                <w:szCs w:val="30"/>
+              </w:rPr>
               <w:t>T</w:t>
             </w:r>
+            <w:proofErr w:type="spellEnd"/>
             <w:r>
               <w:rPr>
                 <w:rFonts w:cs="Helvetica"/>
@@ -2331,16 +2409,26 @@
                 <w:color w:val="FFFFFF"/>
                 <w:szCs w:val="30"/>
               </w:rPr>
-              <w:t>(VVC</w:t>
-            </w:r>
+              <w:t>(</w:t>
+            </w:r>
+            <w:proofErr w:type="spellStart"/>
             <w:r>
               <w:rPr>
                 <w:rFonts w:cs="Helvetica"/>
                 <w:color w:val="FFFFFF"/>
                 <w:szCs w:val="30"/>
               </w:rPr>
+              <w:t>VVC</w:t>
+            </w:r>
+            <w:r>
+              <w:rPr>
+                <w:rFonts w:cs="Helvetica"/>
+                <w:color w:val="FFFFFF"/>
+                <w:szCs w:val="30"/>
+              </w:rPr>
               <w:t>T</w:t>
             </w:r>
+            <w:proofErr w:type="spellEnd"/>
             <w:r>
               <w:rPr>
                 <w:rFonts w:cs="Helvetica"/>
@@ -2485,6 +2573,7 @@
               </w:rPr>
               <w:t>(</w:t>
             </w:r>
+            <w:proofErr w:type="spellStart"/>
             <w:proofErr w:type="gramEnd"/>
             <w:r>
               <w:rPr>
@@ -2504,7 +2593,18 @@
                 <w:sz w:val="15"/>
                 <w:szCs w:val="28"/>
               </w:rPr>
-              <w:t>_VVCT, 1, “</w:t>
+              <w:t>_VVCT</w:t>
+            </w:r>
+            <w:proofErr w:type="spellEnd"/>
+            <w:r>
+              <w:rPr>
+                <w:rFonts w:cs="Helvetica"/>
+                <w:b w:val="0"/>
+                <w:bCs w:val="0"/>
+                <w:sz w:val="15"/>
+                <w:szCs w:val="28"/>
+              </w:rPr>
+              <w:t>, 1, “</w:t>
             </w:r>
             <w:r>
               <w:rPr>
@@ -2623,6 +2723,7 @@
               </w:rPr>
               <w:t>(</w:t>
             </w:r>
+            <w:proofErr w:type="spellStart"/>
             <w:proofErr w:type="gramEnd"/>
             <w:r>
               <w:rPr>
@@ -2630,7 +2731,16 @@
                 <w:sz w:val="15"/>
                 <w:szCs w:val="28"/>
               </w:rPr>
-              <w:t>AVALON_MM_VVCT, 1, “</w:t>
+              <w:t>AVALON_MM_VVCT</w:t>
+            </w:r>
+            <w:proofErr w:type="spellEnd"/>
+            <w:r>
+              <w:rPr>
+                <w:rFonts w:cs="Helvetica"/>
+                <w:sz w:val="15"/>
+                <w:szCs w:val="28"/>
+              </w:rPr>
+              <w:t>, 1, “</w:t>
             </w:r>
             <w:r>
               <w:rPr>
@@ -2691,15 +2801,15 @@
         <mc:AlternateContent>
           <mc:Choice Requires="wps">
             <w:drawing>
-              <wp:anchor distT="0" distB="0" distL="114300" distR="114300" simplePos="0" relativeHeight="251665408" behindDoc="0" locked="0" layoutInCell="1" allowOverlap="1" wp14:anchorId="0226FCA2" wp14:editId="09B5C5FD">
+              <wp:anchor distT="0" distB="0" distL="114300" distR="114300" simplePos="0" relativeHeight="251665408" behindDoc="0" locked="0" layoutInCell="1" allowOverlap="1" wp14:anchorId="0226FCA2" wp14:editId="624053C9">
                 <wp:simplePos x="0" y="0"/>
                 <wp:positionH relativeFrom="column">
-                  <wp:posOffset>5637530</wp:posOffset>
+                  <wp:posOffset>5639435</wp:posOffset>
                 </wp:positionH>
                 <wp:positionV relativeFrom="paragraph">
-                  <wp:posOffset>86360</wp:posOffset>
+                  <wp:posOffset>85090</wp:posOffset>
                 </wp:positionV>
-                <wp:extent cx="4390390" cy="1924050"/>
+                <wp:extent cx="4390390" cy="2028825"/>
                 <wp:effectExtent l="0" t="0" r="0" b="0"/>
                 <wp:wrapSquare wrapText="bothSides"/>
                 <wp:docPr id="6" name="Tekstboks 6"/>
@@ -2711,7 +2821,7 @@
                       <wps:spPr>
                         <a:xfrm>
                           <a:off x="0" y="0"/>
-                          <a:ext cx="4390390" cy="1924050"/>
+                          <a:ext cx="4390390" cy="2028825"/>
                         </a:xfrm>
                         <a:prstGeom prst="rect">
                           <a:avLst/>
@@ -2779,7 +2889,25 @@
                                 <w:sz w:val="15"/>
                                 <w:szCs w:val="15"/>
                               </w:rPr>
-                              <w:t xml:space="preserve">See UVVM Methods </w:t>
+                              <w:t xml:space="preserve">See </w:t>
+                            </w:r>
+                            <w:proofErr w:type="spellStart"/>
+                            <w:r>
+                              <w:rPr>
+                                <w:rFonts w:cs="Helvetica"/>
+                                <w:sz w:val="15"/>
+                                <w:szCs w:val="15"/>
+                              </w:rPr>
+                              <w:t>UVVM</w:t>
+                            </w:r>
+                            <w:proofErr w:type="spellEnd"/>
+                            <w:r>
+                              <w:rPr>
+                                <w:rFonts w:cs="Helvetica"/>
+                                <w:sz w:val="15"/>
+                                <w:szCs w:val="15"/>
+                              </w:rPr>
+                              <w:t xml:space="preserve"> Methods </w:t>
                             </w:r>
                             <w:proofErr w:type="spellStart"/>
                             <w:r>
@@ -3204,7 +3332,11 @@
           </mc:Choice>
           <mc:Fallback>
             <w:pict>
-              <v:shape w14:anchorId="0226FCA2" id="Tekstboks 6" o:spid="_x0000_s1028" type="#_x0000_t202" style="position:absolute;left:0;text-align:left;margin-left:443.9pt;margin-top:6.8pt;width:345.7pt;height:151.5pt;z-index:251665408;visibility:visible;mso-wrap-style:square;mso-width-percent:0;mso-height-percent:0;mso-wrap-distance-left:9pt;mso-wrap-distance-top:0;mso-wrap-distance-right:9pt;mso-wrap-distance-bottom:0;mso-position-horizontal:absolute;mso-position-horizontal-relative:text;mso-position-vertical:absolute;mso-position-vertical-relative:text;mso-width-percent:0;mso-height-percent:0;mso-width-relative:margin;mso-height-relative:margin;v-text-anchor:top" o:gfxdata="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" filled="f" stroked="f">
+              <v:shapetype w14:anchorId="0226FCA2" id="_x0000_t202" coordsize="21600,21600" o:spt="202" path="m,l,21600r21600,l21600,xe">
+                <v:stroke joinstyle="miter"/>
+                <v:path gradientshapeok="t" o:connecttype="rect"/>
+              </v:shapetype>
+              <v:shape id="Tekstboks 6" o:spid="_x0000_s1028" type="#_x0000_t202" style="position:absolute;left:0;text-align:left;margin-left:444.05pt;margin-top:6.7pt;width:345.7pt;height:159.75pt;z-index:251665408;visibility:visible;mso-wrap-style:square;mso-width-percent:0;mso-height-percent:0;mso-wrap-distance-left:9pt;mso-wrap-distance-top:0;mso-wrap-distance-right:9pt;mso-wrap-distance-bottom:0;mso-position-horizontal:absolute;mso-position-horizontal-relative:text;mso-position-vertical:absolute;mso-position-vertical-relative:text;mso-width-percent:0;mso-height-percent:0;mso-width-relative:margin;mso-height-relative:margin;v-text-anchor:top" o:gfxdata="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" filled="f" stroked="f">
                 <v:textbox>
                   <w:txbxContent>
                     <w:p>
@@ -3248,7 +3380,25 @@
                           <w:sz w:val="15"/>
                           <w:szCs w:val="15"/>
                         </w:rPr>
-                        <w:t xml:space="preserve">See UVVM Methods </w:t>
+                        <w:t xml:space="preserve">See </w:t>
+                      </w:r>
+                      <w:proofErr w:type="spellStart"/>
+                      <w:r>
+                        <w:rPr>
+                          <w:rFonts w:cs="Helvetica"/>
+                          <w:sz w:val="15"/>
+                          <w:szCs w:val="15"/>
+                        </w:rPr>
+                        <w:t>UVVM</w:t>
+                      </w:r>
+                      <w:proofErr w:type="spellEnd"/>
+                      <w:r>
+                        <w:rPr>
+                          <w:rFonts w:cs="Helvetica"/>
+                          <w:sz w:val="15"/>
+                          <w:szCs w:val="15"/>
+                        </w:rPr>
+                        <w:t xml:space="preserve"> Methods </w:t>
                       </w:r>
                       <w:proofErr w:type="spellStart"/>
                       <w:r>
@@ -3669,8 +3819,16 @@
         <w:rPr>
           <w:szCs w:val="16"/>
         </w:rPr>
-        <w:t xml:space="preserve"> VVC</w:t>
+        <w:t xml:space="preserve"> </w:t>
       </w:r>
+      <w:proofErr w:type="spellStart"/>
+      <w:r>
+        <w:rPr>
+          <w:szCs w:val="16"/>
+        </w:rPr>
+        <w:t>VVC</w:t>
+      </w:r>
+      <w:proofErr w:type="spellEnd"/>
       <w:r>
         <w:rPr>
           <w:szCs w:val="16"/>
@@ -9684,7 +9842,15 @@
       </w:r>
       <w:proofErr w:type="spellEnd"/>
       <w:r>
-        <w:t xml:space="preserve"> (dedicated this VVC), and </w:t>
+        <w:t xml:space="preserve"> (dedicated this </w:t>
+      </w:r>
+      <w:proofErr w:type="spellStart"/>
+      <w:r>
+        <w:t>VVC</w:t>
+      </w:r>
+      <w:proofErr w:type="spellEnd"/>
+      <w:r>
+        <w:t xml:space="preserve">), and </w:t>
       </w:r>
       <w:proofErr w:type="spellStart"/>
       <w:r>
@@ -9695,7 +9861,15 @@
       </w:r>
       <w:proofErr w:type="spellEnd"/>
       <w:r>
-        <w:t xml:space="preserve"> (common VVC procedures)</w:t>
+        <w:t xml:space="preserve"> (common </w:t>
+      </w:r>
+      <w:proofErr w:type="spellStart"/>
+      <w:r>
+        <w:t>VVC</w:t>
+      </w:r>
+      <w:proofErr w:type="spellEnd"/>
+      <w:r>
+        <w:t xml:space="preserve"> procedures)</w:t>
       </w:r>
     </w:p>
     <w:p>
@@ -9982,6 +10156,7 @@
               </w:rPr>
               <w:t>(</w:t>
             </w:r>
+            <w:proofErr w:type="spellStart"/>
             <w:proofErr w:type="gramEnd"/>
             <w:r>
               <w:rPr>
@@ -10001,6 +10176,7 @@
               </w:rPr>
               <w:t>T</w:t>
             </w:r>
+            <w:proofErr w:type="spellEnd"/>
             <w:r>
               <w:rPr>
                 <w:rFonts w:cs="Helvetica"/>
@@ -10210,7 +10386,25 @@
                 <w:sz w:val="15"/>
                 <w:szCs w:val="15"/>
               </w:rPr>
-              <w:t xml:space="preserve"> VVC procedure adds a write command to the </w:t>
+              <w:t xml:space="preserve"> </w:t>
+            </w:r>
+            <w:proofErr w:type="spellStart"/>
+            <w:r>
+              <w:rPr>
+                <w:rFonts w:cs="Helvetica"/>
+                <w:sz w:val="15"/>
+                <w:szCs w:val="15"/>
+              </w:rPr>
+              <w:t>VVC</w:t>
+            </w:r>
+            <w:proofErr w:type="spellEnd"/>
+            <w:r>
+              <w:rPr>
+                <w:rFonts w:cs="Helvetica"/>
+                <w:sz w:val="15"/>
+                <w:szCs w:val="15"/>
+              </w:rPr>
+              <w:t xml:space="preserve"> procedure adds a write command to the </w:t>
             </w:r>
             <w:r>
               <w:rPr>
@@ -10242,7 +10436,7 @@
                 <w:sz w:val="15"/>
                 <w:szCs w:val="15"/>
               </w:rPr>
-              <w:t xml:space="preserve"> BFM </w:t>
+              <w:t xml:space="preserve"> </w:t>
             </w:r>
             <w:proofErr w:type="spellStart"/>
             <w:r>
@@ -10251,6 +10445,24 @@
                 <w:sz w:val="15"/>
                 <w:szCs w:val="15"/>
               </w:rPr>
+              <w:t>BFM</w:t>
+            </w:r>
+            <w:proofErr w:type="spellEnd"/>
+            <w:r>
+              <w:rPr>
+                <w:rFonts w:cs="Helvetica"/>
+                <w:sz w:val="15"/>
+                <w:szCs w:val="15"/>
+              </w:rPr>
+              <w:t xml:space="preserve"> </w:t>
+            </w:r>
+            <w:proofErr w:type="spellStart"/>
+            <w:r>
+              <w:rPr>
+                <w:rFonts w:cs="Helvetica"/>
+                <w:sz w:val="15"/>
+                <w:szCs w:val="15"/>
+              </w:rPr>
               <w:t>avalon_mm</w:t>
             </w:r>
             <w:r>
@@ -10302,7 +10514,25 @@
                 <w:sz w:val="15"/>
                 <w:szCs w:val="15"/>
               </w:rPr>
-              <w:t xml:space="preserve"> BFM </w:t>
+              <w:t xml:space="preserve"> </w:t>
+            </w:r>
+            <w:proofErr w:type="spellStart"/>
+            <w:r>
+              <w:rPr>
+                <w:rFonts w:cs="Helvetica"/>
+                <w:sz w:val="15"/>
+                <w:szCs w:val="15"/>
+              </w:rPr>
+              <w:t>BFM</w:t>
+            </w:r>
+            <w:proofErr w:type="spellEnd"/>
+            <w:r>
+              <w:rPr>
+                <w:rFonts w:cs="Helvetica"/>
+                <w:sz w:val="15"/>
+                <w:szCs w:val="15"/>
+              </w:rPr>
+              <w:t xml:space="preserve"> </w:t>
             </w:r>
             <w:proofErr w:type="spellStart"/>
             <w:r>
@@ -10511,6 +10741,7 @@
               </w:rPr>
               <w:t>(</w:t>
             </w:r>
+            <w:proofErr w:type="spellStart"/>
             <w:proofErr w:type="gramEnd"/>
             <w:r>
               <w:rPr>
@@ -10526,7 +10757,16 @@
                 <w:sz w:val="15"/>
                 <w:szCs w:val="15"/>
               </w:rPr>
-              <w:t xml:space="preserve">_VVCT, 1, </w:t>
+              <w:t>_VVCT</w:t>
+            </w:r>
+            <w:proofErr w:type="spellEnd"/>
+            <w:r>
+              <w:rPr>
+                <w:rFonts w:ascii="Courier New" w:hAnsi="Courier New" w:cs="Courier New"/>
+                <w:sz w:val="15"/>
+                <w:szCs w:val="15"/>
+              </w:rPr>
+              <w:t xml:space="preserve">, 1, </w:t>
             </w:r>
             <w:r>
               <w:rPr>
@@ -10640,6 +10880,7 @@
               </w:rPr>
               <w:t>(</w:t>
             </w:r>
+            <w:proofErr w:type="spellStart"/>
             <w:proofErr w:type="gramEnd"/>
             <w:r>
               <w:rPr>
@@ -10647,8 +10888,27 @@
                 <w:sz w:val="15"/>
                 <w:szCs w:val="15"/>
               </w:rPr>
-              <w:t>AVALON_MM_VVCT, 1, C_ADDR_DMA</w:t>
-            </w:r>
+              <w:t>AVALON_MM_VVCT</w:t>
+            </w:r>
+            <w:proofErr w:type="spellEnd"/>
+            <w:r>
+              <w:rPr>
+                <w:rFonts w:ascii="Courier New" w:hAnsi="Courier New" w:cs="Courier New"/>
+                <w:sz w:val="15"/>
+                <w:szCs w:val="15"/>
+              </w:rPr>
+              <w:t xml:space="preserve">, 1, </w:t>
+            </w:r>
+            <w:proofErr w:type="spellStart"/>
+            <w:r>
+              <w:rPr>
+                <w:rFonts w:ascii="Courier New" w:hAnsi="Courier New" w:cs="Courier New"/>
+                <w:sz w:val="15"/>
+                <w:szCs w:val="15"/>
+              </w:rPr>
+              <w:t>C_ADDR_DMA</w:t>
+            </w:r>
+            <w:proofErr w:type="spellEnd"/>
             <w:r>
               <w:rPr>
                 <w:rFonts w:ascii="Courier New" w:hAnsi="Courier New" w:cs="Courier New"/>
@@ -10737,11 +10997,13 @@
               </w:tabs>
               <w:spacing w:line="276" w:lineRule="auto"/>
               <w:rPr>
-                <w:rFonts w:cs="Helvetica"/>
-                <w:sz w:val="15"/>
-                <w:szCs w:val="15"/>
-              </w:rPr>
-            </w:pPr>
+                <w:rFonts w:ascii="Courier New" w:hAnsi="Courier New" w:cs="Courier New"/>
+                <w:sz w:val="15"/>
+                <w:szCs w:val="15"/>
+              </w:rPr>
+            </w:pPr>
+            <w:bookmarkStart w:id="1" w:name="_GoBack"/>
+            <w:bookmarkEnd w:id="1"/>
           </w:p>
         </w:tc>
       </w:tr>
@@ -10890,6 +11152,7 @@
               </w:rPr>
               <w:t>(</w:t>
             </w:r>
+            <w:proofErr w:type="spellStart"/>
             <w:proofErr w:type="gramEnd"/>
             <w:r>
               <w:rPr>
@@ -10907,7 +11170,17 @@
                 <w:sz w:val="15"/>
                 <w:szCs w:val="15"/>
               </w:rPr>
-              <w:t xml:space="preserve">T, </w:t>
+              <w:t>T</w:t>
+            </w:r>
+            <w:proofErr w:type="spellEnd"/>
+            <w:r>
+              <w:rPr>
+                <w:rFonts w:cs="Helvetica"/>
+                <w:b/>
+                <w:sz w:val="15"/>
+                <w:szCs w:val="15"/>
+              </w:rPr>
+              <w:t xml:space="preserve">, </w:t>
             </w:r>
             <w:proofErr w:type="spellStart"/>
             <w:r>
@@ -11054,7 +11327,25 @@
                 <w:sz w:val="15"/>
                 <w:szCs w:val="15"/>
               </w:rPr>
-              <w:t xml:space="preserve">) VVC procedure adds a read command to the </w:t>
+              <w:t xml:space="preserve">) </w:t>
+            </w:r>
+            <w:proofErr w:type="spellStart"/>
+            <w:r>
+              <w:rPr>
+                <w:rFonts w:cs="Helvetica"/>
+                <w:sz w:val="15"/>
+                <w:szCs w:val="15"/>
+              </w:rPr>
+              <w:t>VVC</w:t>
+            </w:r>
+            <w:proofErr w:type="spellEnd"/>
+            <w:r>
+              <w:rPr>
+                <w:rFonts w:cs="Helvetica"/>
+                <w:sz w:val="15"/>
+                <w:szCs w:val="15"/>
+              </w:rPr>
+              <w:t xml:space="preserve"> procedure adds a read command to the </w:t>
             </w:r>
             <w:r>
               <w:rPr>
@@ -11102,7 +11393,7 @@
                 <w:sz w:val="15"/>
                 <w:szCs w:val="15"/>
               </w:rPr>
-              <w:t xml:space="preserve"> BFM </w:t>
+              <w:t xml:space="preserve"> </w:t>
             </w:r>
             <w:proofErr w:type="spellStart"/>
             <w:r>
@@ -11111,6 +11402,24 @@
                 <w:sz w:val="15"/>
                 <w:szCs w:val="15"/>
               </w:rPr>
+              <w:t>BFM</w:t>
+            </w:r>
+            <w:proofErr w:type="spellEnd"/>
+            <w:r>
+              <w:rPr>
+                <w:rFonts w:cs="Helvetica"/>
+                <w:sz w:val="15"/>
+                <w:szCs w:val="15"/>
+              </w:rPr>
+              <w:t xml:space="preserve"> </w:t>
+            </w:r>
+            <w:proofErr w:type="spellStart"/>
+            <w:r>
+              <w:rPr>
+                <w:rFonts w:cs="Helvetica"/>
+                <w:sz w:val="15"/>
+                <w:szCs w:val="15"/>
+              </w:rPr>
               <w:t>avalon_mm</w:t>
             </w:r>
             <w:r>
@@ -11162,7 +11471,25 @@
                 <w:sz w:val="15"/>
                 <w:szCs w:val="15"/>
               </w:rPr>
-              <w:t xml:space="preserve"> BFM </w:t>
+              <w:t xml:space="preserve"> </w:t>
+            </w:r>
+            <w:proofErr w:type="spellStart"/>
+            <w:r>
+              <w:rPr>
+                <w:rFonts w:cs="Helvetica"/>
+                <w:sz w:val="15"/>
+                <w:szCs w:val="15"/>
+              </w:rPr>
+              <w:t>BFM</w:t>
+            </w:r>
+            <w:proofErr w:type="spellEnd"/>
+            <w:r>
+              <w:rPr>
+                <w:rFonts w:cs="Helvetica"/>
+                <w:sz w:val="15"/>
+                <w:szCs w:val="15"/>
+              </w:rPr>
+              <w:t xml:space="preserve"> </w:t>
             </w:r>
             <w:proofErr w:type="spellStart"/>
             <w:r>
@@ -11383,14 +11710,6 @@
               </w:rPr>
               <w:t xml:space="preserve">using the </w:t>
             </w:r>
-            <w:r>
-              <w:rPr>
-                <w:rFonts w:cs="Helvetica"/>
-                <w:sz w:val="15"/>
-                <w:szCs w:val="15"/>
-              </w:rPr>
-              <w:t xml:space="preserve">BFM procedures </w:t>
-            </w:r>
             <w:proofErr w:type="spellStart"/>
             <w:r>
               <w:rPr>
@@ -11398,6 +11717,24 @@
                 <w:sz w:val="15"/>
                 <w:szCs w:val="15"/>
               </w:rPr>
+              <w:t>BFM</w:t>
+            </w:r>
+            <w:proofErr w:type="spellEnd"/>
+            <w:r>
+              <w:rPr>
+                <w:rFonts w:cs="Helvetica"/>
+                <w:sz w:val="15"/>
+                <w:szCs w:val="15"/>
+              </w:rPr>
+              <w:t xml:space="preserve"> procedures </w:t>
+            </w:r>
+            <w:proofErr w:type="spellStart"/>
+            <w:r>
+              <w:rPr>
+                <w:rFonts w:cs="Helvetica"/>
+                <w:sz w:val="15"/>
+                <w:szCs w:val="15"/>
+              </w:rPr>
               <w:t>avalon_mm_read_request</w:t>
             </w:r>
             <w:proofErr w:type="spellEnd"/>
@@ -11473,7 +11810,25 @@
                 <w:sz w:val="15"/>
                 <w:szCs w:val="15"/>
               </w:rPr>
-              <w:t xml:space="preserve">will run the BFM procedure </w:t>
+              <w:t xml:space="preserve">will run the </w:t>
+            </w:r>
+            <w:proofErr w:type="spellStart"/>
+            <w:r>
+              <w:rPr>
+                <w:rFonts w:cs="Helvetica"/>
+                <w:sz w:val="15"/>
+                <w:szCs w:val="15"/>
+              </w:rPr>
+              <w:t>BFM</w:t>
+            </w:r>
+            <w:proofErr w:type="spellEnd"/>
+            <w:r>
+              <w:rPr>
+                <w:rFonts w:cs="Helvetica"/>
+                <w:sz w:val="15"/>
+                <w:szCs w:val="15"/>
+              </w:rPr>
+              <w:t xml:space="preserve"> procedure </w:t>
             </w:r>
             <w:proofErr w:type="spellStart"/>
             <w:r>
@@ -11903,6 +12258,7 @@
               </w:rPr>
               <w:t>(</w:t>
             </w:r>
+            <w:proofErr w:type="spellStart"/>
             <w:proofErr w:type="gramEnd"/>
             <w:r>
               <w:rPr>
@@ -11918,7 +12274,16 @@
                 <w:sz w:val="15"/>
                 <w:szCs w:val="15"/>
               </w:rPr>
-              <w:t xml:space="preserve">_VVCT, 1, </w:t>
+              <w:t>_VVCT</w:t>
+            </w:r>
+            <w:proofErr w:type="spellEnd"/>
+            <w:r>
+              <w:rPr>
+                <w:rFonts w:ascii="Courier New" w:hAnsi="Courier New" w:cs="Courier New"/>
+                <w:sz w:val="15"/>
+                <w:szCs w:val="15"/>
+              </w:rPr>
+              <w:t xml:space="preserve">, 1, </w:t>
             </w:r>
             <w:r>
               <w:rPr>
@@ -12050,7 +12415,25 @@
                 <w:sz w:val="15"/>
                 <w:szCs w:val="15"/>
               </w:rPr>
-              <w:t>(AVALON_MM_VVCT, 1)</w:t>
+              <w:t>(</w:t>
+            </w:r>
+            <w:proofErr w:type="spellStart"/>
+            <w:r>
+              <w:rPr>
+                <w:rFonts w:ascii="Courier New" w:hAnsi="Courier New" w:cs="Courier New"/>
+                <w:sz w:val="15"/>
+                <w:szCs w:val="15"/>
+              </w:rPr>
+              <w:t>AVALON_MM_VVCT</w:t>
+            </w:r>
+            <w:proofErr w:type="spellEnd"/>
+            <w:r>
+              <w:rPr>
+                <w:rFonts w:ascii="Courier New" w:hAnsi="Courier New" w:cs="Courier New"/>
+                <w:sz w:val="15"/>
+                <w:szCs w:val="15"/>
+              </w:rPr>
+              <w:t>, 1)</w:t>
             </w:r>
             <w:r>
               <w:rPr>
@@ -12298,52 +12681,6 @@
                 <w:szCs w:val="15"/>
               </w:rPr>
               <w:t xml:space="preserve">     </w:t>
-            </w:r>
-          </w:p>
-          <w:p>
-            <w:pPr>
-              <w:tabs>
-                <w:tab w:val="left" w:pos="4820"/>
-              </w:tabs>
-              <w:rPr>
-                <w:rFonts w:ascii="Courier New" w:hAnsi="Courier New" w:cs="Courier New"/>
-                <w:sz w:val="15"/>
-                <w:szCs w:val="15"/>
-              </w:rPr>
-            </w:pPr>
-          </w:p>
-          <w:p>
-            <w:pPr>
-              <w:tabs>
-                <w:tab w:val="left" w:pos="4820"/>
-              </w:tabs>
-              <w:spacing w:line="276" w:lineRule="auto"/>
-              <w:rPr>
-                <w:rFonts w:cs="Helvetica"/>
-                <w:sz w:val="15"/>
-                <w:szCs w:val="15"/>
-              </w:rPr>
-            </w:pPr>
-          </w:p>
-          <w:p>
-            <w:pPr>
-              <w:tabs>
-                <w:tab w:val="left" w:pos="4820"/>
-              </w:tabs>
-              <w:spacing w:line="276" w:lineRule="auto"/>
-              <w:rPr>
-                <w:rFonts w:cs="Helvetica"/>
-                <w:sz w:val="15"/>
-                <w:szCs w:val="15"/>
-              </w:rPr>
-            </w:pPr>
-            <w:r>
-              <w:rPr>
-                <w:rFonts w:cs="Helvetica"/>
-                <w:sz w:val="15"/>
-                <w:szCs w:val="15"/>
-              </w:rPr>
-              <w:t xml:space="preserve">   </w:t>
             </w:r>
           </w:p>
           <w:p>
@@ -12511,6 +12848,7 @@
               </w:rPr>
               <w:t>(</w:t>
             </w:r>
+            <w:proofErr w:type="spellStart"/>
             <w:proofErr w:type="gramEnd"/>
             <w:r>
               <w:rPr>
@@ -12530,6 +12868,7 @@
               </w:rPr>
               <w:t>T</w:t>
             </w:r>
+            <w:proofErr w:type="spellEnd"/>
             <w:r>
               <w:rPr>
                 <w:rFonts w:cs="Helvetica"/>
@@ -12713,7 +13052,25 @@
                 <w:sz w:val="15"/>
                 <w:szCs w:val="15"/>
               </w:rPr>
-              <w:t xml:space="preserve">) VVC procedure adds a </w:t>
+              <w:t xml:space="preserve">) </w:t>
+            </w:r>
+            <w:proofErr w:type="spellStart"/>
+            <w:r>
+              <w:rPr>
+                <w:rFonts w:cs="Helvetica"/>
+                <w:sz w:val="15"/>
+                <w:szCs w:val="15"/>
+              </w:rPr>
+              <w:t>VVC</w:t>
+            </w:r>
+            <w:proofErr w:type="spellEnd"/>
+            <w:r>
+              <w:rPr>
+                <w:rFonts w:cs="Helvetica"/>
+                <w:sz w:val="15"/>
+                <w:szCs w:val="15"/>
+              </w:rPr>
+              <w:t xml:space="preserve"> procedure adds a </w:t>
             </w:r>
             <w:r>
               <w:rPr>
@@ -12777,7 +13134,7 @@
                 <w:sz w:val="15"/>
                 <w:szCs w:val="15"/>
               </w:rPr>
-              <w:t xml:space="preserve">valon-MM BFM </w:t>
+              <w:t xml:space="preserve">valon-MM </w:t>
             </w:r>
             <w:proofErr w:type="spellStart"/>
             <w:r>
@@ -12786,6 +13143,24 @@
                 <w:sz w:val="15"/>
                 <w:szCs w:val="15"/>
               </w:rPr>
+              <w:t>BFM</w:t>
+            </w:r>
+            <w:proofErr w:type="spellEnd"/>
+            <w:r>
+              <w:rPr>
+                <w:rFonts w:cs="Helvetica"/>
+                <w:sz w:val="15"/>
+                <w:szCs w:val="15"/>
+              </w:rPr>
+              <w:t xml:space="preserve"> </w:t>
+            </w:r>
+            <w:proofErr w:type="spellStart"/>
+            <w:r>
+              <w:rPr>
+                <w:rFonts w:cs="Helvetica"/>
+                <w:sz w:val="15"/>
+                <w:szCs w:val="15"/>
+              </w:rPr>
               <w:t>avalon_mm</w:t>
             </w:r>
             <w:r>
@@ -12845,7 +13220,25 @@
                 <w:sz w:val="15"/>
                 <w:szCs w:val="15"/>
               </w:rPr>
-              <w:t xml:space="preserve"> BFM </w:t>
+              <w:t xml:space="preserve"> </w:t>
+            </w:r>
+            <w:proofErr w:type="spellStart"/>
+            <w:r>
+              <w:rPr>
+                <w:rFonts w:cs="Helvetica"/>
+                <w:sz w:val="15"/>
+                <w:szCs w:val="15"/>
+              </w:rPr>
+              <w:t>BFM</w:t>
+            </w:r>
+            <w:proofErr w:type="spellEnd"/>
+            <w:r>
+              <w:rPr>
+                <w:rFonts w:cs="Helvetica"/>
+                <w:sz w:val="15"/>
+                <w:szCs w:val="15"/>
+              </w:rPr>
+              <w:t xml:space="preserve"> </w:t>
             </w:r>
             <w:proofErr w:type="spellStart"/>
             <w:r>
@@ -13025,7 +13418,25 @@
                 <w:sz w:val="15"/>
                 <w:szCs w:val="15"/>
               </w:rPr>
-              <w:t xml:space="preserve"> has been set to true, the VVC will perform the check transaction using the BFM procedures </w:t>
+              <w:t xml:space="preserve"> has been set to true, the VVC will perform the check transaction using the </w:t>
+            </w:r>
+            <w:proofErr w:type="spellStart"/>
+            <w:r>
+              <w:rPr>
+                <w:rFonts w:cs="Helvetica"/>
+                <w:sz w:val="15"/>
+                <w:szCs w:val="15"/>
+              </w:rPr>
+              <w:t>BFM</w:t>
+            </w:r>
+            <w:proofErr w:type="spellEnd"/>
+            <w:r>
+              <w:rPr>
+                <w:rFonts w:cs="Helvetica"/>
+                <w:sz w:val="15"/>
+                <w:szCs w:val="15"/>
+              </w:rPr>
+              <w:t xml:space="preserve"> procedures </w:t>
             </w:r>
             <w:proofErr w:type="spellStart"/>
             <w:r>
@@ -13171,6 +13582,7 @@
               </w:rPr>
               <w:t>(</w:t>
             </w:r>
+            <w:proofErr w:type="spellStart"/>
             <w:proofErr w:type="gramEnd"/>
             <w:r>
               <w:rPr>
@@ -13178,7 +13590,16 @@
                 <w:sz w:val="15"/>
                 <w:szCs w:val="15"/>
               </w:rPr>
-              <w:t>AVALON_MM_VVCT, 1, x”11A49800”</w:t>
+              <w:t>AVALON_MM_VVCT</w:t>
+            </w:r>
+            <w:proofErr w:type="spellEnd"/>
+            <w:r>
+              <w:rPr>
+                <w:rFonts w:ascii="Courier New" w:hAnsi="Courier New" w:cs="Courier New"/>
+                <w:sz w:val="15"/>
+                <w:szCs w:val="15"/>
+              </w:rPr>
+              <w:t>, 1, x”11A49800”</w:t>
             </w:r>
             <w:r>
               <w:rPr>
@@ -13389,6 +13810,7 @@
               </w:rPr>
               <w:t>(</w:t>
             </w:r>
+            <w:proofErr w:type="spellStart"/>
             <w:proofErr w:type="gramEnd"/>
             <w:r>
               <w:rPr>
@@ -13408,6 +13830,7 @@
               </w:rPr>
               <w:t>T</w:t>
             </w:r>
+            <w:proofErr w:type="spellEnd"/>
             <w:r>
               <w:rPr>
                 <w:rFonts w:cs="Helvetica"/>
@@ -13561,7 +13984,7 @@
                 <w:sz w:val="15"/>
                 <w:szCs w:val="15"/>
               </w:rPr>
-              <w:t xml:space="preserve">) VVC procedure adds a reset command to the Avalon-MM VVC executor queue, which will run as soon as all preceding commands have completed. When the reset command is scheduled to run, the executor calls the Avalon-MM BFM </w:t>
+              <w:t xml:space="preserve">) </w:t>
             </w:r>
             <w:proofErr w:type="spellStart"/>
             <w:r>
@@ -13570,6 +13993,42 @@
                 <w:sz w:val="15"/>
                 <w:szCs w:val="15"/>
               </w:rPr>
+              <w:t>VVC</w:t>
+            </w:r>
+            <w:proofErr w:type="spellEnd"/>
+            <w:r>
+              <w:rPr>
+                <w:rFonts w:cs="Helvetica"/>
+                <w:sz w:val="15"/>
+                <w:szCs w:val="15"/>
+              </w:rPr>
+              <w:t xml:space="preserve"> procedure adds a reset command to the Avalon-MM VVC executor queue, which will run as soon as all preceding commands have completed. When the reset command is scheduled to run, the executor calls the Avalon-MM </w:t>
+            </w:r>
+            <w:proofErr w:type="spellStart"/>
+            <w:r>
+              <w:rPr>
+                <w:rFonts w:cs="Helvetica"/>
+                <w:sz w:val="15"/>
+                <w:szCs w:val="15"/>
+              </w:rPr>
+              <w:t>BFM</w:t>
+            </w:r>
+            <w:proofErr w:type="spellEnd"/>
+            <w:r>
+              <w:rPr>
+                <w:rFonts w:cs="Helvetica"/>
+                <w:sz w:val="15"/>
+                <w:szCs w:val="15"/>
+              </w:rPr>
+              <w:t xml:space="preserve"> </w:t>
+            </w:r>
+            <w:proofErr w:type="spellStart"/>
+            <w:r>
+              <w:rPr>
+                <w:rFonts w:cs="Helvetica"/>
+                <w:sz w:val="15"/>
+                <w:szCs w:val="15"/>
+              </w:rPr>
               <w:t>avalon_mm_</w:t>
             </w:r>
             <w:proofErr w:type="gramStart"/>
@@ -13597,7 +14056,25 @@
                 <w:sz w:val="15"/>
                 <w:szCs w:val="15"/>
               </w:rPr>
-              <w:t xml:space="preserve">) procedure, described in the Avalon-MM BFM </w:t>
+              <w:t xml:space="preserve">) procedure, described in the Avalon-MM </w:t>
+            </w:r>
+            <w:proofErr w:type="spellStart"/>
+            <w:r>
+              <w:rPr>
+                <w:rFonts w:cs="Helvetica"/>
+                <w:sz w:val="15"/>
+                <w:szCs w:val="15"/>
+              </w:rPr>
+              <w:t>BFM</w:t>
+            </w:r>
+            <w:proofErr w:type="spellEnd"/>
+            <w:r>
+              <w:rPr>
+                <w:rFonts w:cs="Helvetica"/>
+                <w:sz w:val="15"/>
+                <w:szCs w:val="15"/>
+              </w:rPr>
+              <w:t xml:space="preserve"> </w:t>
             </w:r>
             <w:proofErr w:type="spellStart"/>
             <w:r>
@@ -13704,6 +14181,7 @@
               </w:rPr>
               <w:t>(</w:t>
             </w:r>
+            <w:proofErr w:type="spellStart"/>
             <w:proofErr w:type="gramEnd"/>
             <w:r>
               <w:rPr>
@@ -13711,7 +14189,16 @@
                 <w:sz w:val="15"/>
                 <w:szCs w:val="15"/>
               </w:rPr>
-              <w:t xml:space="preserve">AVALON_MM_VVCT, 1, 5, </w:t>
+              <w:t>AVALON_MM_VVCT</w:t>
+            </w:r>
+            <w:proofErr w:type="spellEnd"/>
+            <w:r>
+              <w:rPr>
+                <w:rFonts w:ascii="Courier New" w:hAnsi="Courier New" w:cs="Courier New"/>
+                <w:sz w:val="15"/>
+                <w:szCs w:val="15"/>
+              </w:rPr>
+              <w:t xml:space="preserve">, 1, 5, </w:t>
             </w:r>
             <w:r>
               <w:rPr>
@@ -13897,6 +14384,7 @@
               </w:rPr>
               <w:t>(</w:t>
             </w:r>
+            <w:proofErr w:type="spellStart"/>
             <w:proofErr w:type="gramEnd"/>
             <w:r>
               <w:rPr>
@@ -13916,6 +14404,7 @@
               </w:rPr>
               <w:t>T</w:t>
             </w:r>
+            <w:proofErr w:type="spellEnd"/>
             <w:r>
               <w:rPr>
                 <w:rFonts w:cs="Helvetica"/>
@@ -14049,7 +14538,7 @@
                 <w:sz w:val="15"/>
                 <w:szCs w:val="15"/>
               </w:rPr>
-              <w:t xml:space="preserve">) VVC procedure adds a lock command to the Avalon-MM VVC executor queue, which will run as soon as all preceding commands have completed. When the lock command is scheduled to run, the executor calls the Avalon-MM BFM </w:t>
+              <w:t xml:space="preserve">) </w:t>
             </w:r>
             <w:proofErr w:type="spellStart"/>
             <w:r>
@@ -14058,6 +14547,42 @@
                 <w:sz w:val="15"/>
                 <w:szCs w:val="15"/>
               </w:rPr>
+              <w:t>VVC</w:t>
+            </w:r>
+            <w:proofErr w:type="spellEnd"/>
+            <w:r>
+              <w:rPr>
+                <w:rFonts w:cs="Helvetica"/>
+                <w:sz w:val="15"/>
+                <w:szCs w:val="15"/>
+              </w:rPr>
+              <w:t xml:space="preserve"> procedure adds a lock command to the Avalon-MM VVC executor queue, which will run as soon as all preceding commands have completed. When the lock command is scheduled to run, the executor calls the Avalon-MM </w:t>
+            </w:r>
+            <w:proofErr w:type="spellStart"/>
+            <w:r>
+              <w:rPr>
+                <w:rFonts w:cs="Helvetica"/>
+                <w:sz w:val="15"/>
+                <w:szCs w:val="15"/>
+              </w:rPr>
+              <w:t>BFM</w:t>
+            </w:r>
+            <w:proofErr w:type="spellEnd"/>
+            <w:r>
+              <w:rPr>
+                <w:rFonts w:cs="Helvetica"/>
+                <w:sz w:val="15"/>
+                <w:szCs w:val="15"/>
+              </w:rPr>
+              <w:t xml:space="preserve"> </w:t>
+            </w:r>
+            <w:proofErr w:type="spellStart"/>
+            <w:r>
+              <w:rPr>
+                <w:rFonts w:cs="Helvetica"/>
+                <w:sz w:val="15"/>
+                <w:szCs w:val="15"/>
+              </w:rPr>
               <w:t>avalon_mm_</w:t>
             </w:r>
             <w:proofErr w:type="gramStart"/>
@@ -14085,7 +14610,25 @@
                 <w:sz w:val="15"/>
                 <w:szCs w:val="15"/>
               </w:rPr>
-              <w:t xml:space="preserve">) procedure, described in the Avalon-MM BFM </w:t>
+              <w:t xml:space="preserve">) procedure, described in the Avalon-MM </w:t>
+            </w:r>
+            <w:proofErr w:type="spellStart"/>
+            <w:r>
+              <w:rPr>
+                <w:rFonts w:cs="Helvetica"/>
+                <w:sz w:val="15"/>
+                <w:szCs w:val="15"/>
+              </w:rPr>
+              <w:t>BFM</w:t>
+            </w:r>
+            <w:proofErr w:type="spellEnd"/>
+            <w:r>
+              <w:rPr>
+                <w:rFonts w:cs="Helvetica"/>
+                <w:sz w:val="15"/>
+                <w:szCs w:val="15"/>
+              </w:rPr>
+              <w:t xml:space="preserve"> </w:t>
             </w:r>
             <w:proofErr w:type="spellStart"/>
             <w:r>
@@ -14192,6 +14735,7 @@
               </w:rPr>
               <w:t>(</w:t>
             </w:r>
+            <w:proofErr w:type="spellStart"/>
             <w:proofErr w:type="gramEnd"/>
             <w:r>
               <w:rPr>
@@ -14199,7 +14743,16 @@
                 <w:sz w:val="15"/>
                 <w:szCs w:val="15"/>
               </w:rPr>
-              <w:t>AVALON_MM_VVCT, 1, "Locking Avalon MM Interface"</w:t>
+              <w:t>AVALON_MM_VVCT</w:t>
+            </w:r>
+            <w:proofErr w:type="spellEnd"/>
+            <w:r>
+              <w:rPr>
+                <w:rFonts w:ascii="Courier New" w:hAnsi="Courier New" w:cs="Courier New"/>
+                <w:sz w:val="15"/>
+                <w:szCs w:val="15"/>
+              </w:rPr>
+              <w:t>, 1, "Locking Avalon MM Interface"</w:t>
             </w:r>
             <w:r>
               <w:rPr>
@@ -14371,6 +14924,7 @@
               </w:rPr>
               <w:t>(</w:t>
             </w:r>
+            <w:proofErr w:type="spellStart"/>
             <w:proofErr w:type="gramEnd"/>
             <w:r>
               <w:rPr>
@@ -14390,6 +14944,7 @@
               </w:rPr>
               <w:t>T</w:t>
             </w:r>
+            <w:proofErr w:type="spellEnd"/>
             <w:r>
               <w:rPr>
                 <w:rFonts w:cs="Helvetica"/>
@@ -14523,7 +15078,7 @@
                 <w:sz w:val="15"/>
                 <w:szCs w:val="15"/>
               </w:rPr>
-              <w:t xml:space="preserve">) VVC procedure adds an unlock command to the Avalon-MM VVC executor queue, which will run as soon as all preceding commands have completed. When the lock command is scheduled to run, the executor calls the Avalon-MM BFM </w:t>
+              <w:t xml:space="preserve">) </w:t>
             </w:r>
             <w:proofErr w:type="spellStart"/>
             <w:r>
@@ -14532,6 +15087,42 @@
                 <w:sz w:val="15"/>
                 <w:szCs w:val="15"/>
               </w:rPr>
+              <w:t>VVC</w:t>
+            </w:r>
+            <w:proofErr w:type="spellEnd"/>
+            <w:r>
+              <w:rPr>
+                <w:rFonts w:cs="Helvetica"/>
+                <w:sz w:val="15"/>
+                <w:szCs w:val="15"/>
+              </w:rPr>
+              <w:t xml:space="preserve"> procedure adds an unlock command to the Avalon-MM VVC executor queue, which will run as soon as all preceding commands have completed. When the lock command is scheduled to run, the executor calls the Avalon-MM </w:t>
+            </w:r>
+            <w:proofErr w:type="spellStart"/>
+            <w:r>
+              <w:rPr>
+                <w:rFonts w:cs="Helvetica"/>
+                <w:sz w:val="15"/>
+                <w:szCs w:val="15"/>
+              </w:rPr>
+              <w:t>BFM</w:t>
+            </w:r>
+            <w:proofErr w:type="spellEnd"/>
+            <w:r>
+              <w:rPr>
+                <w:rFonts w:cs="Helvetica"/>
+                <w:sz w:val="15"/>
+                <w:szCs w:val="15"/>
+              </w:rPr>
+              <w:t xml:space="preserve"> </w:t>
+            </w:r>
+            <w:proofErr w:type="spellStart"/>
+            <w:r>
+              <w:rPr>
+                <w:rFonts w:cs="Helvetica"/>
+                <w:sz w:val="15"/>
+                <w:szCs w:val="15"/>
+              </w:rPr>
               <w:t>avalon_mm_</w:t>
             </w:r>
             <w:proofErr w:type="gramStart"/>
@@ -14559,7 +15150,25 @@
                 <w:sz w:val="15"/>
                 <w:szCs w:val="15"/>
               </w:rPr>
-              <w:t xml:space="preserve">) procedure, described in the Avalon-MM BFM </w:t>
+              <w:t xml:space="preserve">) procedure, described in the Avalon-MM </w:t>
+            </w:r>
+            <w:proofErr w:type="spellStart"/>
+            <w:r>
+              <w:rPr>
+                <w:rFonts w:cs="Helvetica"/>
+                <w:sz w:val="15"/>
+                <w:szCs w:val="15"/>
+              </w:rPr>
+              <w:t>BFM</w:t>
+            </w:r>
+            <w:proofErr w:type="spellEnd"/>
+            <w:r>
+              <w:rPr>
+                <w:rFonts w:cs="Helvetica"/>
+                <w:sz w:val="15"/>
+                <w:szCs w:val="15"/>
+              </w:rPr>
+              <w:t xml:space="preserve"> </w:t>
             </w:r>
             <w:proofErr w:type="spellStart"/>
             <w:r>
@@ -14666,6 +15275,7 @@
               </w:rPr>
               <w:t>(</w:t>
             </w:r>
+            <w:proofErr w:type="spellStart"/>
             <w:proofErr w:type="gramEnd"/>
             <w:r>
               <w:rPr>
@@ -14673,7 +15283,16 @@
                 <w:sz w:val="15"/>
                 <w:szCs w:val="15"/>
               </w:rPr>
-              <w:t>AVALON_MM_VVCT, 1, "Locking Avalon MM Interface"</w:t>
+              <w:t>AVALON_MM_VVCT</w:t>
+            </w:r>
+            <w:proofErr w:type="spellEnd"/>
+            <w:r>
+              <w:rPr>
+                <w:rFonts w:ascii="Courier New" w:hAnsi="Courier New" w:cs="Courier New"/>
+                <w:sz w:val="15"/>
+                <w:szCs w:val="15"/>
+              </w:rPr>
+              <w:t>, 1, "Locking Avalon MM Interface"</w:t>
             </w:r>
             <w:r>
               <w:rPr>
@@ -15125,7 +15744,7 @@
                 <w:szCs w:val="18"/>
               </w:rPr>
             </w:pPr>
-            <w:bookmarkStart w:id="1" w:name="_Hlk494267197"/>
+            <w:bookmarkStart w:id="2" w:name="_Hlk494267197"/>
             <w:r>
               <w:rPr>
                 <w:rFonts w:cs="Helvetica"/>
@@ -15198,7 +15817,7 @@
               </w:rPr>
               <w:br/>
             </w:r>
-            <w:bookmarkEnd w:id="1"/>
+            <w:bookmarkEnd w:id="2"/>
             <w:r>
               <w:rPr>
                 <w:rFonts w:cs="Helvetica"/>
@@ -16926,7 +17545,6 @@
         <w:rPr>
           <w:rFonts w:ascii="Helvetica" w:hAnsi="Helvetica" w:cs="Helvetica"/>
         </w:rPr>
-        <w:lastRenderedPageBreak/>
         <w:t>VVC Status</w:t>
       </w:r>
     </w:p>
@@ -17349,7 +17967,277 @@
         <w:rPr>
           <w:rFonts w:ascii="Helvetica" w:hAnsi="Helvetica" w:cs="Helvetica"/>
         </w:rPr>
-        <w:t>VVC Interface</w:t>
+        <w:t>Activity watchdog</w:t>
+      </w:r>
+    </w:p>
+    <w:p>
+      <w:pPr>
+        <w:rPr>
+          <w:rFonts w:ascii="Verdana" w:hAnsi="Verdana"/>
+        </w:rPr>
+      </w:pPr>
+      <w:r>
+        <w:rPr>
+          <w:rFonts w:ascii="Verdana" w:hAnsi="Verdana"/>
+        </w:rPr>
+        <w:t xml:space="preserve">The </w:t>
+      </w:r>
+      <w:proofErr w:type="spellStart"/>
+      <w:r>
+        <w:rPr>
+          <w:rFonts w:ascii="Verdana" w:hAnsi="Verdana"/>
+        </w:rPr>
+        <w:t>VVCs</w:t>
+      </w:r>
+      <w:proofErr w:type="spellEnd"/>
+      <w:r>
+        <w:rPr>
+          <w:rFonts w:ascii="Verdana" w:hAnsi="Verdana"/>
+        </w:rPr>
+        <w:t xml:space="preserve"> support an activity watchdog which monitors </w:t>
+      </w:r>
+      <w:proofErr w:type="spellStart"/>
+      <w:r>
+        <w:rPr>
+          <w:rFonts w:ascii="Verdana" w:hAnsi="Verdana"/>
+        </w:rPr>
+        <w:t>VVC</w:t>
+      </w:r>
+      <w:proofErr w:type="spellEnd"/>
+      <w:r>
+        <w:rPr>
+          <w:rFonts w:ascii="Verdana" w:hAnsi="Verdana"/>
+        </w:rPr>
+        <w:t xml:space="preserve"> activity and will alert if no </w:t>
+      </w:r>
+      <w:proofErr w:type="spellStart"/>
+      <w:r>
+        <w:rPr>
+          <w:rFonts w:ascii="Verdana" w:hAnsi="Verdana"/>
+        </w:rPr>
+        <w:t>VVC</w:t>
+      </w:r>
+      <w:proofErr w:type="spellEnd"/>
+      <w:r>
+        <w:rPr>
+          <w:rFonts w:ascii="Verdana" w:hAnsi="Verdana"/>
+        </w:rPr>
+        <w:t xml:space="preserve"> activity is registered within a selected timeout value. The </w:t>
+      </w:r>
+      <w:proofErr w:type="spellStart"/>
+      <w:r>
+        <w:rPr>
+          <w:rFonts w:ascii="Verdana" w:hAnsi="Verdana"/>
+        </w:rPr>
+        <w:t>VVCs</w:t>
+      </w:r>
+      <w:proofErr w:type="spellEnd"/>
+      <w:r>
+        <w:rPr>
+          <w:rFonts w:ascii="Verdana" w:hAnsi="Verdana"/>
+        </w:rPr>
+        <w:t xml:space="preserve"> will register their presence to the activity watchdog at start-up, and report when busy and not, using dedicated activity watchdog methods and triggering the </w:t>
+      </w:r>
+      <w:proofErr w:type="spellStart"/>
+      <w:r>
+        <w:rPr>
+          <w:rFonts w:ascii="Verdana" w:hAnsi="Verdana"/>
+        </w:rPr>
+        <w:t>global_trigger_testcase_inactivity_watchdog</w:t>
+      </w:r>
+      <w:proofErr w:type="spellEnd"/>
+      <w:r>
+        <w:rPr>
+          <w:rFonts w:ascii="Verdana" w:hAnsi="Verdana"/>
+        </w:rPr>
+        <w:t xml:space="preserve"> signal, during simulations. </w:t>
+      </w:r>
+      <w:r>
+        <w:rPr>
+          <w:rFonts w:ascii="Verdana" w:hAnsi="Verdana"/>
+        </w:rPr>
+        <w:br/>
+      </w:r>
+    </w:p>
+    <w:p>
+      <w:pPr>
+        <w:rPr>
+          <w:rFonts w:ascii="Verdana" w:hAnsi="Verdana"/>
+        </w:rPr>
+      </w:pPr>
+      <w:r>
+        <w:rPr>
+          <w:rFonts w:ascii="Verdana" w:hAnsi="Verdana"/>
+        </w:rPr>
+        <w:t xml:space="preserve">Include </w:t>
+      </w:r>
+      <w:proofErr w:type="spellStart"/>
+      <w:r>
+        <w:rPr>
+          <w:rFonts w:ascii="Consolas" w:hAnsi="Consolas"/>
+        </w:rPr>
+        <w:t>activity_</w:t>
+      </w:r>
+      <w:proofErr w:type="gramStart"/>
+      <w:r>
+        <w:rPr>
+          <w:rFonts w:ascii="Consolas" w:hAnsi="Consolas"/>
+        </w:rPr>
+        <w:t>watchdog</w:t>
+      </w:r>
+      <w:proofErr w:type="spellEnd"/>
+      <w:r>
+        <w:rPr>
+          <w:rFonts w:ascii="Consolas" w:hAnsi="Consolas"/>
+        </w:rPr>
+        <w:t>(</w:t>
+      </w:r>
+      <w:proofErr w:type="gramEnd"/>
+      <w:r>
+        <w:rPr>
+          <w:rFonts w:ascii="Consolas" w:hAnsi="Consolas"/>
+        </w:rPr>
+        <w:t xml:space="preserve">timeout, </w:t>
+      </w:r>
+      <w:proofErr w:type="spellStart"/>
+      <w:r>
+        <w:rPr>
+          <w:rFonts w:ascii="Consolas" w:hAnsi="Consolas"/>
+        </w:rPr>
+        <w:t>num_exp_vvc</w:t>
+      </w:r>
+      <w:proofErr w:type="spellEnd"/>
+      <w:r>
+        <w:rPr>
+          <w:rFonts w:ascii="Consolas" w:hAnsi="Consolas"/>
+        </w:rPr>
+        <w:t xml:space="preserve">, </w:t>
+      </w:r>
+      <w:proofErr w:type="spellStart"/>
+      <w:r>
+        <w:rPr>
+          <w:rFonts w:ascii="Consolas" w:hAnsi="Consolas"/>
+        </w:rPr>
+        <w:t>alert_level</w:t>
+      </w:r>
+      <w:proofErr w:type="spellEnd"/>
+      <w:r>
+        <w:rPr>
+          <w:rFonts w:ascii="Consolas" w:hAnsi="Consolas"/>
+        </w:rPr>
+        <w:t xml:space="preserve">, </w:t>
+      </w:r>
+      <w:proofErr w:type="spellStart"/>
+      <w:r>
+        <w:rPr>
+          <w:rFonts w:ascii="Consolas" w:hAnsi="Consolas"/>
+        </w:rPr>
+        <w:t>msg</w:t>
+      </w:r>
+      <w:proofErr w:type="spellEnd"/>
+      <w:r>
+        <w:rPr>
+          <w:rFonts w:ascii="Consolas" w:hAnsi="Consolas"/>
+        </w:rPr>
+        <w:t>)</w:t>
+      </w:r>
+      <w:r>
+        <w:rPr>
+          <w:rFonts w:ascii="Verdana" w:hAnsi="Verdana"/>
+        </w:rPr>
+        <w:t xml:space="preserve"> in the testbench to start using the activity watchdog. </w:t>
+      </w:r>
+      <w:r>
+        <w:rPr>
+          <w:rFonts w:ascii="Verdana" w:hAnsi="Verdana"/>
+        </w:rPr>
+        <w:br/>
+        <w:t xml:space="preserve">More information can be found in </w:t>
+      </w:r>
+      <w:proofErr w:type="spellStart"/>
+      <w:r>
+        <w:rPr>
+          <w:rFonts w:ascii="Verdana" w:hAnsi="Verdana"/>
+        </w:rPr>
+        <w:t>UVVM</w:t>
+      </w:r>
+      <w:proofErr w:type="spellEnd"/>
+      <w:r>
+        <w:rPr>
+          <w:rFonts w:ascii="Verdana" w:hAnsi="Verdana"/>
+        </w:rPr>
+        <w:t xml:space="preserve"> Essential Mechanisms PDF in the </w:t>
+      </w:r>
+      <w:proofErr w:type="spellStart"/>
+      <w:r>
+        <w:rPr>
+          <w:rFonts w:ascii="Verdana" w:hAnsi="Verdana"/>
+        </w:rPr>
+        <w:t>UVVM</w:t>
+      </w:r>
+      <w:proofErr w:type="spellEnd"/>
+      <w:r>
+        <w:rPr>
+          <w:rFonts w:ascii="Verdana" w:hAnsi="Verdana"/>
+        </w:rPr>
+        <w:t xml:space="preserve"> </w:t>
+      </w:r>
+      <w:proofErr w:type="spellStart"/>
+      <w:r>
+        <w:rPr>
+          <w:rFonts w:ascii="Verdana" w:hAnsi="Verdana"/>
+        </w:rPr>
+        <w:t>VVC</w:t>
+      </w:r>
+      <w:proofErr w:type="spellEnd"/>
+      <w:r>
+        <w:rPr>
+          <w:rFonts w:ascii="Verdana" w:hAnsi="Verdana"/>
+        </w:rPr>
+        <w:t xml:space="preserve"> Framework doc folder.</w:t>
+      </w:r>
+    </w:p>
+    <w:p>
+      <w:pPr>
+        <w:rPr>
+          <w:rFonts w:ascii="Verdana" w:hAnsi="Verdana"/>
+        </w:rPr>
+      </w:pPr>
+    </w:p>
+    <w:p>
+      <w:pPr>
+        <w:rPr>
+          <w:rFonts w:ascii="Verdana" w:hAnsi="Verdana"/>
+        </w:rPr>
+      </w:pPr>
+    </w:p>
+    <w:p>
+      <w:pPr>
+        <w:rPr>
+          <w:rFonts w:ascii="Verdana" w:hAnsi="Verdana"/>
+        </w:rPr>
+      </w:pPr>
+    </w:p>
+    <w:p>
+      <w:pPr>
+        <w:pStyle w:val="Overskrift1"/>
+        <w:rPr>
+          <w:rFonts w:ascii="Helvetica" w:hAnsi="Helvetica" w:cs="Helvetica"/>
+        </w:rPr>
+      </w:pPr>
+      <w:proofErr w:type="spellStart"/>
+      <w:r>
+        <w:rPr>
+          <w:rFonts w:ascii="Helvetica" w:hAnsi="Helvetica" w:cs="Helvetica"/>
+        </w:rPr>
+        <w:t>VVC</w:t>
+      </w:r>
+      <w:proofErr w:type="spellEnd"/>
+      <w:r>
+        <w:rPr>
+          <w:rFonts w:ascii="Helvetica" w:hAnsi="Helvetica" w:cs="Helvetica"/>
+        </w:rPr>
+        <w:t xml:space="preserve"> Interface</w:t>
       </w:r>
     </w:p>
     <w:p>
@@ -17462,21 +18350,21 @@
         <w:rPr>
           <w:rFonts w:ascii="Courier New" w:hAnsi="Courier New" w:cs="Courier New"/>
         </w:rPr>
-        <w:t xml:space="preserve">((C_DATA_WIDTH/8)-1 </w:t>
+        <w:t>((</w:t>
       </w:r>
       <w:proofErr w:type="spellStart"/>
       <w:r>
         <w:rPr>
           <w:rFonts w:ascii="Courier New" w:hAnsi="Courier New" w:cs="Courier New"/>
         </w:rPr>
-        <w:t>downto</w:t>
+        <w:t>C_DATA_WIDTH</w:t>
       </w:r>
       <w:proofErr w:type="spellEnd"/>
       <w:r>
         <w:rPr>
           <w:rFonts w:ascii="Courier New" w:hAnsi="Courier New" w:cs="Courier New"/>
         </w:rPr>
-        <w:t xml:space="preserve"> 0),</w:t>
+        <w:t>/8)-1 downto 0),</w:t>
       </w:r>
     </w:p>
     <w:p>
@@ -17511,21 +18399,7 @@
         <w:rPr>
           <w:rFonts w:ascii="Courier New" w:hAnsi="Courier New" w:cs="Courier New"/>
         </w:rPr>
-        <w:t xml:space="preserve">C_DATA_WIDTH-1 </w:t>
-      </w:r>
-      <w:proofErr w:type="spellStart"/>
-      <w:r>
-        <w:rPr>
-          <w:rFonts w:ascii="Courier New" w:hAnsi="Courier New" w:cs="Courier New"/>
-        </w:rPr>
-        <w:t>downto</w:t>
-      </w:r>
-      <w:proofErr w:type="spellEnd"/>
-      <w:r>
-        <w:rPr>
-          <w:rFonts w:ascii="Courier New" w:hAnsi="Courier New" w:cs="Courier New"/>
-        </w:rPr>
-        <w:t xml:space="preserve"> 0),</w:t>
+        <w:t>C_DATA_WIDTH-1 downto 0),</w:t>
       </w:r>
     </w:p>
     <w:p>
@@ -17598,6 +18472,20 @@
     </w:p>
     <w:p>
       <w:pPr>
+        <w:rPr>
+          <w:rFonts w:ascii="Courier New" w:hAnsi="Courier New" w:cs="Courier New"/>
+        </w:rPr>
+      </w:pPr>
+    </w:p>
+    <w:p>
+      <w:pPr>
+        <w:rPr>
+          <w:rFonts w:ascii="Courier New" w:hAnsi="Courier New" w:cs="Courier New"/>
+        </w:rPr>
+      </w:pPr>
+    </w:p>
+    <w:p>
+      <w:pPr>
         <w:pStyle w:val="Overskrift1"/>
         <w:rPr>
           <w:rFonts w:ascii="Helvetica" w:hAnsi="Helvetica" w:cs="Helvetica"/>
@@ -17654,22 +18542,6 @@
     </w:p>
     <w:p/>
     <w:p/>
-    <w:p/>
-    <w:p/>
-    <w:p/>
-    <w:p/>
-    <w:p/>
-    <w:p/>
-    <w:p/>
-    <w:p/>
-    <w:p/>
-    <w:p/>
-    <w:p/>
-    <w:p/>
-    <w:p/>
-    <w:p/>
-    <w:p/>
-    <w:p/>
     <w:p>
       <w:pPr>
         <w:pStyle w:val="Overskrift1"/>
@@ -17733,14 +18605,30 @@
           <w:i/>
         </w:rPr>
       </w:pPr>
+      <w:proofErr w:type="spellStart"/>
       <w:r>
         <w:rPr>
           <w:b/>
           <w:i/>
         </w:rPr>
-        <w:t>UVVM Utility Library (UVVM-</w:t>
+        <w:t>UVVM</w:t>
+      </w:r>
+      <w:proofErr w:type="spellEnd"/>
+      <w:r>
+        <w:rPr>
+          <w:b/>
+          <w:i/>
+        </w:rPr>
+        <w:t xml:space="preserve"> Utility Library (</w:t>
       </w:r>
       <w:proofErr w:type="spellStart"/>
+      <w:r>
+        <w:rPr>
+          <w:b/>
+          <w:i/>
+        </w:rPr>
+        <w:t>UVVM-</w:t>
+      </w:r>
       <w:r>
         <w:rPr>
           <w:b/>
@@ -17867,8 +18755,13 @@
       <w:r>
         <w:t xml:space="preserve"> </w:t>
       </w:r>
+      <w:proofErr w:type="spellStart"/>
       <w:r>
-        <w:t>VVC,</w:t>
+        <w:t>VVC</w:t>
+      </w:r>
+      <w:proofErr w:type="spellEnd"/>
+      <w:r>
+        <w:t>,</w:t>
       </w:r>
       <w:r>
         <w:t xml:space="preserve"> assure that </w:t>
@@ -19105,12 +19998,10 @@
       </w:r>
     </w:p>
     <w:p>
-      <w:bookmarkStart w:id="2" w:name="_GoBack"/>
       <w:r>
         <w:t>See README.md for a list of supported simulators.</w:t>
       </w:r>
     </w:p>
-    <w:bookmarkEnd w:id="2"/>
     <w:p>
       <w:r>
         <w:t>For r</w:t>
@@ -19124,20 +20015,13 @@
       <w:r>
         <w:t xml:space="preserve">ee </w:t>
       </w:r>
-      <w:r>
-        <w:rPr>
-          <w:b/>
-          <w:i/>
-        </w:rPr>
-        <w:t>UVVM-</w:t>
-      </w:r>
       <w:proofErr w:type="spellStart"/>
       <w:r>
         <w:rPr>
           <w:b/>
           <w:i/>
         </w:rPr>
-        <w:t>Util</w:t>
+        <w:t>UVVM-Util</w:t>
       </w:r>
       <w:proofErr w:type="spellEnd"/>
       <w:r>
@@ -19180,28 +20064,6 @@
     <w:p/>
     <w:p/>
     <w:p/>
-    <w:p>
-      <w:pPr>
-        <w:rPr>
-          <w:rFonts w:ascii="Helvetica Neue Thin" w:hAnsi="Helvetica Neue Thin"/>
-          <w:i/>
-          <w:iCs/>
-          <w:sz w:val="14"/>
-          <w:szCs w:val="16"/>
-        </w:rPr>
-      </w:pPr>
-    </w:p>
-    <w:p>
-      <w:pPr>
-        <w:rPr>
-          <w:rFonts w:ascii="Helvetica Neue Thin" w:hAnsi="Helvetica Neue Thin"/>
-          <w:i/>
-          <w:iCs/>
-          <w:sz w:val="14"/>
-          <w:szCs w:val="16"/>
-        </w:rPr>
-      </w:pPr>
-    </w:p>
     <w:p>
       <w:pPr>
         <w:rPr>
@@ -19975,7 +20837,7 @@
               <w:sz w:val="14"/>
               <w:lang w:val="en-US"/>
             </w:rPr>
-            <w:t>2019-06-07</w:t>
+            <w:t>2019-10-31</w:t>
           </w:r>
           <w:r>
             <w:rPr>
@@ -20008,18 +20870,38 @@
               <w:lang w:val="sq-AL"/>
             </w:rPr>
           </w:pPr>
-          <w:hyperlink r:id="rId1" w:history="1">
-            <w:r>
-              <w:rPr>
-                <w:rStyle w:val="Hyperkobling"/>
-                <w:rFonts w:ascii="Helvetica" w:hAnsi="Helvetica" w:cs="Arial"/>
-                <w:color w:val="1381C4"/>
-                <w:sz w:val="14"/>
-                <w:lang w:val="sq-AL"/>
-              </w:rPr>
-              <w:t>support@bitvis.no</w:t>
-            </w:r>
-          </w:hyperlink>
+          <w:r>
+            <w:fldChar w:fldCharType="begin"/>
+          </w:r>
+          <w:r>
+            <w:rPr>
+              <w:lang w:val="sq-AL"/>
+            </w:rPr>
+            <w:instrText xml:space="preserve"> HYPERLINK "mailto:support@bitvis.no" </w:instrText>
+          </w:r>
+          <w:r>
+            <w:fldChar w:fldCharType="separate"/>
+          </w:r>
+          <w:r>
+            <w:rPr>
+              <w:rStyle w:val="Hyperkobling"/>
+              <w:rFonts w:ascii="Helvetica" w:hAnsi="Helvetica" w:cs="Arial"/>
+              <w:color w:val="1381C4"/>
+              <w:sz w:val="14"/>
+              <w:lang w:val="sq-AL"/>
+            </w:rPr>
+            <w:t>support@bitvis.no</w:t>
+          </w:r>
+          <w:r>
+            <w:rPr>
+              <w:rStyle w:val="Hyperkobling"/>
+              <w:rFonts w:ascii="Helvetica" w:hAnsi="Helvetica" w:cs="Arial"/>
+              <w:color w:val="1381C4"/>
+              <w:sz w:val="14"/>
+              <w:lang w:val="sq-AL"/>
+            </w:rPr>
+            <w:fldChar w:fldCharType="end"/>
+          </w:r>
           <w:r>
             <w:rPr>
               <w:rFonts w:ascii="Helvetica" w:hAnsi="Helvetica" w:cs="Arial"/>
@@ -20166,6 +21048,7 @@
                               <w:szCs w:val="32"/>
                             </w:rPr>
                           </w:pPr>
+                          <w:proofErr w:type="spellStart"/>
                           <w:r>
                             <w:rPr>
                               <w:rFonts w:ascii="Helvetica Light" w:hAnsi="Helvetica Light" w:cs="Helvetica"/>
@@ -20173,7 +21056,17 @@
                               <w:szCs w:val="32"/>
                               <w:lang w:val="nb-NO" w:eastAsia="nb-NO"/>
                             </w:rPr>
-                            <w:t xml:space="preserve">VHDL 2008 </w:t>
+                            <w:t>VHDL</w:t>
+                          </w:r>
+                          <w:proofErr w:type="spellEnd"/>
+                          <w:r>
+                            <w:rPr>
+                              <w:rFonts w:ascii="Helvetica Light" w:hAnsi="Helvetica Light" w:cs="Helvetica"/>
+                              <w:color w:val="000000" w:themeColor="text1"/>
+                              <w:szCs w:val="32"/>
+                              <w:lang w:val="nb-NO" w:eastAsia="nb-NO"/>
+                            </w:rPr>
+                            <w:t xml:space="preserve"> 2008 </w:t>
                           </w:r>
                           <w:proofErr w:type="spellStart"/>
                           <w:r>
@@ -27138,7 +28031,7 @@
 </file>
 
 <file path=customXml/itemProps1.xml><?xml version="1.0" encoding="utf-8"?>
-<ds:datastoreItem xmlns:ds="http://schemas.openxmlformats.org/officeDocument/2006/customXml" ds:itemID="{302C6E47-194B-4755-AB7E-A74CCC6D39AA}">
+<ds:datastoreItem xmlns:ds="http://schemas.openxmlformats.org/officeDocument/2006/customXml" ds:itemID="{A80A2606-0CAD-5A4B-904A-3EA59FCA7118}">
   <ds:schemaRefs>
     <ds:schemaRef ds:uri="http://schemas.openxmlformats.org/officeDocument/2006/bibliography"/>
   </ds:schemaRefs>

</xml_diff>

<commit_message>
Merge old commits with esa_2
</commit_message>
<xml_diff>
--- a/bitvis_vip_avalon_mm/doc/avalon_mm_vvc_QuickRef.docx
+++ b/bitvis_vip_avalon_mm/doc/avalon_mm_vvc_QuickRef.docx
@@ -374,16 +374,26 @@
                 <w:color w:val="FFFFFF"/>
                 <w:szCs w:val="30"/>
               </w:rPr>
-              <w:t>(VVC</w:t>
-            </w:r>
+              <w:t>(</w:t>
+            </w:r>
+            <w:proofErr w:type="spellStart"/>
             <w:r>
               <w:rPr>
                 <w:rFonts w:cs="Helvetica"/>
                 <w:color w:val="FFFFFF"/>
                 <w:szCs w:val="30"/>
               </w:rPr>
+              <w:t>VVC</w:t>
+            </w:r>
+            <w:r>
+              <w:rPr>
+                <w:rFonts w:cs="Helvetica"/>
+                <w:color w:val="FFFFFF"/>
+                <w:szCs w:val="30"/>
+              </w:rPr>
               <w:t>T</w:t>
             </w:r>
+            <w:proofErr w:type="spellEnd"/>
             <w:r>
               <w:rPr>
                 <w:rFonts w:cs="Helvetica"/>
@@ -597,6 +607,7 @@
               </w:rPr>
               <w:t>(</w:t>
             </w:r>
+            <w:proofErr w:type="spellStart"/>
             <w:proofErr w:type="gramEnd"/>
             <w:r>
               <w:rPr>
@@ -616,7 +627,18 @@
                 <w:sz w:val="15"/>
                 <w:szCs w:val="28"/>
               </w:rPr>
-              <w:t xml:space="preserve">_VVCT, 1, </w:t>
+              <w:t>_VVCT</w:t>
+            </w:r>
+            <w:proofErr w:type="spellEnd"/>
+            <w:r>
+              <w:rPr>
+                <w:rFonts w:cs="Helvetica"/>
+                <w:b w:val="0"/>
+                <w:bCs w:val="0"/>
+                <w:sz w:val="15"/>
+                <w:szCs w:val="28"/>
+              </w:rPr>
+              <w:t xml:space="preserve">, 1, </w:t>
             </w:r>
             <w:r>
               <w:rPr>
@@ -947,16 +969,26 @@
                 <w:color w:val="FFFFFF"/>
                 <w:szCs w:val="30"/>
               </w:rPr>
-              <w:t>(VVC</w:t>
-            </w:r>
+              <w:t>(</w:t>
+            </w:r>
+            <w:proofErr w:type="spellStart"/>
             <w:r>
               <w:rPr>
                 <w:rFonts w:cs="Helvetica"/>
                 <w:color w:val="FFFFFF"/>
                 <w:szCs w:val="30"/>
               </w:rPr>
+              <w:t>VVC</w:t>
+            </w:r>
+            <w:r>
+              <w:rPr>
+                <w:rFonts w:cs="Helvetica"/>
+                <w:color w:val="FFFFFF"/>
+                <w:szCs w:val="30"/>
+              </w:rPr>
               <w:t>T</w:t>
             </w:r>
+            <w:proofErr w:type="spellEnd"/>
             <w:r>
               <w:rPr>
                 <w:rFonts w:cs="Helvetica"/>
@@ -1144,6 +1176,7 @@
               </w:rPr>
               <w:t>(</w:t>
             </w:r>
+            <w:proofErr w:type="spellStart"/>
             <w:proofErr w:type="gramEnd"/>
             <w:r>
               <w:rPr>
@@ -1165,6 +1198,7 @@
               </w:rPr>
               <w:t>_VVCT</w:t>
             </w:r>
+            <w:proofErr w:type="spellEnd"/>
             <w:r>
               <w:rPr>
                 <w:rFonts w:cs="Helvetica"/>
@@ -1369,15 +1403,16 @@
                 <w:color w:val="FFFFFF"/>
                 <w:szCs w:val="30"/>
               </w:rPr>
-              <w:t>(V</w:t>
-            </w:r>
+              <w:t>(</w:t>
+            </w:r>
+            <w:proofErr w:type="spellStart"/>
             <w:r>
               <w:rPr>
                 <w:rFonts w:cs="Helvetica"/>
                 <w:color w:val="FFFFFF"/>
                 <w:szCs w:val="30"/>
               </w:rPr>
-              <w:t>VC</w:t>
+              <w:t>V</w:t>
             </w:r>
             <w:r>
               <w:rPr>
@@ -1385,8 +1420,17 @@
                 <w:color w:val="FFFFFF"/>
                 <w:szCs w:val="30"/>
               </w:rPr>
+              <w:t>VC</w:t>
+            </w:r>
+            <w:r>
+              <w:rPr>
+                <w:rFonts w:cs="Helvetica"/>
+                <w:color w:val="FFFFFF"/>
+                <w:szCs w:val="30"/>
+              </w:rPr>
               <w:t>T</w:t>
             </w:r>
+            <w:proofErr w:type="spellEnd"/>
             <w:r>
               <w:rPr>
                 <w:rFonts w:cs="Helvetica"/>
@@ -1600,6 +1644,7 @@
               </w:rPr>
               <w:t>(</w:t>
             </w:r>
+            <w:proofErr w:type="spellStart"/>
             <w:proofErr w:type="gramEnd"/>
             <w:r>
               <w:rPr>
@@ -1621,6 +1666,7 @@
               </w:rPr>
               <w:t>_VVCT</w:t>
             </w:r>
+            <w:proofErr w:type="spellEnd"/>
             <w:r>
               <w:rPr>
                 <w:rFonts w:cs="Helvetica"/>
@@ -1820,16 +1866,26 @@
                 <w:color w:val="FFFFFF"/>
                 <w:szCs w:val="30"/>
               </w:rPr>
-              <w:t>(VVC</w:t>
-            </w:r>
+              <w:t>(</w:t>
+            </w:r>
+            <w:proofErr w:type="spellStart"/>
             <w:r>
               <w:rPr>
                 <w:rFonts w:cs="Helvetica"/>
                 <w:color w:val="FFFFFF"/>
                 <w:szCs w:val="30"/>
               </w:rPr>
+              <w:t>VVC</w:t>
+            </w:r>
+            <w:r>
+              <w:rPr>
+                <w:rFonts w:cs="Helvetica"/>
+                <w:color w:val="FFFFFF"/>
+                <w:szCs w:val="30"/>
+              </w:rPr>
               <w:t>T</w:t>
             </w:r>
+            <w:proofErr w:type="spellEnd"/>
             <w:r>
               <w:rPr>
                 <w:rFonts w:cs="Helvetica"/>
@@ -2001,6 +2057,7 @@
               </w:rPr>
               <w:t>(</w:t>
             </w:r>
+            <w:proofErr w:type="spellStart"/>
             <w:proofErr w:type="gramEnd"/>
             <w:r>
               <w:rPr>
@@ -2020,7 +2077,18 @@
                 <w:sz w:val="15"/>
                 <w:szCs w:val="28"/>
               </w:rPr>
-              <w:t xml:space="preserve">_VVCT, 1, </w:t>
+              <w:t>_VVCT</w:t>
+            </w:r>
+            <w:proofErr w:type="spellEnd"/>
+            <w:r>
+              <w:rPr>
+                <w:rFonts w:cs="Helvetica"/>
+                <w:b w:val="0"/>
+                <w:bCs w:val="0"/>
+                <w:sz w:val="15"/>
+                <w:szCs w:val="28"/>
+              </w:rPr>
+              <w:t xml:space="preserve">, 1, </w:t>
             </w:r>
             <w:r>
               <w:rPr>
@@ -2172,16 +2240,26 @@
                 <w:color w:val="FFFFFF"/>
                 <w:szCs w:val="30"/>
               </w:rPr>
-              <w:t>(VVC</w:t>
-            </w:r>
+              <w:t>(</w:t>
+            </w:r>
+            <w:proofErr w:type="spellStart"/>
             <w:r>
               <w:rPr>
                 <w:rFonts w:cs="Helvetica"/>
                 <w:color w:val="FFFFFF"/>
                 <w:szCs w:val="30"/>
               </w:rPr>
+              <w:t>VVC</w:t>
+            </w:r>
+            <w:r>
+              <w:rPr>
+                <w:rFonts w:cs="Helvetica"/>
+                <w:color w:val="FFFFFF"/>
+                <w:szCs w:val="30"/>
+              </w:rPr>
               <w:t>T</w:t>
             </w:r>
+            <w:proofErr w:type="spellEnd"/>
             <w:r>
               <w:rPr>
                 <w:rFonts w:cs="Helvetica"/>
@@ -2331,16 +2409,26 @@
                 <w:color w:val="FFFFFF"/>
                 <w:szCs w:val="30"/>
               </w:rPr>
-              <w:t>(VVC</w:t>
-            </w:r>
+              <w:t>(</w:t>
+            </w:r>
+            <w:proofErr w:type="spellStart"/>
             <w:r>
               <w:rPr>
                 <w:rFonts w:cs="Helvetica"/>
                 <w:color w:val="FFFFFF"/>
                 <w:szCs w:val="30"/>
               </w:rPr>
+              <w:t>VVC</w:t>
+            </w:r>
+            <w:r>
+              <w:rPr>
+                <w:rFonts w:cs="Helvetica"/>
+                <w:color w:val="FFFFFF"/>
+                <w:szCs w:val="30"/>
+              </w:rPr>
               <w:t>T</w:t>
             </w:r>
+            <w:proofErr w:type="spellEnd"/>
             <w:r>
               <w:rPr>
                 <w:rFonts w:cs="Helvetica"/>
@@ -2485,6 +2573,7 @@
               </w:rPr>
               <w:t>(</w:t>
             </w:r>
+            <w:proofErr w:type="spellStart"/>
             <w:proofErr w:type="gramEnd"/>
             <w:r>
               <w:rPr>
@@ -2504,7 +2593,18 @@
                 <w:sz w:val="15"/>
                 <w:szCs w:val="28"/>
               </w:rPr>
-              <w:t>_VVCT, 1, “</w:t>
+              <w:t>_VVCT</w:t>
+            </w:r>
+            <w:proofErr w:type="spellEnd"/>
+            <w:r>
+              <w:rPr>
+                <w:rFonts w:cs="Helvetica"/>
+                <w:b w:val="0"/>
+                <w:bCs w:val="0"/>
+                <w:sz w:val="15"/>
+                <w:szCs w:val="28"/>
+              </w:rPr>
+              <w:t>, 1, “</w:t>
             </w:r>
             <w:r>
               <w:rPr>
@@ -2623,6 +2723,7 @@
               </w:rPr>
               <w:t>(</w:t>
             </w:r>
+            <w:proofErr w:type="spellStart"/>
             <w:proofErr w:type="gramEnd"/>
             <w:r>
               <w:rPr>
@@ -2630,7 +2731,16 @@
                 <w:sz w:val="15"/>
                 <w:szCs w:val="28"/>
               </w:rPr>
-              <w:t>AVALON_MM_VVCT, 1, “</w:t>
+              <w:t>AVALON_MM_VVCT</w:t>
+            </w:r>
+            <w:proofErr w:type="spellEnd"/>
+            <w:r>
+              <w:rPr>
+                <w:rFonts w:cs="Helvetica"/>
+                <w:sz w:val="15"/>
+                <w:szCs w:val="28"/>
+              </w:rPr>
+              <w:t>, 1, “</w:t>
             </w:r>
             <w:r>
               <w:rPr>
@@ -2691,15 +2801,15 @@
         <mc:AlternateContent>
           <mc:Choice Requires="wps">
             <w:drawing>
-              <wp:anchor distT="0" distB="0" distL="114300" distR="114300" simplePos="0" relativeHeight="251665408" behindDoc="0" locked="0" layoutInCell="1" allowOverlap="1" wp14:anchorId="0226FCA2" wp14:editId="09B5C5FD">
+              <wp:anchor distT="0" distB="0" distL="114300" distR="114300" simplePos="0" relativeHeight="251665408" behindDoc="0" locked="0" layoutInCell="1" allowOverlap="1" wp14:anchorId="0226FCA2" wp14:editId="624053C9">
                 <wp:simplePos x="0" y="0"/>
                 <wp:positionH relativeFrom="column">
-                  <wp:posOffset>5637530</wp:posOffset>
+                  <wp:posOffset>5639435</wp:posOffset>
                 </wp:positionH>
                 <wp:positionV relativeFrom="paragraph">
-                  <wp:posOffset>86360</wp:posOffset>
+                  <wp:posOffset>85090</wp:posOffset>
                 </wp:positionV>
-                <wp:extent cx="4390390" cy="1924050"/>
+                <wp:extent cx="4390390" cy="2028825"/>
                 <wp:effectExtent l="0" t="0" r="0" b="0"/>
                 <wp:wrapSquare wrapText="bothSides"/>
                 <wp:docPr id="6" name="Tekstboks 6"/>
@@ -2711,7 +2821,7 @@
                       <wps:spPr>
                         <a:xfrm>
                           <a:off x="0" y="0"/>
-                          <a:ext cx="4390390" cy="1924050"/>
+                          <a:ext cx="4390390" cy="2028825"/>
                         </a:xfrm>
                         <a:prstGeom prst="rect">
                           <a:avLst/>
@@ -2779,7 +2889,25 @@
                                 <w:sz w:val="15"/>
                                 <w:szCs w:val="15"/>
                               </w:rPr>
-                              <w:t xml:space="preserve">See UVVM Methods </w:t>
+                              <w:t xml:space="preserve">See </w:t>
+                            </w:r>
+                            <w:proofErr w:type="spellStart"/>
+                            <w:r>
+                              <w:rPr>
+                                <w:rFonts w:cs="Helvetica"/>
+                                <w:sz w:val="15"/>
+                                <w:szCs w:val="15"/>
+                              </w:rPr>
+                              <w:t>UVVM</w:t>
+                            </w:r>
+                            <w:proofErr w:type="spellEnd"/>
+                            <w:r>
+                              <w:rPr>
+                                <w:rFonts w:cs="Helvetica"/>
+                                <w:sz w:val="15"/>
+                                <w:szCs w:val="15"/>
+                              </w:rPr>
+                              <w:t xml:space="preserve"> Methods </w:t>
                             </w:r>
                             <w:proofErr w:type="spellStart"/>
                             <w:r>
@@ -3204,7 +3332,11 @@
           </mc:Choice>
           <mc:Fallback>
             <w:pict>
-              <v:shape w14:anchorId="0226FCA2" id="Tekstboks 6" o:spid="_x0000_s1028" type="#_x0000_t202" style="position:absolute;left:0;text-align:left;margin-left:443.9pt;margin-top:6.8pt;width:345.7pt;height:151.5pt;z-index:251665408;visibility:visible;mso-wrap-style:square;mso-width-percent:0;mso-height-percent:0;mso-wrap-distance-left:9pt;mso-wrap-distance-top:0;mso-wrap-distance-right:9pt;mso-wrap-distance-bottom:0;mso-position-horizontal:absolute;mso-position-horizontal-relative:text;mso-position-vertical:absolute;mso-position-vertical-relative:text;mso-width-percent:0;mso-height-percent:0;mso-width-relative:margin;mso-height-relative:margin;v-text-anchor:top" o:gfxdata="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" filled="f" stroked="f">
+              <v:shapetype w14:anchorId="0226FCA2" id="_x0000_t202" coordsize="21600,21600" o:spt="202" path="m,l,21600r21600,l21600,xe">
+                <v:stroke joinstyle="miter"/>
+                <v:path gradientshapeok="t" o:connecttype="rect"/>
+              </v:shapetype>
+              <v:shape id="Tekstboks 6" o:spid="_x0000_s1028" type="#_x0000_t202" style="position:absolute;left:0;text-align:left;margin-left:444.05pt;margin-top:6.7pt;width:345.7pt;height:159.75pt;z-index:251665408;visibility:visible;mso-wrap-style:square;mso-width-percent:0;mso-height-percent:0;mso-wrap-distance-left:9pt;mso-wrap-distance-top:0;mso-wrap-distance-right:9pt;mso-wrap-distance-bottom:0;mso-position-horizontal:absolute;mso-position-horizontal-relative:text;mso-position-vertical:absolute;mso-position-vertical-relative:text;mso-width-percent:0;mso-height-percent:0;mso-width-relative:margin;mso-height-relative:margin;v-text-anchor:top" o:gfxdata="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" filled="f" stroked="f">
                 <v:textbox>
                   <w:txbxContent>
                     <w:p>
@@ -3248,7 +3380,25 @@
                           <w:sz w:val="15"/>
                           <w:szCs w:val="15"/>
                         </w:rPr>
-                        <w:t xml:space="preserve">See UVVM Methods </w:t>
+                        <w:t xml:space="preserve">See </w:t>
+                      </w:r>
+                      <w:proofErr w:type="spellStart"/>
+                      <w:r>
+                        <w:rPr>
+                          <w:rFonts w:cs="Helvetica"/>
+                          <w:sz w:val="15"/>
+                          <w:szCs w:val="15"/>
+                        </w:rPr>
+                        <w:t>UVVM</w:t>
+                      </w:r>
+                      <w:proofErr w:type="spellEnd"/>
+                      <w:r>
+                        <w:rPr>
+                          <w:rFonts w:cs="Helvetica"/>
+                          <w:sz w:val="15"/>
+                          <w:szCs w:val="15"/>
+                        </w:rPr>
+                        <w:t xml:space="preserve"> Methods </w:t>
                       </w:r>
                       <w:proofErr w:type="spellStart"/>
                       <w:r>
@@ -3669,8 +3819,16 @@
         <w:rPr>
           <w:szCs w:val="16"/>
         </w:rPr>
-        <w:t xml:space="preserve"> VVC</w:t>
+        <w:t xml:space="preserve"> </w:t>
       </w:r>
+      <w:proofErr w:type="spellStart"/>
+      <w:r>
+        <w:rPr>
+          <w:szCs w:val="16"/>
+        </w:rPr>
+        <w:t>VVC</w:t>
+      </w:r>
+      <w:proofErr w:type="spellEnd"/>
       <w:r>
         <w:rPr>
           <w:szCs w:val="16"/>
@@ -9684,7 +9842,15 @@
       </w:r>
       <w:proofErr w:type="spellEnd"/>
       <w:r>
-        <w:t xml:space="preserve"> (dedicated this VVC), and </w:t>
+        <w:t xml:space="preserve"> (dedicated this </w:t>
+      </w:r>
+      <w:proofErr w:type="spellStart"/>
+      <w:r>
+        <w:t>VVC</w:t>
+      </w:r>
+      <w:proofErr w:type="spellEnd"/>
+      <w:r>
+        <w:t xml:space="preserve">), and </w:t>
       </w:r>
       <w:proofErr w:type="spellStart"/>
       <w:r>
@@ -9695,7 +9861,15 @@
       </w:r>
       <w:proofErr w:type="spellEnd"/>
       <w:r>
-        <w:t xml:space="preserve"> (common VVC procedures)</w:t>
+        <w:t xml:space="preserve"> (common </w:t>
+      </w:r>
+      <w:proofErr w:type="spellStart"/>
+      <w:r>
+        <w:t>VVC</w:t>
+      </w:r>
+      <w:proofErr w:type="spellEnd"/>
+      <w:r>
+        <w:t xml:space="preserve"> procedures)</w:t>
       </w:r>
     </w:p>
     <w:p>
@@ -9982,6 +10156,7 @@
               </w:rPr>
               <w:t>(</w:t>
             </w:r>
+            <w:proofErr w:type="spellStart"/>
             <w:proofErr w:type="gramEnd"/>
             <w:r>
               <w:rPr>
@@ -10001,6 +10176,7 @@
               </w:rPr>
               <w:t>T</w:t>
             </w:r>
+            <w:proofErr w:type="spellEnd"/>
             <w:r>
               <w:rPr>
                 <w:rFonts w:cs="Helvetica"/>
@@ -10210,7 +10386,25 @@
                 <w:sz w:val="15"/>
                 <w:szCs w:val="15"/>
               </w:rPr>
-              <w:t xml:space="preserve"> VVC procedure adds a write command to the </w:t>
+              <w:t xml:space="preserve"> </w:t>
+            </w:r>
+            <w:proofErr w:type="spellStart"/>
+            <w:r>
+              <w:rPr>
+                <w:rFonts w:cs="Helvetica"/>
+                <w:sz w:val="15"/>
+                <w:szCs w:val="15"/>
+              </w:rPr>
+              <w:t>VVC</w:t>
+            </w:r>
+            <w:proofErr w:type="spellEnd"/>
+            <w:r>
+              <w:rPr>
+                <w:rFonts w:cs="Helvetica"/>
+                <w:sz w:val="15"/>
+                <w:szCs w:val="15"/>
+              </w:rPr>
+              <w:t xml:space="preserve"> procedure adds a write command to the </w:t>
             </w:r>
             <w:r>
               <w:rPr>
@@ -10242,7 +10436,7 @@
                 <w:sz w:val="15"/>
                 <w:szCs w:val="15"/>
               </w:rPr>
-              <w:t xml:space="preserve"> BFM </w:t>
+              <w:t xml:space="preserve"> </w:t>
             </w:r>
             <w:proofErr w:type="spellStart"/>
             <w:r>
@@ -10251,6 +10445,24 @@
                 <w:sz w:val="15"/>
                 <w:szCs w:val="15"/>
               </w:rPr>
+              <w:t>BFM</w:t>
+            </w:r>
+            <w:proofErr w:type="spellEnd"/>
+            <w:r>
+              <w:rPr>
+                <w:rFonts w:cs="Helvetica"/>
+                <w:sz w:val="15"/>
+                <w:szCs w:val="15"/>
+              </w:rPr>
+              <w:t xml:space="preserve"> </w:t>
+            </w:r>
+            <w:proofErr w:type="spellStart"/>
+            <w:r>
+              <w:rPr>
+                <w:rFonts w:cs="Helvetica"/>
+                <w:sz w:val="15"/>
+                <w:szCs w:val="15"/>
+              </w:rPr>
               <w:t>avalon_mm</w:t>
             </w:r>
             <w:r>
@@ -10302,7 +10514,25 @@
                 <w:sz w:val="15"/>
                 <w:szCs w:val="15"/>
               </w:rPr>
-              <w:t xml:space="preserve"> BFM </w:t>
+              <w:t xml:space="preserve"> </w:t>
+            </w:r>
+            <w:proofErr w:type="spellStart"/>
+            <w:r>
+              <w:rPr>
+                <w:rFonts w:cs="Helvetica"/>
+                <w:sz w:val="15"/>
+                <w:szCs w:val="15"/>
+              </w:rPr>
+              <w:t>BFM</w:t>
+            </w:r>
+            <w:proofErr w:type="spellEnd"/>
+            <w:r>
+              <w:rPr>
+                <w:rFonts w:cs="Helvetica"/>
+                <w:sz w:val="15"/>
+                <w:szCs w:val="15"/>
+              </w:rPr>
+              <w:t xml:space="preserve"> </w:t>
             </w:r>
             <w:proofErr w:type="spellStart"/>
             <w:r>
@@ -10511,6 +10741,7 @@
               </w:rPr>
               <w:t>(</w:t>
             </w:r>
+            <w:proofErr w:type="spellStart"/>
             <w:proofErr w:type="gramEnd"/>
             <w:r>
               <w:rPr>
@@ -10526,7 +10757,16 @@
                 <w:sz w:val="15"/>
                 <w:szCs w:val="15"/>
               </w:rPr>
-              <w:t xml:space="preserve">_VVCT, 1, </w:t>
+              <w:t>_VVCT</w:t>
+            </w:r>
+            <w:proofErr w:type="spellEnd"/>
+            <w:r>
+              <w:rPr>
+                <w:rFonts w:ascii="Courier New" w:hAnsi="Courier New" w:cs="Courier New"/>
+                <w:sz w:val="15"/>
+                <w:szCs w:val="15"/>
+              </w:rPr>
+              <w:t xml:space="preserve">, 1, </w:t>
             </w:r>
             <w:r>
               <w:rPr>
@@ -10640,6 +10880,7 @@
               </w:rPr>
               <w:t>(</w:t>
             </w:r>
+            <w:proofErr w:type="spellStart"/>
             <w:proofErr w:type="gramEnd"/>
             <w:r>
               <w:rPr>
@@ -10647,8 +10888,27 @@
                 <w:sz w:val="15"/>
                 <w:szCs w:val="15"/>
               </w:rPr>
-              <w:t>AVALON_MM_VVCT, 1, C_ADDR_DMA</w:t>
-            </w:r>
+              <w:t>AVALON_MM_VVCT</w:t>
+            </w:r>
+            <w:proofErr w:type="spellEnd"/>
+            <w:r>
+              <w:rPr>
+                <w:rFonts w:ascii="Courier New" w:hAnsi="Courier New" w:cs="Courier New"/>
+                <w:sz w:val="15"/>
+                <w:szCs w:val="15"/>
+              </w:rPr>
+              <w:t xml:space="preserve">, 1, </w:t>
+            </w:r>
+            <w:proofErr w:type="spellStart"/>
+            <w:r>
+              <w:rPr>
+                <w:rFonts w:ascii="Courier New" w:hAnsi="Courier New" w:cs="Courier New"/>
+                <w:sz w:val="15"/>
+                <w:szCs w:val="15"/>
+              </w:rPr>
+              <w:t>C_ADDR_DMA</w:t>
+            </w:r>
+            <w:proofErr w:type="spellEnd"/>
             <w:r>
               <w:rPr>
                 <w:rFonts w:ascii="Courier New" w:hAnsi="Courier New" w:cs="Courier New"/>
@@ -10737,11 +10997,13 @@
               </w:tabs>
               <w:spacing w:line="276" w:lineRule="auto"/>
               <w:rPr>
-                <w:rFonts w:cs="Helvetica"/>
-                <w:sz w:val="15"/>
-                <w:szCs w:val="15"/>
-              </w:rPr>
-            </w:pPr>
+                <w:rFonts w:ascii="Courier New" w:hAnsi="Courier New" w:cs="Courier New"/>
+                <w:sz w:val="15"/>
+                <w:szCs w:val="15"/>
+              </w:rPr>
+            </w:pPr>
+            <w:bookmarkStart w:id="1" w:name="_GoBack"/>
+            <w:bookmarkEnd w:id="1"/>
           </w:p>
         </w:tc>
       </w:tr>
@@ -10890,6 +11152,7 @@
               </w:rPr>
               <w:t>(</w:t>
             </w:r>
+            <w:proofErr w:type="spellStart"/>
             <w:proofErr w:type="gramEnd"/>
             <w:r>
               <w:rPr>
@@ -10907,7 +11170,17 @@
                 <w:sz w:val="15"/>
                 <w:szCs w:val="15"/>
               </w:rPr>
-              <w:t xml:space="preserve">T, </w:t>
+              <w:t>T</w:t>
+            </w:r>
+            <w:proofErr w:type="spellEnd"/>
+            <w:r>
+              <w:rPr>
+                <w:rFonts w:cs="Helvetica"/>
+                <w:b/>
+                <w:sz w:val="15"/>
+                <w:szCs w:val="15"/>
+              </w:rPr>
+              <w:t xml:space="preserve">, </w:t>
             </w:r>
             <w:proofErr w:type="spellStart"/>
             <w:r>
@@ -11054,7 +11327,25 @@
                 <w:sz w:val="15"/>
                 <w:szCs w:val="15"/>
               </w:rPr>
-              <w:t xml:space="preserve">) VVC procedure adds a read command to the </w:t>
+              <w:t xml:space="preserve">) </w:t>
+            </w:r>
+            <w:proofErr w:type="spellStart"/>
+            <w:r>
+              <w:rPr>
+                <w:rFonts w:cs="Helvetica"/>
+                <w:sz w:val="15"/>
+                <w:szCs w:val="15"/>
+              </w:rPr>
+              <w:t>VVC</w:t>
+            </w:r>
+            <w:proofErr w:type="spellEnd"/>
+            <w:r>
+              <w:rPr>
+                <w:rFonts w:cs="Helvetica"/>
+                <w:sz w:val="15"/>
+                <w:szCs w:val="15"/>
+              </w:rPr>
+              <w:t xml:space="preserve"> procedure adds a read command to the </w:t>
             </w:r>
             <w:r>
               <w:rPr>
@@ -11102,7 +11393,7 @@
                 <w:sz w:val="15"/>
                 <w:szCs w:val="15"/>
               </w:rPr>
-              <w:t xml:space="preserve"> BFM </w:t>
+              <w:t xml:space="preserve"> </w:t>
             </w:r>
             <w:proofErr w:type="spellStart"/>
             <w:r>
@@ -11111,6 +11402,24 @@
                 <w:sz w:val="15"/>
                 <w:szCs w:val="15"/>
               </w:rPr>
+              <w:t>BFM</w:t>
+            </w:r>
+            <w:proofErr w:type="spellEnd"/>
+            <w:r>
+              <w:rPr>
+                <w:rFonts w:cs="Helvetica"/>
+                <w:sz w:val="15"/>
+                <w:szCs w:val="15"/>
+              </w:rPr>
+              <w:t xml:space="preserve"> </w:t>
+            </w:r>
+            <w:proofErr w:type="spellStart"/>
+            <w:r>
+              <w:rPr>
+                <w:rFonts w:cs="Helvetica"/>
+                <w:sz w:val="15"/>
+                <w:szCs w:val="15"/>
+              </w:rPr>
               <w:t>avalon_mm</w:t>
             </w:r>
             <w:r>
@@ -11162,7 +11471,25 @@
                 <w:sz w:val="15"/>
                 <w:szCs w:val="15"/>
               </w:rPr>
-              <w:t xml:space="preserve"> BFM </w:t>
+              <w:t xml:space="preserve"> </w:t>
+            </w:r>
+            <w:proofErr w:type="spellStart"/>
+            <w:r>
+              <w:rPr>
+                <w:rFonts w:cs="Helvetica"/>
+                <w:sz w:val="15"/>
+                <w:szCs w:val="15"/>
+              </w:rPr>
+              <w:t>BFM</w:t>
+            </w:r>
+            <w:proofErr w:type="spellEnd"/>
+            <w:r>
+              <w:rPr>
+                <w:rFonts w:cs="Helvetica"/>
+                <w:sz w:val="15"/>
+                <w:szCs w:val="15"/>
+              </w:rPr>
+              <w:t xml:space="preserve"> </w:t>
             </w:r>
             <w:proofErr w:type="spellStart"/>
             <w:r>
@@ -11383,14 +11710,6 @@
               </w:rPr>
               <w:t xml:space="preserve">using the </w:t>
             </w:r>
-            <w:r>
-              <w:rPr>
-                <w:rFonts w:cs="Helvetica"/>
-                <w:sz w:val="15"/>
-                <w:szCs w:val="15"/>
-              </w:rPr>
-              <w:t xml:space="preserve">BFM procedures </w:t>
-            </w:r>
             <w:proofErr w:type="spellStart"/>
             <w:r>
               <w:rPr>
@@ -11398,6 +11717,24 @@
                 <w:sz w:val="15"/>
                 <w:szCs w:val="15"/>
               </w:rPr>
+              <w:t>BFM</w:t>
+            </w:r>
+            <w:proofErr w:type="spellEnd"/>
+            <w:r>
+              <w:rPr>
+                <w:rFonts w:cs="Helvetica"/>
+                <w:sz w:val="15"/>
+                <w:szCs w:val="15"/>
+              </w:rPr>
+              <w:t xml:space="preserve"> procedures </w:t>
+            </w:r>
+            <w:proofErr w:type="spellStart"/>
+            <w:r>
+              <w:rPr>
+                <w:rFonts w:cs="Helvetica"/>
+                <w:sz w:val="15"/>
+                <w:szCs w:val="15"/>
+              </w:rPr>
               <w:t>avalon_mm_read_request</w:t>
             </w:r>
             <w:proofErr w:type="spellEnd"/>
@@ -11473,7 +11810,25 @@
                 <w:sz w:val="15"/>
                 <w:szCs w:val="15"/>
               </w:rPr>
-              <w:t xml:space="preserve">will run the BFM procedure </w:t>
+              <w:t xml:space="preserve">will run the </w:t>
+            </w:r>
+            <w:proofErr w:type="spellStart"/>
+            <w:r>
+              <w:rPr>
+                <w:rFonts w:cs="Helvetica"/>
+                <w:sz w:val="15"/>
+                <w:szCs w:val="15"/>
+              </w:rPr>
+              <w:t>BFM</w:t>
+            </w:r>
+            <w:proofErr w:type="spellEnd"/>
+            <w:r>
+              <w:rPr>
+                <w:rFonts w:cs="Helvetica"/>
+                <w:sz w:val="15"/>
+                <w:szCs w:val="15"/>
+              </w:rPr>
+              <w:t xml:space="preserve"> procedure </w:t>
             </w:r>
             <w:proofErr w:type="spellStart"/>
             <w:r>
@@ -11903,6 +12258,7 @@
               </w:rPr>
               <w:t>(</w:t>
             </w:r>
+            <w:proofErr w:type="spellStart"/>
             <w:proofErr w:type="gramEnd"/>
             <w:r>
               <w:rPr>
@@ -11918,7 +12274,16 @@
                 <w:sz w:val="15"/>
                 <w:szCs w:val="15"/>
               </w:rPr>
-              <w:t xml:space="preserve">_VVCT, 1, </w:t>
+              <w:t>_VVCT</w:t>
+            </w:r>
+            <w:proofErr w:type="spellEnd"/>
+            <w:r>
+              <w:rPr>
+                <w:rFonts w:ascii="Courier New" w:hAnsi="Courier New" w:cs="Courier New"/>
+                <w:sz w:val="15"/>
+                <w:szCs w:val="15"/>
+              </w:rPr>
+              <w:t xml:space="preserve">, 1, </w:t>
             </w:r>
             <w:r>
               <w:rPr>
@@ -12050,7 +12415,25 @@
                 <w:sz w:val="15"/>
                 <w:szCs w:val="15"/>
               </w:rPr>
-              <w:t>(AVALON_MM_VVCT, 1)</w:t>
+              <w:t>(</w:t>
+            </w:r>
+            <w:proofErr w:type="spellStart"/>
+            <w:r>
+              <w:rPr>
+                <w:rFonts w:ascii="Courier New" w:hAnsi="Courier New" w:cs="Courier New"/>
+                <w:sz w:val="15"/>
+                <w:szCs w:val="15"/>
+              </w:rPr>
+              <w:t>AVALON_MM_VVCT</w:t>
+            </w:r>
+            <w:proofErr w:type="spellEnd"/>
+            <w:r>
+              <w:rPr>
+                <w:rFonts w:ascii="Courier New" w:hAnsi="Courier New" w:cs="Courier New"/>
+                <w:sz w:val="15"/>
+                <w:szCs w:val="15"/>
+              </w:rPr>
+              <w:t>, 1)</w:t>
             </w:r>
             <w:r>
               <w:rPr>
@@ -12298,52 +12681,6 @@
                 <w:szCs w:val="15"/>
               </w:rPr>
               <w:t xml:space="preserve">     </w:t>
-            </w:r>
-          </w:p>
-          <w:p>
-            <w:pPr>
-              <w:tabs>
-                <w:tab w:val="left" w:pos="4820"/>
-              </w:tabs>
-              <w:rPr>
-                <w:rFonts w:ascii="Courier New" w:hAnsi="Courier New" w:cs="Courier New"/>
-                <w:sz w:val="15"/>
-                <w:szCs w:val="15"/>
-              </w:rPr>
-            </w:pPr>
-          </w:p>
-          <w:p>
-            <w:pPr>
-              <w:tabs>
-                <w:tab w:val="left" w:pos="4820"/>
-              </w:tabs>
-              <w:spacing w:line="276" w:lineRule="auto"/>
-              <w:rPr>
-                <w:rFonts w:cs="Helvetica"/>
-                <w:sz w:val="15"/>
-                <w:szCs w:val="15"/>
-              </w:rPr>
-            </w:pPr>
-          </w:p>
-          <w:p>
-            <w:pPr>
-              <w:tabs>
-                <w:tab w:val="left" w:pos="4820"/>
-              </w:tabs>
-              <w:spacing w:line="276" w:lineRule="auto"/>
-              <w:rPr>
-                <w:rFonts w:cs="Helvetica"/>
-                <w:sz w:val="15"/>
-                <w:szCs w:val="15"/>
-              </w:rPr>
-            </w:pPr>
-            <w:r>
-              <w:rPr>
-                <w:rFonts w:cs="Helvetica"/>
-                <w:sz w:val="15"/>
-                <w:szCs w:val="15"/>
-              </w:rPr>
-              <w:t xml:space="preserve">   </w:t>
             </w:r>
           </w:p>
           <w:p>
@@ -12511,6 +12848,7 @@
               </w:rPr>
               <w:t>(</w:t>
             </w:r>
+            <w:proofErr w:type="spellStart"/>
             <w:proofErr w:type="gramEnd"/>
             <w:r>
               <w:rPr>
@@ -12530,6 +12868,7 @@
               </w:rPr>
               <w:t>T</w:t>
             </w:r>
+            <w:proofErr w:type="spellEnd"/>
             <w:r>
               <w:rPr>
                 <w:rFonts w:cs="Helvetica"/>
@@ -12713,7 +13052,25 @@
                 <w:sz w:val="15"/>
                 <w:szCs w:val="15"/>
               </w:rPr>
-              <w:t xml:space="preserve">) VVC procedure adds a </w:t>
+              <w:t xml:space="preserve">) </w:t>
+            </w:r>
+            <w:proofErr w:type="spellStart"/>
+            <w:r>
+              <w:rPr>
+                <w:rFonts w:cs="Helvetica"/>
+                <w:sz w:val="15"/>
+                <w:szCs w:val="15"/>
+              </w:rPr>
+              <w:t>VVC</w:t>
+            </w:r>
+            <w:proofErr w:type="spellEnd"/>
+            <w:r>
+              <w:rPr>
+                <w:rFonts w:cs="Helvetica"/>
+                <w:sz w:val="15"/>
+                <w:szCs w:val="15"/>
+              </w:rPr>
+              <w:t xml:space="preserve"> procedure adds a </w:t>
             </w:r>
             <w:r>
               <w:rPr>
@@ -12777,7 +13134,7 @@
                 <w:sz w:val="15"/>
                 <w:szCs w:val="15"/>
               </w:rPr>
-              <w:t xml:space="preserve">valon-MM BFM </w:t>
+              <w:t xml:space="preserve">valon-MM </w:t>
             </w:r>
             <w:proofErr w:type="spellStart"/>
             <w:r>
@@ -12786,6 +13143,24 @@
                 <w:sz w:val="15"/>
                 <w:szCs w:val="15"/>
               </w:rPr>
+              <w:t>BFM</w:t>
+            </w:r>
+            <w:proofErr w:type="spellEnd"/>
+            <w:r>
+              <w:rPr>
+                <w:rFonts w:cs="Helvetica"/>
+                <w:sz w:val="15"/>
+                <w:szCs w:val="15"/>
+              </w:rPr>
+              <w:t xml:space="preserve"> </w:t>
+            </w:r>
+            <w:proofErr w:type="spellStart"/>
+            <w:r>
+              <w:rPr>
+                <w:rFonts w:cs="Helvetica"/>
+                <w:sz w:val="15"/>
+                <w:szCs w:val="15"/>
+              </w:rPr>
               <w:t>avalon_mm</w:t>
             </w:r>
             <w:r>
@@ -12845,7 +13220,25 @@
                 <w:sz w:val="15"/>
                 <w:szCs w:val="15"/>
               </w:rPr>
-              <w:t xml:space="preserve"> BFM </w:t>
+              <w:t xml:space="preserve"> </w:t>
+            </w:r>
+            <w:proofErr w:type="spellStart"/>
+            <w:r>
+              <w:rPr>
+                <w:rFonts w:cs="Helvetica"/>
+                <w:sz w:val="15"/>
+                <w:szCs w:val="15"/>
+              </w:rPr>
+              <w:t>BFM</w:t>
+            </w:r>
+            <w:proofErr w:type="spellEnd"/>
+            <w:r>
+              <w:rPr>
+                <w:rFonts w:cs="Helvetica"/>
+                <w:sz w:val="15"/>
+                <w:szCs w:val="15"/>
+              </w:rPr>
+              <w:t xml:space="preserve"> </w:t>
             </w:r>
             <w:proofErr w:type="spellStart"/>
             <w:r>
@@ -13025,7 +13418,25 @@
                 <w:sz w:val="15"/>
                 <w:szCs w:val="15"/>
               </w:rPr>
-              <w:t xml:space="preserve"> has been set to true, the VVC will perform the check transaction using the BFM procedures </w:t>
+              <w:t xml:space="preserve"> has been set to true, the VVC will perform the check transaction using the </w:t>
+            </w:r>
+            <w:proofErr w:type="spellStart"/>
+            <w:r>
+              <w:rPr>
+                <w:rFonts w:cs="Helvetica"/>
+                <w:sz w:val="15"/>
+                <w:szCs w:val="15"/>
+              </w:rPr>
+              <w:t>BFM</w:t>
+            </w:r>
+            <w:proofErr w:type="spellEnd"/>
+            <w:r>
+              <w:rPr>
+                <w:rFonts w:cs="Helvetica"/>
+                <w:sz w:val="15"/>
+                <w:szCs w:val="15"/>
+              </w:rPr>
+              <w:t xml:space="preserve"> procedures </w:t>
             </w:r>
             <w:proofErr w:type="spellStart"/>
             <w:r>
@@ -13171,6 +13582,7 @@
               </w:rPr>
               <w:t>(</w:t>
             </w:r>
+            <w:proofErr w:type="spellStart"/>
             <w:proofErr w:type="gramEnd"/>
             <w:r>
               <w:rPr>
@@ -13178,7 +13590,16 @@
                 <w:sz w:val="15"/>
                 <w:szCs w:val="15"/>
               </w:rPr>
-              <w:t>AVALON_MM_VVCT, 1, x”11A49800”</w:t>
+              <w:t>AVALON_MM_VVCT</w:t>
+            </w:r>
+            <w:proofErr w:type="spellEnd"/>
+            <w:r>
+              <w:rPr>
+                <w:rFonts w:ascii="Courier New" w:hAnsi="Courier New" w:cs="Courier New"/>
+                <w:sz w:val="15"/>
+                <w:szCs w:val="15"/>
+              </w:rPr>
+              <w:t>, 1, x”11A49800”</w:t>
             </w:r>
             <w:r>
               <w:rPr>
@@ -13389,6 +13810,7 @@
               </w:rPr>
               <w:t>(</w:t>
             </w:r>
+            <w:proofErr w:type="spellStart"/>
             <w:proofErr w:type="gramEnd"/>
             <w:r>
               <w:rPr>
@@ -13408,6 +13830,7 @@
               </w:rPr>
               <w:t>T</w:t>
             </w:r>
+            <w:proofErr w:type="spellEnd"/>
             <w:r>
               <w:rPr>
                 <w:rFonts w:cs="Helvetica"/>
@@ -13561,7 +13984,7 @@
                 <w:sz w:val="15"/>
                 <w:szCs w:val="15"/>
               </w:rPr>
-              <w:t xml:space="preserve">) VVC procedure adds a reset command to the Avalon-MM VVC executor queue, which will run as soon as all preceding commands have completed. When the reset command is scheduled to run, the executor calls the Avalon-MM BFM </w:t>
+              <w:t xml:space="preserve">) </w:t>
             </w:r>
             <w:proofErr w:type="spellStart"/>
             <w:r>
@@ -13570,6 +13993,42 @@
                 <w:sz w:val="15"/>
                 <w:szCs w:val="15"/>
               </w:rPr>
+              <w:t>VVC</w:t>
+            </w:r>
+            <w:proofErr w:type="spellEnd"/>
+            <w:r>
+              <w:rPr>
+                <w:rFonts w:cs="Helvetica"/>
+                <w:sz w:val="15"/>
+                <w:szCs w:val="15"/>
+              </w:rPr>
+              <w:t xml:space="preserve"> procedure adds a reset command to the Avalon-MM VVC executor queue, which will run as soon as all preceding commands have completed. When the reset command is scheduled to run, the executor calls the Avalon-MM </w:t>
+            </w:r>
+            <w:proofErr w:type="spellStart"/>
+            <w:r>
+              <w:rPr>
+                <w:rFonts w:cs="Helvetica"/>
+                <w:sz w:val="15"/>
+                <w:szCs w:val="15"/>
+              </w:rPr>
+              <w:t>BFM</w:t>
+            </w:r>
+            <w:proofErr w:type="spellEnd"/>
+            <w:r>
+              <w:rPr>
+                <w:rFonts w:cs="Helvetica"/>
+                <w:sz w:val="15"/>
+                <w:szCs w:val="15"/>
+              </w:rPr>
+              <w:t xml:space="preserve"> </w:t>
+            </w:r>
+            <w:proofErr w:type="spellStart"/>
+            <w:r>
+              <w:rPr>
+                <w:rFonts w:cs="Helvetica"/>
+                <w:sz w:val="15"/>
+                <w:szCs w:val="15"/>
+              </w:rPr>
               <w:t>avalon_mm_</w:t>
             </w:r>
             <w:proofErr w:type="gramStart"/>
@@ -13597,7 +14056,25 @@
                 <w:sz w:val="15"/>
                 <w:szCs w:val="15"/>
               </w:rPr>
-              <w:t xml:space="preserve">) procedure, described in the Avalon-MM BFM </w:t>
+              <w:t xml:space="preserve">) procedure, described in the Avalon-MM </w:t>
+            </w:r>
+            <w:proofErr w:type="spellStart"/>
+            <w:r>
+              <w:rPr>
+                <w:rFonts w:cs="Helvetica"/>
+                <w:sz w:val="15"/>
+                <w:szCs w:val="15"/>
+              </w:rPr>
+              <w:t>BFM</w:t>
+            </w:r>
+            <w:proofErr w:type="spellEnd"/>
+            <w:r>
+              <w:rPr>
+                <w:rFonts w:cs="Helvetica"/>
+                <w:sz w:val="15"/>
+                <w:szCs w:val="15"/>
+              </w:rPr>
+              <w:t xml:space="preserve"> </w:t>
             </w:r>
             <w:proofErr w:type="spellStart"/>
             <w:r>
@@ -13704,6 +14181,7 @@
               </w:rPr>
               <w:t>(</w:t>
             </w:r>
+            <w:proofErr w:type="spellStart"/>
             <w:proofErr w:type="gramEnd"/>
             <w:r>
               <w:rPr>
@@ -13711,7 +14189,16 @@
                 <w:sz w:val="15"/>
                 <w:szCs w:val="15"/>
               </w:rPr>
-              <w:t xml:space="preserve">AVALON_MM_VVCT, 1, 5, </w:t>
+              <w:t>AVALON_MM_VVCT</w:t>
+            </w:r>
+            <w:proofErr w:type="spellEnd"/>
+            <w:r>
+              <w:rPr>
+                <w:rFonts w:ascii="Courier New" w:hAnsi="Courier New" w:cs="Courier New"/>
+                <w:sz w:val="15"/>
+                <w:szCs w:val="15"/>
+              </w:rPr>
+              <w:t xml:space="preserve">, 1, 5, </w:t>
             </w:r>
             <w:r>
               <w:rPr>
@@ -13897,6 +14384,7 @@
               </w:rPr>
               <w:t>(</w:t>
             </w:r>
+            <w:proofErr w:type="spellStart"/>
             <w:proofErr w:type="gramEnd"/>
             <w:r>
               <w:rPr>
@@ -13916,6 +14404,7 @@
               </w:rPr>
               <w:t>T</w:t>
             </w:r>
+            <w:proofErr w:type="spellEnd"/>
             <w:r>
               <w:rPr>
                 <w:rFonts w:cs="Helvetica"/>
@@ -14049,7 +14538,7 @@
                 <w:sz w:val="15"/>
                 <w:szCs w:val="15"/>
               </w:rPr>
-              <w:t xml:space="preserve">) VVC procedure adds a lock command to the Avalon-MM VVC executor queue, which will run as soon as all preceding commands have completed. When the lock command is scheduled to run, the executor calls the Avalon-MM BFM </w:t>
+              <w:t xml:space="preserve">) </w:t>
             </w:r>
             <w:proofErr w:type="spellStart"/>
             <w:r>
@@ -14058,6 +14547,42 @@
                 <w:sz w:val="15"/>
                 <w:szCs w:val="15"/>
               </w:rPr>
+              <w:t>VVC</w:t>
+            </w:r>
+            <w:proofErr w:type="spellEnd"/>
+            <w:r>
+              <w:rPr>
+                <w:rFonts w:cs="Helvetica"/>
+                <w:sz w:val="15"/>
+                <w:szCs w:val="15"/>
+              </w:rPr>
+              <w:t xml:space="preserve"> procedure adds a lock command to the Avalon-MM VVC executor queue, which will run as soon as all preceding commands have completed. When the lock command is scheduled to run, the executor calls the Avalon-MM </w:t>
+            </w:r>
+            <w:proofErr w:type="spellStart"/>
+            <w:r>
+              <w:rPr>
+                <w:rFonts w:cs="Helvetica"/>
+                <w:sz w:val="15"/>
+                <w:szCs w:val="15"/>
+              </w:rPr>
+              <w:t>BFM</w:t>
+            </w:r>
+            <w:proofErr w:type="spellEnd"/>
+            <w:r>
+              <w:rPr>
+                <w:rFonts w:cs="Helvetica"/>
+                <w:sz w:val="15"/>
+                <w:szCs w:val="15"/>
+              </w:rPr>
+              <w:t xml:space="preserve"> </w:t>
+            </w:r>
+            <w:proofErr w:type="spellStart"/>
+            <w:r>
+              <w:rPr>
+                <w:rFonts w:cs="Helvetica"/>
+                <w:sz w:val="15"/>
+                <w:szCs w:val="15"/>
+              </w:rPr>
               <w:t>avalon_mm_</w:t>
             </w:r>
             <w:proofErr w:type="gramStart"/>
@@ -14085,7 +14610,25 @@
                 <w:sz w:val="15"/>
                 <w:szCs w:val="15"/>
               </w:rPr>
-              <w:t xml:space="preserve">) procedure, described in the Avalon-MM BFM </w:t>
+              <w:t xml:space="preserve">) procedure, described in the Avalon-MM </w:t>
+            </w:r>
+            <w:proofErr w:type="spellStart"/>
+            <w:r>
+              <w:rPr>
+                <w:rFonts w:cs="Helvetica"/>
+                <w:sz w:val="15"/>
+                <w:szCs w:val="15"/>
+              </w:rPr>
+              <w:t>BFM</w:t>
+            </w:r>
+            <w:proofErr w:type="spellEnd"/>
+            <w:r>
+              <w:rPr>
+                <w:rFonts w:cs="Helvetica"/>
+                <w:sz w:val="15"/>
+                <w:szCs w:val="15"/>
+              </w:rPr>
+              <w:t xml:space="preserve"> </w:t>
             </w:r>
             <w:proofErr w:type="spellStart"/>
             <w:r>
@@ -14192,6 +14735,7 @@
               </w:rPr>
               <w:t>(</w:t>
             </w:r>
+            <w:proofErr w:type="spellStart"/>
             <w:proofErr w:type="gramEnd"/>
             <w:r>
               <w:rPr>
@@ -14199,7 +14743,16 @@
                 <w:sz w:val="15"/>
                 <w:szCs w:val="15"/>
               </w:rPr>
-              <w:t>AVALON_MM_VVCT, 1, "Locking Avalon MM Interface"</w:t>
+              <w:t>AVALON_MM_VVCT</w:t>
+            </w:r>
+            <w:proofErr w:type="spellEnd"/>
+            <w:r>
+              <w:rPr>
+                <w:rFonts w:ascii="Courier New" w:hAnsi="Courier New" w:cs="Courier New"/>
+                <w:sz w:val="15"/>
+                <w:szCs w:val="15"/>
+              </w:rPr>
+              <w:t>, 1, "Locking Avalon MM Interface"</w:t>
             </w:r>
             <w:r>
               <w:rPr>
@@ -14371,6 +14924,7 @@
               </w:rPr>
               <w:t>(</w:t>
             </w:r>
+            <w:proofErr w:type="spellStart"/>
             <w:proofErr w:type="gramEnd"/>
             <w:r>
               <w:rPr>
@@ -14390,6 +14944,7 @@
               </w:rPr>
               <w:t>T</w:t>
             </w:r>
+            <w:proofErr w:type="spellEnd"/>
             <w:r>
               <w:rPr>
                 <w:rFonts w:cs="Helvetica"/>
@@ -14523,7 +15078,7 @@
                 <w:sz w:val="15"/>
                 <w:szCs w:val="15"/>
               </w:rPr>
-              <w:t xml:space="preserve">) VVC procedure adds an unlock command to the Avalon-MM VVC executor queue, which will run as soon as all preceding commands have completed. When the lock command is scheduled to run, the executor calls the Avalon-MM BFM </w:t>
+              <w:t xml:space="preserve">) </w:t>
             </w:r>
             <w:proofErr w:type="spellStart"/>
             <w:r>
@@ -14532,6 +15087,42 @@
                 <w:sz w:val="15"/>
                 <w:szCs w:val="15"/>
               </w:rPr>
+              <w:t>VVC</w:t>
+            </w:r>
+            <w:proofErr w:type="spellEnd"/>
+            <w:r>
+              <w:rPr>
+                <w:rFonts w:cs="Helvetica"/>
+                <w:sz w:val="15"/>
+                <w:szCs w:val="15"/>
+              </w:rPr>
+              <w:t xml:space="preserve"> procedure adds an unlock command to the Avalon-MM VVC executor queue, which will run as soon as all preceding commands have completed. When the lock command is scheduled to run, the executor calls the Avalon-MM </w:t>
+            </w:r>
+            <w:proofErr w:type="spellStart"/>
+            <w:r>
+              <w:rPr>
+                <w:rFonts w:cs="Helvetica"/>
+                <w:sz w:val="15"/>
+                <w:szCs w:val="15"/>
+              </w:rPr>
+              <w:t>BFM</w:t>
+            </w:r>
+            <w:proofErr w:type="spellEnd"/>
+            <w:r>
+              <w:rPr>
+                <w:rFonts w:cs="Helvetica"/>
+                <w:sz w:val="15"/>
+                <w:szCs w:val="15"/>
+              </w:rPr>
+              <w:t xml:space="preserve"> </w:t>
+            </w:r>
+            <w:proofErr w:type="spellStart"/>
+            <w:r>
+              <w:rPr>
+                <w:rFonts w:cs="Helvetica"/>
+                <w:sz w:val="15"/>
+                <w:szCs w:val="15"/>
+              </w:rPr>
               <w:t>avalon_mm_</w:t>
             </w:r>
             <w:proofErr w:type="gramStart"/>
@@ -14559,7 +15150,25 @@
                 <w:sz w:val="15"/>
                 <w:szCs w:val="15"/>
               </w:rPr>
-              <w:t xml:space="preserve">) procedure, described in the Avalon-MM BFM </w:t>
+              <w:t xml:space="preserve">) procedure, described in the Avalon-MM </w:t>
+            </w:r>
+            <w:proofErr w:type="spellStart"/>
+            <w:r>
+              <w:rPr>
+                <w:rFonts w:cs="Helvetica"/>
+                <w:sz w:val="15"/>
+                <w:szCs w:val="15"/>
+              </w:rPr>
+              <w:t>BFM</w:t>
+            </w:r>
+            <w:proofErr w:type="spellEnd"/>
+            <w:r>
+              <w:rPr>
+                <w:rFonts w:cs="Helvetica"/>
+                <w:sz w:val="15"/>
+                <w:szCs w:val="15"/>
+              </w:rPr>
+              <w:t xml:space="preserve"> </w:t>
             </w:r>
             <w:proofErr w:type="spellStart"/>
             <w:r>
@@ -14666,6 +15275,7 @@
               </w:rPr>
               <w:t>(</w:t>
             </w:r>
+            <w:proofErr w:type="spellStart"/>
             <w:proofErr w:type="gramEnd"/>
             <w:r>
               <w:rPr>
@@ -14673,7 +15283,16 @@
                 <w:sz w:val="15"/>
                 <w:szCs w:val="15"/>
               </w:rPr>
-              <w:t>AVALON_MM_VVCT, 1, "Locking Avalon MM Interface"</w:t>
+              <w:t>AVALON_MM_VVCT</w:t>
+            </w:r>
+            <w:proofErr w:type="spellEnd"/>
+            <w:r>
+              <w:rPr>
+                <w:rFonts w:ascii="Courier New" w:hAnsi="Courier New" w:cs="Courier New"/>
+                <w:sz w:val="15"/>
+                <w:szCs w:val="15"/>
+              </w:rPr>
+              <w:t>, 1, "Locking Avalon MM Interface"</w:t>
             </w:r>
             <w:r>
               <w:rPr>
@@ -15125,7 +15744,7 @@
                 <w:szCs w:val="18"/>
               </w:rPr>
             </w:pPr>
-            <w:bookmarkStart w:id="1" w:name="_Hlk494267197"/>
+            <w:bookmarkStart w:id="2" w:name="_Hlk494267197"/>
             <w:r>
               <w:rPr>
                 <w:rFonts w:cs="Helvetica"/>
@@ -15198,7 +15817,7 @@
               </w:rPr>
               <w:br/>
             </w:r>
-            <w:bookmarkEnd w:id="1"/>
+            <w:bookmarkEnd w:id="2"/>
             <w:r>
               <w:rPr>
                 <w:rFonts w:cs="Helvetica"/>
@@ -16926,7 +17545,6 @@
         <w:rPr>
           <w:rFonts w:ascii="Helvetica" w:hAnsi="Helvetica" w:cs="Helvetica"/>
         </w:rPr>
-        <w:lastRenderedPageBreak/>
         <w:t>VVC Status</w:t>
       </w:r>
     </w:p>
@@ -17349,7 +17967,277 @@
         <w:rPr>
           <w:rFonts w:ascii="Helvetica" w:hAnsi="Helvetica" w:cs="Helvetica"/>
         </w:rPr>
-        <w:t>VVC Interface</w:t>
+        <w:t>Activity watchdog</w:t>
+      </w:r>
+    </w:p>
+    <w:p>
+      <w:pPr>
+        <w:rPr>
+          <w:rFonts w:ascii="Verdana" w:hAnsi="Verdana"/>
+        </w:rPr>
+      </w:pPr>
+      <w:r>
+        <w:rPr>
+          <w:rFonts w:ascii="Verdana" w:hAnsi="Verdana"/>
+        </w:rPr>
+        <w:t xml:space="preserve">The </w:t>
+      </w:r>
+      <w:proofErr w:type="spellStart"/>
+      <w:r>
+        <w:rPr>
+          <w:rFonts w:ascii="Verdana" w:hAnsi="Verdana"/>
+        </w:rPr>
+        <w:t>VVCs</w:t>
+      </w:r>
+      <w:proofErr w:type="spellEnd"/>
+      <w:r>
+        <w:rPr>
+          <w:rFonts w:ascii="Verdana" w:hAnsi="Verdana"/>
+        </w:rPr>
+        <w:t xml:space="preserve"> support an activity watchdog which monitors </w:t>
+      </w:r>
+      <w:proofErr w:type="spellStart"/>
+      <w:r>
+        <w:rPr>
+          <w:rFonts w:ascii="Verdana" w:hAnsi="Verdana"/>
+        </w:rPr>
+        <w:t>VVC</w:t>
+      </w:r>
+      <w:proofErr w:type="spellEnd"/>
+      <w:r>
+        <w:rPr>
+          <w:rFonts w:ascii="Verdana" w:hAnsi="Verdana"/>
+        </w:rPr>
+        <w:t xml:space="preserve"> activity and will alert if no </w:t>
+      </w:r>
+      <w:proofErr w:type="spellStart"/>
+      <w:r>
+        <w:rPr>
+          <w:rFonts w:ascii="Verdana" w:hAnsi="Verdana"/>
+        </w:rPr>
+        <w:t>VVC</w:t>
+      </w:r>
+      <w:proofErr w:type="spellEnd"/>
+      <w:r>
+        <w:rPr>
+          <w:rFonts w:ascii="Verdana" w:hAnsi="Verdana"/>
+        </w:rPr>
+        <w:t xml:space="preserve"> activity is registered within a selected timeout value. The </w:t>
+      </w:r>
+      <w:proofErr w:type="spellStart"/>
+      <w:r>
+        <w:rPr>
+          <w:rFonts w:ascii="Verdana" w:hAnsi="Verdana"/>
+        </w:rPr>
+        <w:t>VVCs</w:t>
+      </w:r>
+      <w:proofErr w:type="spellEnd"/>
+      <w:r>
+        <w:rPr>
+          <w:rFonts w:ascii="Verdana" w:hAnsi="Verdana"/>
+        </w:rPr>
+        <w:t xml:space="preserve"> will register their presence to the activity watchdog at start-up, and report when busy and not, using dedicated activity watchdog methods and triggering the </w:t>
+      </w:r>
+      <w:proofErr w:type="spellStart"/>
+      <w:r>
+        <w:rPr>
+          <w:rFonts w:ascii="Verdana" w:hAnsi="Verdana"/>
+        </w:rPr>
+        <w:t>global_trigger_testcase_inactivity_watchdog</w:t>
+      </w:r>
+      <w:proofErr w:type="spellEnd"/>
+      <w:r>
+        <w:rPr>
+          <w:rFonts w:ascii="Verdana" w:hAnsi="Verdana"/>
+        </w:rPr>
+        <w:t xml:space="preserve"> signal, during simulations. </w:t>
+      </w:r>
+      <w:r>
+        <w:rPr>
+          <w:rFonts w:ascii="Verdana" w:hAnsi="Verdana"/>
+        </w:rPr>
+        <w:br/>
+      </w:r>
+    </w:p>
+    <w:p>
+      <w:pPr>
+        <w:rPr>
+          <w:rFonts w:ascii="Verdana" w:hAnsi="Verdana"/>
+        </w:rPr>
+      </w:pPr>
+      <w:r>
+        <w:rPr>
+          <w:rFonts w:ascii="Verdana" w:hAnsi="Verdana"/>
+        </w:rPr>
+        <w:t xml:space="preserve">Include </w:t>
+      </w:r>
+      <w:proofErr w:type="spellStart"/>
+      <w:r>
+        <w:rPr>
+          <w:rFonts w:ascii="Consolas" w:hAnsi="Consolas"/>
+        </w:rPr>
+        <w:t>activity_</w:t>
+      </w:r>
+      <w:proofErr w:type="gramStart"/>
+      <w:r>
+        <w:rPr>
+          <w:rFonts w:ascii="Consolas" w:hAnsi="Consolas"/>
+        </w:rPr>
+        <w:t>watchdog</w:t>
+      </w:r>
+      <w:proofErr w:type="spellEnd"/>
+      <w:r>
+        <w:rPr>
+          <w:rFonts w:ascii="Consolas" w:hAnsi="Consolas"/>
+        </w:rPr>
+        <w:t>(</w:t>
+      </w:r>
+      <w:proofErr w:type="gramEnd"/>
+      <w:r>
+        <w:rPr>
+          <w:rFonts w:ascii="Consolas" w:hAnsi="Consolas"/>
+        </w:rPr>
+        <w:t xml:space="preserve">timeout, </w:t>
+      </w:r>
+      <w:proofErr w:type="spellStart"/>
+      <w:r>
+        <w:rPr>
+          <w:rFonts w:ascii="Consolas" w:hAnsi="Consolas"/>
+        </w:rPr>
+        <w:t>num_exp_vvc</w:t>
+      </w:r>
+      <w:proofErr w:type="spellEnd"/>
+      <w:r>
+        <w:rPr>
+          <w:rFonts w:ascii="Consolas" w:hAnsi="Consolas"/>
+        </w:rPr>
+        <w:t xml:space="preserve">, </w:t>
+      </w:r>
+      <w:proofErr w:type="spellStart"/>
+      <w:r>
+        <w:rPr>
+          <w:rFonts w:ascii="Consolas" w:hAnsi="Consolas"/>
+        </w:rPr>
+        <w:t>alert_level</w:t>
+      </w:r>
+      <w:proofErr w:type="spellEnd"/>
+      <w:r>
+        <w:rPr>
+          <w:rFonts w:ascii="Consolas" w:hAnsi="Consolas"/>
+        </w:rPr>
+        <w:t xml:space="preserve">, </w:t>
+      </w:r>
+      <w:proofErr w:type="spellStart"/>
+      <w:r>
+        <w:rPr>
+          <w:rFonts w:ascii="Consolas" w:hAnsi="Consolas"/>
+        </w:rPr>
+        <w:t>msg</w:t>
+      </w:r>
+      <w:proofErr w:type="spellEnd"/>
+      <w:r>
+        <w:rPr>
+          <w:rFonts w:ascii="Consolas" w:hAnsi="Consolas"/>
+        </w:rPr>
+        <w:t>)</w:t>
+      </w:r>
+      <w:r>
+        <w:rPr>
+          <w:rFonts w:ascii="Verdana" w:hAnsi="Verdana"/>
+        </w:rPr>
+        <w:t xml:space="preserve"> in the testbench to start using the activity watchdog. </w:t>
+      </w:r>
+      <w:r>
+        <w:rPr>
+          <w:rFonts w:ascii="Verdana" w:hAnsi="Verdana"/>
+        </w:rPr>
+        <w:br/>
+        <w:t xml:space="preserve">More information can be found in </w:t>
+      </w:r>
+      <w:proofErr w:type="spellStart"/>
+      <w:r>
+        <w:rPr>
+          <w:rFonts w:ascii="Verdana" w:hAnsi="Verdana"/>
+        </w:rPr>
+        <w:t>UVVM</w:t>
+      </w:r>
+      <w:proofErr w:type="spellEnd"/>
+      <w:r>
+        <w:rPr>
+          <w:rFonts w:ascii="Verdana" w:hAnsi="Verdana"/>
+        </w:rPr>
+        <w:t xml:space="preserve"> Essential Mechanisms PDF in the </w:t>
+      </w:r>
+      <w:proofErr w:type="spellStart"/>
+      <w:r>
+        <w:rPr>
+          <w:rFonts w:ascii="Verdana" w:hAnsi="Verdana"/>
+        </w:rPr>
+        <w:t>UVVM</w:t>
+      </w:r>
+      <w:proofErr w:type="spellEnd"/>
+      <w:r>
+        <w:rPr>
+          <w:rFonts w:ascii="Verdana" w:hAnsi="Verdana"/>
+        </w:rPr>
+        <w:t xml:space="preserve"> </w:t>
+      </w:r>
+      <w:proofErr w:type="spellStart"/>
+      <w:r>
+        <w:rPr>
+          <w:rFonts w:ascii="Verdana" w:hAnsi="Verdana"/>
+        </w:rPr>
+        <w:t>VVC</w:t>
+      </w:r>
+      <w:proofErr w:type="spellEnd"/>
+      <w:r>
+        <w:rPr>
+          <w:rFonts w:ascii="Verdana" w:hAnsi="Verdana"/>
+        </w:rPr>
+        <w:t xml:space="preserve"> Framework doc folder.</w:t>
+      </w:r>
+    </w:p>
+    <w:p>
+      <w:pPr>
+        <w:rPr>
+          <w:rFonts w:ascii="Verdana" w:hAnsi="Verdana"/>
+        </w:rPr>
+      </w:pPr>
+    </w:p>
+    <w:p>
+      <w:pPr>
+        <w:rPr>
+          <w:rFonts w:ascii="Verdana" w:hAnsi="Verdana"/>
+        </w:rPr>
+      </w:pPr>
+    </w:p>
+    <w:p>
+      <w:pPr>
+        <w:rPr>
+          <w:rFonts w:ascii="Verdana" w:hAnsi="Verdana"/>
+        </w:rPr>
+      </w:pPr>
+    </w:p>
+    <w:p>
+      <w:pPr>
+        <w:pStyle w:val="Overskrift1"/>
+        <w:rPr>
+          <w:rFonts w:ascii="Helvetica" w:hAnsi="Helvetica" w:cs="Helvetica"/>
+        </w:rPr>
+      </w:pPr>
+      <w:proofErr w:type="spellStart"/>
+      <w:r>
+        <w:rPr>
+          <w:rFonts w:ascii="Helvetica" w:hAnsi="Helvetica" w:cs="Helvetica"/>
+        </w:rPr>
+        <w:t>VVC</w:t>
+      </w:r>
+      <w:proofErr w:type="spellEnd"/>
+      <w:r>
+        <w:rPr>
+          <w:rFonts w:ascii="Helvetica" w:hAnsi="Helvetica" w:cs="Helvetica"/>
+        </w:rPr>
+        <w:t xml:space="preserve"> Interface</w:t>
       </w:r>
     </w:p>
     <w:p>
@@ -17462,21 +18350,21 @@
         <w:rPr>
           <w:rFonts w:ascii="Courier New" w:hAnsi="Courier New" w:cs="Courier New"/>
         </w:rPr>
-        <w:t xml:space="preserve">((C_DATA_WIDTH/8)-1 </w:t>
+        <w:t>((</w:t>
       </w:r>
       <w:proofErr w:type="spellStart"/>
       <w:r>
         <w:rPr>
           <w:rFonts w:ascii="Courier New" w:hAnsi="Courier New" w:cs="Courier New"/>
         </w:rPr>
-        <w:t>downto</w:t>
+        <w:t>C_DATA_WIDTH</w:t>
       </w:r>
       <w:proofErr w:type="spellEnd"/>
       <w:r>
         <w:rPr>
           <w:rFonts w:ascii="Courier New" w:hAnsi="Courier New" w:cs="Courier New"/>
         </w:rPr>
-        <w:t xml:space="preserve"> 0),</w:t>
+        <w:t>/8)-1 downto 0),</w:t>
       </w:r>
     </w:p>
     <w:p>
@@ -17511,21 +18399,7 @@
         <w:rPr>
           <w:rFonts w:ascii="Courier New" w:hAnsi="Courier New" w:cs="Courier New"/>
         </w:rPr>
-        <w:t xml:space="preserve">C_DATA_WIDTH-1 </w:t>
-      </w:r>
-      <w:proofErr w:type="spellStart"/>
-      <w:r>
-        <w:rPr>
-          <w:rFonts w:ascii="Courier New" w:hAnsi="Courier New" w:cs="Courier New"/>
-        </w:rPr>
-        <w:t>downto</w:t>
-      </w:r>
-      <w:proofErr w:type="spellEnd"/>
-      <w:r>
-        <w:rPr>
-          <w:rFonts w:ascii="Courier New" w:hAnsi="Courier New" w:cs="Courier New"/>
-        </w:rPr>
-        <w:t xml:space="preserve"> 0),</w:t>
+        <w:t>C_DATA_WIDTH-1 downto 0),</w:t>
       </w:r>
     </w:p>
     <w:p>
@@ -17598,6 +18472,20 @@
     </w:p>
     <w:p>
       <w:pPr>
+        <w:rPr>
+          <w:rFonts w:ascii="Courier New" w:hAnsi="Courier New" w:cs="Courier New"/>
+        </w:rPr>
+      </w:pPr>
+    </w:p>
+    <w:p>
+      <w:pPr>
+        <w:rPr>
+          <w:rFonts w:ascii="Courier New" w:hAnsi="Courier New" w:cs="Courier New"/>
+        </w:rPr>
+      </w:pPr>
+    </w:p>
+    <w:p>
+      <w:pPr>
         <w:pStyle w:val="Overskrift1"/>
         <w:rPr>
           <w:rFonts w:ascii="Helvetica" w:hAnsi="Helvetica" w:cs="Helvetica"/>
@@ -17654,22 +18542,6 @@
     </w:p>
     <w:p/>
     <w:p/>
-    <w:p/>
-    <w:p/>
-    <w:p/>
-    <w:p/>
-    <w:p/>
-    <w:p/>
-    <w:p/>
-    <w:p/>
-    <w:p/>
-    <w:p/>
-    <w:p/>
-    <w:p/>
-    <w:p/>
-    <w:p/>
-    <w:p/>
-    <w:p/>
     <w:p>
       <w:pPr>
         <w:pStyle w:val="Overskrift1"/>
@@ -17733,14 +18605,30 @@
           <w:i/>
         </w:rPr>
       </w:pPr>
+      <w:proofErr w:type="spellStart"/>
       <w:r>
         <w:rPr>
           <w:b/>
           <w:i/>
         </w:rPr>
-        <w:t>UVVM Utility Library (UVVM-</w:t>
+        <w:t>UVVM</w:t>
+      </w:r>
+      <w:proofErr w:type="spellEnd"/>
+      <w:r>
+        <w:rPr>
+          <w:b/>
+          <w:i/>
+        </w:rPr>
+        <w:t xml:space="preserve"> Utility Library (</w:t>
       </w:r>
       <w:proofErr w:type="spellStart"/>
+      <w:r>
+        <w:rPr>
+          <w:b/>
+          <w:i/>
+        </w:rPr>
+        <w:t>UVVM-</w:t>
+      </w:r>
       <w:r>
         <w:rPr>
           <w:b/>
@@ -17867,8 +18755,13 @@
       <w:r>
         <w:t xml:space="preserve"> </w:t>
       </w:r>
+      <w:proofErr w:type="spellStart"/>
       <w:r>
-        <w:t>VVC,</w:t>
+        <w:t>VVC</w:t>
+      </w:r>
+      <w:proofErr w:type="spellEnd"/>
+      <w:r>
+        <w:t>,</w:t>
       </w:r>
       <w:r>
         <w:t xml:space="preserve"> assure that </w:t>
@@ -19105,12 +19998,10 @@
       </w:r>
     </w:p>
     <w:p>
-      <w:bookmarkStart w:id="2" w:name="_GoBack"/>
       <w:r>
         <w:t>See README.md for a list of supported simulators.</w:t>
       </w:r>
     </w:p>
-    <w:bookmarkEnd w:id="2"/>
     <w:p>
       <w:r>
         <w:t>For r</w:t>
@@ -19124,20 +20015,13 @@
       <w:r>
         <w:t xml:space="preserve">ee </w:t>
       </w:r>
-      <w:r>
-        <w:rPr>
-          <w:b/>
-          <w:i/>
-        </w:rPr>
-        <w:t>UVVM-</w:t>
-      </w:r>
       <w:proofErr w:type="spellStart"/>
       <w:r>
         <w:rPr>
           <w:b/>
           <w:i/>
         </w:rPr>
-        <w:t>Util</w:t>
+        <w:t>UVVM-Util</w:t>
       </w:r>
       <w:proofErr w:type="spellEnd"/>
       <w:r>
@@ -19180,28 +20064,6 @@
     <w:p/>
     <w:p/>
     <w:p/>
-    <w:p>
-      <w:pPr>
-        <w:rPr>
-          <w:rFonts w:ascii="Helvetica Neue Thin" w:hAnsi="Helvetica Neue Thin"/>
-          <w:i/>
-          <w:iCs/>
-          <w:sz w:val="14"/>
-          <w:szCs w:val="16"/>
-        </w:rPr>
-      </w:pPr>
-    </w:p>
-    <w:p>
-      <w:pPr>
-        <w:rPr>
-          <w:rFonts w:ascii="Helvetica Neue Thin" w:hAnsi="Helvetica Neue Thin"/>
-          <w:i/>
-          <w:iCs/>
-          <w:sz w:val="14"/>
-          <w:szCs w:val="16"/>
-        </w:rPr>
-      </w:pPr>
-    </w:p>
     <w:p>
       <w:pPr>
         <w:rPr>
@@ -19975,7 +20837,7 @@
               <w:sz w:val="14"/>
               <w:lang w:val="en-US"/>
             </w:rPr>
-            <w:t>2019-06-07</w:t>
+            <w:t>2019-10-31</w:t>
           </w:r>
           <w:r>
             <w:rPr>
@@ -20008,18 +20870,38 @@
               <w:lang w:val="sq-AL"/>
             </w:rPr>
           </w:pPr>
-          <w:hyperlink r:id="rId1" w:history="1">
-            <w:r>
-              <w:rPr>
-                <w:rStyle w:val="Hyperkobling"/>
-                <w:rFonts w:ascii="Helvetica" w:hAnsi="Helvetica" w:cs="Arial"/>
-                <w:color w:val="1381C4"/>
-                <w:sz w:val="14"/>
-                <w:lang w:val="sq-AL"/>
-              </w:rPr>
-              <w:t>support@bitvis.no</w:t>
-            </w:r>
-          </w:hyperlink>
+          <w:r>
+            <w:fldChar w:fldCharType="begin"/>
+          </w:r>
+          <w:r>
+            <w:rPr>
+              <w:lang w:val="sq-AL"/>
+            </w:rPr>
+            <w:instrText xml:space="preserve"> HYPERLINK "mailto:support@bitvis.no" </w:instrText>
+          </w:r>
+          <w:r>
+            <w:fldChar w:fldCharType="separate"/>
+          </w:r>
+          <w:r>
+            <w:rPr>
+              <w:rStyle w:val="Hyperkobling"/>
+              <w:rFonts w:ascii="Helvetica" w:hAnsi="Helvetica" w:cs="Arial"/>
+              <w:color w:val="1381C4"/>
+              <w:sz w:val="14"/>
+              <w:lang w:val="sq-AL"/>
+            </w:rPr>
+            <w:t>support@bitvis.no</w:t>
+          </w:r>
+          <w:r>
+            <w:rPr>
+              <w:rStyle w:val="Hyperkobling"/>
+              <w:rFonts w:ascii="Helvetica" w:hAnsi="Helvetica" w:cs="Arial"/>
+              <w:color w:val="1381C4"/>
+              <w:sz w:val="14"/>
+              <w:lang w:val="sq-AL"/>
+            </w:rPr>
+            <w:fldChar w:fldCharType="end"/>
+          </w:r>
           <w:r>
             <w:rPr>
               <w:rFonts w:ascii="Helvetica" w:hAnsi="Helvetica" w:cs="Arial"/>
@@ -20166,6 +21048,7 @@
                               <w:szCs w:val="32"/>
                             </w:rPr>
                           </w:pPr>
+                          <w:proofErr w:type="spellStart"/>
                           <w:r>
                             <w:rPr>
                               <w:rFonts w:ascii="Helvetica Light" w:hAnsi="Helvetica Light" w:cs="Helvetica"/>
@@ -20173,7 +21056,17 @@
                               <w:szCs w:val="32"/>
                               <w:lang w:val="nb-NO" w:eastAsia="nb-NO"/>
                             </w:rPr>
-                            <w:t xml:space="preserve">VHDL 2008 </w:t>
+                            <w:t>VHDL</w:t>
+                          </w:r>
+                          <w:proofErr w:type="spellEnd"/>
+                          <w:r>
+                            <w:rPr>
+                              <w:rFonts w:ascii="Helvetica Light" w:hAnsi="Helvetica Light" w:cs="Helvetica"/>
+                              <w:color w:val="000000" w:themeColor="text1"/>
+                              <w:szCs w:val="32"/>
+                              <w:lang w:val="nb-NO" w:eastAsia="nb-NO"/>
+                            </w:rPr>
+                            <w:t xml:space="preserve"> 2008 </w:t>
                           </w:r>
                           <w:proofErr w:type="spellStart"/>
                           <w:r>
@@ -27138,7 +28031,7 @@
 </file>
 
 <file path=customXml/itemProps1.xml><?xml version="1.0" encoding="utf-8"?>
-<ds:datastoreItem xmlns:ds="http://schemas.openxmlformats.org/officeDocument/2006/customXml" ds:itemID="{302C6E47-194B-4755-AB7E-A74CCC6D39AA}">
+<ds:datastoreItem xmlns:ds="http://schemas.openxmlformats.org/officeDocument/2006/customXml" ds:itemID="{A80A2606-0CAD-5A4B-904A-3EA59FCA7118}">
   <ds:schemaRefs>
     <ds:schemaRef ds:uri="http://schemas.openxmlformats.org/officeDocument/2006/bibliography"/>
   </ds:schemaRefs>

</xml_diff>

<commit_message>
BV_UVVM-787: updated PDFs with new activity_watchdog() parameter order
</commit_message>
<xml_diff>
--- a/bitvis_vip_avalon_mm/doc/avalon_mm_vvc_QuickRef.docx
+++ b/bitvis_vip_avalon_mm/doc/avalon_mm_vvc_QuickRef.docx
@@ -112,7 +112,7 @@
                 <v:stroke joinstyle="miter"/>
                 <v:path gradientshapeok="t" o:connecttype="rect"/>
               </v:shapetype>
-              <v:shape id="Tekstboks 2" o:spid="_x0000_s1026" type="#_x0000_t202" style="position:absolute;margin-left:687.55pt;margin-top:34pt;width:66.85pt;height:28.05pt;z-index:251681792;visibility:visible;mso-wrap-style:square;mso-width-percent:0;mso-height-percent:0;mso-wrap-distance-left:9pt;mso-wrap-distance-top:3.6pt;mso-wrap-distance-right:9pt;mso-wrap-distance-bottom:3.6pt;mso-position-horizontal:absolute;mso-position-horizontal-relative:text;mso-position-vertical:absolute;mso-position-vertical-relative:text;mso-width-percent:0;mso-height-percent:0;mso-width-relative:margin;mso-height-relative:margin;v-text-anchor:top" o:gfxdata="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" strokecolor="white [3212]">
+              <v:shape id="Tekstboks 2" o:spid="_x0000_s1026" type="#_x0000_t202" style="position:absolute;margin-left:687.55pt;margin-top:34pt;width:66.85pt;height:28.05pt;z-index:251681792;visibility:visible;mso-wrap-style:square;mso-width-percent:0;mso-height-percent:0;mso-wrap-distance-left:9pt;mso-wrap-distance-top:3.6pt;mso-wrap-distance-right:9pt;mso-wrap-distance-bottom:3.6pt;mso-position-horizontal:absolute;mso-position-horizontal-relative:text;mso-position-vertical:absolute;mso-position-vertical-relative:text;mso-width-percent:0;mso-height-percent:0;mso-width-relative:margin;mso-height-relative:margin;v-text-anchor:top" o:gfxdata="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" strokecolor="white [3212]">
                 <v:textbox>
                   <w:txbxContent>
                     <w:p>
@@ -745,11 +745,7 @@
           </mc:Choice>
           <mc:Fallback>
             <w:pict>
-              <v:shapetype w14:anchorId="6835D37D" id="_x0000_t202" coordsize="21600,21600" o:spt="202" path="m,l,21600r21600,l21600,xe">
-                <v:stroke joinstyle="miter"/>
-                <v:path gradientshapeok="t" o:connecttype="rect"/>
-              </v:shapetype>
-              <v:shape id="Tekstboks 8" o:spid="_x0000_s1027" type="#_x0000_t202" style="position:absolute;margin-left:662.05pt;margin-top:36.1pt;width:104.5pt;height:22pt;z-index:251683840;visibility:visible;mso-wrap-style:square;mso-width-percent:0;mso-height-percent:0;mso-wrap-distance-left:9pt;mso-wrap-distance-top:0;mso-wrap-distance-right:9pt;mso-wrap-distance-bottom:0;mso-position-horizontal:absolute;mso-position-horizontal-relative:margin;mso-position-vertical:absolute;mso-position-vertical-relative:text;mso-width-percent:0;mso-height-percent:0;mso-width-relative:margin;mso-height-relative:margin;v-text-anchor:top" o:gfxdata="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" filled="f" stroked="f">
+              <v:shape w14:anchorId="6835D37D" id="Tekstboks 8" o:spid="_x0000_s1027" type="#_x0000_t202" style="position:absolute;margin-left:662.05pt;margin-top:36.1pt;width:104.5pt;height:22pt;z-index:251683840;visibility:visible;mso-wrap-style:square;mso-width-percent:0;mso-height-percent:0;mso-wrap-distance-left:9pt;mso-wrap-distance-top:0;mso-wrap-distance-right:9pt;mso-wrap-distance-bottom:0;mso-position-horizontal:absolute;mso-position-horizontal-relative:margin;mso-position-vertical:absolute;mso-position-vertical-relative:text;mso-width-percent:0;mso-height-percent:0;mso-width-relative:margin;mso-height-relative:margin;v-text-anchor:top" o:gfxdata="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" filled="f" stroked="f">
                 <v:textbox>
                   <w:txbxContent>
                     <w:p>
@@ -1822,8 +1818,6 @@
             </w:r>
           </w:p>
         </w:tc>
-        <w:bookmarkStart w:id="0" w:name="_GoBack"/>
-        <w:bookmarkEnd w:id="0"/>
       </w:tr>
     </w:tbl>
     <w:p>
@@ -2737,11 +2731,7 @@
           </mc:Choice>
           <mc:Fallback>
             <w:pict>
-              <v:shapetype w14:anchorId="0226FCA2" id="_x0000_t202" coordsize="21600,21600" o:spt="202" path="m,l,21600r21600,l21600,xe">
-                <v:stroke joinstyle="miter"/>
-                <v:path gradientshapeok="t" o:connecttype="rect"/>
-              </v:shapetype>
-              <v:shape id="Tekstboks 6" o:spid="_x0000_s1028" type="#_x0000_t202" style="position:absolute;left:0;text-align:left;margin-left:444.05pt;margin-top:6.7pt;width:345.7pt;height:159.75pt;z-index:251665408;visibility:visible;mso-wrap-style:square;mso-width-percent:0;mso-height-percent:0;mso-wrap-distance-left:9pt;mso-wrap-distance-top:0;mso-wrap-distance-right:9pt;mso-wrap-distance-bottom:0;mso-position-horizontal:absolute;mso-position-horizontal-relative:text;mso-position-vertical:absolute;mso-position-vertical-relative:text;mso-width-percent:0;mso-height-percent:0;mso-width-relative:margin;mso-height-relative:margin;v-text-anchor:top" o:gfxdata="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" filled="f" stroked="f">
+              <v:shape w14:anchorId="0226FCA2" id="Tekstboks 6" o:spid="_x0000_s1028" type="#_x0000_t202" style="position:absolute;left:0;text-align:left;margin-left:444.05pt;margin-top:6.7pt;width:345.7pt;height:159.75pt;z-index:251665408;visibility:visible;mso-wrap-style:square;mso-width-percent:0;mso-height-percent:0;mso-wrap-distance-left:9pt;mso-wrap-distance-top:0;mso-wrap-distance-right:9pt;mso-wrap-distance-bottom:0;mso-position-horizontal:absolute;mso-position-horizontal-relative:text;mso-position-vertical:absolute;mso-position-vertical-relative:text;mso-width-percent:0;mso-height-percent:0;mso-width-relative:margin;mso-height-relative:margin;v-text-anchor:top" o:gfxdata="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" filled="f" stroked="f">
                 <v:textbox>
                   <w:txbxContent>
                     <w:p>
@@ -2785,43 +2775,7 @@
                           <w:sz w:val="15"/>
                           <w:szCs w:val="15"/>
                         </w:rPr>
-                        <w:t xml:space="preserve">See </w:t>
-                      </w:r>
-                      <w:proofErr w:type="spellStart"/>
-                      <w:r>
-                        <w:rPr>
-                          <w:rFonts w:cs="Helvetica"/>
-                          <w:sz w:val="15"/>
-                          <w:szCs w:val="15"/>
-                        </w:rPr>
-                        <w:t>UVVM</w:t>
-                      </w:r>
-                      <w:proofErr w:type="spellEnd"/>
-                      <w:r>
-                        <w:rPr>
-                          <w:rFonts w:cs="Helvetica"/>
-                          <w:sz w:val="15"/>
-                          <w:szCs w:val="15"/>
-                        </w:rPr>
-                        <w:t xml:space="preserve"> Methods </w:t>
-                      </w:r>
-                      <w:proofErr w:type="spellStart"/>
-                      <w:r>
-                        <w:rPr>
-                          <w:rFonts w:cs="Helvetica"/>
-                          <w:sz w:val="15"/>
-                          <w:szCs w:val="15"/>
-                        </w:rPr>
-                        <w:t>QuickRef</w:t>
-                      </w:r>
-                      <w:proofErr w:type="spellEnd"/>
-                      <w:r>
-                        <w:rPr>
-                          <w:rFonts w:cs="Helvetica"/>
-                          <w:sz w:val="15"/>
-                          <w:szCs w:val="15"/>
-                        </w:rPr>
-                        <w:t xml:space="preserve"> for details.</w:t>
+                        <w:t>See UVVM Methods QuickRef for details.</w:t>
                       </w:r>
                     </w:p>
                     <w:p>
@@ -2837,7 +2791,6 @@
                           <w:szCs w:val="21"/>
                         </w:rPr>
                       </w:pPr>
-                      <w:proofErr w:type="spellStart"/>
                       <w:r>
                         <w:rPr>
                           <w:rFonts w:cs="Verdana"/>
@@ -2846,36 +2799,15 @@
                           <w:sz w:val="15"/>
                           <w:szCs w:val="12"/>
                         </w:rPr>
-                        <w:t>await_</w:t>
+                        <w:t>await_completion</w:t>
                       </w:r>
-                      <w:proofErr w:type="gramStart"/>
-                      <w:r>
-                        <w:rPr>
-                          <w:rFonts w:cs="Verdana"/>
-                          <w:b/>
-                          <w:bCs/>
-                          <w:sz w:val="15"/>
-                          <w:szCs w:val="12"/>
-                        </w:rPr>
-                        <w:t>completion</w:t>
-                      </w:r>
-                      <w:proofErr w:type="spellEnd"/>
                       <w:r>
                         <w:rPr>
                           <w:rFonts w:cs="Verdana"/>
                           <w:sz w:val="15"/>
                           <w:szCs w:val="11"/>
                         </w:rPr>
-                        <w:t>(</w:t>
-                      </w:r>
-                      <w:proofErr w:type="gramEnd"/>
-                      <w:r>
-                        <w:rPr>
-                          <w:rFonts w:cs="Verdana"/>
-                          <w:sz w:val="15"/>
-                          <w:szCs w:val="11"/>
-                        </w:rPr>
-                        <w:t>)</w:t>
+                        <w:t>()</w:t>
                       </w:r>
                       <w:r>
                         <w:rPr>
@@ -2896,19 +2828,8 @@
                           <w:szCs w:val="12"/>
                         </w:rPr>
                         <w:br/>
-                      </w:r>
-                      <w:proofErr w:type="spellStart"/>
-                      <w:r>
-                        <w:rPr>
-                          <w:rFonts w:cs="Verdana"/>
-                          <w:b/>
-                          <w:bCs/>
-                          <w:sz w:val="15"/>
-                          <w:szCs w:val="12"/>
-                        </w:rPr>
                         <w:t>enable_log_msg</w:t>
                       </w:r>
-                      <w:proofErr w:type="spellEnd"/>
                       <w:r>
                         <w:rPr>
                           <w:rFonts w:cs="Verdana"/>
@@ -2926,19 +2847,8 @@
                           <w:szCs w:val="12"/>
                         </w:rPr>
                         <w:br/>
-                      </w:r>
-                      <w:proofErr w:type="spellStart"/>
-                      <w:r>
-                        <w:rPr>
-                          <w:rFonts w:cs="Verdana"/>
-                          <w:b/>
-                          <w:bCs/>
-                          <w:sz w:val="15"/>
-                          <w:szCs w:val="12"/>
-                        </w:rPr>
                         <w:t>disable_log_msg</w:t>
                       </w:r>
-                      <w:proofErr w:type="spellEnd"/>
                       <w:r>
                         <w:rPr>
                           <w:rFonts w:cs="Verdana"/>
@@ -2961,7 +2871,6 @@
                           <w:szCs w:val="11"/>
                         </w:rPr>
                       </w:pPr>
-                      <w:proofErr w:type="spellStart"/>
                       <w:r>
                         <w:rPr>
                           <w:rFonts w:cs="Verdana"/>
@@ -2970,20 +2879,8 @@
                           <w:sz w:val="15"/>
                           <w:szCs w:val="12"/>
                         </w:rPr>
-                        <w:t>fetch_</w:t>
+                        <w:t>fetch_result</w:t>
                       </w:r>
-                      <w:proofErr w:type="gramStart"/>
-                      <w:r>
-                        <w:rPr>
-                          <w:rFonts w:cs="Verdana"/>
-                          <w:b/>
-                          <w:bCs/>
-                          <w:sz w:val="15"/>
-                          <w:szCs w:val="12"/>
-                        </w:rPr>
-                        <w:t>result</w:t>
-                      </w:r>
-                      <w:proofErr w:type="spellEnd"/>
                       <w:r>
                         <w:rPr>
                           <w:rFonts w:cs="Verdana"/>
@@ -2991,17 +2888,7 @@
                           <w:sz w:val="15"/>
                           <w:szCs w:val="12"/>
                         </w:rPr>
-                        <w:t>(</w:t>
-                      </w:r>
-                      <w:proofErr w:type="gramEnd"/>
-                      <w:r>
-                        <w:rPr>
-                          <w:rFonts w:cs="Verdana"/>
-                          <w:bCs/>
-                          <w:sz w:val="15"/>
-                          <w:szCs w:val="12"/>
-                        </w:rPr>
-                        <w:t>)</w:t>
+                        <w:t>()</w:t>
                       </w:r>
                     </w:p>
                     <w:p>
@@ -3017,7 +2904,6 @@
                           <w:szCs w:val="11"/>
                         </w:rPr>
                       </w:pPr>
-                      <w:proofErr w:type="spellStart"/>
                       <w:r>
                         <w:rPr>
                           <w:rFonts w:cs="Verdana"/>
@@ -3028,7 +2914,6 @@
                         </w:rPr>
                         <w:t>flush_command_queue</w:t>
                       </w:r>
-                      <w:proofErr w:type="spellEnd"/>
                       <w:r>
                         <w:rPr>
                           <w:rFonts w:cs="Verdana"/>
@@ -3045,7 +2930,6 @@
                         </w:rPr>
                         <w:br/>
                       </w:r>
-                      <w:proofErr w:type="spellStart"/>
                       <w:r>
                         <w:rPr>
                           <w:rFonts w:cs="Verdana"/>
@@ -3056,7 +2940,6 @@
                         </w:rPr>
                         <w:t>terminate_current_command</w:t>
                       </w:r>
-                      <w:proofErr w:type="spellEnd"/>
                       <w:r>
                         <w:rPr>
                           <w:rFonts w:cs="Verdana"/>
@@ -3074,19 +2957,8 @@
                           <w:szCs w:val="12"/>
                         </w:rPr>
                         <w:br/>
-                      </w:r>
-                      <w:proofErr w:type="spellStart"/>
-                      <w:r>
-                        <w:rPr>
-                          <w:rFonts w:cs="Verdana"/>
-                          <w:b/>
-                          <w:bCs/>
-                          <w:sz w:val="15"/>
-                          <w:szCs w:val="12"/>
-                        </w:rPr>
                         <w:t>terminate_all_commands</w:t>
                       </w:r>
-                      <w:proofErr w:type="spellEnd"/>
                       <w:r>
                         <w:rPr>
                           <w:rFonts w:cs="Verdana"/>
@@ -3104,46 +2976,15 @@
                           <w:szCs w:val="12"/>
                         </w:rPr>
                         <w:br/>
+                        <w:t>insert_delay</w:t>
                       </w:r>
-                      <w:proofErr w:type="spellStart"/>
-                      <w:r>
-                        <w:rPr>
-                          <w:rFonts w:cs="Verdana"/>
-                          <w:b/>
-                          <w:bCs/>
-                          <w:sz w:val="15"/>
-                          <w:szCs w:val="12"/>
-                        </w:rPr>
-                        <w:t>insert_</w:t>
-                      </w:r>
-                      <w:proofErr w:type="gramStart"/>
-                      <w:r>
-                        <w:rPr>
-                          <w:rFonts w:cs="Verdana"/>
-                          <w:b/>
-                          <w:bCs/>
-                          <w:sz w:val="15"/>
-                          <w:szCs w:val="12"/>
-                        </w:rPr>
-                        <w:t>delay</w:t>
-                      </w:r>
-                      <w:proofErr w:type="spellEnd"/>
                       <w:r>
                         <w:rPr>
                           <w:rFonts w:cs="Verdana"/>
                           <w:sz w:val="15"/>
                           <w:szCs w:val="11"/>
                         </w:rPr>
-                        <w:t>(</w:t>
-                      </w:r>
-                      <w:proofErr w:type="gramEnd"/>
-                      <w:r>
-                        <w:rPr>
-                          <w:rFonts w:cs="Verdana"/>
-                          <w:sz w:val="15"/>
-                          <w:szCs w:val="11"/>
-                        </w:rPr>
-                        <w:t>)</w:t>
+                        <w:t>()</w:t>
                       </w:r>
                     </w:p>
                     <w:p>
@@ -3161,7 +3002,6 @@
                           <w:szCs w:val="12"/>
                         </w:rPr>
                       </w:pPr>
-                      <w:proofErr w:type="spellStart"/>
                       <w:r>
                         <w:rPr>
                           <w:rFonts w:cs="Verdana"/>
@@ -3170,40 +3010,7 @@
                           <w:sz w:val="15"/>
                           <w:szCs w:val="12"/>
                         </w:rPr>
-                        <w:t>get_last_received_cmd_</w:t>
-                      </w:r>
-                      <w:proofErr w:type="gramStart"/>
-                      <w:r>
-                        <w:rPr>
-                          <w:rFonts w:cs="Verdana"/>
-                          <w:b/>
-                          <w:bCs/>
-                          <w:sz w:val="15"/>
-                          <w:szCs w:val="12"/>
-                        </w:rPr>
-                        <w:t>idx</w:t>
-                      </w:r>
-                      <w:proofErr w:type="spellEnd"/>
-                      <w:r>
-                        <w:rPr>
-                          <w:rFonts w:cs="Verdana"/>
-                          <w:b/>
-                          <w:bCs/>
-                          <w:sz w:val="15"/>
-                          <w:szCs w:val="12"/>
-                        </w:rPr>
-                        <w:t>(</w:t>
-                      </w:r>
-                      <w:proofErr w:type="gramEnd"/>
-                      <w:r>
-                        <w:rPr>
-                          <w:rFonts w:cs="Verdana"/>
-                          <w:b/>
-                          <w:bCs/>
-                          <w:sz w:val="15"/>
-                          <w:szCs w:val="12"/>
-                        </w:rPr>
-                        <w:t>)</w:t>
+                        <w:t>get_last_received_cmd_idx()</w:t>
                       </w:r>
                     </w:p>
                   </w:txbxContent>
@@ -5185,7 +4992,7 @@
           <w:b/>
         </w:rPr>
       </w:pPr>
-      <w:bookmarkStart w:id="1" w:name="_Ref424297123"/>
+      <w:bookmarkStart w:id="0" w:name="_Ref424297123"/>
       <w:r>
         <w:lastRenderedPageBreak/>
         <w:t xml:space="preserve">VVC </w:t>
@@ -5619,7 +5426,7 @@
         </w:tc>
       </w:tr>
     </w:tbl>
-    <w:bookmarkEnd w:id="1"/>
+    <w:bookmarkEnd w:id="0"/>
     <w:p>
       <w:pPr>
         <w:pStyle w:val="Undertittel"/>
@@ -12596,7 +12403,7 @@
                 <w:szCs w:val="18"/>
               </w:rPr>
             </w:pPr>
-            <w:bookmarkStart w:id="2" w:name="_Hlk494267197"/>
+            <w:bookmarkStart w:id="1" w:name="_Hlk494267197"/>
             <w:r>
               <w:rPr>
                 <w:rFonts w:cs="Helvetica"/>
@@ -12669,7 +12476,7 @@
               </w:rPr>
               <w:br/>
             </w:r>
-            <w:bookmarkEnd w:id="2"/>
+            <w:bookmarkEnd w:id="1"/>
             <w:r>
               <w:rPr>
                 <w:rFonts w:cs="Helvetica"/>
@@ -14529,7 +14336,7 @@
         <w:rPr>
           <w:rFonts w:ascii="Consolas" w:hAnsi="Consolas"/>
         </w:rPr>
-        <w:t xml:space="preserve">activity_watchdog(timeout, </w:t>
+        <w:t>activity_watchdog(</w:t>
       </w:r>
       <w:r>
         <w:rPr>
@@ -14537,11 +14344,13 @@
         </w:rPr>
         <w:t xml:space="preserve">num_exp_vvc, </w:t>
       </w:r>
+      <w:bookmarkStart w:id="2" w:name="_GoBack"/>
+      <w:bookmarkEnd w:id="2"/>
       <w:r>
         <w:rPr>
           <w:rFonts w:ascii="Consolas" w:hAnsi="Consolas"/>
         </w:rPr>
-        <w:t>alert_level, msg)</w:t>
+        <w:t>timeout, alert_level, msg)</w:t>
       </w:r>
       <w:r>
         <w:rPr>
@@ -16322,7 +16131,7 @@
           </mc:Choice>
           <mc:Fallback>
             <w:pict>
-              <v:shape w14:anchorId="199BDFDD" id="Tekstboks 4" o:spid="_x0000_s1029" type="#_x0000_t202" style="position:absolute;margin-left:70.45pt;margin-top:8.85pt;width:663.85pt;height:31.05pt;z-index:251662336;visibility:visible;mso-wrap-style:square;mso-width-percent:0;mso-height-percent:0;mso-wrap-distance-left:9pt;mso-wrap-distance-top:0;mso-wrap-distance-right:9pt;mso-wrap-distance-bottom:0;mso-position-horizontal:absolute;mso-position-horizontal-relative:text;mso-position-vertical:absolute;mso-position-vertical-relative:text;mso-width-percent:0;mso-height-percent:0;mso-width-relative:margin;mso-height-relative:margin;v-text-anchor:top" o:gfxdata="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" filled="f" stroked="f">
+              <v:shape w14:anchorId="199BDFDD" id="Tekstboks 4" o:spid="_x0000_s1029" type="#_x0000_t202" style="position:absolute;margin-left:70.45pt;margin-top:8.85pt;width:663.85pt;height:31.05pt;z-index:251662336;visibility:visible;mso-wrap-style:square;mso-width-percent:0;mso-height-percent:0;mso-wrap-distance-left:9pt;mso-wrap-distance-top:0;mso-wrap-distance-right:9pt;mso-wrap-distance-bottom:0;mso-position-horizontal:absolute;mso-position-horizontal-relative:text;mso-position-vertical:absolute;mso-position-vertical-relative:text;mso-width-percent:0;mso-height-percent:0;mso-width-relative:margin;mso-height-relative:margin;v-text-anchor:top" o:gfxdata="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" filled="f" stroked="f">
                 <v:textbox>
                   <w:txbxContent>
                     <w:p>
@@ -16464,7 +16273,7 @@
           </mc:Choice>
           <mc:Fallback>
             <w:pict>
-              <v:shape w14:anchorId="6B7D54B5" id="Tekstboks 5" o:spid="_x0000_s1030" type="#_x0000_t202" style="position:absolute;margin-left:-6.85pt;margin-top:7.5pt;width:77.3pt;height:34.45pt;z-index:251664384;visibility:visible;mso-wrap-style:square;mso-width-percent:0;mso-height-percent:0;mso-wrap-distance-left:9pt;mso-wrap-distance-top:0;mso-wrap-distance-right:9pt;mso-wrap-distance-bottom:0;mso-position-horizontal:absolute;mso-position-horizontal-relative:text;mso-position-vertical:absolute;mso-position-vertical-relative:text;mso-width-percent:0;mso-height-percent:0;mso-width-relative:margin;mso-height-relative:margin;v-text-anchor:top" o:gfxdata="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" filled="f" stroked="f">
+              <v:shape w14:anchorId="6B7D54B5" id="Tekstboks 5" o:spid="_x0000_s1030" type="#_x0000_t202" style="position:absolute;margin-left:-6.85pt;margin-top:7.5pt;width:77.3pt;height:34.45pt;z-index:251664384;visibility:visible;mso-wrap-style:square;mso-width-percent:0;mso-height-percent:0;mso-wrap-distance-left:9pt;mso-wrap-distance-top:0;mso-wrap-distance-right:9pt;mso-wrap-distance-bottom:0;mso-position-horizontal:absolute;mso-position-horizontal-relative:text;mso-position-vertical:absolute;mso-position-vertical-relative:text;mso-width-percent:0;mso-height-percent:0;mso-width-relative:margin;mso-height-relative:margin;v-text-anchor:top" o:gfxdata="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" filled="f" stroked="f">
                 <v:textbox>
                   <w:txbxContent>
                     <w:p>
@@ -16930,7 +16739,7 @@
               <w:sz w:val="14"/>
               <w:lang w:val="en-US"/>
             </w:rPr>
-            <w:t>2019-11-14</w:t>
+            <w:t>2019-11-20</w:t>
           </w:r>
           <w:r>
             <w:rPr>
@@ -17157,7 +16966,7 @@
               <v:stroke joinstyle="miter"/>
               <v:path gradientshapeok="t" o:connecttype="rect"/>
             </v:shapetype>
-            <v:shape id="Tekstboks 1" o:spid="_x0000_s1031" type="#_x0000_t202" style="position:absolute;margin-left:640.8pt;margin-top:-5.5pt;width:149.35pt;height:24.8pt;z-index:251659264;visibility:visible;mso-wrap-style:square;mso-width-percent:0;mso-height-percent:0;mso-wrap-distance-left:9pt;mso-wrap-distance-top:0;mso-wrap-distance-right:9pt;mso-wrap-distance-bottom:0;mso-position-horizontal:absolute;mso-position-horizontal-relative:text;mso-position-vertical:absolute;mso-position-vertical-relative:text;mso-width-percent:0;mso-height-percent:0;mso-width-relative:margin;mso-height-relative:margin;v-text-anchor:top" o:gfxdata="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" filled="f" stroked="f">
+            <v:shape id="Tekstboks 1" o:spid="_x0000_s1031" type="#_x0000_t202" style="position:absolute;margin-left:640.8pt;margin-top:-5.5pt;width:149.35pt;height:24.8pt;z-index:251659264;visibility:visible;mso-wrap-style:square;mso-width-percent:0;mso-height-percent:0;mso-wrap-distance-left:9pt;mso-wrap-distance-top:0;mso-wrap-distance-right:9pt;mso-wrap-distance-bottom:0;mso-position-horizontal:absolute;mso-position-horizontal-relative:text;mso-position-vertical:absolute;mso-position-vertical-relative:text;mso-width-percent:0;mso-height-percent:0;mso-width-relative:margin;mso-height-relative:margin;v-text-anchor:top" o:gfxdata="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" filled="f" stroked="f">
               <v:textbox>
                 <w:txbxContent>
                   <w:p>
@@ -17177,19 +16986,8 @@
                         <w:szCs w:val="32"/>
                         <w:lang w:val="nb-NO" w:eastAsia="nb-NO"/>
                       </w:rPr>
-                      <w:t xml:space="preserve">VHDL 2008 </w:t>
+                      <w:t>VHDL 2008 only</w:t>
                     </w:r>
-                    <w:proofErr w:type="spellStart"/>
-                    <w:r>
-                      <w:rPr>
-                        <w:rFonts w:ascii="Helvetica Light" w:hAnsi="Helvetica Light" w:cs="Helvetica"/>
-                        <w:color w:val="000000" w:themeColor="text1"/>
-                        <w:szCs w:val="32"/>
-                        <w:lang w:val="nb-NO" w:eastAsia="nb-NO"/>
-                      </w:rPr>
-                      <w:t>only</w:t>
-                    </w:r>
-                    <w:proofErr w:type="spellEnd"/>
                   </w:p>
                 </w:txbxContent>
               </v:textbox>
@@ -24062,7 +23860,7 @@
 </file>
 
 <file path=customXml/itemProps1.xml><?xml version="1.0" encoding="utf-8"?>
-<ds:datastoreItem xmlns:ds="http://schemas.openxmlformats.org/officeDocument/2006/customXml" ds:itemID="{E31B7F11-D560-BF41-98A7-AFFBB84621EB}">
+<ds:datastoreItem xmlns:ds="http://schemas.openxmlformats.org/officeDocument/2006/customXml" ds:itemID="{0FEBCC66-0DFA-F042-BF90-D6CA938169D8}">
   <ds:schemaRefs>
     <ds:schemaRef ds:uri="http://schemas.openxmlformats.org/officeDocument/2006/bibliography"/>
   </ds:schemaRefs>

</xml_diff>

<commit_message>
RELEASE: updated CHANGES, VERSION and QRs
</commit_message>
<xml_diff>
--- a/bitvis_vip_avalon_mm/doc/avalon_mm_vvc_QuickRef.docx
+++ b/bitvis_vip_avalon_mm/doc/avalon_mm_vvc_QuickRef.docx
@@ -14344,8 +14344,6 @@
         </w:rPr>
         <w:t xml:space="preserve">num_exp_vvc, </w:t>
       </w:r>
-      <w:bookmarkStart w:id="2" w:name="_GoBack"/>
-      <w:bookmarkEnd w:id="2"/>
       <w:r>
         <w:rPr>
           <w:rFonts w:ascii="Consolas" w:hAnsi="Consolas"/>
@@ -14647,7 +14645,14 @@
           <w:b/>
           <w:i/>
         </w:rPr>
-        <w:t>.2</w:t>
+        <w:t>.</w:t>
+      </w:r>
+      <w:r>
+        <w:rPr>
+          <w:b/>
+          <w:i/>
+        </w:rPr>
+        <w:t>10</w:t>
       </w:r>
       <w:r>
         <w:rPr>
@@ -14695,7 +14700,14 @@
           <w:b/>
           <w:i/>
         </w:rPr>
-        <w:t>2.1</w:t>
+        <w:t>2.</w:t>
+      </w:r>
+      <w:r>
+        <w:rPr>
+          <w:b/>
+          <w:i/>
+        </w:rPr>
+        <w:t>6</w:t>
       </w:r>
       <w:r>
         <w:rPr>
@@ -14704,6 +14716,8 @@
         </w:rPr>
         <w:t>.0 and up</w:t>
       </w:r>
+      <w:bookmarkStart w:id="2" w:name="_GoBack"/>
+      <w:bookmarkEnd w:id="2"/>
     </w:p>
     <w:p>
       <w:pPr>
@@ -16673,7 +16687,7 @@
               <w:sz w:val="14"/>
               <w:lang w:val="sq-AL"/>
             </w:rPr>
-            <w:t>2</w:t>
+            <w:t>3</w:t>
           </w:r>
           <w:r>
             <w:rPr>
@@ -16739,7 +16753,7 @@
               <w:sz w:val="14"/>
               <w:lang w:val="en-US"/>
             </w:rPr>
-            <w:t>2019-11-20</w:t>
+            <w:t>2019-11-21</w:t>
           </w:r>
           <w:r>
             <w:rPr>
@@ -23860,7 +23874,7 @@
 </file>
 
 <file path=customXml/itemProps1.xml><?xml version="1.0" encoding="utf-8"?>
-<ds:datastoreItem xmlns:ds="http://schemas.openxmlformats.org/officeDocument/2006/customXml" ds:itemID="{0FEBCC66-0DFA-F042-BF90-D6CA938169D8}">
+<ds:datastoreItem xmlns:ds="http://schemas.openxmlformats.org/officeDocument/2006/customXml" ds:itemID="{5A4686E6-69F4-ED42-B0B3-601198678A87}">
   <ds:schemaRefs>
     <ds:schemaRef ds:uri="http://schemas.openxmlformats.org/officeDocument/2006/bibliography"/>
   </ds:schemaRefs>

</xml_diff>

<commit_message>
Merge mk_doc_drafts with development branch
</commit_message>
<xml_diff>
--- a/bitvis_vip_avalon_mm/doc/avalon_mm_vvc_QuickRef.docx
+++ b/bitvis_vip_avalon_mm/doc/avalon_mm_vvc_QuickRef.docx
@@ -112,7 +112,7 @@
                 <v:stroke joinstyle="miter"/>
                 <v:path gradientshapeok="t" o:connecttype="rect"/>
               </v:shapetype>
-              <v:shape id="Tekstboks 2" o:spid="_x0000_s1026" type="#_x0000_t202" style="position:absolute;margin-left:687.55pt;margin-top:34pt;width:66.85pt;height:28.05pt;z-index:251681792;visibility:visible;mso-wrap-style:square;mso-width-percent:0;mso-height-percent:0;mso-wrap-distance-left:9pt;mso-wrap-distance-top:3.6pt;mso-wrap-distance-right:9pt;mso-wrap-distance-bottom:3.6pt;mso-position-horizontal:absolute;mso-position-horizontal-relative:text;mso-position-vertical:absolute;mso-position-vertical-relative:text;mso-width-percent:0;mso-height-percent:0;mso-width-relative:margin;mso-height-relative:margin;v-text-anchor:top" o:gfxdata="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" strokecolor="white [3212]">
+              <v:shape id="Tekstboks 2" o:spid="_x0000_s1026" type="#_x0000_t202" style="position:absolute;margin-left:687.55pt;margin-top:34pt;width:66.85pt;height:28.05pt;z-index:251681792;visibility:visible;mso-wrap-style:square;mso-width-percent:0;mso-height-percent:0;mso-wrap-distance-left:9pt;mso-wrap-distance-top:3.6pt;mso-wrap-distance-right:9pt;mso-wrap-distance-bottom:3.6pt;mso-position-horizontal:absolute;mso-position-horizontal-relative:text;mso-position-vertical:absolute;mso-position-vertical-relative:text;mso-width-percent:0;mso-height-percent:0;mso-width-relative:margin;mso-height-relative:margin;v-text-anchor:top" o:gfxdata="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" strokecolor="white [3212]">
                 <v:textbox>
                   <w:txbxContent>
                     <w:p>
@@ -286,6 +286,28 @@
       <w:r>
         <w:t>Essential Mechanisms located in uvvm_vvc_framework/doc.</w:t>
       </w:r>
+      <w:r>
+        <w:t xml:space="preserve"> </w:t>
+      </w:r>
+      <w:r>
+        <w:rPr>
+          <w:b/>
+          <w:bCs/>
+        </w:rPr>
+        <w:t>CAUTION</w:t>
+      </w:r>
+      <w:r>
+        <w:t xml:space="preserve">: shaded </w:t>
+      </w:r>
+      <w:r>
+        <w:rPr>
+          <w:highlight w:val="darkGray"/>
+        </w:rPr>
+        <w:t>code/description</w:t>
+      </w:r>
+      <w:r>
+        <w:t xml:space="preserve"> is preliminary</w:t>
+      </w:r>
     </w:p>
     <w:p/>
     <w:tbl>
@@ -751,7 +773,7 @@
           </mc:Choice>
           <mc:Fallback>
             <w:pict>
-              <v:shape w14:anchorId="6835D37D" id="Tekstboks 8" o:spid="_x0000_s1027" type="#_x0000_t202" style="position:absolute;margin-left:662.05pt;margin-top:36.1pt;width:104.5pt;height:22pt;z-index:251683840;visibility:visible;mso-wrap-style:square;mso-width-percent:0;mso-height-percent:0;mso-wrap-distance-left:9pt;mso-wrap-distance-top:0;mso-wrap-distance-right:9pt;mso-wrap-distance-bottom:0;mso-position-horizontal:absolute;mso-position-horizontal-relative:margin;mso-position-vertical:absolute;mso-position-vertical-relative:text;mso-width-percent:0;mso-height-percent:0;mso-width-relative:margin;mso-height-relative:margin;v-text-anchor:top" o:gfxdata="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" filled="f" stroked="f">
+              <v:shape w14:anchorId="6835D37D" id="Tekstboks 8" o:spid="_x0000_s1027" type="#_x0000_t202" style="position:absolute;margin-left:662.05pt;margin-top:36.1pt;width:104.5pt;height:22pt;z-index:251683840;visibility:visible;mso-wrap-style:square;mso-width-percent:0;mso-height-percent:0;mso-wrap-distance-left:9pt;mso-wrap-distance-top:0;mso-wrap-distance-right:9pt;mso-wrap-distance-bottom:0;mso-position-horizontal:absolute;mso-position-horizontal-relative:margin;mso-position-vertical:absolute;mso-position-vertical-relative:text;mso-width-percent:0;mso-height-percent:0;mso-width-relative:margin;mso-height-relative:margin;v-text-anchor:top" o:gfxdata="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" filled="f" stroked="f">
                 <v:textbox>
                   <w:txbxContent>
                     <w:p>
@@ -910,7 +932,15 @@
             <w:r>
               <w:rPr>
                 <w:rFonts w:cs="Helvetica"/>
-                <w:color w:val="FFFFFF"/>
+                <w:color w:val="FF0000"/>
+                <w:szCs w:val="30"/>
+              </w:rPr>
+              <w:t xml:space="preserve"> [TO_SB,]</w:t>
+            </w:r>
+            <w:r>
+              <w:rPr>
+                <w:rFonts w:cs="Helvetica"/>
+                <w:color w:val="7F7F7F" w:themeColor="text1" w:themeTint="80"/>
                 <w:szCs w:val="30"/>
               </w:rPr>
               <w:t xml:space="preserve"> </w:t>
@@ -952,6 +982,7 @@
             <w:tcW w:w="13181" w:type="dxa"/>
             <w:tcBorders>
               <w:top w:val="nil"/>
+              <w:bottom w:val="nil"/>
             </w:tcBorders>
             <w:vAlign w:val="center"/>
           </w:tcPr>
@@ -966,8 +997,8 @@
               <w:adjustRightInd w:val="0"/>
               <w:rPr>
                 <w:rFonts w:cs="Helvetica"/>
-                <w:b w:val="0"/>
-                <w:szCs w:val="28"/>
+                <w:bCs w:val="0"/>
+                <w:color w:val="FF0000"/>
               </w:rPr>
             </w:pPr>
             <w:r>
@@ -1109,15 +1140,87 @@
               </w:rPr>
               <w:t xml:space="preserve"> from Peripheral 1”);</w:t>
             </w:r>
+          </w:p>
+          <w:p>
+            <w:pPr>
+              <w:widowControl w:val="0"/>
+              <w:tabs>
+                <w:tab w:val="left" w:pos="851"/>
+              </w:tabs>
+              <w:autoSpaceDE w:val="0"/>
+              <w:autoSpaceDN w:val="0"/>
+              <w:adjustRightInd w:val="0"/>
+              <w:rPr>
+                <w:rFonts w:cs="Helvetica"/>
+                <w:bCs w:val="0"/>
+                <w:noProof/>
+                <w:lang w:val="en-US"/>
+              </w:rPr>
+            </w:pPr>
+            <w:r>
+              <w:rPr>
+                <w:rFonts w:cs="Helvetica"/>
+                <w:b w:val="0"/>
+                <w:bCs w:val="0"/>
+                <w:color w:val="FF0000"/>
+                <w:sz w:val="15"/>
+                <w:szCs w:val="28"/>
+              </w:rPr>
+              <w:t xml:space="preserve">                 </w:t>
+            </w:r>
+            <w:r>
+              <w:rPr>
+                <w:rFonts w:cs="Helvetica"/>
+                <w:b w:val="0"/>
+                <w:bCs w:val="0"/>
+                <w:color w:val="FF0000"/>
+                <w:sz w:val="15"/>
+                <w:szCs w:val="28"/>
+                <w:highlight w:val="lightGray"/>
+              </w:rPr>
+              <w:t>avalon_mm_read(AVALON_MM_VVCT, 2, x"1005F000", TO_SB, “Read from Peripheral 2 and send to Scoreboard”);</w:t>
+            </w:r>
             <w:r>
               <w:rPr>
                 <w:rFonts w:cs="Helvetica"/>
                 <w:b w:val="0"/>
                 <w:noProof/>
+                <w:color w:val="FF0000"/>
                 <w:lang w:val="en-US"/>
               </w:rPr>
               <w:t xml:space="preserve"> </w:t>
             </w:r>
+          </w:p>
+        </w:tc>
+      </w:tr>
+      <w:tr>
+        <w:trPr>
+          <w:trHeight w:val="87"/>
+        </w:trPr>
+        <w:tc>
+          <w:tcPr>
+            <w:cnfStyle w:val="001000000000" w:firstRow="0" w:lastRow="0" w:firstColumn="1" w:lastColumn="0" w:oddVBand="0" w:evenVBand="0" w:oddHBand="0" w:evenHBand="0" w:firstRowFirstColumn="0" w:firstRowLastColumn="0" w:lastRowFirstColumn="0" w:lastRowLastColumn="0"/>
+            <w:tcW w:w="13181" w:type="dxa"/>
+            <w:tcBorders>
+              <w:top w:val="nil"/>
+            </w:tcBorders>
+            <w:vAlign w:val="center"/>
+          </w:tcPr>
+          <w:p>
+            <w:pPr>
+              <w:widowControl w:val="0"/>
+              <w:tabs>
+                <w:tab w:val="left" w:pos="851"/>
+              </w:tabs>
+              <w:autoSpaceDE w:val="0"/>
+              <w:autoSpaceDN w:val="0"/>
+              <w:adjustRightInd w:val="0"/>
+              <w:rPr>
+                <w:rFonts w:cs="Helvetica"/>
+                <w:sz w:val="15"/>
+                <w:szCs w:val="28"/>
+              </w:rPr>
+            </w:pPr>
           </w:p>
         </w:tc>
       </w:tr>
@@ -2737,7 +2840,7 @@
           </mc:Choice>
           <mc:Fallback>
             <w:pict>
-              <v:shape w14:anchorId="0226FCA2" id="Tekstboks 6" o:spid="_x0000_s1028" type="#_x0000_t202" style="position:absolute;left:0;text-align:left;margin-left:444.05pt;margin-top:6.7pt;width:345.7pt;height:159.75pt;z-index:251665408;visibility:visible;mso-wrap-style:square;mso-width-percent:0;mso-height-percent:0;mso-wrap-distance-left:9pt;mso-wrap-distance-top:0;mso-wrap-distance-right:9pt;mso-wrap-distance-bottom:0;mso-position-horizontal:absolute;mso-position-horizontal-relative:text;mso-position-vertical:absolute;mso-position-vertical-relative:text;mso-width-percent:0;mso-height-percent:0;mso-width-relative:margin;mso-height-relative:margin;v-text-anchor:top" o:gfxdata="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" filled="f" stroked="f">
+              <v:shape w14:anchorId="0226FCA2" id="Tekstboks 6" o:spid="_x0000_s1028" type="#_x0000_t202" style="position:absolute;left:0;text-align:left;margin-left:444.05pt;margin-top:6.7pt;width:345.7pt;height:159.75pt;z-index:251665408;visibility:visible;mso-wrap-style:square;mso-width-percent:0;mso-height-percent:0;mso-wrap-distance-left:9pt;mso-wrap-distance-top:0;mso-wrap-distance-right:9pt;mso-wrap-distance-bottom:0;mso-position-horizontal:absolute;mso-position-horizontal-relative:text;mso-position-vertical:absolute;mso-position-vertical-relative:text;mso-width-percent:0;mso-height-percent:0;mso-width-relative:margin;mso-height-relative:margin;v-text-anchor:top" o:gfxdata="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" filled="f" stroked="f">
                 <v:textbox>
                   <w:txbxContent>
                     <w:p>
@@ -4992,7 +5095,7 @@
     </w:tbl>
     <w:p>
       <w:pPr>
-        <w:pStyle w:val="Undertittel"/>
+        <w:pStyle w:val="Subtitle"/>
         <w:spacing w:after="40"/>
         <w:rPr>
           <w:b/>
@@ -5435,7 +5538,7 @@
     <w:bookmarkEnd w:id="0"/>
     <w:p>
       <w:pPr>
-        <w:pStyle w:val="Undertittel"/>
+        <w:pStyle w:val="Subtitle"/>
         <w:spacing w:before="200" w:after="40"/>
         <w:rPr>
           <w:b/>
@@ -6502,7 +6605,7 @@
     </w:tbl>
     <w:p>
       <w:pPr>
-        <w:pStyle w:val="Undertittel"/>
+        <w:pStyle w:val="Subtitle"/>
         <w:spacing w:before="200" w:after="40"/>
         <w:rPr>
           <w:b/>
@@ -6883,7 +6986,7 @@
     </w:tbl>
     <w:p>
       <w:pPr>
-        <w:pStyle w:val="Undertittel"/>
+        <w:pStyle w:val="Subtitle"/>
         <w:spacing w:before="200" w:after="40"/>
         <w:rPr>
           <w:b/>
@@ -8648,7 +8751,7 @@
     </w:tbl>
     <w:p>
       <w:pPr>
-        <w:pStyle w:val="Undertittel"/>
+        <w:pStyle w:val="Subtitle"/>
         <w:rPr>
           <w:sz w:val="40"/>
           <w:szCs w:val="40"/>
@@ -8709,7 +8812,7 @@
     </w:p>
     <w:p>
       <w:pPr>
-        <w:pStyle w:val="Overskrift1"/>
+        <w:pStyle w:val="Heading1"/>
         <w:rPr>
           <w:rFonts w:ascii="Helvetica" w:hAnsi="Helvetica" w:cs="Helvetica"/>
         </w:rPr>
@@ -9548,12 +9651,72 @@
                 <w:sz w:val="15"/>
                 <w:szCs w:val="15"/>
               </w:rPr>
-              <w:t>T, vvc_instance_idx,  addr, msg</w:t>
+              <w:t>T, vvc_instance_idx,  addr</w:t>
             </w:r>
             <w:r>
               <w:rPr>
                 <w:rFonts w:cs="Helvetica"/>
                 <w:b/>
+                <w:color w:val="FF0000"/>
+                <w:sz w:val="15"/>
+                <w:szCs w:val="15"/>
+              </w:rPr>
+              <w:t>,</w:t>
+            </w:r>
+            <w:r>
+              <w:rPr>
+                <w:rFonts w:cs="Helvetica"/>
+                <w:b/>
+                <w:color w:val="FF0000"/>
+                <w:sz w:val="15"/>
+                <w:szCs w:val="15"/>
+              </w:rPr>
+              <w:t xml:space="preserve"> </w:t>
+            </w:r>
+            <w:r>
+              <w:rPr>
+                <w:rFonts w:cs="Helvetica"/>
+                <w:b/>
+                <w:color w:val="FF0000"/>
+                <w:sz w:val="15"/>
+                <w:szCs w:val="15"/>
+                <w:highlight w:val="darkGray"/>
+              </w:rPr>
+              <w:t>[TO_SB,]</w:t>
+            </w:r>
+            <w:r>
+              <w:rPr>
+                <w:rFonts w:cs="Helvetica"/>
+                <w:b/>
+                <w:color w:val="FF0000"/>
+                <w:sz w:val="15"/>
+                <w:szCs w:val="15"/>
+              </w:rPr>
+              <w:t xml:space="preserve"> </w:t>
+            </w:r>
+            <w:r>
+              <w:rPr>
+                <w:rFonts w:cs="Helvetica"/>
+                <w:b/>
+                <w:color w:val="FF0000"/>
+                <w:sz w:val="15"/>
+                <w:szCs w:val="15"/>
+              </w:rPr>
+              <w:t xml:space="preserve"> </w:t>
+            </w:r>
+            <w:r>
+              <w:rPr>
+                <w:rFonts w:cs="Helvetica"/>
+                <w:b/>
+                <w:sz w:val="15"/>
+                <w:szCs w:val="15"/>
+              </w:rPr>
+              <w:t>msg</w:t>
+            </w:r>
+            <w:r>
+              <w:rPr>
+                <w:rFonts w:cs="Helvetica"/>
+                <w:b/>
                 <w:sz w:val="15"/>
                 <w:szCs w:val="15"/>
               </w:rPr>
@@ -9782,6 +9945,74 @@
                 <w:szCs w:val="15"/>
               </w:rPr>
               <w:t xml:space="preserve">. </w:t>
+            </w:r>
+          </w:p>
+          <w:p>
+            <w:pPr>
+              <w:tabs>
+                <w:tab w:val="left" w:pos="4820"/>
+              </w:tabs>
+              <w:spacing w:line="276" w:lineRule="auto"/>
+              <w:rPr>
+                <w:rFonts w:cs="Helvetica"/>
+                <w:color w:val="FF0000"/>
+                <w:sz w:val="15"/>
+                <w:szCs w:val="15"/>
+              </w:rPr>
+            </w:pPr>
+          </w:p>
+          <w:p>
+            <w:pPr>
+              <w:tabs>
+                <w:tab w:val="left" w:pos="4820"/>
+              </w:tabs>
+              <w:spacing w:line="276" w:lineRule="auto"/>
+              <w:rPr>
+                <w:rFonts w:cs="Helvetica"/>
+                <w:color w:val="FF0000"/>
+                <w:sz w:val="15"/>
+                <w:szCs w:val="15"/>
+              </w:rPr>
+            </w:pPr>
+            <w:r>
+              <w:rPr>
+                <w:rFonts w:cs="Helvetica"/>
+                <w:color w:val="FF0000"/>
+                <w:sz w:val="15"/>
+                <w:szCs w:val="15"/>
+                <w:highlight w:val="darkGray"/>
+              </w:rPr>
+              <w:t xml:space="preserve">If the option TO_SB is applied the read data will be sent to the </w:t>
+            </w:r>
+            <w:r>
+              <w:rPr>
+                <w:rFonts w:cs="Helvetica"/>
+                <w:color w:val="FF0000"/>
+                <w:sz w:val="15"/>
+                <w:szCs w:val="15"/>
+                <w:highlight w:val="darkGray"/>
+              </w:rPr>
+              <w:t>AVALON_MM</w:t>
+            </w:r>
+            <w:r>
+              <w:rPr>
+                <w:rFonts w:cs="Helvetica"/>
+                <w:color w:val="FF0000"/>
+                <w:sz w:val="15"/>
+                <w:szCs w:val="15"/>
+                <w:highlight w:val="darkGray"/>
+              </w:rPr>
+              <w:t>_VVC dedicated scoreboard where it will be checked against the expected val</w:t>
+            </w:r>
+            <w:r>
+              <w:rPr>
+                <w:rFonts w:cs="Helvetica"/>
+                <w:color w:val="FF0000"/>
+                <w:sz w:val="15"/>
+                <w:szCs w:val="15"/>
+                <w:highlight w:val="darkGray"/>
+              </w:rPr>
+              <w:t>ue, which is provided by the testbench.</w:t>
             </w:r>
           </w:p>
           <w:p>
@@ -10514,7 +10745,7 @@
           </w:p>
           <w:p>
             <w:pPr>
-              <w:pStyle w:val="Listeavsnitt"/>
+              <w:pStyle w:val="ListParagraph"/>
               <w:tabs>
                 <w:tab w:val="left" w:pos="4820"/>
               </w:tabs>
@@ -12105,7 +12336,7 @@
     </w:tbl>
     <w:p>
       <w:pPr>
-        <w:pStyle w:val="Overskrift1"/>
+        <w:pStyle w:val="Heading1"/>
         <w:rPr>
           <w:rFonts w:ascii="Helvetica" w:hAnsi="Helvetica" w:cs="Helvetica"/>
         </w:rPr>
@@ -13751,143 +13982,7 @@
     </w:p>
     <w:p>
       <w:pPr>
-        <w:rPr>
-          <w:rFonts w:ascii="Courier New" w:hAnsi="Courier New" w:cs="Courier New"/>
-          <w:szCs w:val="18"/>
-        </w:rPr>
-      </w:pPr>
-    </w:p>
-    <w:p>
-      <w:pPr>
-        <w:rPr>
-          <w:rFonts w:ascii="Courier New" w:hAnsi="Courier New" w:cs="Courier New"/>
-          <w:szCs w:val="18"/>
-        </w:rPr>
-      </w:pPr>
-    </w:p>
-    <w:p>
-      <w:pPr>
-        <w:rPr>
-          <w:rFonts w:ascii="Courier New" w:hAnsi="Courier New" w:cs="Courier New"/>
-          <w:szCs w:val="18"/>
-        </w:rPr>
-      </w:pPr>
-    </w:p>
-    <w:p>
-      <w:pPr>
-        <w:rPr>
-          <w:rFonts w:ascii="Courier New" w:hAnsi="Courier New" w:cs="Courier New"/>
-          <w:szCs w:val="18"/>
-        </w:rPr>
-      </w:pPr>
-    </w:p>
-    <w:p>
-      <w:pPr>
-        <w:rPr>
-          <w:rFonts w:ascii="Courier New" w:hAnsi="Courier New" w:cs="Courier New"/>
-          <w:szCs w:val="18"/>
-        </w:rPr>
-      </w:pPr>
-    </w:p>
-    <w:p>
-      <w:pPr>
-        <w:rPr>
-          <w:rFonts w:ascii="Courier New" w:hAnsi="Courier New" w:cs="Courier New"/>
-          <w:szCs w:val="18"/>
-        </w:rPr>
-      </w:pPr>
-    </w:p>
-    <w:p>
-      <w:pPr>
-        <w:rPr>
-          <w:rFonts w:ascii="Courier New" w:hAnsi="Courier New" w:cs="Courier New"/>
-          <w:szCs w:val="18"/>
-        </w:rPr>
-      </w:pPr>
-    </w:p>
-    <w:p>
-      <w:pPr>
-        <w:rPr>
-          <w:rFonts w:ascii="Courier New" w:hAnsi="Courier New" w:cs="Courier New"/>
-          <w:szCs w:val="18"/>
-        </w:rPr>
-      </w:pPr>
-    </w:p>
-    <w:p>
-      <w:pPr>
-        <w:rPr>
-          <w:rFonts w:ascii="Courier New" w:hAnsi="Courier New" w:cs="Courier New"/>
-          <w:szCs w:val="18"/>
-        </w:rPr>
-      </w:pPr>
-    </w:p>
-    <w:p>
-      <w:pPr>
-        <w:rPr>
-          <w:rFonts w:ascii="Courier New" w:hAnsi="Courier New" w:cs="Courier New"/>
-          <w:szCs w:val="18"/>
-        </w:rPr>
-      </w:pPr>
-    </w:p>
-    <w:p>
-      <w:pPr>
-        <w:rPr>
-          <w:rFonts w:ascii="Courier New" w:hAnsi="Courier New" w:cs="Courier New"/>
-          <w:szCs w:val="18"/>
-        </w:rPr>
-      </w:pPr>
-    </w:p>
-    <w:p>
-      <w:pPr>
-        <w:rPr>
-          <w:rFonts w:ascii="Courier New" w:hAnsi="Courier New" w:cs="Courier New"/>
-          <w:szCs w:val="18"/>
-        </w:rPr>
-      </w:pPr>
-    </w:p>
-    <w:p>
-      <w:pPr>
-        <w:rPr>
-          <w:rFonts w:ascii="Courier New" w:hAnsi="Courier New" w:cs="Courier New"/>
-          <w:szCs w:val="18"/>
-        </w:rPr>
-      </w:pPr>
-    </w:p>
-    <w:p>
-      <w:pPr>
-        <w:rPr>
-          <w:rFonts w:ascii="Courier New" w:hAnsi="Courier New" w:cs="Courier New"/>
-          <w:szCs w:val="18"/>
-        </w:rPr>
-      </w:pPr>
-    </w:p>
-    <w:p>
-      <w:pPr>
-        <w:rPr>
-          <w:rFonts w:ascii="Courier New" w:hAnsi="Courier New" w:cs="Courier New"/>
-          <w:szCs w:val="18"/>
-        </w:rPr>
-      </w:pPr>
-    </w:p>
-    <w:p>
-      <w:pPr>
-        <w:rPr>
-          <w:rFonts w:ascii="Courier New" w:hAnsi="Courier New" w:cs="Courier New"/>
-          <w:szCs w:val="18"/>
-        </w:rPr>
-      </w:pPr>
-    </w:p>
-    <w:p>
-      <w:pPr>
-        <w:rPr>
-          <w:rFonts w:ascii="Courier New" w:hAnsi="Courier New" w:cs="Courier New"/>
-          <w:szCs w:val="18"/>
-        </w:rPr>
-      </w:pPr>
-    </w:p>
-    <w:p>
-      <w:pPr>
-        <w:pStyle w:val="Overskrift1"/>
+        <w:pStyle w:val="Heading1"/>
         <w:rPr>
           <w:rFonts w:ascii="Helvetica" w:hAnsi="Helvetica" w:cs="Helvetica"/>
         </w:rPr>
@@ -14292,10 +14387,15 @@
       </w:tr>
     </w:tbl>
     <w:p/>
+    <w:p>
+      <w:r>
+        <w:br w:type="page"/>
+      </w:r>
+    </w:p>
     <w:p/>
     <w:p>
       <w:pPr>
-        <w:pStyle w:val="Overskrift1"/>
+        <w:pStyle w:val="Heading1"/>
         <w:rPr>
           <w:rFonts w:ascii="Helvetica" w:hAnsi="Helvetica" w:cs="Helvetica"/>
         </w:rPr>
@@ -14386,26 +14486,2556 @@
       <w:pPr>
         <w:rPr>
           <w:rFonts w:ascii="Verdana" w:hAnsi="Verdana"/>
+          <w:szCs w:val="18"/>
         </w:rPr>
       </w:pPr>
     </w:p>
     <w:p>
       <w:pPr>
-        <w:rPr>
-          <w:rFonts w:ascii="Verdana" w:hAnsi="Verdana"/>
-        </w:rPr>
-      </w:pPr>
+        <w:pStyle w:val="Heading1"/>
+      </w:pPr>
+      <w:r>
+        <w:t xml:space="preserve">Transaction Info </w:t>
+      </w:r>
     </w:p>
     <w:p>
-      <w:pPr>
-        <w:rPr>
-          <w:rFonts w:ascii="Verdana" w:hAnsi="Verdana"/>
-        </w:rPr>
-      </w:pPr>
+      <w:r>
+        <w:t>This VVC supports transaction info, a UVVM concept for distributing transaction information in a controlled manner within the complete testbench environment. The transaction info may be used in many different ways, but the main purpose is to share information directly from the VVC to a DUT model.</w:t>
+      </w:r>
+      <w:bookmarkStart w:id="2" w:name="_Hlk35881035"/>
     </w:p>
     <w:p>
       <w:pPr>
-        <w:pStyle w:val="Overskrift1"/>
+        <w:pStyle w:val="Caption"/>
+        <w:keepNext/>
+        <w:jc w:val="center"/>
+      </w:pPr>
+      <w:bookmarkStart w:id="3" w:name="_Hlk35880542"/>
+      <w:r>
+        <w:t xml:space="preserve">Table </w:t>
+      </w:r>
+      <w:r>
+        <w:t>5.1</w:t>
+      </w:r>
+      <w:r>
+        <w:t xml:space="preserve"> </w:t>
+      </w:r>
+      <w:bookmarkEnd w:id="2"/>
+      <w:r>
+        <w:t xml:space="preserve">Avalon MM </w:t>
+      </w:r>
+      <w:r>
+        <w:t xml:space="preserve">transaction info record fields. Transaction type: </w:t>
+      </w:r>
+      <w:r>
+        <w:t>base transaction (BT)</w:t>
+      </w:r>
+      <w:r>
+        <w:t>.</w:t>
+      </w:r>
+    </w:p>
+    <w:tbl>
+      <w:tblPr>
+        <w:tblW w:w="15375" w:type="dxa"/>
+        <w:tblInd w:w="-20" w:type="dxa"/>
+        <w:tblBorders>
+          <w:top w:val="single" w:sz="4" w:space="0" w:color="auto"/>
+          <w:left w:val="single" w:sz="4" w:space="0" w:color="auto"/>
+          <w:bottom w:val="single" w:sz="4" w:space="0" w:color="auto"/>
+          <w:right w:val="single" w:sz="4" w:space="0" w:color="auto"/>
+          <w:insideH w:val="single" w:sz="4" w:space="0" w:color="auto"/>
+          <w:insideV w:val="single" w:sz="4" w:space="0" w:color="auto"/>
+        </w:tblBorders>
+        <w:tblLook w:val="04A0" w:firstRow="1" w:lastRow="0" w:firstColumn="1" w:lastColumn="0" w:noHBand="0" w:noVBand="1"/>
+      </w:tblPr>
+      <w:tblGrid>
+        <w:gridCol w:w="2255"/>
+        <w:gridCol w:w="2126"/>
+        <w:gridCol w:w="3260"/>
+        <w:gridCol w:w="7734"/>
+      </w:tblGrid>
+      <w:tr>
+        <w:tc>
+          <w:tcPr>
+            <w:tcW w:w="2255" w:type="dxa"/>
+            <w:tcBorders>
+              <w:bottom w:val="single" w:sz="4" w:space="0" w:color="auto"/>
+            </w:tcBorders>
+            <w:shd w:val="clear" w:color="auto" w:fill="000000" w:themeFill="text1"/>
+          </w:tcPr>
+          <w:bookmarkEnd w:id="3"/>
+          <w:p>
+            <w:pPr>
+              <w:tabs>
+                <w:tab w:val="right" w:pos="1877"/>
+                <w:tab w:val="left" w:pos="4820"/>
+              </w:tabs>
+              <w:rPr>
+                <w:rFonts w:cs="Helvetica"/>
+                <w:b/>
+              </w:rPr>
+            </w:pPr>
+            <w:r>
+              <w:rPr>
+                <w:rFonts w:cs="Helvetica"/>
+                <w:b/>
+                <w:color w:val="FF0000"/>
+              </w:rPr>
+              <w:t>Info</w:t>
+            </w:r>
+            <w:r>
+              <w:rPr>
+                <w:rFonts w:cs="Helvetica"/>
+                <w:b/>
+              </w:rPr>
+              <w:t xml:space="preserve"> field</w:t>
+            </w:r>
+            <w:r>
+              <w:rPr>
+                <w:rFonts w:cs="Helvetica"/>
+                <w:b/>
+              </w:rPr>
+              <w:tab/>
+            </w:r>
+          </w:p>
+        </w:tc>
+        <w:tc>
+          <w:tcPr>
+            <w:tcW w:w="2126" w:type="dxa"/>
+            <w:tcBorders>
+              <w:bottom w:val="single" w:sz="4" w:space="0" w:color="auto"/>
+            </w:tcBorders>
+            <w:shd w:val="clear" w:color="auto" w:fill="000000" w:themeFill="text1"/>
+          </w:tcPr>
+          <w:p>
+            <w:pPr>
+              <w:tabs>
+                <w:tab w:val="left" w:pos="4820"/>
+              </w:tabs>
+              <w:rPr>
+                <w:rFonts w:cs="Helvetica"/>
+                <w:b/>
+              </w:rPr>
+            </w:pPr>
+            <w:r>
+              <w:rPr>
+                <w:rFonts w:cs="Helvetica"/>
+                <w:b/>
+              </w:rPr>
+              <w:t>Type</w:t>
+            </w:r>
+          </w:p>
+        </w:tc>
+        <w:tc>
+          <w:tcPr>
+            <w:tcW w:w="3260" w:type="dxa"/>
+            <w:tcBorders>
+              <w:bottom w:val="single" w:sz="4" w:space="0" w:color="auto"/>
+            </w:tcBorders>
+            <w:shd w:val="clear" w:color="auto" w:fill="000000" w:themeFill="text1"/>
+          </w:tcPr>
+          <w:p>
+            <w:pPr>
+              <w:tabs>
+                <w:tab w:val="left" w:pos="4820"/>
+              </w:tabs>
+              <w:rPr>
+                <w:rFonts w:cs="Helvetica"/>
+                <w:b/>
+              </w:rPr>
+            </w:pPr>
+            <w:r>
+              <w:rPr>
+                <w:rFonts w:cs="Helvetica"/>
+                <w:b/>
+              </w:rPr>
+              <w:t>Default</w:t>
+            </w:r>
+          </w:p>
+        </w:tc>
+        <w:tc>
+          <w:tcPr>
+            <w:tcW w:w="7734" w:type="dxa"/>
+            <w:tcBorders>
+              <w:bottom w:val="single" w:sz="4" w:space="0" w:color="auto"/>
+            </w:tcBorders>
+            <w:shd w:val="clear" w:color="auto" w:fill="000000" w:themeFill="text1"/>
+          </w:tcPr>
+          <w:p>
+            <w:pPr>
+              <w:tabs>
+                <w:tab w:val="left" w:pos="4820"/>
+              </w:tabs>
+              <w:rPr>
+                <w:rFonts w:cs="Helvetica"/>
+                <w:b/>
+              </w:rPr>
+            </w:pPr>
+            <w:r>
+              <w:rPr>
+                <w:rFonts w:cs="Helvetica"/>
+                <w:b/>
+              </w:rPr>
+              <w:t>Description</w:t>
+            </w:r>
+          </w:p>
+        </w:tc>
+      </w:tr>
+      <w:tr>
+        <w:tc>
+          <w:tcPr>
+            <w:tcW w:w="2255" w:type="dxa"/>
+            <w:tcBorders>
+              <w:left w:val="nil"/>
+              <w:right w:val="nil"/>
+            </w:tcBorders>
+            <w:shd w:val="clear" w:color="auto" w:fill="auto"/>
+          </w:tcPr>
+          <w:p>
+            <w:pPr>
+              <w:spacing w:line="276" w:lineRule="auto"/>
+              <w:rPr>
+                <w:rFonts w:cs="Helvetica"/>
+                <w:sz w:val="15"/>
+                <w:szCs w:val="18"/>
+              </w:rPr>
+            </w:pPr>
+            <w:r>
+              <w:rPr>
+                <w:rFonts w:cs="Helvetica"/>
+                <w:sz w:val="15"/>
+                <w:szCs w:val="18"/>
+              </w:rPr>
+              <w:t>operation</w:t>
+            </w:r>
+          </w:p>
+        </w:tc>
+        <w:tc>
+          <w:tcPr>
+            <w:tcW w:w="2126" w:type="dxa"/>
+            <w:tcBorders>
+              <w:left w:val="nil"/>
+              <w:right w:val="nil"/>
+            </w:tcBorders>
+            <w:shd w:val="clear" w:color="auto" w:fill="auto"/>
+          </w:tcPr>
+          <w:p>
+            <w:pPr>
+              <w:spacing w:line="276" w:lineRule="auto"/>
+              <w:rPr>
+                <w:rFonts w:cs="Helvetica"/>
+                <w:sz w:val="15"/>
+                <w:szCs w:val="18"/>
+              </w:rPr>
+            </w:pPr>
+            <w:r>
+              <w:rPr>
+                <w:rFonts w:cs="Helvetica"/>
+                <w:sz w:val="15"/>
+                <w:szCs w:val="18"/>
+              </w:rPr>
+              <w:t>t_operation</w:t>
+            </w:r>
+          </w:p>
+        </w:tc>
+        <w:tc>
+          <w:tcPr>
+            <w:tcW w:w="3260" w:type="dxa"/>
+            <w:tcBorders>
+              <w:left w:val="nil"/>
+              <w:right w:val="nil"/>
+            </w:tcBorders>
+          </w:tcPr>
+          <w:p>
+            <w:pPr>
+              <w:tabs>
+                <w:tab w:val="left" w:pos="4820"/>
+              </w:tabs>
+              <w:spacing w:line="276" w:lineRule="auto"/>
+              <w:rPr>
+                <w:rFonts w:cs="Helvetica"/>
+                <w:sz w:val="15"/>
+                <w:szCs w:val="18"/>
+              </w:rPr>
+            </w:pPr>
+            <w:r>
+              <w:rPr>
+                <w:rFonts w:cs="Helvetica"/>
+                <w:sz w:val="15"/>
+                <w:szCs w:val="18"/>
+              </w:rPr>
+              <w:t>NO_OPERATION</w:t>
+            </w:r>
+          </w:p>
+        </w:tc>
+        <w:tc>
+          <w:tcPr>
+            <w:tcW w:w="7734" w:type="dxa"/>
+            <w:tcBorders>
+              <w:left w:val="nil"/>
+              <w:right w:val="nil"/>
+            </w:tcBorders>
+            <w:shd w:val="clear" w:color="auto" w:fill="auto"/>
+          </w:tcPr>
+          <w:p>
+            <w:pPr>
+              <w:tabs>
+                <w:tab w:val="left" w:pos="4820"/>
+              </w:tabs>
+              <w:spacing w:line="276" w:lineRule="auto"/>
+              <w:rPr>
+                <w:rFonts w:cs="Helvetica"/>
+                <w:sz w:val="15"/>
+                <w:szCs w:val="18"/>
+              </w:rPr>
+            </w:pPr>
+            <w:r>
+              <w:rPr>
+                <w:rFonts w:cs="Helvetica"/>
+                <w:sz w:val="15"/>
+                <w:szCs w:val="18"/>
+              </w:rPr>
+              <w:t>Current VVC operation, e.g. INSERT_DELAY, POLL_UNTIL, READ, WRITE.</w:t>
+            </w:r>
+          </w:p>
+        </w:tc>
+      </w:tr>
+      <w:tr>
+        <w:tc>
+          <w:tcPr>
+            <w:tcW w:w="2255" w:type="dxa"/>
+            <w:tcBorders>
+              <w:left w:val="nil"/>
+              <w:right w:val="nil"/>
+            </w:tcBorders>
+            <w:shd w:val="clear" w:color="auto" w:fill="auto"/>
+          </w:tcPr>
+          <w:p>
+            <w:pPr>
+              <w:spacing w:line="276" w:lineRule="auto"/>
+              <w:rPr>
+                <w:rFonts w:cs="Helvetica"/>
+                <w:color w:val="FF0000"/>
+                <w:sz w:val="15"/>
+                <w:szCs w:val="18"/>
+                <w:highlight w:val="lightGray"/>
+              </w:rPr>
+            </w:pPr>
+            <w:r>
+              <w:rPr>
+                <w:rFonts w:cs="Helvetica"/>
+                <w:color w:val="FF0000"/>
+                <w:sz w:val="15"/>
+                <w:szCs w:val="18"/>
+                <w:highlight w:val="lightGray"/>
+              </w:rPr>
+              <w:t>addr</w:t>
+            </w:r>
+          </w:p>
+        </w:tc>
+        <w:tc>
+          <w:tcPr>
+            <w:tcW w:w="2126" w:type="dxa"/>
+            <w:tcBorders>
+              <w:left w:val="nil"/>
+              <w:right w:val="nil"/>
+            </w:tcBorders>
+            <w:shd w:val="clear" w:color="auto" w:fill="auto"/>
+          </w:tcPr>
+          <w:p>
+            <w:pPr>
+              <w:spacing w:line="276" w:lineRule="auto"/>
+              <w:rPr>
+                <w:rFonts w:cs="Helvetica"/>
+                <w:color w:val="FF0000"/>
+                <w:sz w:val="15"/>
+                <w:szCs w:val="18"/>
+                <w:highlight w:val="lightGray"/>
+              </w:rPr>
+            </w:pPr>
+            <w:r>
+              <w:rPr>
+                <w:rFonts w:cs="Helvetica"/>
+                <w:color w:val="FF0000"/>
+                <w:sz w:val="15"/>
+                <w:szCs w:val="18"/>
+                <w:highlight w:val="lightGray"/>
+              </w:rPr>
+              <w:t>unsigned(63 downto 0)</w:t>
+            </w:r>
+          </w:p>
+        </w:tc>
+        <w:tc>
+          <w:tcPr>
+            <w:tcW w:w="3260" w:type="dxa"/>
+            <w:tcBorders>
+              <w:left w:val="nil"/>
+              <w:right w:val="nil"/>
+            </w:tcBorders>
+          </w:tcPr>
+          <w:p>
+            <w:pPr>
+              <w:tabs>
+                <w:tab w:val="left" w:pos="4820"/>
+              </w:tabs>
+              <w:spacing w:line="276" w:lineRule="auto"/>
+              <w:rPr>
+                <w:rFonts w:cs="Helvetica"/>
+                <w:color w:val="FF0000"/>
+                <w:sz w:val="15"/>
+                <w:szCs w:val="18"/>
+                <w:highlight w:val="lightGray"/>
+              </w:rPr>
+            </w:pPr>
+            <w:r>
+              <w:rPr>
+                <w:rFonts w:cs="Helvetica"/>
+                <w:color w:val="FF0000"/>
+                <w:sz w:val="15"/>
+                <w:szCs w:val="18"/>
+                <w:highlight w:val="lightGray"/>
+              </w:rPr>
+              <w:t>0x0</w:t>
+            </w:r>
+          </w:p>
+        </w:tc>
+        <w:tc>
+          <w:tcPr>
+            <w:tcW w:w="7734" w:type="dxa"/>
+            <w:tcBorders>
+              <w:left w:val="nil"/>
+              <w:right w:val="nil"/>
+            </w:tcBorders>
+            <w:shd w:val="clear" w:color="auto" w:fill="auto"/>
+          </w:tcPr>
+          <w:p>
+            <w:pPr>
+              <w:tabs>
+                <w:tab w:val="left" w:pos="4820"/>
+              </w:tabs>
+              <w:spacing w:line="276" w:lineRule="auto"/>
+              <w:rPr>
+                <w:rFonts w:cs="Helvetica"/>
+                <w:color w:val="FF0000"/>
+                <w:sz w:val="15"/>
+                <w:szCs w:val="18"/>
+                <w:highlight w:val="lightGray"/>
+              </w:rPr>
+            </w:pPr>
+            <w:r>
+              <w:rPr>
+                <w:rFonts w:cs="Helvetica"/>
+                <w:color w:val="FF0000"/>
+                <w:sz w:val="15"/>
+                <w:szCs w:val="18"/>
+                <w:highlight w:val="lightGray"/>
+              </w:rPr>
+              <w:t>Address of the AVALON MM read or write transaction.</w:t>
+            </w:r>
+          </w:p>
+        </w:tc>
+      </w:tr>
+      <w:tr>
+        <w:tc>
+          <w:tcPr>
+            <w:tcW w:w="2255" w:type="dxa"/>
+            <w:tcBorders>
+              <w:left w:val="nil"/>
+              <w:right w:val="nil"/>
+            </w:tcBorders>
+            <w:shd w:val="clear" w:color="auto" w:fill="auto"/>
+          </w:tcPr>
+          <w:p>
+            <w:pPr>
+              <w:spacing w:line="276" w:lineRule="auto"/>
+              <w:rPr>
+                <w:rFonts w:cs="Helvetica"/>
+                <w:color w:val="FF0000"/>
+                <w:sz w:val="15"/>
+                <w:szCs w:val="18"/>
+                <w:highlight w:val="lightGray"/>
+              </w:rPr>
+            </w:pPr>
+            <w:r>
+              <w:rPr>
+                <w:rFonts w:cs="Helvetica"/>
+                <w:color w:val="FF0000"/>
+                <w:sz w:val="15"/>
+                <w:szCs w:val="18"/>
+                <w:highlight w:val="lightGray"/>
+              </w:rPr>
+              <w:t>data</w:t>
+            </w:r>
+          </w:p>
+        </w:tc>
+        <w:tc>
+          <w:tcPr>
+            <w:tcW w:w="2126" w:type="dxa"/>
+            <w:tcBorders>
+              <w:left w:val="nil"/>
+              <w:right w:val="nil"/>
+            </w:tcBorders>
+            <w:shd w:val="clear" w:color="auto" w:fill="auto"/>
+          </w:tcPr>
+          <w:p>
+            <w:pPr>
+              <w:spacing w:line="276" w:lineRule="auto"/>
+              <w:rPr>
+                <w:rFonts w:cs="Helvetica"/>
+                <w:color w:val="FF0000"/>
+                <w:sz w:val="15"/>
+                <w:szCs w:val="18"/>
+                <w:highlight w:val="lightGray"/>
+              </w:rPr>
+            </w:pPr>
+            <w:r>
+              <w:rPr>
+                <w:rFonts w:cs="Helvetica"/>
+                <w:color w:val="FF0000"/>
+                <w:sz w:val="15"/>
+                <w:szCs w:val="18"/>
+                <w:highlight w:val="lightGray"/>
+              </w:rPr>
+              <w:t>slv(1023 downto 0)</w:t>
+            </w:r>
+          </w:p>
+        </w:tc>
+        <w:tc>
+          <w:tcPr>
+            <w:tcW w:w="3260" w:type="dxa"/>
+            <w:tcBorders>
+              <w:left w:val="nil"/>
+              <w:right w:val="nil"/>
+            </w:tcBorders>
+          </w:tcPr>
+          <w:p>
+            <w:pPr>
+              <w:tabs>
+                <w:tab w:val="left" w:pos="4820"/>
+              </w:tabs>
+              <w:spacing w:line="276" w:lineRule="auto"/>
+              <w:rPr>
+                <w:rFonts w:cs="Helvetica"/>
+                <w:color w:val="FF0000"/>
+                <w:sz w:val="15"/>
+                <w:szCs w:val="18"/>
+                <w:highlight w:val="lightGray"/>
+              </w:rPr>
+            </w:pPr>
+            <w:r>
+              <w:rPr>
+                <w:rFonts w:cs="Helvetica"/>
+                <w:color w:val="FF0000"/>
+                <w:sz w:val="15"/>
+                <w:szCs w:val="18"/>
+                <w:highlight w:val="lightGray"/>
+              </w:rPr>
+              <w:t>0x0</w:t>
+            </w:r>
+          </w:p>
+        </w:tc>
+        <w:tc>
+          <w:tcPr>
+            <w:tcW w:w="7734" w:type="dxa"/>
+            <w:tcBorders>
+              <w:left w:val="nil"/>
+              <w:right w:val="nil"/>
+            </w:tcBorders>
+            <w:shd w:val="clear" w:color="auto" w:fill="auto"/>
+          </w:tcPr>
+          <w:p>
+            <w:pPr>
+              <w:tabs>
+                <w:tab w:val="left" w:pos="4820"/>
+              </w:tabs>
+              <w:spacing w:line="276" w:lineRule="auto"/>
+              <w:rPr>
+                <w:rFonts w:cs="Helvetica"/>
+                <w:color w:val="FF0000"/>
+                <w:sz w:val="15"/>
+                <w:szCs w:val="18"/>
+                <w:highlight w:val="lightGray"/>
+              </w:rPr>
+            </w:pPr>
+            <w:r>
+              <w:rPr>
+                <w:rFonts w:cs="Helvetica"/>
+                <w:color w:val="FF0000"/>
+                <w:sz w:val="15"/>
+                <w:szCs w:val="18"/>
+                <w:highlight w:val="lightGray"/>
+              </w:rPr>
+              <w:t>Data for AVALON MM read or write transaction.</w:t>
+            </w:r>
+          </w:p>
+        </w:tc>
+      </w:tr>
+      <w:tr>
+        <w:tc>
+          <w:tcPr>
+            <w:tcW w:w="2255" w:type="dxa"/>
+            <w:tcBorders>
+              <w:left w:val="nil"/>
+              <w:right w:val="nil"/>
+            </w:tcBorders>
+            <w:shd w:val="clear" w:color="auto" w:fill="auto"/>
+          </w:tcPr>
+          <w:p>
+            <w:pPr>
+              <w:spacing w:line="276" w:lineRule="auto"/>
+              <w:rPr>
+                <w:rFonts w:cs="Helvetica"/>
+                <w:color w:val="FF0000"/>
+                <w:sz w:val="15"/>
+                <w:szCs w:val="18"/>
+                <w:highlight w:val="lightGray"/>
+              </w:rPr>
+            </w:pPr>
+            <w:r>
+              <w:rPr>
+                <w:rFonts w:cs="Helvetica"/>
+                <w:color w:val="FF0000"/>
+                <w:sz w:val="15"/>
+                <w:szCs w:val="18"/>
+                <w:highlight w:val="lightGray"/>
+              </w:rPr>
+              <w:t>byte_enable</w:t>
+            </w:r>
+          </w:p>
+        </w:tc>
+        <w:tc>
+          <w:tcPr>
+            <w:tcW w:w="2126" w:type="dxa"/>
+            <w:tcBorders>
+              <w:left w:val="nil"/>
+              <w:right w:val="nil"/>
+            </w:tcBorders>
+            <w:shd w:val="clear" w:color="auto" w:fill="auto"/>
+          </w:tcPr>
+          <w:p>
+            <w:pPr>
+              <w:spacing w:line="276" w:lineRule="auto"/>
+              <w:rPr>
+                <w:rFonts w:cs="Helvetica"/>
+                <w:color w:val="FF0000"/>
+                <w:sz w:val="15"/>
+                <w:szCs w:val="18"/>
+                <w:highlight w:val="lightGray"/>
+              </w:rPr>
+            </w:pPr>
+            <w:r>
+              <w:rPr>
+                <w:rFonts w:cs="Helvetica"/>
+                <w:color w:val="FF0000"/>
+                <w:sz w:val="15"/>
+                <w:szCs w:val="18"/>
+                <w:highlight w:val="lightGray"/>
+              </w:rPr>
+              <w:t>slv(127 downto 0)</w:t>
+            </w:r>
+          </w:p>
+        </w:tc>
+        <w:tc>
+          <w:tcPr>
+            <w:tcW w:w="3260" w:type="dxa"/>
+            <w:tcBorders>
+              <w:left w:val="nil"/>
+              <w:right w:val="nil"/>
+            </w:tcBorders>
+          </w:tcPr>
+          <w:p>
+            <w:pPr>
+              <w:tabs>
+                <w:tab w:val="left" w:pos="4820"/>
+              </w:tabs>
+              <w:spacing w:line="276" w:lineRule="auto"/>
+              <w:rPr>
+                <w:rFonts w:cs="Helvetica"/>
+                <w:color w:val="FF0000"/>
+                <w:sz w:val="15"/>
+                <w:szCs w:val="18"/>
+                <w:highlight w:val="lightGray"/>
+              </w:rPr>
+            </w:pPr>
+            <w:r>
+              <w:rPr>
+                <w:rFonts w:cs="Helvetica"/>
+                <w:color w:val="FF0000"/>
+                <w:sz w:val="15"/>
+                <w:szCs w:val="18"/>
+                <w:highlight w:val="lightGray"/>
+              </w:rPr>
+              <w:t>0x0</w:t>
+            </w:r>
+          </w:p>
+        </w:tc>
+        <w:tc>
+          <w:tcPr>
+            <w:tcW w:w="7734" w:type="dxa"/>
+            <w:tcBorders>
+              <w:left w:val="nil"/>
+              <w:right w:val="nil"/>
+            </w:tcBorders>
+            <w:shd w:val="clear" w:color="auto" w:fill="auto"/>
+          </w:tcPr>
+          <w:p>
+            <w:pPr>
+              <w:tabs>
+                <w:tab w:val="left" w:pos="4820"/>
+              </w:tabs>
+              <w:spacing w:line="276" w:lineRule="auto"/>
+              <w:rPr>
+                <w:rFonts w:cs="Helvetica"/>
+                <w:color w:val="FF0000"/>
+                <w:sz w:val="15"/>
+                <w:szCs w:val="18"/>
+                <w:highlight w:val="lightGray"/>
+              </w:rPr>
+            </w:pPr>
+            <w:r>
+              <w:rPr>
+                <w:rFonts w:cs="Helvetica"/>
+                <w:color w:val="FF0000"/>
+                <w:sz w:val="15"/>
+                <w:szCs w:val="18"/>
+                <w:highlight w:val="lightGray"/>
+              </w:rPr>
+              <w:t>Used to indicate which bytes of data to use. When all bits are set to ‘1’, all bytes are enabled.</w:t>
+            </w:r>
+          </w:p>
+        </w:tc>
+      </w:tr>
+      <w:tr>
+        <w:tc>
+          <w:tcPr>
+            <w:tcW w:w="2255" w:type="dxa"/>
+            <w:tcBorders>
+              <w:left w:val="nil"/>
+              <w:right w:val="nil"/>
+            </w:tcBorders>
+            <w:shd w:val="clear" w:color="auto" w:fill="auto"/>
+          </w:tcPr>
+          <w:p>
+            <w:pPr>
+              <w:spacing w:line="276" w:lineRule="auto"/>
+              <w:rPr>
+                <w:rFonts w:cs="Helvetica"/>
+                <w:sz w:val="15"/>
+                <w:szCs w:val="18"/>
+              </w:rPr>
+            </w:pPr>
+            <w:r>
+              <w:rPr>
+                <w:rFonts w:cs="Helvetica"/>
+                <w:sz w:val="15"/>
+                <w:szCs w:val="18"/>
+              </w:rPr>
+              <w:t>vvc_meta</w:t>
+            </w:r>
+          </w:p>
+        </w:tc>
+        <w:tc>
+          <w:tcPr>
+            <w:tcW w:w="2126" w:type="dxa"/>
+            <w:tcBorders>
+              <w:left w:val="nil"/>
+              <w:right w:val="nil"/>
+            </w:tcBorders>
+            <w:shd w:val="clear" w:color="auto" w:fill="auto"/>
+          </w:tcPr>
+          <w:p>
+            <w:pPr>
+              <w:spacing w:line="276" w:lineRule="auto"/>
+              <w:rPr>
+                <w:rFonts w:cs="Helvetica"/>
+                <w:sz w:val="15"/>
+                <w:szCs w:val="18"/>
+              </w:rPr>
+            </w:pPr>
+            <w:r>
+              <w:rPr>
+                <w:rFonts w:cs="Helvetica"/>
+                <w:sz w:val="15"/>
+                <w:szCs w:val="18"/>
+              </w:rPr>
+              <w:t>t_vvc_meta</w:t>
+            </w:r>
+          </w:p>
+        </w:tc>
+        <w:tc>
+          <w:tcPr>
+            <w:tcW w:w="3260" w:type="dxa"/>
+            <w:tcBorders>
+              <w:left w:val="nil"/>
+              <w:right w:val="nil"/>
+            </w:tcBorders>
+          </w:tcPr>
+          <w:p>
+            <w:pPr>
+              <w:tabs>
+                <w:tab w:val="left" w:pos="4820"/>
+              </w:tabs>
+              <w:spacing w:line="276" w:lineRule="auto"/>
+              <w:rPr>
+                <w:rFonts w:cs="Helvetica"/>
+                <w:sz w:val="15"/>
+                <w:szCs w:val="18"/>
+              </w:rPr>
+            </w:pPr>
+            <w:r>
+              <w:rPr>
+                <w:rFonts w:cs="Helvetica"/>
+                <w:sz w:val="15"/>
+                <w:szCs w:val="18"/>
+              </w:rPr>
+              <w:t>C_VVC_META_DEFAULT</w:t>
+            </w:r>
+          </w:p>
+        </w:tc>
+        <w:tc>
+          <w:tcPr>
+            <w:tcW w:w="7734" w:type="dxa"/>
+            <w:tcBorders>
+              <w:left w:val="nil"/>
+              <w:right w:val="nil"/>
+            </w:tcBorders>
+            <w:shd w:val="clear" w:color="auto" w:fill="auto"/>
+          </w:tcPr>
+          <w:p>
+            <w:pPr>
+              <w:tabs>
+                <w:tab w:val="left" w:pos="4820"/>
+              </w:tabs>
+              <w:spacing w:line="276" w:lineRule="auto"/>
+              <w:rPr>
+                <w:rFonts w:cs="Helvetica"/>
+                <w:sz w:val="15"/>
+                <w:szCs w:val="18"/>
+              </w:rPr>
+            </w:pPr>
+            <w:r>
+              <w:rPr>
+                <w:rFonts w:cs="Helvetica"/>
+                <w:sz w:val="15"/>
+                <w:szCs w:val="18"/>
+              </w:rPr>
+              <w:t>VVC meta data of the executing VVC command.</w:t>
+            </w:r>
+          </w:p>
+        </w:tc>
+      </w:tr>
+      <w:tr>
+        <w:tc>
+          <w:tcPr>
+            <w:tcW w:w="2255" w:type="dxa"/>
+            <w:tcBorders>
+              <w:left w:val="nil"/>
+              <w:right w:val="nil"/>
+            </w:tcBorders>
+            <w:shd w:val="clear" w:color="auto" w:fill="auto"/>
+          </w:tcPr>
+          <w:p>
+            <w:pPr>
+              <w:spacing w:line="276" w:lineRule="auto"/>
+              <w:rPr>
+                <w:rFonts w:cs="Helvetica"/>
+                <w:sz w:val="15"/>
+                <w:szCs w:val="18"/>
+              </w:rPr>
+            </w:pPr>
+            <w:r>
+              <w:rPr>
+                <w:rFonts w:cs="Helvetica"/>
+                <w:b/>
+                <w:bCs/>
+                <w:sz w:val="15"/>
+                <w:szCs w:val="18"/>
+              </w:rPr>
+              <w:t xml:space="preserve">    </w:t>
+            </w:r>
+            <w:r>
+              <w:rPr>
+                <w:rFonts w:cs="Helvetica"/>
+                <w:b/>
+                <w:bCs/>
+                <w:sz w:val="15"/>
+                <w:szCs w:val="18"/>
+              </w:rPr>
+              <w:sym w:font="Symbol" w:char="F0AE"/>
+            </w:r>
+            <w:r>
+              <w:rPr>
+                <w:rFonts w:cs="Helvetica"/>
+                <w:sz w:val="15"/>
+                <w:szCs w:val="18"/>
+              </w:rPr>
+              <w:t xml:space="preserve"> msg</w:t>
+            </w:r>
+          </w:p>
+        </w:tc>
+        <w:tc>
+          <w:tcPr>
+            <w:tcW w:w="2126" w:type="dxa"/>
+            <w:tcBorders>
+              <w:left w:val="nil"/>
+              <w:right w:val="nil"/>
+            </w:tcBorders>
+            <w:shd w:val="clear" w:color="auto" w:fill="auto"/>
+          </w:tcPr>
+          <w:p>
+            <w:pPr>
+              <w:spacing w:line="276" w:lineRule="auto"/>
+              <w:rPr>
+                <w:rFonts w:cs="Helvetica"/>
+                <w:sz w:val="15"/>
+                <w:szCs w:val="18"/>
+              </w:rPr>
+            </w:pPr>
+            <w:r>
+              <w:rPr>
+                <w:rFonts w:cs="Helvetica"/>
+                <w:sz w:val="15"/>
+                <w:szCs w:val="18"/>
+              </w:rPr>
+              <w:t>string</w:t>
+            </w:r>
+          </w:p>
+        </w:tc>
+        <w:tc>
+          <w:tcPr>
+            <w:tcW w:w="3260" w:type="dxa"/>
+            <w:tcBorders>
+              <w:left w:val="nil"/>
+              <w:right w:val="nil"/>
+            </w:tcBorders>
+          </w:tcPr>
+          <w:p>
+            <w:pPr>
+              <w:tabs>
+                <w:tab w:val="left" w:pos="4820"/>
+              </w:tabs>
+              <w:spacing w:line="276" w:lineRule="auto"/>
+              <w:rPr>
+                <w:rFonts w:cs="Helvetica"/>
+                <w:sz w:val="15"/>
+                <w:szCs w:val="18"/>
+              </w:rPr>
+            </w:pPr>
+            <w:r>
+              <w:rPr>
+                <w:rFonts w:cs="Helvetica"/>
+                <w:sz w:val="15"/>
+                <w:szCs w:val="18"/>
+              </w:rPr>
+              <w:t>“ “</w:t>
+            </w:r>
+          </w:p>
+        </w:tc>
+        <w:tc>
+          <w:tcPr>
+            <w:tcW w:w="7734" w:type="dxa"/>
+            <w:tcBorders>
+              <w:left w:val="nil"/>
+              <w:right w:val="nil"/>
+            </w:tcBorders>
+            <w:shd w:val="clear" w:color="auto" w:fill="auto"/>
+          </w:tcPr>
+          <w:p>
+            <w:pPr>
+              <w:tabs>
+                <w:tab w:val="left" w:pos="4820"/>
+              </w:tabs>
+              <w:spacing w:line="276" w:lineRule="auto"/>
+              <w:rPr>
+                <w:rFonts w:cs="Helvetica"/>
+                <w:sz w:val="15"/>
+                <w:szCs w:val="18"/>
+              </w:rPr>
+            </w:pPr>
+            <w:r>
+              <w:rPr>
+                <w:rFonts w:cs="Helvetica"/>
+                <w:sz w:val="15"/>
+                <w:szCs w:val="18"/>
+              </w:rPr>
+              <w:t>Message of executing VVC command.</w:t>
+            </w:r>
+          </w:p>
+        </w:tc>
+      </w:tr>
+      <w:tr>
+        <w:tc>
+          <w:tcPr>
+            <w:tcW w:w="2255" w:type="dxa"/>
+            <w:tcBorders>
+              <w:left w:val="nil"/>
+              <w:right w:val="nil"/>
+            </w:tcBorders>
+            <w:shd w:val="clear" w:color="auto" w:fill="auto"/>
+          </w:tcPr>
+          <w:p>
+            <w:pPr>
+              <w:spacing w:line="276" w:lineRule="auto"/>
+              <w:rPr>
+                <w:rFonts w:cs="Helvetica"/>
+                <w:sz w:val="15"/>
+                <w:szCs w:val="18"/>
+              </w:rPr>
+            </w:pPr>
+            <w:r>
+              <w:rPr>
+                <w:rFonts w:cs="Helvetica"/>
+                <w:b/>
+                <w:bCs/>
+                <w:sz w:val="15"/>
+                <w:szCs w:val="18"/>
+              </w:rPr>
+              <w:t xml:space="preserve">    </w:t>
+            </w:r>
+            <w:r>
+              <w:rPr>
+                <w:rFonts w:cs="Helvetica"/>
+                <w:b/>
+                <w:bCs/>
+                <w:sz w:val="15"/>
+                <w:szCs w:val="18"/>
+              </w:rPr>
+              <w:sym w:font="Symbol" w:char="F0AE"/>
+            </w:r>
+            <w:r>
+              <w:rPr>
+                <w:rFonts w:cs="Helvetica"/>
+                <w:sz w:val="15"/>
+                <w:szCs w:val="18"/>
+              </w:rPr>
+              <w:t xml:space="preserve"> cmd_idx</w:t>
+            </w:r>
+          </w:p>
+        </w:tc>
+        <w:tc>
+          <w:tcPr>
+            <w:tcW w:w="2126" w:type="dxa"/>
+            <w:tcBorders>
+              <w:left w:val="nil"/>
+              <w:right w:val="nil"/>
+            </w:tcBorders>
+            <w:shd w:val="clear" w:color="auto" w:fill="auto"/>
+          </w:tcPr>
+          <w:p>
+            <w:pPr>
+              <w:spacing w:line="276" w:lineRule="auto"/>
+              <w:rPr>
+                <w:rFonts w:cs="Helvetica"/>
+                <w:sz w:val="15"/>
+                <w:szCs w:val="18"/>
+              </w:rPr>
+            </w:pPr>
+            <w:r>
+              <w:rPr>
+                <w:rFonts w:cs="Helvetica"/>
+                <w:sz w:val="15"/>
+                <w:szCs w:val="18"/>
+              </w:rPr>
+              <w:t>integer</w:t>
+            </w:r>
+          </w:p>
+        </w:tc>
+        <w:tc>
+          <w:tcPr>
+            <w:tcW w:w="3260" w:type="dxa"/>
+            <w:tcBorders>
+              <w:left w:val="nil"/>
+              <w:right w:val="nil"/>
+            </w:tcBorders>
+          </w:tcPr>
+          <w:p>
+            <w:pPr>
+              <w:tabs>
+                <w:tab w:val="left" w:pos="4820"/>
+              </w:tabs>
+              <w:spacing w:line="276" w:lineRule="auto"/>
+              <w:rPr>
+                <w:rFonts w:cs="Helvetica"/>
+                <w:sz w:val="15"/>
+                <w:szCs w:val="18"/>
+              </w:rPr>
+            </w:pPr>
+            <w:r>
+              <w:rPr>
+                <w:rFonts w:cs="Helvetica"/>
+                <w:sz w:val="15"/>
+                <w:szCs w:val="18"/>
+              </w:rPr>
+              <w:t>-1</w:t>
+            </w:r>
+          </w:p>
+        </w:tc>
+        <w:tc>
+          <w:tcPr>
+            <w:tcW w:w="7734" w:type="dxa"/>
+            <w:tcBorders>
+              <w:left w:val="nil"/>
+              <w:right w:val="nil"/>
+            </w:tcBorders>
+            <w:shd w:val="clear" w:color="auto" w:fill="auto"/>
+          </w:tcPr>
+          <w:p>
+            <w:pPr>
+              <w:tabs>
+                <w:tab w:val="left" w:pos="4820"/>
+              </w:tabs>
+              <w:spacing w:line="276" w:lineRule="auto"/>
+              <w:rPr>
+                <w:rFonts w:cs="Helvetica"/>
+                <w:sz w:val="15"/>
+                <w:szCs w:val="18"/>
+              </w:rPr>
+            </w:pPr>
+            <w:r>
+              <w:rPr>
+                <w:rFonts w:cs="Helvetica"/>
+                <w:sz w:val="15"/>
+                <w:szCs w:val="18"/>
+              </w:rPr>
+              <w:t>Command index of executing VVC command.</w:t>
+            </w:r>
+          </w:p>
+        </w:tc>
+      </w:tr>
+      <w:tr>
+        <w:tc>
+          <w:tcPr>
+            <w:tcW w:w="2255" w:type="dxa"/>
+            <w:tcBorders>
+              <w:left w:val="nil"/>
+              <w:bottom w:val="nil"/>
+              <w:right w:val="nil"/>
+            </w:tcBorders>
+            <w:shd w:val="clear" w:color="auto" w:fill="auto"/>
+          </w:tcPr>
+          <w:p>
+            <w:pPr>
+              <w:spacing w:line="276" w:lineRule="auto"/>
+              <w:rPr>
+                <w:rFonts w:cs="Helvetica"/>
+                <w:sz w:val="15"/>
+                <w:szCs w:val="18"/>
+              </w:rPr>
+            </w:pPr>
+            <w:r>
+              <w:rPr>
+                <w:rFonts w:cs="Helvetica"/>
+                <w:sz w:val="15"/>
+                <w:szCs w:val="18"/>
+              </w:rPr>
+              <w:t>transaction_status</w:t>
+            </w:r>
+          </w:p>
+        </w:tc>
+        <w:tc>
+          <w:tcPr>
+            <w:tcW w:w="2126" w:type="dxa"/>
+            <w:tcBorders>
+              <w:left w:val="nil"/>
+              <w:bottom w:val="nil"/>
+              <w:right w:val="nil"/>
+            </w:tcBorders>
+            <w:shd w:val="clear" w:color="auto" w:fill="auto"/>
+          </w:tcPr>
+          <w:p>
+            <w:pPr>
+              <w:spacing w:line="276" w:lineRule="auto"/>
+              <w:rPr>
+                <w:rFonts w:cs="Helvetica"/>
+                <w:sz w:val="15"/>
+                <w:szCs w:val="18"/>
+              </w:rPr>
+            </w:pPr>
+            <w:r>
+              <w:rPr>
+                <w:rFonts w:cs="Helvetica"/>
+                <w:sz w:val="15"/>
+                <w:szCs w:val="18"/>
+              </w:rPr>
+              <w:t>t_transaction_status</w:t>
+            </w:r>
+          </w:p>
+        </w:tc>
+        <w:tc>
+          <w:tcPr>
+            <w:tcW w:w="3260" w:type="dxa"/>
+            <w:tcBorders>
+              <w:left w:val="nil"/>
+              <w:bottom w:val="nil"/>
+              <w:right w:val="nil"/>
+            </w:tcBorders>
+          </w:tcPr>
+          <w:p>
+            <w:pPr>
+              <w:tabs>
+                <w:tab w:val="left" w:pos="4820"/>
+              </w:tabs>
+              <w:spacing w:line="276" w:lineRule="auto"/>
+              <w:rPr>
+                <w:rFonts w:cs="Helvetica"/>
+                <w:sz w:val="15"/>
+                <w:szCs w:val="18"/>
+              </w:rPr>
+            </w:pPr>
+            <w:r>
+              <w:rPr>
+                <w:rFonts w:cs="Helvetica"/>
+                <w:sz w:val="15"/>
+                <w:szCs w:val="18"/>
+              </w:rPr>
+              <w:t>C_TRANSACTION_STATUS_DEFAULT</w:t>
+            </w:r>
+          </w:p>
+        </w:tc>
+        <w:tc>
+          <w:tcPr>
+            <w:tcW w:w="7734" w:type="dxa"/>
+            <w:tcBorders>
+              <w:left w:val="nil"/>
+              <w:bottom w:val="nil"/>
+              <w:right w:val="nil"/>
+            </w:tcBorders>
+            <w:shd w:val="clear" w:color="auto" w:fill="auto"/>
+          </w:tcPr>
+          <w:p>
+            <w:pPr>
+              <w:tabs>
+                <w:tab w:val="left" w:pos="4820"/>
+              </w:tabs>
+              <w:spacing w:line="276" w:lineRule="auto"/>
+              <w:rPr>
+                <w:rFonts w:cs="Helvetica"/>
+                <w:sz w:val="15"/>
+                <w:szCs w:val="18"/>
+              </w:rPr>
+            </w:pPr>
+            <w:r>
+              <w:rPr>
+                <w:rFonts w:cs="Helvetica"/>
+                <w:sz w:val="15"/>
+                <w:szCs w:val="18"/>
+              </w:rPr>
+              <w:t>Set to INACTIVE, IN_PROGRESS, FAILED or SUCCEEDED during a transaction.</w:t>
+            </w:r>
+          </w:p>
+        </w:tc>
+      </w:tr>
+    </w:tbl>
+    <w:p/>
+    <w:p>
+      <w:pPr>
+        <w:pStyle w:val="Caption"/>
+        <w:keepNext/>
+        <w:jc w:val="center"/>
+      </w:pPr>
+      <w:r>
+        <w:t xml:space="preserve">Table </w:t>
+      </w:r>
+      <w:r>
+        <w:t>5.2</w:t>
+      </w:r>
+      <w:r>
+        <w:t xml:space="preserve"> Avalon MM </w:t>
+      </w:r>
+      <w:r>
+        <w:t xml:space="preserve">transaction info record fields. Transaction type: </w:t>
+      </w:r>
+      <w:r>
+        <w:t>sub transaction (ST)</w:t>
+      </w:r>
+      <w:r>
+        <w:t>.</w:t>
+      </w:r>
+    </w:p>
+    <w:tbl>
+      <w:tblPr>
+        <w:tblW w:w="15375" w:type="dxa"/>
+        <w:tblInd w:w="-20" w:type="dxa"/>
+        <w:tblBorders>
+          <w:top w:val="single" w:sz="4" w:space="0" w:color="auto"/>
+          <w:left w:val="single" w:sz="4" w:space="0" w:color="auto"/>
+          <w:bottom w:val="single" w:sz="4" w:space="0" w:color="auto"/>
+          <w:right w:val="single" w:sz="4" w:space="0" w:color="auto"/>
+          <w:insideH w:val="single" w:sz="4" w:space="0" w:color="auto"/>
+          <w:insideV w:val="single" w:sz="4" w:space="0" w:color="auto"/>
+        </w:tblBorders>
+        <w:tblLook w:val="04A0" w:firstRow="1" w:lastRow="0" w:firstColumn="1" w:lastColumn="0" w:noHBand="0" w:noVBand="1"/>
+      </w:tblPr>
+      <w:tblGrid>
+        <w:gridCol w:w="2255"/>
+        <w:gridCol w:w="2126"/>
+        <w:gridCol w:w="3260"/>
+        <w:gridCol w:w="7734"/>
+      </w:tblGrid>
+      <w:tr>
+        <w:tc>
+          <w:tcPr>
+            <w:tcW w:w="2255" w:type="dxa"/>
+            <w:tcBorders>
+              <w:bottom w:val="single" w:sz="4" w:space="0" w:color="auto"/>
+            </w:tcBorders>
+            <w:shd w:val="clear" w:color="auto" w:fill="000000" w:themeFill="text1"/>
+          </w:tcPr>
+          <w:p>
+            <w:pPr>
+              <w:tabs>
+                <w:tab w:val="right" w:pos="1877"/>
+                <w:tab w:val="left" w:pos="4820"/>
+              </w:tabs>
+              <w:rPr>
+                <w:rFonts w:cs="Helvetica"/>
+                <w:b/>
+              </w:rPr>
+            </w:pPr>
+            <w:r>
+              <w:rPr>
+                <w:rFonts w:cs="Helvetica"/>
+                <w:b/>
+                <w:color w:val="FF0000"/>
+              </w:rPr>
+              <w:t xml:space="preserve">Info </w:t>
+            </w:r>
+            <w:r>
+              <w:rPr>
+                <w:rFonts w:cs="Helvetica"/>
+                <w:b/>
+              </w:rPr>
+              <w:t>field</w:t>
+            </w:r>
+            <w:r>
+              <w:rPr>
+                <w:rFonts w:cs="Helvetica"/>
+                <w:b/>
+              </w:rPr>
+              <w:tab/>
+            </w:r>
+          </w:p>
+        </w:tc>
+        <w:tc>
+          <w:tcPr>
+            <w:tcW w:w="2126" w:type="dxa"/>
+            <w:tcBorders>
+              <w:bottom w:val="single" w:sz="4" w:space="0" w:color="auto"/>
+            </w:tcBorders>
+            <w:shd w:val="clear" w:color="auto" w:fill="000000" w:themeFill="text1"/>
+          </w:tcPr>
+          <w:p>
+            <w:pPr>
+              <w:tabs>
+                <w:tab w:val="left" w:pos="4820"/>
+              </w:tabs>
+              <w:rPr>
+                <w:rFonts w:cs="Helvetica"/>
+                <w:b/>
+              </w:rPr>
+            </w:pPr>
+            <w:r>
+              <w:rPr>
+                <w:rFonts w:cs="Helvetica"/>
+                <w:b/>
+              </w:rPr>
+              <w:t>Type</w:t>
+            </w:r>
+          </w:p>
+        </w:tc>
+        <w:tc>
+          <w:tcPr>
+            <w:tcW w:w="3260" w:type="dxa"/>
+            <w:tcBorders>
+              <w:bottom w:val="single" w:sz="4" w:space="0" w:color="auto"/>
+            </w:tcBorders>
+            <w:shd w:val="clear" w:color="auto" w:fill="000000" w:themeFill="text1"/>
+          </w:tcPr>
+          <w:p>
+            <w:pPr>
+              <w:tabs>
+                <w:tab w:val="left" w:pos="4820"/>
+              </w:tabs>
+              <w:rPr>
+                <w:rFonts w:cs="Helvetica"/>
+                <w:b/>
+              </w:rPr>
+            </w:pPr>
+            <w:r>
+              <w:rPr>
+                <w:rFonts w:cs="Helvetica"/>
+                <w:b/>
+              </w:rPr>
+              <w:t>Default</w:t>
+            </w:r>
+          </w:p>
+        </w:tc>
+        <w:tc>
+          <w:tcPr>
+            <w:tcW w:w="7734" w:type="dxa"/>
+            <w:tcBorders>
+              <w:bottom w:val="single" w:sz="4" w:space="0" w:color="auto"/>
+            </w:tcBorders>
+            <w:shd w:val="clear" w:color="auto" w:fill="000000" w:themeFill="text1"/>
+          </w:tcPr>
+          <w:p>
+            <w:pPr>
+              <w:tabs>
+                <w:tab w:val="left" w:pos="4820"/>
+              </w:tabs>
+              <w:rPr>
+                <w:rFonts w:cs="Helvetica"/>
+                <w:b/>
+              </w:rPr>
+            </w:pPr>
+            <w:r>
+              <w:rPr>
+                <w:rFonts w:cs="Helvetica"/>
+                <w:b/>
+              </w:rPr>
+              <w:t>Description</w:t>
+            </w:r>
+          </w:p>
+        </w:tc>
+      </w:tr>
+      <w:tr>
+        <w:tc>
+          <w:tcPr>
+            <w:tcW w:w="2255" w:type="dxa"/>
+            <w:tcBorders>
+              <w:left w:val="nil"/>
+              <w:right w:val="nil"/>
+            </w:tcBorders>
+            <w:shd w:val="clear" w:color="auto" w:fill="auto"/>
+          </w:tcPr>
+          <w:p>
+            <w:pPr>
+              <w:spacing w:line="276" w:lineRule="auto"/>
+              <w:rPr>
+                <w:rFonts w:cs="Helvetica"/>
+                <w:sz w:val="15"/>
+                <w:szCs w:val="18"/>
+              </w:rPr>
+            </w:pPr>
+            <w:r>
+              <w:rPr>
+                <w:rFonts w:cs="Helvetica"/>
+                <w:sz w:val="15"/>
+                <w:szCs w:val="18"/>
+              </w:rPr>
+              <w:t>operation</w:t>
+            </w:r>
+          </w:p>
+        </w:tc>
+        <w:tc>
+          <w:tcPr>
+            <w:tcW w:w="2126" w:type="dxa"/>
+            <w:tcBorders>
+              <w:left w:val="nil"/>
+              <w:right w:val="nil"/>
+            </w:tcBorders>
+            <w:shd w:val="clear" w:color="auto" w:fill="auto"/>
+          </w:tcPr>
+          <w:p>
+            <w:pPr>
+              <w:spacing w:line="276" w:lineRule="auto"/>
+              <w:rPr>
+                <w:rFonts w:cs="Helvetica"/>
+                <w:sz w:val="15"/>
+                <w:szCs w:val="18"/>
+              </w:rPr>
+            </w:pPr>
+            <w:r>
+              <w:rPr>
+                <w:rFonts w:cs="Helvetica"/>
+                <w:sz w:val="15"/>
+                <w:szCs w:val="18"/>
+              </w:rPr>
+              <w:t>t_operation</w:t>
+            </w:r>
+          </w:p>
+        </w:tc>
+        <w:tc>
+          <w:tcPr>
+            <w:tcW w:w="3260" w:type="dxa"/>
+            <w:tcBorders>
+              <w:left w:val="nil"/>
+              <w:right w:val="nil"/>
+            </w:tcBorders>
+          </w:tcPr>
+          <w:p>
+            <w:pPr>
+              <w:tabs>
+                <w:tab w:val="left" w:pos="4820"/>
+              </w:tabs>
+              <w:spacing w:line="276" w:lineRule="auto"/>
+              <w:rPr>
+                <w:rFonts w:cs="Helvetica"/>
+                <w:sz w:val="15"/>
+                <w:szCs w:val="18"/>
+              </w:rPr>
+            </w:pPr>
+            <w:r>
+              <w:rPr>
+                <w:rFonts w:cs="Helvetica"/>
+                <w:sz w:val="15"/>
+                <w:szCs w:val="18"/>
+              </w:rPr>
+              <w:t>NO_OPERATION</w:t>
+            </w:r>
+          </w:p>
+        </w:tc>
+        <w:tc>
+          <w:tcPr>
+            <w:tcW w:w="7734" w:type="dxa"/>
+            <w:tcBorders>
+              <w:left w:val="nil"/>
+              <w:right w:val="nil"/>
+            </w:tcBorders>
+            <w:shd w:val="clear" w:color="auto" w:fill="auto"/>
+          </w:tcPr>
+          <w:p>
+            <w:pPr>
+              <w:tabs>
+                <w:tab w:val="left" w:pos="4820"/>
+              </w:tabs>
+              <w:spacing w:line="276" w:lineRule="auto"/>
+              <w:rPr>
+                <w:rFonts w:cs="Helvetica"/>
+                <w:sz w:val="15"/>
+                <w:szCs w:val="18"/>
+              </w:rPr>
+            </w:pPr>
+            <w:r>
+              <w:rPr>
+                <w:rFonts w:cs="Helvetica"/>
+                <w:sz w:val="15"/>
+                <w:szCs w:val="18"/>
+              </w:rPr>
+              <w:t>Current VVC operation, e.g. INSERT_DELAY, POLL_UNTIL, READ, WRITE.</w:t>
+            </w:r>
+          </w:p>
+        </w:tc>
+      </w:tr>
+      <w:tr>
+        <w:tc>
+          <w:tcPr>
+            <w:tcW w:w="2255" w:type="dxa"/>
+            <w:tcBorders>
+              <w:left w:val="nil"/>
+              <w:right w:val="nil"/>
+            </w:tcBorders>
+            <w:shd w:val="clear" w:color="auto" w:fill="auto"/>
+          </w:tcPr>
+          <w:p>
+            <w:pPr>
+              <w:spacing w:line="276" w:lineRule="auto"/>
+              <w:rPr>
+                <w:rFonts w:cs="Helvetica"/>
+                <w:sz w:val="15"/>
+                <w:szCs w:val="18"/>
+                <w:highlight w:val="lightGray"/>
+              </w:rPr>
+            </w:pPr>
+            <w:r>
+              <w:rPr>
+                <w:rFonts w:cs="Helvetica"/>
+                <w:color w:val="FF0000"/>
+                <w:sz w:val="15"/>
+                <w:szCs w:val="18"/>
+                <w:highlight w:val="lightGray"/>
+              </w:rPr>
+              <w:t>addr</w:t>
+            </w:r>
+          </w:p>
+        </w:tc>
+        <w:tc>
+          <w:tcPr>
+            <w:tcW w:w="2126" w:type="dxa"/>
+            <w:tcBorders>
+              <w:left w:val="nil"/>
+              <w:right w:val="nil"/>
+            </w:tcBorders>
+            <w:shd w:val="clear" w:color="auto" w:fill="auto"/>
+          </w:tcPr>
+          <w:p>
+            <w:pPr>
+              <w:spacing w:line="276" w:lineRule="auto"/>
+              <w:rPr>
+                <w:rFonts w:cs="Helvetica"/>
+                <w:sz w:val="15"/>
+                <w:szCs w:val="18"/>
+                <w:highlight w:val="lightGray"/>
+              </w:rPr>
+            </w:pPr>
+            <w:r>
+              <w:rPr>
+                <w:rFonts w:cs="Helvetica"/>
+                <w:color w:val="FF0000"/>
+                <w:sz w:val="15"/>
+                <w:szCs w:val="18"/>
+                <w:highlight w:val="lightGray"/>
+              </w:rPr>
+              <w:t>unsigned(63 downto 0)</w:t>
+            </w:r>
+          </w:p>
+        </w:tc>
+        <w:tc>
+          <w:tcPr>
+            <w:tcW w:w="3260" w:type="dxa"/>
+            <w:tcBorders>
+              <w:left w:val="nil"/>
+              <w:right w:val="nil"/>
+            </w:tcBorders>
+          </w:tcPr>
+          <w:p>
+            <w:pPr>
+              <w:tabs>
+                <w:tab w:val="left" w:pos="4820"/>
+              </w:tabs>
+              <w:spacing w:line="276" w:lineRule="auto"/>
+              <w:rPr>
+                <w:rFonts w:cs="Helvetica"/>
+                <w:sz w:val="15"/>
+                <w:szCs w:val="18"/>
+                <w:highlight w:val="lightGray"/>
+              </w:rPr>
+            </w:pPr>
+            <w:r>
+              <w:rPr>
+                <w:rFonts w:cs="Helvetica"/>
+                <w:color w:val="FF0000"/>
+                <w:sz w:val="15"/>
+                <w:szCs w:val="18"/>
+                <w:highlight w:val="lightGray"/>
+              </w:rPr>
+              <w:t>0x0</w:t>
+            </w:r>
+          </w:p>
+        </w:tc>
+        <w:tc>
+          <w:tcPr>
+            <w:tcW w:w="7734" w:type="dxa"/>
+            <w:tcBorders>
+              <w:left w:val="nil"/>
+              <w:right w:val="nil"/>
+            </w:tcBorders>
+            <w:shd w:val="clear" w:color="auto" w:fill="auto"/>
+          </w:tcPr>
+          <w:p>
+            <w:pPr>
+              <w:tabs>
+                <w:tab w:val="left" w:pos="4820"/>
+              </w:tabs>
+              <w:spacing w:line="276" w:lineRule="auto"/>
+              <w:rPr>
+                <w:rFonts w:cs="Helvetica"/>
+                <w:sz w:val="15"/>
+                <w:szCs w:val="18"/>
+                <w:highlight w:val="lightGray"/>
+              </w:rPr>
+            </w:pPr>
+            <w:r>
+              <w:rPr>
+                <w:rFonts w:cs="Helvetica"/>
+                <w:color w:val="FF0000"/>
+                <w:sz w:val="15"/>
+                <w:szCs w:val="18"/>
+                <w:highlight w:val="lightGray"/>
+              </w:rPr>
+              <w:t>Address of the AVALON MM read or write transaction.</w:t>
+            </w:r>
+          </w:p>
+        </w:tc>
+      </w:tr>
+      <w:tr>
+        <w:tc>
+          <w:tcPr>
+            <w:tcW w:w="2255" w:type="dxa"/>
+            <w:tcBorders>
+              <w:left w:val="nil"/>
+              <w:right w:val="nil"/>
+            </w:tcBorders>
+            <w:shd w:val="clear" w:color="auto" w:fill="auto"/>
+          </w:tcPr>
+          <w:p>
+            <w:pPr>
+              <w:spacing w:line="276" w:lineRule="auto"/>
+              <w:rPr>
+                <w:rFonts w:cs="Helvetica"/>
+                <w:sz w:val="15"/>
+                <w:szCs w:val="18"/>
+                <w:highlight w:val="lightGray"/>
+              </w:rPr>
+            </w:pPr>
+            <w:r>
+              <w:rPr>
+                <w:rFonts w:cs="Helvetica"/>
+                <w:color w:val="FF0000"/>
+                <w:sz w:val="15"/>
+                <w:szCs w:val="18"/>
+                <w:highlight w:val="lightGray"/>
+              </w:rPr>
+              <w:t>data</w:t>
+            </w:r>
+          </w:p>
+        </w:tc>
+        <w:tc>
+          <w:tcPr>
+            <w:tcW w:w="2126" w:type="dxa"/>
+            <w:tcBorders>
+              <w:left w:val="nil"/>
+              <w:right w:val="nil"/>
+            </w:tcBorders>
+            <w:shd w:val="clear" w:color="auto" w:fill="auto"/>
+          </w:tcPr>
+          <w:p>
+            <w:pPr>
+              <w:spacing w:line="276" w:lineRule="auto"/>
+              <w:rPr>
+                <w:rFonts w:cs="Helvetica"/>
+                <w:sz w:val="15"/>
+                <w:szCs w:val="18"/>
+                <w:highlight w:val="lightGray"/>
+              </w:rPr>
+            </w:pPr>
+            <w:r>
+              <w:rPr>
+                <w:rFonts w:cs="Helvetica"/>
+                <w:color w:val="FF0000"/>
+                <w:sz w:val="15"/>
+                <w:szCs w:val="18"/>
+                <w:highlight w:val="lightGray"/>
+              </w:rPr>
+              <w:t>slv(1023 downto 0)</w:t>
+            </w:r>
+          </w:p>
+        </w:tc>
+        <w:tc>
+          <w:tcPr>
+            <w:tcW w:w="3260" w:type="dxa"/>
+            <w:tcBorders>
+              <w:left w:val="nil"/>
+              <w:right w:val="nil"/>
+            </w:tcBorders>
+          </w:tcPr>
+          <w:p>
+            <w:pPr>
+              <w:tabs>
+                <w:tab w:val="left" w:pos="4820"/>
+              </w:tabs>
+              <w:spacing w:line="276" w:lineRule="auto"/>
+              <w:rPr>
+                <w:rFonts w:cs="Helvetica"/>
+                <w:sz w:val="15"/>
+                <w:szCs w:val="18"/>
+                <w:highlight w:val="lightGray"/>
+              </w:rPr>
+            </w:pPr>
+            <w:r>
+              <w:rPr>
+                <w:rFonts w:cs="Helvetica"/>
+                <w:color w:val="FF0000"/>
+                <w:sz w:val="15"/>
+                <w:szCs w:val="18"/>
+                <w:highlight w:val="lightGray"/>
+              </w:rPr>
+              <w:t>0x0</w:t>
+            </w:r>
+          </w:p>
+        </w:tc>
+        <w:tc>
+          <w:tcPr>
+            <w:tcW w:w="7734" w:type="dxa"/>
+            <w:tcBorders>
+              <w:left w:val="nil"/>
+              <w:right w:val="nil"/>
+            </w:tcBorders>
+            <w:shd w:val="clear" w:color="auto" w:fill="auto"/>
+          </w:tcPr>
+          <w:p>
+            <w:pPr>
+              <w:tabs>
+                <w:tab w:val="left" w:pos="4820"/>
+              </w:tabs>
+              <w:spacing w:line="276" w:lineRule="auto"/>
+              <w:rPr>
+                <w:rFonts w:cs="Helvetica"/>
+                <w:sz w:val="15"/>
+                <w:szCs w:val="18"/>
+                <w:highlight w:val="lightGray"/>
+              </w:rPr>
+            </w:pPr>
+            <w:r>
+              <w:rPr>
+                <w:rFonts w:cs="Helvetica"/>
+                <w:color w:val="FF0000"/>
+                <w:sz w:val="15"/>
+                <w:szCs w:val="18"/>
+                <w:highlight w:val="lightGray"/>
+              </w:rPr>
+              <w:t>Data for AVALON MM read or write transaction.</w:t>
+            </w:r>
+          </w:p>
+        </w:tc>
+      </w:tr>
+      <w:tr>
+        <w:tc>
+          <w:tcPr>
+            <w:tcW w:w="2255" w:type="dxa"/>
+            <w:tcBorders>
+              <w:left w:val="nil"/>
+              <w:right w:val="nil"/>
+            </w:tcBorders>
+            <w:shd w:val="clear" w:color="auto" w:fill="auto"/>
+          </w:tcPr>
+          <w:p>
+            <w:pPr>
+              <w:spacing w:line="276" w:lineRule="auto"/>
+              <w:rPr>
+                <w:rFonts w:cs="Helvetica"/>
+                <w:sz w:val="15"/>
+                <w:szCs w:val="18"/>
+              </w:rPr>
+            </w:pPr>
+            <w:r>
+              <w:rPr>
+                <w:rFonts w:cs="Helvetica"/>
+                <w:sz w:val="15"/>
+                <w:szCs w:val="18"/>
+              </w:rPr>
+              <w:t>vvc_meta</w:t>
+            </w:r>
+          </w:p>
+        </w:tc>
+        <w:tc>
+          <w:tcPr>
+            <w:tcW w:w="2126" w:type="dxa"/>
+            <w:tcBorders>
+              <w:left w:val="nil"/>
+              <w:right w:val="nil"/>
+            </w:tcBorders>
+            <w:shd w:val="clear" w:color="auto" w:fill="auto"/>
+          </w:tcPr>
+          <w:p>
+            <w:pPr>
+              <w:spacing w:line="276" w:lineRule="auto"/>
+              <w:rPr>
+                <w:rFonts w:cs="Helvetica"/>
+                <w:sz w:val="15"/>
+                <w:szCs w:val="18"/>
+              </w:rPr>
+            </w:pPr>
+            <w:r>
+              <w:rPr>
+                <w:rFonts w:cs="Helvetica"/>
+                <w:sz w:val="15"/>
+                <w:szCs w:val="18"/>
+              </w:rPr>
+              <w:t>t_vvc_meta</w:t>
+            </w:r>
+          </w:p>
+        </w:tc>
+        <w:tc>
+          <w:tcPr>
+            <w:tcW w:w="3260" w:type="dxa"/>
+            <w:tcBorders>
+              <w:left w:val="nil"/>
+              <w:right w:val="nil"/>
+            </w:tcBorders>
+          </w:tcPr>
+          <w:p>
+            <w:pPr>
+              <w:tabs>
+                <w:tab w:val="left" w:pos="4820"/>
+              </w:tabs>
+              <w:spacing w:line="276" w:lineRule="auto"/>
+              <w:rPr>
+                <w:rFonts w:cs="Helvetica"/>
+                <w:sz w:val="15"/>
+                <w:szCs w:val="18"/>
+              </w:rPr>
+            </w:pPr>
+            <w:r>
+              <w:rPr>
+                <w:rFonts w:cs="Helvetica"/>
+                <w:sz w:val="15"/>
+                <w:szCs w:val="18"/>
+              </w:rPr>
+              <w:t>C_VVC_META_DEFAULT</w:t>
+            </w:r>
+          </w:p>
+        </w:tc>
+        <w:tc>
+          <w:tcPr>
+            <w:tcW w:w="7734" w:type="dxa"/>
+            <w:tcBorders>
+              <w:left w:val="nil"/>
+              <w:right w:val="nil"/>
+            </w:tcBorders>
+            <w:shd w:val="clear" w:color="auto" w:fill="auto"/>
+          </w:tcPr>
+          <w:p>
+            <w:pPr>
+              <w:tabs>
+                <w:tab w:val="left" w:pos="4820"/>
+              </w:tabs>
+              <w:spacing w:line="276" w:lineRule="auto"/>
+              <w:rPr>
+                <w:rFonts w:cs="Helvetica"/>
+                <w:sz w:val="15"/>
+                <w:szCs w:val="18"/>
+              </w:rPr>
+            </w:pPr>
+            <w:r>
+              <w:rPr>
+                <w:rFonts w:cs="Helvetica"/>
+                <w:sz w:val="15"/>
+                <w:szCs w:val="18"/>
+              </w:rPr>
+              <w:t>VVC meta data of the executing VVC command.</w:t>
+            </w:r>
+          </w:p>
+        </w:tc>
+      </w:tr>
+      <w:tr>
+        <w:tc>
+          <w:tcPr>
+            <w:tcW w:w="2255" w:type="dxa"/>
+            <w:tcBorders>
+              <w:left w:val="nil"/>
+              <w:right w:val="nil"/>
+            </w:tcBorders>
+            <w:shd w:val="clear" w:color="auto" w:fill="auto"/>
+          </w:tcPr>
+          <w:p>
+            <w:pPr>
+              <w:spacing w:line="276" w:lineRule="auto"/>
+              <w:rPr>
+                <w:rFonts w:cs="Helvetica"/>
+                <w:sz w:val="15"/>
+                <w:szCs w:val="18"/>
+              </w:rPr>
+            </w:pPr>
+            <w:r>
+              <w:rPr>
+                <w:rFonts w:cs="Helvetica"/>
+                <w:b/>
+                <w:bCs/>
+                <w:sz w:val="15"/>
+                <w:szCs w:val="18"/>
+              </w:rPr>
+              <w:t xml:space="preserve">    </w:t>
+            </w:r>
+            <w:r>
+              <w:rPr>
+                <w:rFonts w:cs="Helvetica"/>
+                <w:b/>
+                <w:bCs/>
+                <w:sz w:val="15"/>
+                <w:szCs w:val="18"/>
+              </w:rPr>
+              <w:sym w:font="Symbol" w:char="F0AE"/>
+            </w:r>
+            <w:r>
+              <w:rPr>
+                <w:rFonts w:cs="Helvetica"/>
+                <w:sz w:val="15"/>
+                <w:szCs w:val="18"/>
+              </w:rPr>
+              <w:t xml:space="preserve"> msg</w:t>
+            </w:r>
+          </w:p>
+        </w:tc>
+        <w:tc>
+          <w:tcPr>
+            <w:tcW w:w="2126" w:type="dxa"/>
+            <w:tcBorders>
+              <w:left w:val="nil"/>
+              <w:right w:val="nil"/>
+            </w:tcBorders>
+            <w:shd w:val="clear" w:color="auto" w:fill="auto"/>
+          </w:tcPr>
+          <w:p>
+            <w:pPr>
+              <w:spacing w:line="276" w:lineRule="auto"/>
+              <w:rPr>
+                <w:rFonts w:cs="Helvetica"/>
+                <w:sz w:val="15"/>
+                <w:szCs w:val="18"/>
+              </w:rPr>
+            </w:pPr>
+            <w:r>
+              <w:rPr>
+                <w:rFonts w:cs="Helvetica"/>
+                <w:sz w:val="15"/>
+                <w:szCs w:val="18"/>
+              </w:rPr>
+              <w:t>string</w:t>
+            </w:r>
+          </w:p>
+        </w:tc>
+        <w:tc>
+          <w:tcPr>
+            <w:tcW w:w="3260" w:type="dxa"/>
+            <w:tcBorders>
+              <w:left w:val="nil"/>
+              <w:right w:val="nil"/>
+            </w:tcBorders>
+          </w:tcPr>
+          <w:p>
+            <w:pPr>
+              <w:tabs>
+                <w:tab w:val="left" w:pos="4820"/>
+              </w:tabs>
+              <w:spacing w:line="276" w:lineRule="auto"/>
+              <w:rPr>
+                <w:rFonts w:cs="Helvetica"/>
+                <w:sz w:val="15"/>
+                <w:szCs w:val="18"/>
+              </w:rPr>
+            </w:pPr>
+            <w:r>
+              <w:rPr>
+                <w:rFonts w:cs="Helvetica"/>
+                <w:sz w:val="15"/>
+                <w:szCs w:val="18"/>
+              </w:rPr>
+              <w:t>“ “</w:t>
+            </w:r>
+          </w:p>
+        </w:tc>
+        <w:tc>
+          <w:tcPr>
+            <w:tcW w:w="7734" w:type="dxa"/>
+            <w:tcBorders>
+              <w:left w:val="nil"/>
+              <w:right w:val="nil"/>
+            </w:tcBorders>
+            <w:shd w:val="clear" w:color="auto" w:fill="auto"/>
+          </w:tcPr>
+          <w:p>
+            <w:pPr>
+              <w:tabs>
+                <w:tab w:val="left" w:pos="4820"/>
+              </w:tabs>
+              <w:spacing w:line="276" w:lineRule="auto"/>
+              <w:rPr>
+                <w:rFonts w:cs="Helvetica"/>
+                <w:sz w:val="15"/>
+                <w:szCs w:val="18"/>
+              </w:rPr>
+            </w:pPr>
+            <w:r>
+              <w:rPr>
+                <w:rFonts w:cs="Helvetica"/>
+                <w:sz w:val="15"/>
+                <w:szCs w:val="18"/>
+              </w:rPr>
+              <w:t>Message of executing VVC command.</w:t>
+            </w:r>
+          </w:p>
+        </w:tc>
+      </w:tr>
+      <w:tr>
+        <w:tc>
+          <w:tcPr>
+            <w:tcW w:w="2255" w:type="dxa"/>
+            <w:tcBorders>
+              <w:left w:val="nil"/>
+              <w:right w:val="nil"/>
+            </w:tcBorders>
+            <w:shd w:val="clear" w:color="auto" w:fill="auto"/>
+          </w:tcPr>
+          <w:p>
+            <w:pPr>
+              <w:spacing w:line="276" w:lineRule="auto"/>
+              <w:rPr>
+                <w:rFonts w:cs="Helvetica"/>
+                <w:sz w:val="15"/>
+                <w:szCs w:val="18"/>
+              </w:rPr>
+            </w:pPr>
+            <w:r>
+              <w:rPr>
+                <w:rFonts w:cs="Helvetica"/>
+                <w:b/>
+                <w:bCs/>
+                <w:sz w:val="15"/>
+                <w:szCs w:val="18"/>
+              </w:rPr>
+              <w:t xml:space="preserve">    </w:t>
+            </w:r>
+            <w:r>
+              <w:rPr>
+                <w:rFonts w:cs="Helvetica"/>
+                <w:b/>
+                <w:bCs/>
+                <w:sz w:val="15"/>
+                <w:szCs w:val="18"/>
+              </w:rPr>
+              <w:sym w:font="Symbol" w:char="F0AE"/>
+            </w:r>
+            <w:r>
+              <w:rPr>
+                <w:rFonts w:cs="Helvetica"/>
+                <w:sz w:val="15"/>
+                <w:szCs w:val="18"/>
+              </w:rPr>
+              <w:t xml:space="preserve"> cmd_idx</w:t>
+            </w:r>
+          </w:p>
+        </w:tc>
+        <w:tc>
+          <w:tcPr>
+            <w:tcW w:w="2126" w:type="dxa"/>
+            <w:tcBorders>
+              <w:left w:val="nil"/>
+              <w:right w:val="nil"/>
+            </w:tcBorders>
+            <w:shd w:val="clear" w:color="auto" w:fill="auto"/>
+          </w:tcPr>
+          <w:p>
+            <w:pPr>
+              <w:spacing w:line="276" w:lineRule="auto"/>
+              <w:rPr>
+                <w:rFonts w:cs="Helvetica"/>
+                <w:sz w:val="15"/>
+                <w:szCs w:val="18"/>
+              </w:rPr>
+            </w:pPr>
+            <w:r>
+              <w:rPr>
+                <w:rFonts w:cs="Helvetica"/>
+                <w:sz w:val="15"/>
+                <w:szCs w:val="18"/>
+              </w:rPr>
+              <w:t>integer</w:t>
+            </w:r>
+          </w:p>
+        </w:tc>
+        <w:tc>
+          <w:tcPr>
+            <w:tcW w:w="3260" w:type="dxa"/>
+            <w:tcBorders>
+              <w:left w:val="nil"/>
+              <w:right w:val="nil"/>
+            </w:tcBorders>
+          </w:tcPr>
+          <w:p>
+            <w:pPr>
+              <w:tabs>
+                <w:tab w:val="left" w:pos="4820"/>
+              </w:tabs>
+              <w:spacing w:line="276" w:lineRule="auto"/>
+              <w:rPr>
+                <w:rFonts w:cs="Helvetica"/>
+                <w:sz w:val="15"/>
+                <w:szCs w:val="18"/>
+              </w:rPr>
+            </w:pPr>
+            <w:r>
+              <w:rPr>
+                <w:rFonts w:cs="Helvetica"/>
+                <w:sz w:val="15"/>
+                <w:szCs w:val="18"/>
+              </w:rPr>
+              <w:t>-1</w:t>
+            </w:r>
+          </w:p>
+        </w:tc>
+        <w:tc>
+          <w:tcPr>
+            <w:tcW w:w="7734" w:type="dxa"/>
+            <w:tcBorders>
+              <w:left w:val="nil"/>
+              <w:right w:val="nil"/>
+            </w:tcBorders>
+            <w:shd w:val="clear" w:color="auto" w:fill="auto"/>
+          </w:tcPr>
+          <w:p>
+            <w:pPr>
+              <w:tabs>
+                <w:tab w:val="left" w:pos="4820"/>
+              </w:tabs>
+              <w:spacing w:line="276" w:lineRule="auto"/>
+              <w:rPr>
+                <w:rFonts w:cs="Helvetica"/>
+                <w:sz w:val="15"/>
+                <w:szCs w:val="18"/>
+              </w:rPr>
+            </w:pPr>
+            <w:r>
+              <w:rPr>
+                <w:rFonts w:cs="Helvetica"/>
+                <w:sz w:val="15"/>
+                <w:szCs w:val="18"/>
+              </w:rPr>
+              <w:t>Command index of executing VVC command.</w:t>
+            </w:r>
+          </w:p>
+        </w:tc>
+      </w:tr>
+      <w:tr>
+        <w:tc>
+          <w:tcPr>
+            <w:tcW w:w="2255" w:type="dxa"/>
+            <w:tcBorders>
+              <w:left w:val="nil"/>
+              <w:bottom w:val="nil"/>
+              <w:right w:val="nil"/>
+            </w:tcBorders>
+            <w:shd w:val="clear" w:color="auto" w:fill="auto"/>
+          </w:tcPr>
+          <w:p>
+            <w:pPr>
+              <w:spacing w:line="276" w:lineRule="auto"/>
+              <w:rPr>
+                <w:rFonts w:cs="Helvetica"/>
+                <w:sz w:val="15"/>
+                <w:szCs w:val="18"/>
+              </w:rPr>
+            </w:pPr>
+            <w:r>
+              <w:rPr>
+                <w:rFonts w:cs="Helvetica"/>
+                <w:sz w:val="15"/>
+                <w:szCs w:val="18"/>
+              </w:rPr>
+              <w:t>transaction_status</w:t>
+            </w:r>
+          </w:p>
+        </w:tc>
+        <w:tc>
+          <w:tcPr>
+            <w:tcW w:w="2126" w:type="dxa"/>
+            <w:tcBorders>
+              <w:left w:val="nil"/>
+              <w:bottom w:val="nil"/>
+              <w:right w:val="nil"/>
+            </w:tcBorders>
+            <w:shd w:val="clear" w:color="auto" w:fill="auto"/>
+          </w:tcPr>
+          <w:p>
+            <w:pPr>
+              <w:spacing w:line="276" w:lineRule="auto"/>
+              <w:rPr>
+                <w:rFonts w:cs="Helvetica"/>
+                <w:sz w:val="15"/>
+                <w:szCs w:val="18"/>
+              </w:rPr>
+            </w:pPr>
+            <w:r>
+              <w:rPr>
+                <w:rFonts w:cs="Helvetica"/>
+                <w:sz w:val="15"/>
+                <w:szCs w:val="18"/>
+              </w:rPr>
+              <w:t>t_transaction_status</w:t>
+            </w:r>
+          </w:p>
+        </w:tc>
+        <w:tc>
+          <w:tcPr>
+            <w:tcW w:w="3260" w:type="dxa"/>
+            <w:tcBorders>
+              <w:left w:val="nil"/>
+              <w:bottom w:val="nil"/>
+              <w:right w:val="nil"/>
+            </w:tcBorders>
+          </w:tcPr>
+          <w:p>
+            <w:pPr>
+              <w:tabs>
+                <w:tab w:val="left" w:pos="4820"/>
+              </w:tabs>
+              <w:spacing w:line="276" w:lineRule="auto"/>
+              <w:rPr>
+                <w:rFonts w:cs="Helvetica"/>
+                <w:sz w:val="15"/>
+                <w:szCs w:val="18"/>
+              </w:rPr>
+            </w:pPr>
+            <w:r>
+              <w:rPr>
+                <w:rFonts w:cs="Helvetica"/>
+                <w:sz w:val="15"/>
+                <w:szCs w:val="18"/>
+              </w:rPr>
+              <w:t>C_TRANSACTION_STATUS_DEFAULT</w:t>
+            </w:r>
+          </w:p>
+        </w:tc>
+        <w:tc>
+          <w:tcPr>
+            <w:tcW w:w="7734" w:type="dxa"/>
+            <w:tcBorders>
+              <w:left w:val="nil"/>
+              <w:bottom w:val="nil"/>
+              <w:right w:val="nil"/>
+            </w:tcBorders>
+            <w:shd w:val="clear" w:color="auto" w:fill="auto"/>
+          </w:tcPr>
+          <w:p>
+            <w:pPr>
+              <w:tabs>
+                <w:tab w:val="left" w:pos="4820"/>
+              </w:tabs>
+              <w:spacing w:line="276" w:lineRule="auto"/>
+              <w:rPr>
+                <w:rFonts w:cs="Helvetica"/>
+                <w:sz w:val="15"/>
+                <w:szCs w:val="18"/>
+              </w:rPr>
+            </w:pPr>
+            <w:r>
+              <w:rPr>
+                <w:rFonts w:cs="Helvetica"/>
+                <w:sz w:val="15"/>
+                <w:szCs w:val="18"/>
+              </w:rPr>
+              <w:t>Set to INACTIVE, IN_PROGRESS, FAILED or SUCCEEDED during a transaction.</w:t>
+            </w:r>
+          </w:p>
+        </w:tc>
+      </w:tr>
+    </w:tbl>
+    <w:p/>
+    <w:p>
+      <w:r>
+        <w:t>See UVVM VVC Framework Essential Mechanisms PDF, section 6, for additional information</w:t>
+      </w:r>
+      <w:r>
+        <w:t xml:space="preserve"> about transaction types and transaction info usage</w:t>
+      </w:r>
+      <w:bookmarkStart w:id="4" w:name="_GoBack"/>
+      <w:bookmarkEnd w:id="4"/>
+      <w:r>
+        <w:t>.</w:t>
+      </w:r>
+    </w:p>
+    <w:p>
+      <w:r>
+        <w:br w:type="page"/>
+      </w:r>
+    </w:p>
+    <w:p/>
+    <w:p>
+      <w:pPr>
+        <w:pStyle w:val="Heading1"/>
+      </w:pPr>
+      <w:r>
+        <w:t>Scoreboard</w:t>
+      </w:r>
+    </w:p>
+    <w:p/>
+    <w:p>
+      <w:pPr>
+        <w:rPr>
+          <w:color w:val="FFFFFF" w:themeColor="background1"/>
+          <w:sz w:val="24"/>
+          <w:szCs w:val="36"/>
+          <w:lang w:val="nb-NO"/>
+        </w:rPr>
+      </w:pPr>
+      <w:r>
+        <w:rPr>
+          <w:b/>
+          <w:bCs/>
+          <w:color w:val="FFFFFF" w:themeColor="background1"/>
+          <w:sz w:val="24"/>
+          <w:szCs w:val="36"/>
+          <w:highlight w:val="red"/>
+          <w:lang w:val="nb-NO"/>
+        </w:rPr>
+        <w:t>OBS! KOMMENTAR MARIUS:</w:t>
+      </w:r>
+      <w:r>
+        <w:rPr>
+          <w:color w:val="FFFFFF" w:themeColor="background1"/>
+          <w:sz w:val="24"/>
+          <w:szCs w:val="36"/>
+          <w:highlight w:val="red"/>
+          <w:lang w:val="nb-NO"/>
+        </w:rPr>
+        <w:t xml:space="preserve"> «Scoreboard-seksjonen bør ha med noe informasjon om at man bør bruke pad_sb_slv()   funksjonen når man legger til elementer i SB, samt en referanse til C_SB_SLV_WIDTH og at det er denne som bestemmer bredden på SLV i pad_sb_slv()»</w:t>
+      </w:r>
+    </w:p>
+    <w:p>
+      <w:pPr>
+        <w:rPr>
+          <w:lang w:val="nb-NO"/>
+        </w:rPr>
+      </w:pPr>
+    </w:p>
+    <w:p>
+      <w:pPr>
+        <w:jc w:val="both"/>
+      </w:pPr>
+      <w:r>
+        <w:t xml:space="preserve">This VVC has built in Scoreboard functionality where data can be routed by setting the </w:t>
+      </w:r>
+      <w:r>
+        <w:rPr>
+          <w:rFonts w:ascii="Consolas" w:hAnsi="Consolas" w:cs="Consolas"/>
+        </w:rPr>
+        <w:t>TO_SB</w:t>
+      </w:r>
+      <w:r>
+        <w:t xml:space="preserve"> parameter </w:t>
+      </w:r>
+      <w:r>
+        <w:rPr>
+          <w:color w:val="FF0000"/>
+          <w:highlight w:val="lightGray"/>
+        </w:rPr>
+        <w:t xml:space="preserve">in supported method calls, i.e. </w:t>
+      </w:r>
+      <w:r>
+        <w:rPr>
+          <w:rFonts w:ascii="Consolas" w:hAnsi="Consolas" w:cs="Consolas"/>
+          <w:color w:val="FF0000"/>
+          <w:highlight w:val="lightGray"/>
+        </w:rPr>
+        <w:t>a</w:t>
+      </w:r>
+      <w:r>
+        <w:rPr>
+          <w:rFonts w:ascii="Consolas" w:hAnsi="Consolas" w:cs="Consolas"/>
+          <w:color w:val="FF0000"/>
+          <w:highlight w:val="lightGray"/>
+        </w:rPr>
+        <w:t>valon_mm_read()</w:t>
+      </w:r>
+      <w:r>
+        <w:rPr>
+          <w:color w:val="FF0000"/>
+          <w:highlight w:val="lightGray"/>
+        </w:rPr>
+        <w:t>.</w:t>
+      </w:r>
+      <w:r>
+        <w:rPr>
+          <w:color w:val="FF0000"/>
+        </w:rPr>
+        <w:t xml:space="preserve"> </w:t>
+      </w:r>
+      <w:r>
+        <w:t xml:space="preserve">Note that the data is only stored in the scoreboard and not accessible with the </w:t>
+      </w:r>
+      <w:r>
+        <w:rPr>
+          <w:rFonts w:ascii="Consolas" w:hAnsi="Consolas" w:cs="Consolas"/>
+        </w:rPr>
+        <w:t>fetch_result()</w:t>
+      </w:r>
+      <w:r>
+        <w:t xml:space="preserve"> method when the </w:t>
+      </w:r>
+      <w:r>
+        <w:rPr>
+          <w:rFonts w:ascii="Consolas" w:hAnsi="Consolas" w:cs="Consolas"/>
+        </w:rPr>
+        <w:t xml:space="preserve">TO_SB </w:t>
+      </w:r>
+      <w:r>
+        <w:t xml:space="preserve">parameter is applied. </w:t>
+      </w:r>
+    </w:p>
+    <w:p>
+      <w:pPr>
+        <w:jc w:val="both"/>
+      </w:pPr>
+      <w:r>
+        <w:t>See the Generic Scoreboard Quick Reference PDF in the Bitvis VIP Scoreboard document folder for a complete list of available commands and additional information.</w:t>
+      </w:r>
+      <w:r>
+        <w:t xml:space="preserve"> </w:t>
+      </w:r>
+      <w:r>
+        <w:t xml:space="preserve">The </w:t>
+      </w:r>
+      <w:r>
+        <w:rPr>
+          <w:color w:val="FF0000"/>
+          <w:highlight w:val="lightGray"/>
+        </w:rPr>
+        <w:t>Avalon MM</w:t>
+      </w:r>
+      <w:r>
+        <w:t xml:space="preserve"> </w:t>
+      </w:r>
+      <w:r>
+        <w:t xml:space="preserve">scoreboard is accessible from the testbench as a shared variable </w:t>
+      </w:r>
+      <w:r>
+        <w:rPr>
+          <w:rFonts w:ascii="Consolas" w:hAnsi="Consolas" w:cs="Consolas"/>
+          <w:color w:val="FF0000"/>
+          <w:highlight w:val="lightGray"/>
+        </w:rPr>
+        <w:t>AVALON_MM_SB</w:t>
+      </w:r>
+      <w:r>
+        <w:rPr>
+          <w:color w:val="FF0000"/>
+          <w:highlight w:val="lightGray"/>
+        </w:rPr>
+        <w:t xml:space="preserve">, located in the </w:t>
+      </w:r>
+      <w:r>
+        <w:rPr>
+          <w:rFonts w:ascii="Consolas" w:hAnsi="Consolas" w:cs="Consolas"/>
+          <w:color w:val="FF0000"/>
+          <w:highlight w:val="lightGray"/>
+        </w:rPr>
+        <w:t>vvc_methods_pkg.vhd</w:t>
+      </w:r>
+      <w:r>
+        <w:rPr>
+          <w:highlight w:val="lightGray"/>
+        </w:rPr>
+        <w:t>.</w:t>
+      </w:r>
+      <w:r>
+        <w:t xml:space="preserve"> </w:t>
+      </w:r>
+      <w:r>
+        <w:t xml:space="preserve">All of the listed Generic Scoreboard commands are </w:t>
+      </w:r>
+      <w:r>
+        <w:rPr>
+          <w:color w:val="FF0000"/>
+          <w:highlight w:val="lightGray"/>
+        </w:rPr>
+        <w:t xml:space="preserve">available for the Avalon MM </w:t>
+      </w:r>
+      <w:r>
+        <w:rPr>
+          <w:color w:val="FF0000"/>
+          <w:highlight w:val="lightGray"/>
+        </w:rPr>
+        <w:t xml:space="preserve">using this </w:t>
+      </w:r>
+      <w:r>
+        <w:rPr>
+          <w:color w:val="FF0000"/>
+          <w:highlight w:val="lightGray"/>
+        </w:rPr>
+        <w:t>shared variable.</w:t>
+      </w:r>
+      <w:r>
+        <w:rPr>
+          <w:rFonts w:ascii="Consolas" w:hAnsi="Consolas" w:cs="Consolas"/>
+          <w:color w:val="FF0000"/>
+        </w:rPr>
+        <w:t xml:space="preserve">  </w:t>
+      </w:r>
+    </w:p>
+    <w:p/>
+    <w:p>
+      <w:pPr>
+        <w:pStyle w:val="Heading1"/>
         <w:rPr>
           <w:rFonts w:ascii="Helvetica" w:hAnsi="Helvetica" w:cs="Helvetica"/>
         </w:rPr>
@@ -14519,7 +17149,7 @@
     </w:p>
     <w:p>
       <w:pPr>
-        <w:pStyle w:val="Overskrift1"/>
+        <w:pStyle w:val="Heading1"/>
         <w:rPr>
           <w:rFonts w:ascii="Helvetica" w:hAnsi="Helvetica" w:cs="Helvetica"/>
         </w:rPr>
@@ -14565,11 +17195,14 @@
         <w:t>.</w:t>
       </w:r>
     </w:p>
-    <w:p/>
-    <w:p/>
     <w:p>
-      <w:pPr>
-        <w:pStyle w:val="Overskrift1"/>
+      <w:r>
+        <w:br w:type="page"/>
+      </w:r>
+    </w:p>
+    <w:p>
+      <w:pPr>
+        <w:pStyle w:val="Heading1"/>
         <w:rPr>
           <w:rFonts w:ascii="Helvetica" w:hAnsi="Helvetica" w:cs="Helvetica"/>
         </w:rPr>
@@ -14620,7 +17253,7 @@
     </w:p>
     <w:p>
       <w:pPr>
-        <w:pStyle w:val="Listeavsnitt"/>
+        <w:pStyle w:val="ListParagraph"/>
         <w:numPr>
           <w:ilvl w:val="0"/>
           <w:numId w:val="40"/>
@@ -14689,7 +17322,7 @@
     </w:p>
     <w:p>
       <w:pPr>
-        <w:pStyle w:val="Listeavsnitt"/>
+        <w:pStyle w:val="ListParagraph"/>
         <w:numPr>
           <w:ilvl w:val="0"/>
           <w:numId w:val="40"/>
@@ -14755,12 +17388,10 @@
         </w:rPr>
         <w:t xml:space="preserve"> and up</w:t>
       </w:r>
-      <w:bookmarkStart w:id="2" w:name="_GoBack"/>
-      <w:bookmarkEnd w:id="2"/>
     </w:p>
     <w:p>
       <w:pPr>
-        <w:pStyle w:val="Listeavsnitt"/>
+        <w:pStyle w:val="ListParagraph"/>
         <w:numPr>
           <w:ilvl w:val="0"/>
           <w:numId w:val="40"/>
@@ -14787,7 +17418,7 @@
     </w:p>
     <w:p>
       <w:pPr>
-        <w:pStyle w:val="Listeavsnitt"/>
+        <w:pStyle w:val="ListParagraph"/>
         <w:numPr>
           <w:ilvl w:val="0"/>
           <w:numId w:val="40"/>
@@ -15066,12 +17697,14 @@
               <w:rPr>
                 <w:rFonts w:cs="Helvetica"/>
                 <w:sz w:val="15"/>
-              </w:rPr>
-            </w:pPr>
-            <w:r>
-              <w:rPr>
-                <w:rFonts w:cs="Helvetica"/>
-                <w:sz w:val="15"/>
+                <w:lang w:val="fi-FI"/>
+              </w:rPr>
+            </w:pPr>
+            <w:r>
+              <w:rPr>
+                <w:rFonts w:cs="Helvetica"/>
+                <w:sz w:val="15"/>
+                <w:lang w:val="fi-FI"/>
               </w:rPr>
               <w:t>avalon_mm</w:t>
             </w:r>
@@ -15079,6 +17712,7 @@
               <w:rPr>
                 <w:rFonts w:cs="Helvetica"/>
                 <w:sz w:val="15"/>
+                <w:lang w:val="fi-FI"/>
               </w:rPr>
               <w:t>_bfm_pkg.vhd</w:t>
             </w:r>
@@ -16046,7 +18680,7 @@
     </w:p>
     <w:p>
       <w:pPr>
-        <w:pStyle w:val="Overskrift1"/>
+        <w:pStyle w:val="Heading1"/>
         <w:rPr>
           <w:rFonts w:ascii="Helvetica" w:hAnsi="Helvetica" w:cs="Helvetica"/>
         </w:rPr>
@@ -16105,7 +18739,7 @@
       <w:hyperlink r:id="rId10" w:history="1">
         <w:r>
           <w:rPr>
-            <w:rStyle w:val="Hyperkobling"/>
+            <w:rStyle w:val="Hyperlink"/>
           </w:rPr>
           <w:t>support@bitvis.no</w:t>
         </w:r>
@@ -16257,7 +18891,7 @@
           </mc:Choice>
           <mc:Fallback>
             <w:pict>
-              <v:shape w14:anchorId="199BDFDD" id="Tekstboks 4" o:spid="_x0000_s1029" type="#_x0000_t202" style="position:absolute;margin-left:70.45pt;margin-top:8.85pt;width:663.85pt;height:31.05pt;z-index:251662336;visibility:visible;mso-wrap-style:square;mso-width-percent:0;mso-height-percent:0;mso-wrap-distance-left:9pt;mso-wrap-distance-top:0;mso-wrap-distance-right:9pt;mso-wrap-distance-bottom:0;mso-position-horizontal:absolute;mso-position-horizontal-relative:text;mso-position-vertical:absolute;mso-position-vertical-relative:text;mso-width-percent:0;mso-height-percent:0;mso-width-relative:margin;mso-height-relative:margin;v-text-anchor:top" o:gfxdata="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" filled="f" stroked="f">
+              <v:shape w14:anchorId="199BDFDD" id="Tekstboks 4" o:spid="_x0000_s1029" type="#_x0000_t202" style="position:absolute;margin-left:70.45pt;margin-top:8.85pt;width:663.85pt;height:31.05pt;z-index:251662336;visibility:visible;mso-wrap-style:square;mso-width-percent:0;mso-height-percent:0;mso-wrap-distance-left:9pt;mso-wrap-distance-top:0;mso-wrap-distance-right:9pt;mso-wrap-distance-bottom:0;mso-position-horizontal:absolute;mso-position-horizontal-relative:text;mso-position-vertical:absolute;mso-position-vertical-relative:text;mso-width-percent:0;mso-height-percent:0;mso-width-relative:margin;mso-height-relative:margin;v-text-anchor:top" o:gfxdata="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" filled="f" stroked="f">
                 <v:textbox>
                   <w:txbxContent>
                     <w:p>
@@ -16399,7 +19033,7 @@
           </mc:Choice>
           <mc:Fallback>
             <w:pict>
-              <v:shape w14:anchorId="6B7D54B5" id="Tekstboks 5" o:spid="_x0000_s1030" type="#_x0000_t202" style="position:absolute;margin-left:-6.85pt;margin-top:7.5pt;width:77.3pt;height:34.45pt;z-index:251664384;visibility:visible;mso-wrap-style:square;mso-width-percent:0;mso-height-percent:0;mso-wrap-distance-left:9pt;mso-wrap-distance-top:0;mso-wrap-distance-right:9pt;mso-wrap-distance-bottom:0;mso-position-horizontal:absolute;mso-position-horizontal-relative:text;mso-position-vertical:absolute;mso-position-vertical-relative:text;mso-width-percent:0;mso-height-percent:0;mso-width-relative:margin;mso-height-relative:margin;v-text-anchor:top" o:gfxdata="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" filled="f" stroked="f">
+              <v:shape w14:anchorId="6B7D54B5" id="Tekstboks 5" o:spid="_x0000_s1030" type="#_x0000_t202" style="position:absolute;margin-left:-6.85pt;margin-top:7.5pt;width:77.3pt;height:34.45pt;z-index:251664384;visibility:visible;mso-wrap-style:square;mso-width-percent:0;mso-height-percent:0;mso-wrap-distance-left:9pt;mso-wrap-distance-top:0;mso-wrap-distance-right:9pt;mso-wrap-distance-bottom:0;mso-position-horizontal:absolute;mso-position-horizontal-relative:text;mso-position-vertical:absolute;mso-position-vertical-relative:text;mso-width-percent:0;mso-height-percent:0;mso-width-relative:margin;mso-height-relative:margin;v-text-anchor:top" o:gfxdata="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" filled="f" stroked="f">
                 <v:textbox>
                   <w:txbxContent>
                     <w:p>
@@ -16502,34 +19136,34 @@
 <w:ftr xmlns:wpc="http://schemas.microsoft.com/office/word/2010/wordprocessingCanvas" xmlns:cx="http://schemas.microsoft.com/office/drawing/2014/chartex" xmlns:cx1="http://schemas.microsoft.com/office/drawing/2015/9/8/chartex" xmlns:cx2="http://schemas.microsoft.com/office/drawing/2015/10/21/chartex" xmlns:cx3="http://schemas.microsoft.com/office/drawing/2016/5/9/chartex" xmlns:cx4="http://schemas.microsoft.com/office/drawing/2016/5/10/chartex" xmlns:cx5="http://schemas.microsoft.com/office/drawing/2016/5/11/chartex" xmlns:cx6="http://schemas.microsoft.com/office/drawing/2016/5/12/chartex" xmlns:cx7="http://schemas.microsoft.com/office/drawing/2016/5/13/chartex" xmlns:cx8="http://schemas.microsoft.com/office/drawing/2016/5/14/chartex" xmlns:mc="http://schemas.openxmlformats.org/markup-compatibility/2006" xmlns:aink="http://schemas.microsoft.com/office/drawing/2016/ink" xmlns:am3d="http://schemas.microsoft.com/office/drawing/2017/model3d" xmlns:o="urn:schemas-microsoft-com:office:office" xmlns:r="http://schemas.openxmlformats.org/officeDocument/2006/relationships" xmlns:m="http://schemas.openxmlformats.org/officeDocument/2006/math" xmlns:v="urn:schemas-microsoft-com:vml" xmlns:wp14="http://schemas.microsoft.com/office/word/2010/wordprocessingDrawing" xmlns:wp="http://schemas.openxmlformats.org/drawingml/2006/wordprocessingDrawing" xmlns:w10="urn:schemas-microsoft-com:office:word" xmlns:w="http://schemas.openxmlformats.org/wordprocessingml/2006/main" xmlns:w14="http://schemas.microsoft.com/office/word/2010/wordml" xmlns:w15="http://schemas.microsoft.com/office/word/2012/wordml" xmlns:w16cid="http://schemas.microsoft.com/office/word/2016/wordml/cid" xmlns:w16se="http://schemas.microsoft.com/office/word/2015/wordml/symex" xmlns:wpg="http://schemas.microsoft.com/office/word/2010/wordprocessingGroup" xmlns:wpi="http://schemas.microsoft.com/office/word/2010/wordprocessingInk" xmlns:wne="http://schemas.microsoft.com/office/word/2006/wordml" xmlns:wps="http://schemas.microsoft.com/office/word/2010/wordprocessingShape" mc:Ignorable="w14 w15 w16se w16cid wp14">
   <w:p>
     <w:pPr>
-      <w:pStyle w:val="Bunntekst"/>
+      <w:pStyle w:val="Footer"/>
       <w:framePr w:wrap="none" w:vAnchor="text" w:hAnchor="margin" w:xAlign="right" w:y="1"/>
       <w:rPr>
-        <w:rStyle w:val="Sidetall"/>
+        <w:rStyle w:val="PageNumber"/>
       </w:rPr>
     </w:pPr>
     <w:r>
       <w:rPr>
-        <w:rStyle w:val="Sidetall"/>
+        <w:rStyle w:val="PageNumber"/>
       </w:rPr>
       <w:fldChar w:fldCharType="begin"/>
     </w:r>
     <w:r>
       <w:rPr>
-        <w:rStyle w:val="Sidetall"/>
+        <w:rStyle w:val="PageNumber"/>
       </w:rPr>
       <w:instrText xml:space="preserve">PAGE  </w:instrText>
     </w:r>
     <w:r>
       <w:rPr>
-        <w:rStyle w:val="Sidetall"/>
+        <w:rStyle w:val="PageNumber"/>
       </w:rPr>
       <w:fldChar w:fldCharType="end"/>
     </w:r>
   </w:p>
   <w:p>
     <w:pPr>
-      <w:pStyle w:val="Bunntekst"/>
+      <w:pStyle w:val="Footer"/>
       <w:ind w:right="360"/>
     </w:pPr>
   </w:p>
@@ -16540,10 +19174,10 @@
 <w:ftr xmlns:wpc="http://schemas.microsoft.com/office/word/2010/wordprocessingCanvas" xmlns:cx="http://schemas.microsoft.com/office/drawing/2014/chartex" xmlns:cx1="http://schemas.microsoft.com/office/drawing/2015/9/8/chartex" xmlns:cx2="http://schemas.microsoft.com/office/drawing/2015/10/21/chartex" xmlns:cx3="http://schemas.microsoft.com/office/drawing/2016/5/9/chartex" xmlns:cx4="http://schemas.microsoft.com/office/drawing/2016/5/10/chartex" xmlns:cx5="http://schemas.microsoft.com/office/drawing/2016/5/11/chartex" xmlns:cx6="http://schemas.microsoft.com/office/drawing/2016/5/12/chartex" xmlns:cx7="http://schemas.microsoft.com/office/drawing/2016/5/13/chartex" xmlns:cx8="http://schemas.microsoft.com/office/drawing/2016/5/14/chartex" xmlns:mc="http://schemas.openxmlformats.org/markup-compatibility/2006" xmlns:aink="http://schemas.microsoft.com/office/drawing/2016/ink" xmlns:am3d="http://schemas.microsoft.com/office/drawing/2017/model3d" xmlns:o="urn:schemas-microsoft-com:office:office" xmlns:r="http://schemas.openxmlformats.org/officeDocument/2006/relationships" xmlns:m="http://schemas.openxmlformats.org/officeDocument/2006/math" xmlns:v="urn:schemas-microsoft-com:vml" xmlns:wp14="http://schemas.microsoft.com/office/word/2010/wordprocessingDrawing" xmlns:wp="http://schemas.openxmlformats.org/drawingml/2006/wordprocessingDrawing" xmlns:w10="urn:schemas-microsoft-com:office:word" xmlns:w="http://schemas.openxmlformats.org/wordprocessingml/2006/main" xmlns:w14="http://schemas.microsoft.com/office/word/2010/wordml" xmlns:w15="http://schemas.microsoft.com/office/word/2012/wordml" xmlns:w16cid="http://schemas.microsoft.com/office/word/2016/wordml/cid" xmlns:w16se="http://schemas.microsoft.com/office/word/2015/wordml/symex" xmlns:wpg="http://schemas.microsoft.com/office/word/2010/wordprocessingGroup" xmlns:wpi="http://schemas.microsoft.com/office/word/2010/wordprocessingInk" xmlns:wne="http://schemas.microsoft.com/office/word/2006/wordml" xmlns:wps="http://schemas.microsoft.com/office/word/2010/wordprocessingShape" mc:Ignorable="w14 w15 w16se w16cid wp14">
   <w:p>
     <w:pPr>
-      <w:pStyle w:val="Bunntekst"/>
+      <w:pStyle w:val="Footer"/>
       <w:framePr w:wrap="none" w:vAnchor="text" w:hAnchor="margin" w:xAlign="right" w:y="1"/>
       <w:rPr>
-        <w:rStyle w:val="Sidetall"/>
+        <w:rStyle w:val="PageNumber"/>
         <w:rFonts w:ascii="Helvetica" w:hAnsi="Helvetica" w:cs="Helvetica"/>
         <w:color w:val="1381C4"/>
         <w:sz w:val="14"/>
@@ -16551,7 +19185,7 @@
     </w:pPr>
     <w:r>
       <w:rPr>
-        <w:rStyle w:val="Sidetall"/>
+        <w:rStyle w:val="PageNumber"/>
         <w:rFonts w:ascii="Helvetica" w:hAnsi="Helvetica" w:cs="Helvetica"/>
         <w:color w:val="1381C4"/>
         <w:sz w:val="14"/>
@@ -16560,7 +19194,7 @@
     </w:r>
     <w:r>
       <w:rPr>
-        <w:rStyle w:val="Sidetall"/>
+        <w:rStyle w:val="PageNumber"/>
         <w:rFonts w:ascii="Helvetica" w:hAnsi="Helvetica" w:cs="Helvetica"/>
         <w:color w:val="1381C4"/>
         <w:sz w:val="14"/>
@@ -16569,7 +19203,7 @@
     </w:r>
     <w:r>
       <w:rPr>
-        <w:rStyle w:val="Sidetall"/>
+        <w:rStyle w:val="PageNumber"/>
         <w:rFonts w:ascii="Helvetica" w:hAnsi="Helvetica" w:cs="Helvetica"/>
         <w:color w:val="1381C4"/>
         <w:sz w:val="14"/>
@@ -16578,7 +19212,7 @@
     </w:r>
     <w:r>
       <w:rPr>
-        <w:rStyle w:val="Sidetall"/>
+        <w:rStyle w:val="PageNumber"/>
         <w:rFonts w:ascii="Helvetica" w:hAnsi="Helvetica" w:cs="Helvetica"/>
         <w:color w:val="1381C4"/>
         <w:sz w:val="14"/>
@@ -16587,7 +19221,7 @@
     </w:r>
     <w:r>
       <w:rPr>
-        <w:rStyle w:val="Sidetall"/>
+        <w:rStyle w:val="PageNumber"/>
         <w:rFonts w:ascii="Helvetica" w:hAnsi="Helvetica" w:cs="Helvetica"/>
         <w:color w:val="1381C4"/>
         <w:sz w:val="14"/>
@@ -16596,7 +19230,7 @@
     </w:r>
     <w:r>
       <w:rPr>
-        <w:rStyle w:val="Sidetall"/>
+        <w:rStyle w:val="PageNumber"/>
         <w:rFonts w:ascii="Helvetica" w:hAnsi="Helvetica" w:cs="Helvetica"/>
         <w:color w:val="1381C4"/>
         <w:sz w:val="14"/>
@@ -16605,7 +19239,7 @@
     </w:r>
     <w:r>
       <w:rPr>
-        <w:rStyle w:val="Sidetall"/>
+        <w:rStyle w:val="PageNumber"/>
         <w:rFonts w:ascii="Helvetica" w:hAnsi="Helvetica" w:cs="Helvetica"/>
         <w:color w:val="1381C4"/>
         <w:sz w:val="14"/>
@@ -16614,7 +19248,7 @@
     </w:r>
     <w:r>
       <w:rPr>
-        <w:rStyle w:val="Sidetall"/>
+        <w:rStyle w:val="PageNumber"/>
         <w:rFonts w:ascii="Helvetica" w:hAnsi="Helvetica" w:cs="Helvetica"/>
         <w:color w:val="1381C4"/>
         <w:sz w:val="14"/>
@@ -16623,7 +19257,7 @@
     </w:r>
     <w:r>
       <w:rPr>
-        <w:rStyle w:val="Sidetall"/>
+        <w:rStyle w:val="PageNumber"/>
         <w:rFonts w:ascii="Helvetica" w:hAnsi="Helvetica" w:cs="Helvetica"/>
         <w:color w:val="1381C4"/>
         <w:sz w:val="14"/>
@@ -16632,7 +19266,7 @@
     </w:r>
     <w:r>
       <w:rPr>
-        <w:rStyle w:val="Sidetall"/>
+        <w:rStyle w:val="PageNumber"/>
         <w:rFonts w:ascii="Helvetica" w:hAnsi="Helvetica" w:cs="Helvetica"/>
         <w:color w:val="1381C4"/>
         <w:sz w:val="14"/>
@@ -16641,7 +19275,7 @@
     </w:r>
     <w:r>
       <w:rPr>
-        <w:rStyle w:val="Sidetall"/>
+        <w:rStyle w:val="PageNumber"/>
         <w:rFonts w:ascii="Helvetica" w:hAnsi="Helvetica" w:cs="Helvetica"/>
         <w:color w:val="1381C4"/>
         <w:sz w:val="14"/>
@@ -16650,7 +19284,7 @@
     </w:r>
     <w:r>
       <w:rPr>
-        <w:rStyle w:val="Sidetall"/>
+        <w:rStyle w:val="PageNumber"/>
         <w:rFonts w:ascii="Helvetica" w:hAnsi="Helvetica" w:cs="Helvetica"/>
         <w:color w:val="1381C4"/>
         <w:sz w:val="14"/>
@@ -16686,7 +19320,7 @@
         </w:tcPr>
         <w:p>
           <w:pPr>
-            <w:pStyle w:val="Bunntekst"/>
+            <w:pStyle w:val="Footer"/>
             <w:tabs>
               <w:tab w:val="clear" w:pos="4153"/>
               <w:tab w:val="clear" w:pos="8306"/>
@@ -16748,7 +19382,7 @@
         </w:tcPr>
         <w:p>
           <w:pPr>
-            <w:pStyle w:val="Bunntekst"/>
+            <w:pStyle w:val="Footer"/>
             <w:tabs>
               <w:tab w:val="clear" w:pos="4153"/>
               <w:tab w:val="clear" w:pos="8306"/>
@@ -16779,47 +19413,7 @@
               <w:sz w:val="14"/>
               <w:lang w:val="sq-AL"/>
             </w:rPr>
-            <w:t xml:space="preserve">ersion </w:t>
-          </w:r>
-          <w:r>
-            <w:rPr>
-              <w:rFonts w:ascii="Helvetica" w:hAnsi="Helvetica" w:cs="Arial"/>
-              <w:b/>
-              <w:color w:val="1381C4"/>
-              <w:sz w:val="14"/>
-              <w:lang w:val="sq-AL"/>
-            </w:rPr>
-            <w:t>2.</w:t>
-          </w:r>
-          <w:r>
-            <w:rPr>
-              <w:rFonts w:ascii="Helvetica" w:hAnsi="Helvetica" w:cs="Arial"/>
-              <w:b/>
-              <w:color w:val="1381C4"/>
-              <w:sz w:val="14"/>
-              <w:lang w:val="sq-AL"/>
-            </w:rPr>
-            <w:t>5</w:t>
-          </w:r>
-          <w:r>
-            <w:rPr>
-              <w:rFonts w:ascii="Helvetica" w:hAnsi="Helvetica" w:cs="Arial"/>
-              <w:b/>
-              <w:color w:val="1381C4"/>
-              <w:sz w:val="14"/>
-              <w:lang w:val="sq-AL"/>
-            </w:rPr>
-            <w:t>.</w:t>
-          </w:r>
-          <w:r>
-            <w:rPr>
-              <w:rFonts w:ascii="Helvetica" w:hAnsi="Helvetica" w:cs="Arial"/>
-              <w:b/>
-              <w:color w:val="1381C4"/>
-              <w:sz w:val="14"/>
-              <w:lang w:val="sq-AL"/>
-            </w:rPr>
-            <w:t>x</w:t>
+            <w:t>ersion 2.5.x</w:t>
           </w:r>
           <w:r>
             <w:rPr>
@@ -16865,7 +19459,7 @@
               <w:sz w:val="14"/>
               <w:lang w:val="en-US"/>
             </w:rPr>
-            <w:t>2020-03-06</w:t>
+            <w:t>2020-03-23</w:t>
           </w:r>
           <w:r>
             <w:rPr>
@@ -16885,7 +19479,7 @@
         </w:tcPr>
         <w:p>
           <w:pPr>
-            <w:pStyle w:val="Bunntekst"/>
+            <w:pStyle w:val="Footer"/>
             <w:tabs>
               <w:tab w:val="clear" w:pos="4153"/>
               <w:tab w:val="clear" w:pos="8306"/>
@@ -16901,7 +19495,7 @@
           <w:hyperlink r:id="rId1" w:history="1">
             <w:r>
               <w:rPr>
-                <w:rStyle w:val="Hyperkobling"/>
+                <w:rStyle w:val="Hyperlink"/>
                 <w:rFonts w:ascii="Helvetica" w:hAnsi="Helvetica" w:cs="Arial"/>
                 <w:color w:val="1381C4"/>
                 <w:sz w:val="14"/>
@@ -16931,7 +19525,7 @@
           </w:r>
           <w:r>
             <w:rPr>
-              <w:rStyle w:val="Hyperkobling"/>
+              <w:rStyle w:val="Hyperlink"/>
               <w:rFonts w:ascii="Helvetica" w:hAnsi="Helvetica" w:cs="Arial"/>
               <w:color w:val="1381C4"/>
               <w:sz w:val="14"/>
@@ -16948,7 +19542,7 @@
         </w:tcPr>
         <w:p>
           <w:pPr>
-            <w:pStyle w:val="Bunntekst"/>
+            <w:pStyle w:val="Footer"/>
             <w:tabs>
               <w:tab w:val="clear" w:pos="4153"/>
               <w:tab w:val="clear" w:pos="8306"/>
@@ -16968,7 +19562,7 @@
   </w:tbl>
   <w:p>
     <w:pPr>
-      <w:pStyle w:val="Bunntekst"/>
+      <w:pStyle w:val="Footer"/>
       <w:rPr>
         <w:lang w:val="sq-AL"/>
       </w:rPr>
@@ -17092,7 +19686,7 @@
               <v:stroke joinstyle="miter"/>
               <v:path gradientshapeok="t" o:connecttype="rect"/>
             </v:shapetype>
-            <v:shape id="Tekstboks 1" o:spid="_x0000_s1031" type="#_x0000_t202" style="position:absolute;margin-left:640.8pt;margin-top:-5.5pt;width:149.35pt;height:24.8pt;z-index:251659264;visibility:visible;mso-wrap-style:square;mso-width-percent:0;mso-height-percent:0;mso-wrap-distance-left:9pt;mso-wrap-distance-top:0;mso-wrap-distance-right:9pt;mso-wrap-distance-bottom:0;mso-position-horizontal:absolute;mso-position-horizontal-relative:text;mso-position-vertical:absolute;mso-position-vertical-relative:text;mso-width-percent:0;mso-height-percent:0;mso-width-relative:margin;mso-height-relative:margin;v-text-anchor:top" o:gfxdata="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" filled="f" stroked="f">
+            <v:shape id="Tekstboks 1" o:spid="_x0000_s1031" type="#_x0000_t202" style="position:absolute;margin-left:640.8pt;margin-top:-5.5pt;width:149.35pt;height:24.8pt;z-index:251659264;visibility:visible;mso-wrap-style:square;mso-width-percent:0;mso-height-percent:0;mso-wrap-distance-left:9pt;mso-wrap-distance-top:0;mso-wrap-distance-right:9pt;mso-wrap-distance-bottom:0;mso-position-horizontal:absolute;mso-position-horizontal-relative:text;mso-position-vertical:absolute;mso-position-vertical-relative:text;mso-width-percent:0;mso-height-percent:0;mso-width-relative:margin;mso-height-relative:margin;v-text-anchor:top" o:gfxdata="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" filled="f" stroked="f">
               <v:textbox>
                 <w:txbxContent>
                   <w:p>
@@ -17159,16 +19753,7 @@
         <w:sz w:val="14"/>
         <w:szCs w:val="16"/>
       </w:rPr>
-      <w:t>2017</w:t>
-    </w:r>
-    <w:r>
-      <w:rPr>
-        <w:iCs/>
-        <w:color w:val="000000" w:themeColor="text1"/>
-        <w:sz w:val="14"/>
-        <w:szCs w:val="16"/>
-      </w:rPr>
-      <w:t xml:space="preserve"> by Bitvis AS. </w:t>
+      <w:t xml:space="preserve">2017 by Bitvis AS. </w:t>
     </w:r>
     <w:r>
       <w:rPr>
@@ -17182,7 +19767,7 @@
   </w:p>
   <w:p>
     <w:pPr>
-      <w:pStyle w:val="Bunntekst"/>
+      <w:pStyle w:val="Footer"/>
     </w:pPr>
   </w:p>
 </w:ftr>
@@ -17231,7 +19816,7 @@
 <w:hdr xmlns:wpc="http://schemas.microsoft.com/office/word/2010/wordprocessingCanvas" xmlns:cx="http://schemas.microsoft.com/office/drawing/2014/chartex" xmlns:cx1="http://schemas.microsoft.com/office/drawing/2015/9/8/chartex" xmlns:cx2="http://schemas.microsoft.com/office/drawing/2015/10/21/chartex" xmlns:cx3="http://schemas.microsoft.com/office/drawing/2016/5/9/chartex" xmlns:cx4="http://schemas.microsoft.com/office/drawing/2016/5/10/chartex" xmlns:cx5="http://schemas.microsoft.com/office/drawing/2016/5/11/chartex" xmlns:cx6="http://schemas.microsoft.com/office/drawing/2016/5/12/chartex" xmlns:cx7="http://schemas.microsoft.com/office/drawing/2016/5/13/chartex" xmlns:cx8="http://schemas.microsoft.com/office/drawing/2016/5/14/chartex" xmlns:mc="http://schemas.openxmlformats.org/markup-compatibility/2006" xmlns:aink="http://schemas.microsoft.com/office/drawing/2016/ink" xmlns:am3d="http://schemas.microsoft.com/office/drawing/2017/model3d" xmlns:o="urn:schemas-microsoft-com:office:office" xmlns:r="http://schemas.openxmlformats.org/officeDocument/2006/relationships" xmlns:m="http://schemas.openxmlformats.org/officeDocument/2006/math" xmlns:v="urn:schemas-microsoft-com:vml" xmlns:wp14="http://schemas.microsoft.com/office/word/2010/wordprocessingDrawing" xmlns:wp="http://schemas.openxmlformats.org/drawingml/2006/wordprocessingDrawing" xmlns:w10="urn:schemas-microsoft-com:office:word" xmlns:w="http://schemas.openxmlformats.org/wordprocessingml/2006/main" xmlns:w14="http://schemas.microsoft.com/office/word/2010/wordml" xmlns:w15="http://schemas.microsoft.com/office/word/2012/wordml" xmlns:w16cid="http://schemas.microsoft.com/office/word/2016/wordml/cid" xmlns:w16se="http://schemas.microsoft.com/office/word/2015/wordml/symex" xmlns:wpg="http://schemas.microsoft.com/office/word/2010/wordprocessingGroup" xmlns:wpi="http://schemas.microsoft.com/office/word/2010/wordprocessingInk" xmlns:wne="http://schemas.microsoft.com/office/word/2006/wordml" xmlns:wps="http://schemas.microsoft.com/office/word/2010/wordprocessingShape" mc:Ignorable="w14 w15 w16se w16cid wp14">
   <w:p>
     <w:pPr>
-      <w:pStyle w:val="Topptekst"/>
+      <w:pStyle w:val="Header"/>
       <w:jc w:val="right"/>
     </w:pPr>
     <w:r>
@@ -17298,7 +19883,7 @@
 <w:hdr xmlns:wpc="http://schemas.microsoft.com/office/word/2010/wordprocessingCanvas" xmlns:cx="http://schemas.microsoft.com/office/drawing/2014/chartex" xmlns:cx1="http://schemas.microsoft.com/office/drawing/2015/9/8/chartex" xmlns:cx2="http://schemas.microsoft.com/office/drawing/2015/10/21/chartex" xmlns:cx3="http://schemas.microsoft.com/office/drawing/2016/5/9/chartex" xmlns:cx4="http://schemas.microsoft.com/office/drawing/2016/5/10/chartex" xmlns:cx5="http://schemas.microsoft.com/office/drawing/2016/5/11/chartex" xmlns:cx6="http://schemas.microsoft.com/office/drawing/2016/5/12/chartex" xmlns:cx7="http://schemas.microsoft.com/office/drawing/2016/5/13/chartex" xmlns:cx8="http://schemas.microsoft.com/office/drawing/2016/5/14/chartex" xmlns:mc="http://schemas.openxmlformats.org/markup-compatibility/2006" xmlns:aink="http://schemas.microsoft.com/office/drawing/2016/ink" xmlns:am3d="http://schemas.microsoft.com/office/drawing/2017/model3d" xmlns:o="urn:schemas-microsoft-com:office:office" xmlns:r="http://schemas.openxmlformats.org/officeDocument/2006/relationships" xmlns:m="http://schemas.openxmlformats.org/officeDocument/2006/math" xmlns:v="urn:schemas-microsoft-com:vml" xmlns:wp14="http://schemas.microsoft.com/office/word/2010/wordprocessingDrawing" xmlns:wp="http://schemas.openxmlformats.org/drawingml/2006/wordprocessingDrawing" xmlns:w10="urn:schemas-microsoft-com:office:word" xmlns:w="http://schemas.openxmlformats.org/wordprocessingml/2006/main" xmlns:w14="http://schemas.microsoft.com/office/word/2010/wordml" xmlns:w15="http://schemas.microsoft.com/office/word/2012/wordml" xmlns:w16cid="http://schemas.microsoft.com/office/word/2016/wordml/cid" xmlns:w16se="http://schemas.microsoft.com/office/word/2015/wordml/symex" xmlns:wpg="http://schemas.microsoft.com/office/word/2010/wordprocessingGroup" xmlns:wpi="http://schemas.microsoft.com/office/word/2010/wordprocessingInk" xmlns:wne="http://schemas.microsoft.com/office/word/2006/wordml" xmlns:wps="http://schemas.microsoft.com/office/word/2010/wordprocessingShape" mc:Ignorable="w14 w15 w16se w16cid wp14">
   <w:p>
     <w:pPr>
-      <w:pStyle w:val="Topptekst"/>
+      <w:pStyle w:val="Header"/>
       <w:jc w:val="right"/>
     </w:pPr>
     <w:r>
@@ -17371,7 +19956,7 @@
     <w:lvl w:ilvl="0">
       <w:start w:val="1"/>
       <w:numFmt w:val="decimal"/>
-      <w:pStyle w:val="Nummerertliste"/>
+      <w:pStyle w:val="ListNumber"/>
       <w:lvlText w:val="%1."/>
       <w:lvlJc w:val="left"/>
       <w:pPr>
@@ -21647,7 +24232,7 @@
     <w:lvl w:ilvl="0">
       <w:start w:val="1"/>
       <w:numFmt w:val="decimal"/>
-      <w:pStyle w:val="Overskrift1"/>
+      <w:pStyle w:val="Heading1"/>
       <w:lvlText w:val="%1"/>
       <w:lvlJc w:val="left"/>
       <w:pPr>
@@ -21660,7 +24245,7 @@
     <w:lvl w:ilvl="1">
       <w:start w:val="1"/>
       <w:numFmt w:val="decimal"/>
-      <w:pStyle w:val="Overskrift2"/>
+      <w:pStyle w:val="Heading2"/>
       <w:lvlText w:val="%1.%2"/>
       <w:lvlJc w:val="left"/>
       <w:pPr>
@@ -21673,7 +24258,7 @@
     <w:lvl w:ilvl="2">
       <w:start w:val="1"/>
       <w:numFmt w:val="decimal"/>
-      <w:pStyle w:val="Overskrift3"/>
+      <w:pStyle w:val="Heading3"/>
       <w:lvlText w:val="%1.%2.%3"/>
       <w:lvlJc w:val="left"/>
       <w:pPr>
@@ -21686,7 +24271,7 @@
     <w:lvl w:ilvl="3">
       <w:start w:val="1"/>
       <w:numFmt w:val="decimal"/>
-      <w:pStyle w:val="Overskrift4"/>
+      <w:pStyle w:val="Heading4"/>
       <w:lvlText w:val="%1.%2.%3.%4"/>
       <w:lvlJc w:val="left"/>
       <w:pPr>
@@ -21699,7 +24284,7 @@
     <w:lvl w:ilvl="4">
       <w:start w:val="1"/>
       <w:numFmt w:val="decimal"/>
-      <w:pStyle w:val="Overskrift5"/>
+      <w:pStyle w:val="Heading5"/>
       <w:lvlText w:val="%1.%2.%3.%4.%5"/>
       <w:lvlJc w:val="left"/>
       <w:pPr>
@@ -21712,7 +24297,7 @@
     <w:lvl w:ilvl="5">
       <w:start w:val="1"/>
       <w:numFmt w:val="decimal"/>
-      <w:pStyle w:val="Overskrift6"/>
+      <w:pStyle w:val="Heading6"/>
       <w:lvlText w:val="%1.%2.%3.%4.%5.%6"/>
       <w:lvlJc w:val="left"/>
       <w:pPr>
@@ -21725,7 +24310,7 @@
     <w:lvl w:ilvl="6">
       <w:start w:val="1"/>
       <w:numFmt w:val="decimal"/>
-      <w:pStyle w:val="Overskrift7"/>
+      <w:pStyle w:val="Heading7"/>
       <w:lvlText w:val="%1.%2.%3.%4.%5.%6.%7"/>
       <w:lvlJc w:val="left"/>
       <w:pPr>
@@ -21738,7 +24323,7 @@
     <w:lvl w:ilvl="7">
       <w:start w:val="1"/>
       <w:numFmt w:val="decimal"/>
-      <w:pStyle w:val="Overskrift8"/>
+      <w:pStyle w:val="Heading8"/>
       <w:lvlText w:val="%1.%2.%3.%4.%5.%6.%7.%8"/>
       <w:lvlJc w:val="left"/>
       <w:pPr>
@@ -21751,7 +24336,7 @@
     <w:lvl w:ilvl="8">
       <w:start w:val="1"/>
       <w:numFmt w:val="decimal"/>
-      <w:pStyle w:val="Overskrift9"/>
+      <w:pStyle w:val="Heading9"/>
       <w:lvlText w:val="%1.%2.%3.%4.%5.%6.%7.%8.%9"/>
       <w:lvlJc w:val="left"/>
       <w:pPr>
@@ -22698,11 +25283,11 @@
       <w:lang w:val="en-GB" w:eastAsia="en-US"/>
     </w:rPr>
   </w:style>
-  <w:style w:type="paragraph" w:styleId="Overskrift1">
+  <w:style w:type="paragraph" w:styleId="Heading1">
     <w:name w:val="heading 1"/>
     <w:basedOn w:val="Normal"/>
     <w:next w:val="Normal"/>
-    <w:link w:val="Overskrift1Tegn"/>
+    <w:link w:val="Heading1Char"/>
     <w:qFormat/>
     <w:rsid w:val="00017510"/>
     <w:pPr>
@@ -22719,7 +25304,7 @@
       <w:sz w:val="24"/>
     </w:rPr>
   </w:style>
-  <w:style w:type="paragraph" w:styleId="Overskrift2">
+  <w:style w:type="paragraph" w:styleId="Heading2">
     <w:name w:val="heading 2"/>
     <w:basedOn w:val="Normal"/>
     <w:next w:val="Normal"/>
@@ -22740,7 +25325,7 @@
       <w:sz w:val="22"/>
     </w:rPr>
   </w:style>
-  <w:style w:type="paragraph" w:styleId="Overskrift3">
+  <w:style w:type="paragraph" w:styleId="Heading3">
     <w:name w:val="heading 3"/>
     <w:basedOn w:val="Normal"/>
     <w:next w:val="Normal"/>
@@ -22759,7 +25344,7 @@
       <w:b/>
     </w:rPr>
   </w:style>
-  <w:style w:type="paragraph" w:styleId="Overskrift4">
+  <w:style w:type="paragraph" w:styleId="Heading4">
     <w:name w:val="heading 4"/>
     <w:basedOn w:val="Normal"/>
     <w:next w:val="Normal"/>
@@ -22779,7 +25364,7 @@
       <w:lang w:val="sq-AL"/>
     </w:rPr>
   </w:style>
-  <w:style w:type="paragraph" w:styleId="Overskrift5">
+  <w:style w:type="paragraph" w:styleId="Heading5">
     <w:name w:val="heading 5"/>
     <w:basedOn w:val="Normal"/>
     <w:next w:val="Normal"/>
@@ -22799,7 +25384,7 @@
       <w:sz w:val="22"/>
     </w:rPr>
   </w:style>
-  <w:style w:type="paragraph" w:styleId="Overskrift6">
+  <w:style w:type="paragraph" w:styleId="Heading6">
     <w:name w:val="heading 6"/>
     <w:basedOn w:val="Normal"/>
     <w:next w:val="Normal"/>
@@ -22819,7 +25404,7 @@
       <w:sz w:val="22"/>
     </w:rPr>
   </w:style>
-  <w:style w:type="paragraph" w:styleId="Overskrift7">
+  <w:style w:type="paragraph" w:styleId="Heading7">
     <w:name w:val="heading 7"/>
     <w:basedOn w:val="Normal"/>
     <w:next w:val="Normal"/>
@@ -22837,7 +25422,7 @@
       <w:i/>
     </w:rPr>
   </w:style>
-  <w:style w:type="paragraph" w:styleId="Overskrift8">
+  <w:style w:type="paragraph" w:styleId="Heading8">
     <w:name w:val="heading 8"/>
     <w:basedOn w:val="Normal"/>
     <w:next w:val="Normal"/>
@@ -22855,7 +25440,7 @@
       <w:i/>
     </w:rPr>
   </w:style>
-  <w:style w:type="paragraph" w:styleId="Overskrift9">
+  <w:style w:type="paragraph" w:styleId="Heading9">
     <w:name w:val="heading 9"/>
     <w:basedOn w:val="Normal"/>
     <w:next w:val="Normal"/>
@@ -22873,13 +25458,13 @@
       <w:i/>
     </w:rPr>
   </w:style>
-  <w:style w:type="character" w:default="1" w:styleId="Standardskriftforavsnitt">
+  <w:style w:type="character" w:default="1" w:styleId="DefaultParagraphFont">
     <w:name w:val="Default Paragraph Font"/>
     <w:uiPriority w:val="1"/>
     <w:semiHidden/>
     <w:unhideWhenUsed/>
   </w:style>
-  <w:style w:type="table" w:default="1" w:styleId="Vanligtabell">
+  <w:style w:type="table" w:default="1" w:styleId="TableNormal">
     <w:name w:val="Normal Table"/>
     <w:uiPriority w:val="99"/>
     <w:semiHidden/>
@@ -22894,13 +25479,13 @@
       </w:tblCellMar>
     </w:tblPr>
   </w:style>
-  <w:style w:type="numbering" w:default="1" w:styleId="Ingenliste">
+  <w:style w:type="numbering" w:default="1" w:styleId="NoList">
     <w:name w:val="No List"/>
     <w:uiPriority w:val="99"/>
     <w:semiHidden/>
     <w:unhideWhenUsed/>
   </w:style>
-  <w:style w:type="paragraph" w:styleId="Topptekst">
+  <w:style w:type="paragraph" w:styleId="Header">
     <w:name w:val="header"/>
     <w:basedOn w:val="Normal"/>
     <w:pPr>
@@ -22910,10 +25495,10 @@
       </w:tabs>
     </w:pPr>
   </w:style>
-  <w:style w:type="paragraph" w:styleId="Bunntekst">
+  <w:style w:type="paragraph" w:styleId="Footer">
     <w:name w:val="footer"/>
     <w:basedOn w:val="Normal"/>
-    <w:link w:val="BunntekstTegn"/>
+    <w:link w:val="FooterChar"/>
     <w:uiPriority w:val="99"/>
     <w:pPr>
       <w:tabs>
@@ -22926,7 +25511,7 @@
       <w:sz w:val="16"/>
     </w:rPr>
   </w:style>
-  <w:style w:type="paragraph" w:styleId="INNH1">
+  <w:style w:type="paragraph" w:styleId="TOC1">
     <w:name w:val="toc 1"/>
     <w:basedOn w:val="Normal"/>
     <w:next w:val="Normal"/>
@@ -22940,7 +25525,7 @@
       <w:sz w:val="20"/>
     </w:rPr>
   </w:style>
-  <w:style w:type="paragraph" w:styleId="INNH2">
+  <w:style w:type="paragraph" w:styleId="TOC2">
     <w:name w:val="toc 2"/>
     <w:basedOn w:val="Normal"/>
     <w:next w:val="Normal"/>
@@ -22953,7 +25538,7 @@
       <w:sz w:val="20"/>
     </w:rPr>
   </w:style>
-  <w:style w:type="paragraph" w:styleId="INNH3">
+  <w:style w:type="paragraph" w:styleId="TOC3">
     <w:name w:val="toc 3"/>
     <w:basedOn w:val="Normal"/>
     <w:next w:val="Normal"/>
@@ -22966,7 +25551,7 @@
       <w:sz w:val="20"/>
     </w:rPr>
   </w:style>
-  <w:style w:type="paragraph" w:styleId="INNH4">
+  <w:style w:type="paragraph" w:styleId="TOC4">
     <w:name w:val="toc 4"/>
     <w:basedOn w:val="Normal"/>
     <w:next w:val="Normal"/>
@@ -22975,7 +25560,7 @@
       <w:ind w:left="720"/>
     </w:pPr>
   </w:style>
-  <w:style w:type="paragraph" w:styleId="INNH5">
+  <w:style w:type="paragraph" w:styleId="TOC5">
     <w:name w:val="toc 5"/>
     <w:basedOn w:val="Normal"/>
     <w:next w:val="Normal"/>
@@ -22984,7 +25569,7 @@
       <w:ind w:left="960"/>
     </w:pPr>
   </w:style>
-  <w:style w:type="paragraph" w:styleId="INNH6">
+  <w:style w:type="paragraph" w:styleId="TOC6">
     <w:name w:val="toc 6"/>
     <w:basedOn w:val="Normal"/>
     <w:next w:val="Normal"/>
@@ -22993,7 +25578,7 @@
       <w:ind w:left="1200"/>
     </w:pPr>
   </w:style>
-  <w:style w:type="paragraph" w:styleId="INNH7">
+  <w:style w:type="paragraph" w:styleId="TOC7">
     <w:name w:val="toc 7"/>
     <w:basedOn w:val="Normal"/>
     <w:next w:val="Normal"/>
@@ -23002,7 +25587,7 @@
       <w:ind w:left="1440"/>
     </w:pPr>
   </w:style>
-  <w:style w:type="paragraph" w:styleId="INNH8">
+  <w:style w:type="paragraph" w:styleId="TOC8">
     <w:name w:val="toc 8"/>
     <w:basedOn w:val="Normal"/>
     <w:next w:val="Normal"/>
@@ -23011,7 +25596,7 @@
       <w:ind w:left="1680"/>
     </w:pPr>
   </w:style>
-  <w:style w:type="paragraph" w:styleId="INNH9">
+  <w:style w:type="paragraph" w:styleId="TOC9">
     <w:name w:val="toc 9"/>
     <w:basedOn w:val="Normal"/>
     <w:next w:val="Normal"/>
@@ -23020,7 +25605,7 @@
       <w:ind w:left="1920"/>
     </w:pPr>
   </w:style>
-  <w:style w:type="paragraph" w:styleId="Indeks1">
+  <w:style w:type="paragraph" w:styleId="Index1">
     <w:name w:val="index 1"/>
     <w:basedOn w:val="Normal"/>
     <w:next w:val="Normal"/>
@@ -23035,7 +25620,7 @@
       <w:b/>
     </w:rPr>
   </w:style>
-  <w:style w:type="paragraph" w:styleId="Indeks3">
+  <w:style w:type="paragraph" w:styleId="Index3">
     <w:name w:val="index 3"/>
     <w:basedOn w:val="Normal"/>
     <w:next w:val="Normal"/>
@@ -23047,7 +25632,7 @@
       <w:ind w:left="600" w:hanging="200"/>
     </w:pPr>
   </w:style>
-  <w:style w:type="paragraph" w:styleId="Bildetekst">
+  <w:style w:type="paragraph" w:styleId="Caption">
     <w:name w:val="caption"/>
     <w:basedOn w:val="Normal"/>
     <w:next w:val="Normal"/>
@@ -23059,14 +25644,14 @@
       <w:i/>
     </w:rPr>
   </w:style>
-  <w:style w:type="character" w:styleId="Fotnotereferanse">
+  <w:style w:type="character" w:styleId="FootnoteReference">
     <w:name w:val="footnote reference"/>
     <w:semiHidden/>
     <w:rPr>
       <w:vertAlign w:val="superscript"/>
     </w:rPr>
   </w:style>
-  <w:style w:type="paragraph" w:styleId="Fotnotetekst">
+  <w:style w:type="paragraph" w:styleId="FootnoteText">
     <w:name w:val="footnote text"/>
     <w:basedOn w:val="Normal"/>
     <w:semiHidden/>
@@ -23077,30 +25662,30 @@
       <w:sz w:val="20"/>
     </w:rPr>
   </w:style>
-  <w:style w:type="character" w:styleId="Merknadsreferanse">
+  <w:style w:type="character" w:styleId="CommentReference">
     <w:name w:val="annotation reference"/>
     <w:semiHidden/>
     <w:rPr>
       <w:sz w:val="16"/>
     </w:rPr>
   </w:style>
-  <w:style w:type="paragraph" w:styleId="Merknadstekst">
+  <w:style w:type="paragraph" w:styleId="CommentText">
     <w:name w:val="annotation text"/>
     <w:basedOn w:val="Normal"/>
-    <w:link w:val="MerknadstekstTegn"/>
+    <w:link w:val="CommentTextChar"/>
     <w:semiHidden/>
     <w:rPr>
       <w:sz w:val="20"/>
     </w:rPr>
   </w:style>
-  <w:style w:type="character" w:styleId="Hyperkobling">
+  <w:style w:type="character" w:styleId="Hyperlink">
     <w:name w:val="Hyperlink"/>
     <w:rPr>
       <w:color w:val="0000FF"/>
       <w:u w:val="single"/>
     </w:rPr>
   </w:style>
-  <w:style w:type="character" w:styleId="Fulgthyperkobling">
+  <w:style w:type="character" w:styleId="FollowedHyperlink">
     <w:name w:val="FollowedHyperlink"/>
     <w:rPr>
       <w:color w:val="800080"/>
@@ -23118,7 +25703,7 @@
   </w:style>
   <w:style w:type="paragraph" w:customStyle="1" w:styleId="Appendix">
     <w:name w:val="Appendix"/>
-    <w:basedOn w:val="Overskrift1"/>
+    <w:basedOn w:val="Heading1"/>
     <w:pPr>
       <w:keepNext/>
       <w:numPr>
@@ -23144,7 +25729,7 @@
       <w:lang w:val="en-US"/>
     </w:rPr>
   </w:style>
-  <w:style w:type="paragraph" w:styleId="Dokumentkart">
+  <w:style w:type="paragraph" w:styleId="DocumentMap">
     <w:name w:val="Document Map"/>
     <w:basedOn w:val="Normal"/>
     <w:semiHidden/>
@@ -23167,9 +25752,9 @@
       <w:sz w:val="20"/>
     </w:rPr>
   </w:style>
-  <w:style w:type="table" w:styleId="Tabellrutenett">
+  <w:style w:type="table" w:styleId="TableGrid">
     <w:name w:val="Table Grid"/>
-    <w:basedOn w:val="Vanligtabell"/>
+    <w:basedOn w:val="TableNormal"/>
     <w:uiPriority w:val="59"/>
     <w:rsid w:val="00FB38FA"/>
     <w:tblPr>
@@ -23194,7 +25779,7 @@
       <w:sz w:val="20"/>
     </w:rPr>
   </w:style>
-  <w:style w:type="character" w:styleId="Utheving">
+  <w:style w:type="character" w:styleId="Emphasis">
     <w:name w:val="Emphasis"/>
     <w:qFormat/>
     <w:rsid w:val="00376949"/>
@@ -23205,7 +25790,7 @@
   </w:style>
   <w:style w:type="paragraph" w:customStyle="1" w:styleId="Style1">
     <w:name w:val="Style1"/>
-    <w:basedOn w:val="Overskrift4"/>
+    <w:basedOn w:val="Heading4"/>
     <w:autoRedefine/>
     <w:rsid w:val="0092522D"/>
     <w:rPr>
@@ -23214,16 +25799,16 @@
   </w:style>
   <w:style w:type="paragraph" w:customStyle="1" w:styleId="Ref">
     <w:name w:val="Ref"/>
-    <w:basedOn w:val="Nummerertliste"/>
+    <w:basedOn w:val="ListNumber"/>
     <w:rsid w:val="0015485B"/>
     <w:rPr>
       <w:rFonts w:cs="Arial"/>
       <w:lang w:val="sq-AL"/>
     </w:rPr>
   </w:style>
-  <w:style w:type="table" w:styleId="Tabell-3D-effekt3">
+  <w:style w:type="table" w:styleId="Table3Deffects3">
     <w:name w:val="Table 3D effects 3"/>
-    <w:basedOn w:val="Vanligtabell"/>
+    <w:basedOn w:val="TableNormal"/>
     <w:rsid w:val="00360D8E"/>
     <w:tblPr>
       <w:tblStyleRowBandSize w:val="1"/>
@@ -23307,7 +25892,7 @@
       </w:tcPr>
     </w:tblStylePr>
   </w:style>
-  <w:style w:type="paragraph" w:styleId="Nummerertliste">
+  <w:style w:type="paragraph" w:styleId="ListNumber">
     <w:name w:val="List Number"/>
     <w:basedOn w:val="Normal"/>
     <w:rsid w:val="00680AFE"/>
@@ -23317,7 +25902,7 @@
       </w:numPr>
     </w:pPr>
   </w:style>
-  <w:style w:type="paragraph" w:styleId="Listeavsnitt">
+  <w:style w:type="paragraph" w:styleId="ListParagraph">
     <w:name w:val="List Paragraph"/>
     <w:basedOn w:val="Normal"/>
     <w:uiPriority w:val="34"/>
@@ -23327,9 +25912,9 @@
       <w:ind w:left="708"/>
     </w:pPr>
   </w:style>
-  <w:style w:type="table" w:styleId="Enkelttabell3">
+  <w:style w:type="table" w:styleId="TableSimple3">
     <w:name w:val="Table Simple 3"/>
-    <w:basedOn w:val="Vanligtabell"/>
+    <w:basedOn w:val="TableNormal"/>
     <w:rsid w:val="00F56828"/>
     <w:tblPr>
       <w:tblBorders>
@@ -23360,7 +25945,7 @@
   </w:style>
   <w:style w:type="table" w:customStyle="1" w:styleId="BV-QR-SingleColumn">
     <w:name w:val="BV-QR-SingleColumn"/>
-    <w:basedOn w:val="Vanligtabell"/>
+    <w:basedOn w:val="TableNormal"/>
     <w:rsid w:val="001A0E53"/>
     <w:pPr>
       <w:spacing w:before="20" w:after="20" w:line="20" w:lineRule="atLeast"/>
@@ -23407,13 +25992,13 @@
   </w:style>
   <w:style w:type="table" w:customStyle="1" w:styleId="BV-QR-Nx3">
     <w:name w:val="BV-QR-Nx3"/>
-    <w:basedOn w:val="Vanligtabell"/>
+    <w:basedOn w:val="TableNormal"/>
     <w:rsid w:val="009C332E"/>
     <w:tblPr/>
   </w:style>
   <w:style w:type="table" w:customStyle="1" w:styleId="BV-Table-Nx1">
     <w:name w:val="BV-Table-Nx1"/>
-    <w:basedOn w:val="Vanligtabell"/>
+    <w:basedOn w:val="TableNormal"/>
     <w:rsid w:val="00E258C3"/>
     <w:pPr>
       <w:spacing w:before="20" w:after="20" w:line="20" w:lineRule="atLeast"/>
@@ -23465,29 +26050,29 @@
       </w:tcPr>
     </w:tblStylePr>
   </w:style>
-  <w:style w:type="paragraph" w:styleId="Kommentaremne">
+  <w:style w:type="paragraph" w:styleId="CommentSubject">
     <w:name w:val="annotation subject"/>
-    <w:basedOn w:val="Merknadstekst"/>
-    <w:next w:val="Merknadstekst"/>
-    <w:link w:val="KommentaremneTegn"/>
+    <w:basedOn w:val="CommentText"/>
+    <w:next w:val="CommentText"/>
+    <w:link w:val="CommentSubjectChar"/>
     <w:rsid w:val="0003573B"/>
     <w:rPr>
       <w:b/>
       <w:bCs/>
     </w:rPr>
   </w:style>
-  <w:style w:type="character" w:customStyle="1" w:styleId="MerknadstekstTegn">
-    <w:name w:val="Merknadstekst Tegn"/>
-    <w:link w:val="Merknadstekst"/>
+  <w:style w:type="character" w:customStyle="1" w:styleId="CommentTextChar">
+    <w:name w:val="Comment Text Char"/>
+    <w:link w:val="CommentText"/>
     <w:semiHidden/>
     <w:rsid w:val="0003573B"/>
     <w:rPr>
       <w:lang w:val="en-GB"/>
     </w:rPr>
   </w:style>
-  <w:style w:type="character" w:customStyle="1" w:styleId="KommentaremneTegn">
-    <w:name w:val="Kommentaremne Tegn"/>
-    <w:link w:val="Kommentaremne"/>
+  <w:style w:type="character" w:customStyle="1" w:styleId="CommentSubjectChar">
+    <w:name w:val="Comment Subject Char"/>
+    <w:link w:val="CommentSubject"/>
     <w:rsid w:val="0003573B"/>
     <w:rPr>
       <w:b/>
@@ -23495,10 +26080,10 @@
       <w:lang w:val="en-GB"/>
     </w:rPr>
   </w:style>
-  <w:style w:type="paragraph" w:styleId="Bobletekst">
+  <w:style w:type="paragraph" w:styleId="BalloonText">
     <w:name w:val="Balloon Text"/>
     <w:basedOn w:val="Normal"/>
-    <w:link w:val="BobletekstTegn"/>
+    <w:link w:val="BalloonTextChar"/>
     <w:rsid w:val="0003573B"/>
     <w:rPr>
       <w:rFonts w:ascii="Tahoma" w:hAnsi="Tahoma" w:cs="Tahoma"/>
@@ -23506,9 +26091,9 @@
       <w:szCs w:val="16"/>
     </w:rPr>
   </w:style>
-  <w:style w:type="character" w:customStyle="1" w:styleId="BobletekstTegn">
-    <w:name w:val="Bobletekst Tegn"/>
-    <w:link w:val="Bobletekst"/>
+  <w:style w:type="character" w:customStyle="1" w:styleId="BalloonTextChar">
+    <w:name w:val="Balloon Text Char"/>
+    <w:link w:val="BalloonText"/>
     <w:rsid w:val="0003573B"/>
     <w:rPr>
       <w:rFonts w:ascii="Tahoma" w:hAnsi="Tahoma" w:cs="Tahoma"/>
@@ -23517,18 +26102,18 @@
       <w:lang w:val="en-GB"/>
     </w:rPr>
   </w:style>
-  <w:style w:type="paragraph" w:styleId="Brdtekst">
+  <w:style w:type="paragraph" w:styleId="BodyText">
     <w:name w:val="Body Text"/>
     <w:basedOn w:val="Normal"/>
-    <w:link w:val="BrdtekstTegn"/>
+    <w:link w:val="BodyTextChar"/>
     <w:rsid w:val="00E2206C"/>
     <w:pPr>
       <w:spacing w:after="120"/>
     </w:pPr>
   </w:style>
-  <w:style w:type="character" w:customStyle="1" w:styleId="BrdtekstTegn">
-    <w:name w:val="Brødtekst Tegn"/>
-    <w:link w:val="Brdtekst"/>
+  <w:style w:type="character" w:customStyle="1" w:styleId="BodyTextChar">
+    <w:name w:val="Body Text Char"/>
+    <w:link w:val="BodyText"/>
     <w:rsid w:val="00E2206C"/>
     <w:rPr>
       <w:sz w:val="24"/>
@@ -23546,7 +26131,7 @@
   </w:style>
   <w:style w:type="table" w:customStyle="1" w:styleId="Rutenettabell1lys-uthevingsfarge11">
     <w:name w:val="Rutenettabell 1 lys - uthevingsfarge 11"/>
-    <w:basedOn w:val="Vanligtabell"/>
+    <w:basedOn w:val="TableNormal"/>
     <w:uiPriority w:val="46"/>
     <w:rsid w:val="005A2CB9"/>
     <w:rPr>
@@ -23618,11 +26203,11 @@
       <w:color w:val="000000"/>
     </w:rPr>
   </w:style>
-  <w:style w:type="paragraph" w:styleId="Tittel">
+  <w:style w:type="paragraph" w:styleId="Title">
     <w:name w:val="Title"/>
     <w:basedOn w:val="Normal"/>
     <w:next w:val="Normal"/>
-    <w:link w:val="TittelTegn"/>
+    <w:link w:val="TitleChar"/>
     <w:qFormat/>
     <w:rsid w:val="00F26B83"/>
     <w:pPr>
@@ -23638,10 +26223,10 @@
       <w:szCs w:val="56"/>
     </w:rPr>
   </w:style>
-  <w:style w:type="character" w:customStyle="1" w:styleId="TittelTegn">
-    <w:name w:val="Tittel Tegn"/>
-    <w:basedOn w:val="Standardskriftforavsnitt"/>
-    <w:link w:val="Tittel"/>
+  <w:style w:type="character" w:customStyle="1" w:styleId="TitleChar">
+    <w:name w:val="Title Char"/>
+    <w:basedOn w:val="DefaultParagraphFont"/>
+    <w:link w:val="Title"/>
     <w:rsid w:val="00F26B83"/>
     <w:rPr>
       <w:rFonts w:ascii="Helvetica Neue" w:eastAsiaTheme="majorEastAsia" w:hAnsi="Helvetica Neue" w:cstheme="majorBidi"/>
@@ -23654,11 +26239,11 @@
       <w:lang w:val="en-GB" w:eastAsia="en-US"/>
     </w:rPr>
   </w:style>
-  <w:style w:type="paragraph" w:styleId="Undertittel">
+  <w:style w:type="paragraph" w:styleId="Subtitle">
     <w:name w:val="Subtitle"/>
     <w:basedOn w:val="Normal"/>
     <w:next w:val="Normal"/>
-    <w:link w:val="UndertittelTegn"/>
+    <w:link w:val="SubtitleChar"/>
     <w:qFormat/>
     <w:rsid w:val="001D006A"/>
     <w:pPr>
@@ -23675,10 +26260,10 @@
       <w:szCs w:val="22"/>
     </w:rPr>
   </w:style>
-  <w:style w:type="character" w:customStyle="1" w:styleId="UndertittelTegn">
-    <w:name w:val="Undertittel Tegn"/>
-    <w:basedOn w:val="Standardskriftforavsnitt"/>
-    <w:link w:val="Undertittel"/>
+  <w:style w:type="character" w:customStyle="1" w:styleId="SubtitleChar">
+    <w:name w:val="Subtitle Char"/>
+    <w:basedOn w:val="DefaultParagraphFont"/>
+    <w:link w:val="Subtitle"/>
     <w:rsid w:val="001D006A"/>
     <w:rPr>
       <w:rFonts w:ascii="Helvetica Light" w:eastAsiaTheme="minorEastAsia" w:hAnsi="Helvetica Light" w:cstheme="minorBidi"/>
@@ -23688,15 +26273,15 @@
       <w:lang w:val="en-GB" w:eastAsia="en-US"/>
     </w:rPr>
   </w:style>
-  <w:style w:type="character" w:styleId="Sidetall">
+  <w:style w:type="character" w:styleId="PageNumber">
     <w:name w:val="page number"/>
-    <w:basedOn w:val="Standardskriftforavsnitt"/>
+    <w:basedOn w:val="DefaultParagraphFont"/>
     <w:rsid w:val="004D74A3"/>
   </w:style>
-  <w:style w:type="character" w:customStyle="1" w:styleId="Overskrift1Tegn">
-    <w:name w:val="Overskrift 1 Tegn"/>
-    <w:basedOn w:val="Standardskriftforavsnitt"/>
-    <w:link w:val="Overskrift1"/>
+  <w:style w:type="character" w:customStyle="1" w:styleId="Heading1Char">
+    <w:name w:val="Heading 1 Char"/>
+    <w:basedOn w:val="DefaultParagraphFont"/>
+    <w:link w:val="Heading1"/>
     <w:rsid w:val="0083249D"/>
     <w:rPr>
       <w:rFonts w:ascii="Verdana" w:hAnsi="Verdana"/>
@@ -23705,10 +26290,10 @@
       <w:lang w:val="en-GB" w:eastAsia="en-US"/>
     </w:rPr>
   </w:style>
-  <w:style w:type="character" w:customStyle="1" w:styleId="BunntekstTegn">
-    <w:name w:val="Bunntekst Tegn"/>
-    <w:basedOn w:val="Standardskriftforavsnitt"/>
-    <w:link w:val="Bunntekst"/>
+  <w:style w:type="character" w:customStyle="1" w:styleId="FooterChar">
+    <w:name w:val="Footer Char"/>
+    <w:basedOn w:val="DefaultParagraphFont"/>
+    <w:link w:val="Footer"/>
     <w:uiPriority w:val="99"/>
     <w:rsid w:val="00340383"/>
     <w:rPr>
@@ -23986,7 +26571,7 @@
 </file>
 
 <file path=customXml/itemProps1.xml><?xml version="1.0" encoding="utf-8"?>
-<ds:datastoreItem xmlns:ds="http://schemas.openxmlformats.org/officeDocument/2006/customXml" ds:itemID="{CC5F4A54-45B1-4A48-9894-7EE6BE253503}">
+<ds:datastoreItem xmlns:ds="http://schemas.openxmlformats.org/officeDocument/2006/customXml" ds:itemID="{38A9B4B3-687C-4791-8D38-BFD02B34E25E}">
   <ds:schemaRefs>
     <ds:schemaRef ds:uri="http://schemas.openxmlformats.org/officeDocument/2006/bibliography"/>
   </ds:schemaRefs>

</xml_diff>

<commit_message>
RELASE: renamed VVC Scoreboard names to <IF>_VVC_SB in QRs
</commit_message>
<xml_diff>
--- a/bitvis_vip_avalon_mm/doc/avalon_mm_vvc_QuickRef.docx
+++ b/bitvis_vip_avalon_mm/doc/avalon_mm_vvc_QuickRef.docx
@@ -542,8 +542,20 @@
                 <w:sz w:val="15"/>
                 <w:szCs w:val="28"/>
               </w:rPr>
-              <w:t>_write(</w:t>
-            </w:r>
+              <w:t>_</w:t>
+            </w:r>
+            <w:proofErr w:type="gramStart"/>
+            <w:r>
+              <w:rPr>
+                <w:rFonts w:cs="Helvetica"/>
+                <w:b w:val="0"/>
+                <w:bCs w:val="0"/>
+                <w:sz w:val="15"/>
+                <w:szCs w:val="28"/>
+              </w:rPr>
+              <w:t>write(</w:t>
+            </w:r>
+            <w:proofErr w:type="gramEnd"/>
             <w:r>
               <w:rPr>
                 <w:rFonts w:cs="Helvetica"/>
@@ -1038,8 +1050,20 @@
                 <w:sz w:val="15"/>
                 <w:szCs w:val="28"/>
               </w:rPr>
-              <w:t>_read(</w:t>
-            </w:r>
+              <w:t>_</w:t>
+            </w:r>
+            <w:proofErr w:type="gramStart"/>
+            <w:r>
+              <w:rPr>
+                <w:rFonts w:cs="Helvetica"/>
+                <w:b w:val="0"/>
+                <w:bCs w:val="0"/>
+                <w:sz w:val="15"/>
+                <w:szCs w:val="28"/>
+              </w:rPr>
+              <w:t>read(</w:t>
+            </w:r>
+            <w:proofErr w:type="gramEnd"/>
             <w:r>
               <w:rPr>
                 <w:rFonts w:cs="Helvetica"/>
@@ -1178,7 +1202,33 @@
                 <w:szCs w:val="28"/>
                 <w:highlight w:val="lightGray"/>
               </w:rPr>
-              <w:t>avalon_mm_read(AVALON_MM_VVCT, 2, x"1005F000", TO_SB, “Read from Peripheral 2 and send to Scoreboard”);</w:t>
+              <w:t>avalon_mm_</w:t>
+            </w:r>
+            <w:proofErr w:type="gramStart"/>
+            <w:r>
+              <w:rPr>
+                <w:rFonts w:cs="Helvetica"/>
+                <w:b w:val="0"/>
+                <w:bCs w:val="0"/>
+                <w:color w:val="000000" w:themeColor="text1"/>
+                <w:sz w:val="15"/>
+                <w:szCs w:val="28"/>
+                <w:highlight w:val="lightGray"/>
+              </w:rPr>
+              <w:t>read(</w:t>
+            </w:r>
+            <w:proofErr w:type="gramEnd"/>
+            <w:r>
+              <w:rPr>
+                <w:rFonts w:cs="Helvetica"/>
+                <w:b w:val="0"/>
+                <w:bCs w:val="0"/>
+                <w:color w:val="000000" w:themeColor="text1"/>
+                <w:sz w:val="15"/>
+                <w:szCs w:val="28"/>
+                <w:highlight w:val="lightGray"/>
+              </w:rPr>
+              <w:t>AVALON_MM_VVCT, 2, x"1005F000", TO_SB, “Read from Peripheral 2 and send to Scoreboard”);</w:t>
             </w:r>
             <w:r>
               <w:rPr>
@@ -1492,8 +1542,20 @@
                 <w:sz w:val="15"/>
                 <w:szCs w:val="28"/>
               </w:rPr>
-              <w:t>_check(</w:t>
-            </w:r>
+              <w:t>_</w:t>
+            </w:r>
+            <w:proofErr w:type="gramStart"/>
+            <w:r>
+              <w:rPr>
+                <w:rFonts w:cs="Helvetica"/>
+                <w:b w:val="0"/>
+                <w:bCs w:val="0"/>
+                <w:sz w:val="15"/>
+                <w:szCs w:val="28"/>
+              </w:rPr>
+              <w:t>check(</w:t>
+            </w:r>
+            <w:proofErr w:type="gramEnd"/>
             <w:r>
               <w:rPr>
                 <w:rFonts w:cs="Helvetica"/>
@@ -1853,8 +1915,9 @@
                 <w:sz w:val="15"/>
                 <w:szCs w:val="28"/>
               </w:rPr>
-              <w:t>_reset</w:t>
-            </w:r>
+              <w:t>_</w:t>
+            </w:r>
+            <w:proofErr w:type="gramStart"/>
             <w:r>
               <w:rPr>
                 <w:rFonts w:cs="Helvetica"/>
@@ -1863,8 +1926,19 @@
                 <w:sz w:val="15"/>
                 <w:szCs w:val="28"/>
               </w:rPr>
+              <w:t>reset</w:t>
+            </w:r>
+            <w:r>
+              <w:rPr>
+                <w:rFonts w:cs="Helvetica"/>
+                <w:b w:val="0"/>
+                <w:bCs w:val="0"/>
+                <w:sz w:val="15"/>
+                <w:szCs w:val="28"/>
+              </w:rPr>
               <w:t>(</w:t>
             </w:r>
+            <w:proofErr w:type="gramEnd"/>
             <w:r>
               <w:rPr>
                 <w:rFonts w:cs="Helvetica"/>
@@ -2295,8 +2369,9 @@
                 <w:sz w:val="15"/>
                 <w:szCs w:val="28"/>
               </w:rPr>
-              <w:t>avalon_mm_lock</w:t>
-            </w:r>
+              <w:t>avalon_mm_</w:t>
+            </w:r>
+            <w:proofErr w:type="gramStart"/>
             <w:r>
               <w:rPr>
                 <w:rFonts w:cs="Helvetica"/>
@@ -2305,7 +2380,7 @@
                 <w:sz w:val="15"/>
                 <w:szCs w:val="28"/>
               </w:rPr>
-              <w:t>(</w:t>
+              <w:t>lock</w:t>
             </w:r>
             <w:r>
               <w:rPr>
@@ -2315,8 +2390,9 @@
                 <w:sz w:val="15"/>
                 <w:szCs w:val="28"/>
               </w:rPr>
-              <w:t>AVALON_MM</w:t>
-            </w:r>
+              <w:t>(</w:t>
+            </w:r>
+            <w:proofErr w:type="gramEnd"/>
             <w:r>
               <w:rPr>
                 <w:rFonts w:cs="Helvetica"/>
@@ -2325,7 +2401,7 @@
                 <w:sz w:val="15"/>
                 <w:szCs w:val="28"/>
               </w:rPr>
-              <w:t>_VVCT, 1, “</w:t>
+              <w:t>AVALON_MM</w:t>
             </w:r>
             <w:r>
               <w:rPr>
@@ -2335,7 +2411,7 @@
                 <w:sz w:val="15"/>
                 <w:szCs w:val="28"/>
               </w:rPr>
-              <w:t>Locking Avalon MM Interface</w:t>
+              <w:t>_VVCT, 1, “</w:t>
             </w:r>
             <w:r>
               <w:rPr>
@@ -2345,6 +2421,16 @@
                 <w:sz w:val="15"/>
                 <w:szCs w:val="28"/>
               </w:rPr>
+              <w:t>Locking Avalon MM Interface</w:t>
+            </w:r>
+            <w:r>
+              <w:rPr>
+                <w:rFonts w:cs="Helvetica"/>
+                <w:b w:val="0"/>
+                <w:bCs w:val="0"/>
+                <w:sz w:val="15"/>
+                <w:szCs w:val="28"/>
+              </w:rPr>
               <w:t>”);</w:t>
             </w:r>
           </w:p>
@@ -2407,6 +2493,7 @@
               </w:rPr>
               <w:t>_</w:t>
             </w:r>
+            <w:proofErr w:type="gramStart"/>
             <w:r>
               <w:rPr>
                 <w:rFonts w:cs="Helvetica"/>
@@ -2431,7 +2518,16 @@
                 <w:sz w:val="15"/>
                 <w:szCs w:val="28"/>
               </w:rPr>
-              <w:t>(AVALON_MM_VVCT, 1, “</w:t>
+              <w:t>(</w:t>
+            </w:r>
+            <w:proofErr w:type="gramEnd"/>
+            <w:r>
+              <w:rPr>
+                <w:rFonts w:cs="Helvetica"/>
+                <w:sz w:val="15"/>
+                <w:szCs w:val="28"/>
+              </w:rPr>
+              <w:t>AVALON_MM_VVCT, 1, “</w:t>
             </w:r>
             <w:r>
               <w:rPr>
@@ -2604,7 +2700,18 @@
                                 <w:sz w:val="15"/>
                                 <w:szCs w:val="12"/>
                               </w:rPr>
-                              <w:t>await_completion</w:t>
+                              <w:t>await_</w:t>
+                            </w:r>
+                            <w:proofErr w:type="gramStart"/>
+                            <w:r>
+                              <w:rPr>
+                                <w:rFonts w:cs="Verdana"/>
+                                <w:b/>
+                                <w:bCs/>
+                                <w:sz w:val="15"/>
+                                <w:szCs w:val="12"/>
+                              </w:rPr>
+                              <w:t>completion</w:t>
                             </w:r>
                             <w:r>
                               <w:rPr>
@@ -2612,7 +2719,16 @@
                                 <w:sz w:val="15"/>
                                 <w:szCs w:val="11"/>
                               </w:rPr>
-                              <w:t>()</w:t>
+                              <w:t>(</w:t>
+                            </w:r>
+                            <w:proofErr w:type="gramEnd"/>
+                            <w:r>
+                              <w:rPr>
+                                <w:rFonts w:cs="Verdana"/>
+                                <w:sz w:val="15"/>
+                                <w:szCs w:val="11"/>
+                              </w:rPr>
+                              <w:t>)</w:t>
                             </w:r>
                             <w:r>
                               <w:rPr>
@@ -2684,7 +2800,18 @@
                                 <w:sz w:val="15"/>
                                 <w:szCs w:val="12"/>
                               </w:rPr>
-                              <w:t>fetch_result</w:t>
+                              <w:t>fetch_</w:t>
+                            </w:r>
+                            <w:proofErr w:type="gramStart"/>
+                            <w:r>
+                              <w:rPr>
+                                <w:rFonts w:cs="Verdana"/>
+                                <w:b/>
+                                <w:bCs/>
+                                <w:sz w:val="15"/>
+                                <w:szCs w:val="12"/>
+                              </w:rPr>
+                              <w:t>result</w:t>
                             </w:r>
                             <w:r>
                               <w:rPr>
@@ -2693,7 +2820,17 @@
                                 <w:sz w:val="15"/>
                                 <w:szCs w:val="12"/>
                               </w:rPr>
-                              <w:t>()</w:t>
+                              <w:t>(</w:t>
+                            </w:r>
+                            <w:proofErr w:type="gramEnd"/>
+                            <w:r>
+                              <w:rPr>
+                                <w:rFonts w:cs="Verdana"/>
+                                <w:bCs/>
+                                <w:sz w:val="15"/>
+                                <w:szCs w:val="12"/>
+                              </w:rPr>
+                              <w:t>)</w:t>
                             </w:r>
                           </w:p>
                           <w:p>
@@ -2781,7 +2918,18 @@
                                 <w:szCs w:val="12"/>
                               </w:rPr>
                               <w:br/>
-                              <w:t>insert_delay</w:t>
+                              <w:t>insert_</w:t>
+                            </w:r>
+                            <w:proofErr w:type="gramStart"/>
+                            <w:r>
+                              <w:rPr>
+                                <w:rFonts w:cs="Verdana"/>
+                                <w:b/>
+                                <w:bCs/>
+                                <w:sz w:val="15"/>
+                                <w:szCs w:val="12"/>
+                              </w:rPr>
+                              <w:t>delay</w:t>
                             </w:r>
                             <w:r>
                               <w:rPr>
@@ -2789,7 +2937,16 @@
                                 <w:sz w:val="15"/>
                                 <w:szCs w:val="11"/>
                               </w:rPr>
-                              <w:t>()</w:t>
+                              <w:t>(</w:t>
+                            </w:r>
+                            <w:proofErr w:type="gramEnd"/>
+                            <w:r>
+                              <w:rPr>
+                                <w:rFonts w:cs="Verdana"/>
+                                <w:sz w:val="15"/>
+                                <w:szCs w:val="11"/>
+                              </w:rPr>
+                              <w:t>)</w:t>
                             </w:r>
                           </w:p>
                           <w:p>
@@ -2815,7 +2972,29 @@
                                 <w:sz w:val="15"/>
                                 <w:szCs w:val="12"/>
                               </w:rPr>
-                              <w:t>get_last_received_cmd_idx()</w:t>
+                              <w:t>get_last_received_cmd_</w:t>
+                            </w:r>
+                            <w:proofErr w:type="gramStart"/>
+                            <w:r>
+                              <w:rPr>
+                                <w:rFonts w:cs="Verdana"/>
+                                <w:b/>
+                                <w:bCs/>
+                                <w:sz w:val="15"/>
+                                <w:szCs w:val="12"/>
+                              </w:rPr>
+                              <w:t>idx(</w:t>
+                            </w:r>
+                            <w:proofErr w:type="gramEnd"/>
+                            <w:r>
+                              <w:rPr>
+                                <w:rFonts w:cs="Verdana"/>
+                                <w:b/>
+                                <w:bCs/>
+                                <w:sz w:val="15"/>
+                                <w:szCs w:val="12"/>
+                              </w:rPr>
+                              <w:t>)</w:t>
                             </w:r>
                           </w:p>
                         </w:txbxContent>
@@ -3167,7 +3346,15 @@
           <w:b/>
           <w:szCs w:val="16"/>
         </w:rPr>
-        <w:t>onfig´</w:t>
+        <w:t>onfig</w:t>
+      </w:r>
+      <w:proofErr w:type="gramStart"/>
+      <w:r>
+        <w:rPr>
+          <w:b/>
+          <w:szCs w:val="16"/>
+        </w:rPr>
+        <w:t>´</w:t>
       </w:r>
       <w:r>
         <w:rPr>
@@ -3181,7 +3368,15 @@
           <w:b/>
           <w:szCs w:val="16"/>
         </w:rPr>
-        <w:t xml:space="preserve"> - </w:t>
+        <w:t xml:space="preserve"> -</w:t>
+      </w:r>
+      <w:proofErr w:type="gramEnd"/>
+      <w:r>
+        <w:rPr>
+          <w:b/>
+          <w:szCs w:val="16"/>
+        </w:rPr>
+        <w:t xml:space="preserve"> </w:t>
       </w:r>
       <w:r>
         <w:rPr>
@@ -3560,7 +3755,23 @@
                 <w:sz w:val="15"/>
                 <w:szCs w:val="15"/>
               </w:rPr>
-              <w:t>[cmd/result]_queue</w:t>
+              <w:t>[cmd/</w:t>
+            </w:r>
+            <w:proofErr w:type="gramStart"/>
+            <w:r>
+              <w:rPr>
+                <w:sz w:val="15"/>
+                <w:szCs w:val="15"/>
+              </w:rPr>
+              <w:t>result]_</w:t>
+            </w:r>
+            <w:proofErr w:type="gramEnd"/>
+            <w:r>
+              <w:rPr>
+                <w:sz w:val="15"/>
+                <w:szCs w:val="15"/>
+              </w:rPr>
+              <w:t>queue</w:t>
             </w:r>
             <w:r>
               <w:rPr>
@@ -3649,7 +3860,23 @@
                 <w:sz w:val="15"/>
                 <w:szCs w:val="15"/>
               </w:rPr>
-              <w:t>[CMD/RESULT]_QUEUE</w:t>
+              <w:t>[CMD/</w:t>
+            </w:r>
+            <w:proofErr w:type="gramStart"/>
+            <w:r>
+              <w:rPr>
+                <w:sz w:val="15"/>
+                <w:szCs w:val="15"/>
+              </w:rPr>
+              <w:t>RESULT]_</w:t>
+            </w:r>
+            <w:proofErr w:type="gramEnd"/>
+            <w:r>
+              <w:rPr>
+                <w:sz w:val="15"/>
+                <w:szCs w:val="15"/>
+              </w:rPr>
+              <w:t>QUEUE</w:t>
             </w:r>
             <w:r>
               <w:rPr>
@@ -3697,7 +3924,23 @@
                 <w:sz w:val="15"/>
                 <w:szCs w:val="15"/>
               </w:rPr>
-              <w:t>[cmd/result]_queue</w:t>
+              <w:t>[cmd/</w:t>
+            </w:r>
+            <w:proofErr w:type="gramStart"/>
+            <w:r>
+              <w:rPr>
+                <w:sz w:val="15"/>
+                <w:szCs w:val="15"/>
+              </w:rPr>
+              <w:t>result]_</w:t>
+            </w:r>
+            <w:proofErr w:type="gramEnd"/>
+            <w:r>
+              <w:rPr>
+                <w:sz w:val="15"/>
+                <w:szCs w:val="15"/>
+              </w:rPr>
+              <w:t>queue</w:t>
             </w:r>
             <w:r>
               <w:rPr>
@@ -3795,7 +4038,23 @@
                 <w:sz w:val="15"/>
                 <w:szCs w:val="15"/>
               </w:rPr>
-              <w:t>[CMD/RESULT]_QUEUE</w:t>
+              <w:t>[CMD/</w:t>
+            </w:r>
+            <w:proofErr w:type="gramStart"/>
+            <w:r>
+              <w:rPr>
+                <w:sz w:val="15"/>
+                <w:szCs w:val="15"/>
+              </w:rPr>
+              <w:t>RESULT]_</w:t>
+            </w:r>
+            <w:proofErr w:type="gramEnd"/>
+            <w:r>
+              <w:rPr>
+                <w:sz w:val="15"/>
+                <w:szCs w:val="15"/>
+              </w:rPr>
+              <w:t>QUEUE</w:t>
             </w:r>
             <w:r>
               <w:rPr>
@@ -3849,7 +4108,23 @@
                 <w:sz w:val="15"/>
                 <w:szCs w:val="15"/>
               </w:rPr>
-              <w:t>[cmd/result]_queue</w:t>
+              <w:t>[cmd/</w:t>
+            </w:r>
+            <w:proofErr w:type="gramStart"/>
+            <w:r>
+              <w:rPr>
+                <w:sz w:val="15"/>
+                <w:szCs w:val="15"/>
+              </w:rPr>
+              <w:t>result]_</w:t>
+            </w:r>
+            <w:proofErr w:type="gramEnd"/>
+            <w:r>
+              <w:rPr>
+                <w:sz w:val="15"/>
+                <w:szCs w:val="15"/>
+              </w:rPr>
+              <w:t>queue</w:t>
             </w:r>
             <w:r>
               <w:rPr>
@@ -3945,7 +4220,23 @@
                 <w:sz w:val="15"/>
                 <w:szCs w:val="15"/>
               </w:rPr>
-              <w:t>[CMD/RESULT]_QUEUE</w:t>
+              <w:t>[CMD/</w:t>
+            </w:r>
+            <w:proofErr w:type="gramStart"/>
+            <w:r>
+              <w:rPr>
+                <w:sz w:val="15"/>
+                <w:szCs w:val="15"/>
+              </w:rPr>
+              <w:t>RESULT]_</w:t>
+            </w:r>
+            <w:proofErr w:type="gramEnd"/>
+            <w:r>
+              <w:rPr>
+                <w:sz w:val="15"/>
+                <w:szCs w:val="15"/>
+              </w:rPr>
+              <w:t>QUEUE</w:t>
             </w:r>
             <w:r>
               <w:rPr>
@@ -4586,7 +4877,15 @@
           <w:b/>
           <w:szCs w:val="16"/>
         </w:rPr>
-        <w:t>´vvc_status´</w:t>
+        <w:t>´vvc_status</w:t>
+      </w:r>
+      <w:proofErr w:type="gramStart"/>
+      <w:r>
+        <w:rPr>
+          <w:b/>
+          <w:szCs w:val="16"/>
+        </w:rPr>
+        <w:t>´</w:t>
       </w:r>
       <w:r>
         <w:rPr>
@@ -4600,7 +4899,15 @@
           <w:b/>
           <w:szCs w:val="16"/>
         </w:rPr>
-        <w:t xml:space="preserve">- </w:t>
+        <w:t>-</w:t>
+      </w:r>
+      <w:proofErr w:type="gramEnd"/>
+      <w:r>
+        <w:rPr>
+          <w:b/>
+          <w:szCs w:val="16"/>
+        </w:rPr>
+        <w:t xml:space="preserve"> </w:t>
       </w:r>
       <w:r>
         <w:rPr>
@@ -5830,7 +6137,23 @@
                 <w:rFonts w:cs="Helvetica"/>
                 <w:sz w:val="15"/>
               </w:rPr>
-              <w:t xml:space="preserve">The address of a </w:t>
+              <w:t xml:space="preserve">The address of </w:t>
+            </w:r>
+            <w:proofErr w:type="gramStart"/>
+            <w:r>
+              <w:rPr>
+                <w:rFonts w:cs="Helvetica"/>
+                <w:sz w:val="15"/>
+              </w:rPr>
+              <w:t>a</w:t>
+            </w:r>
+            <w:proofErr w:type="gramEnd"/>
+            <w:r>
+              <w:rPr>
+                <w:rFonts w:cs="Helvetica"/>
+                <w:sz w:val="15"/>
+              </w:rPr>
+              <w:t xml:space="preserve"> </w:t>
             </w:r>
             <w:r>
               <w:rPr>
@@ -5939,12 +6262,21 @@
                 <w:sz w:val="15"/>
               </w:rPr>
             </w:pPr>
-            <w:r>
-              <w:rPr>
-                <w:rFonts w:cs="Helvetica"/>
-                <w:sz w:val="15"/>
-              </w:rPr>
-              <w:t>x”F1A332D3”</w:t>
+            <w:proofErr w:type="gramStart"/>
+            <w:r>
+              <w:rPr>
+                <w:rFonts w:cs="Helvetica"/>
+                <w:sz w:val="15"/>
+              </w:rPr>
+              <w:t>x”F</w:t>
+            </w:r>
+            <w:proofErr w:type="gramEnd"/>
+            <w:r>
+              <w:rPr>
+                <w:rFonts w:cs="Helvetica"/>
+                <w:sz w:val="15"/>
+              </w:rPr>
+              <w:t>1A332D3”</w:t>
             </w:r>
           </w:p>
         </w:tc>
@@ -8807,7 +9139,21 @@
         <w:rPr>
           <w:i/>
         </w:rPr>
-        <w:t>Every procedure here can be called without the optional parameters enclosed in [ ].</w:t>
+        <w:t xml:space="preserve">Every procedure here can be called without the optional parameters enclosed in </w:t>
+      </w:r>
+      <w:proofErr w:type="gramStart"/>
+      <w:r>
+        <w:rPr>
+          <w:i/>
+        </w:rPr>
+        <w:t>[ ]</w:t>
+      </w:r>
+      <w:proofErr w:type="gramEnd"/>
+      <w:r>
+        <w:rPr>
+          <w:i/>
+        </w:rPr>
+        <w:t>.</w:t>
       </w:r>
     </w:p>
     <w:p>
@@ -8937,15 +9283,33 @@
                 <w:b/>
                 <w:szCs w:val="16"/>
               </w:rPr>
-              <w:t>avalon_mm_write</w:t>
-            </w:r>
+              <w:t>avalon_mm_</w:t>
+            </w:r>
+            <w:proofErr w:type="gramStart"/>
             <w:r>
               <w:rPr>
                 <w:rFonts w:cs="Helvetica"/>
                 <w:b/>
                 <w:szCs w:val="16"/>
               </w:rPr>
-              <w:t>()</w:t>
+              <w:t>write</w:t>
+            </w:r>
+            <w:r>
+              <w:rPr>
+                <w:rFonts w:cs="Helvetica"/>
+                <w:b/>
+                <w:szCs w:val="16"/>
+              </w:rPr>
+              <w:t>(</w:t>
+            </w:r>
+            <w:proofErr w:type="gramEnd"/>
+            <w:r>
+              <w:rPr>
+                <w:rFonts w:cs="Helvetica"/>
+                <w:b/>
+                <w:szCs w:val="16"/>
+              </w:rPr>
+              <w:t>)</w:t>
             </w:r>
           </w:p>
         </w:tc>
@@ -8999,8 +9363,9 @@
                 <w:sz w:val="15"/>
                 <w:szCs w:val="15"/>
               </w:rPr>
-              <w:t>_write(VVC</w:t>
-            </w:r>
+              <w:t>_</w:t>
+            </w:r>
+            <w:proofErr w:type="gramStart"/>
             <w:r>
               <w:rPr>
                 <w:rFonts w:cs="Helvetica"/>
@@ -9008,6 +9373,25 @@
                 <w:sz w:val="15"/>
                 <w:szCs w:val="15"/>
               </w:rPr>
+              <w:t>write(</w:t>
+            </w:r>
+            <w:proofErr w:type="gramEnd"/>
+            <w:r>
+              <w:rPr>
+                <w:rFonts w:cs="Helvetica"/>
+                <w:b/>
+                <w:sz w:val="15"/>
+                <w:szCs w:val="15"/>
+              </w:rPr>
+              <w:t>VVC</w:t>
+            </w:r>
+            <w:r>
+              <w:rPr>
+                <w:rFonts w:cs="Helvetica"/>
+                <w:b/>
+                <w:sz w:val="15"/>
+                <w:szCs w:val="15"/>
+              </w:rPr>
               <w:t>T</w:t>
             </w:r>
             <w:r>
@@ -9121,15 +9505,33 @@
                 <w:sz w:val="15"/>
                 <w:szCs w:val="15"/>
               </w:rPr>
-              <w:t>_write</w:t>
-            </w:r>
-            <w:r>
-              <w:rPr>
-                <w:rFonts w:cs="Helvetica"/>
-                <w:sz w:val="15"/>
-                <w:szCs w:val="15"/>
-              </w:rPr>
-              <w:t>()</w:t>
+              <w:t>_</w:t>
+            </w:r>
+            <w:proofErr w:type="gramStart"/>
+            <w:r>
+              <w:rPr>
+                <w:rFonts w:cs="Helvetica"/>
+                <w:sz w:val="15"/>
+                <w:szCs w:val="15"/>
+              </w:rPr>
+              <w:t>write</w:t>
+            </w:r>
+            <w:r>
+              <w:rPr>
+                <w:rFonts w:cs="Helvetica"/>
+                <w:sz w:val="15"/>
+                <w:szCs w:val="15"/>
+              </w:rPr>
+              <w:t>(</w:t>
+            </w:r>
+            <w:proofErr w:type="gramEnd"/>
+            <w:r>
+              <w:rPr>
+                <w:rFonts w:cs="Helvetica"/>
+                <w:sz w:val="15"/>
+                <w:szCs w:val="15"/>
+              </w:rPr>
+              <w:t>)</w:t>
             </w:r>
             <w:r>
               <w:rPr>
@@ -9185,7 +9587,25 @@
                 <w:sz w:val="15"/>
                 <w:szCs w:val="15"/>
               </w:rPr>
-              <w:t xml:space="preserve">_write() procedure, described in the </w:t>
+              <w:t>_</w:t>
+            </w:r>
+            <w:proofErr w:type="gramStart"/>
+            <w:r>
+              <w:rPr>
+                <w:rFonts w:cs="Helvetica"/>
+                <w:sz w:val="15"/>
+                <w:szCs w:val="15"/>
+              </w:rPr>
+              <w:t>write(</w:t>
+            </w:r>
+            <w:proofErr w:type="gramEnd"/>
+            <w:r>
+              <w:rPr>
+                <w:rFonts w:cs="Helvetica"/>
+                <w:sz w:val="15"/>
+                <w:szCs w:val="15"/>
+              </w:rPr>
+              <w:t xml:space="preserve">) procedure, described in the </w:t>
             </w:r>
             <w:r>
               <w:rPr>
@@ -9325,14 +9745,24 @@
                 <w:sz w:val="15"/>
                 <w:szCs w:val="15"/>
               </w:rPr>
-              <w:t>_write(</w:t>
-            </w:r>
+              <w:t>_</w:t>
+            </w:r>
+            <w:proofErr w:type="gramStart"/>
             <w:r>
               <w:rPr>
                 <w:rFonts w:ascii="Courier New" w:hAnsi="Courier New" w:cs="Courier New"/>
                 <w:sz w:val="15"/>
                 <w:szCs w:val="15"/>
               </w:rPr>
+              <w:t>write(</w:t>
+            </w:r>
+            <w:proofErr w:type="gramEnd"/>
+            <w:r>
+              <w:rPr>
+                <w:rFonts w:ascii="Courier New" w:hAnsi="Courier New" w:cs="Courier New"/>
+                <w:sz w:val="15"/>
+                <w:szCs w:val="15"/>
+              </w:rPr>
               <w:t>AVALON_MM</w:t>
             </w:r>
             <w:r>
@@ -9434,16 +9864,26 @@
                 <w:sz w:val="15"/>
                 <w:szCs w:val="15"/>
               </w:rPr>
-              <w:t>avalon_mm_write</w:t>
-            </w:r>
+              <w:t>avalon_mm_</w:t>
+            </w:r>
+            <w:proofErr w:type="gramStart"/>
             <w:r>
               <w:rPr>
                 <w:rFonts w:ascii="Courier New" w:hAnsi="Courier New" w:cs="Courier New"/>
                 <w:sz w:val="15"/>
                 <w:szCs w:val="15"/>
               </w:rPr>
+              <w:t>write</w:t>
+            </w:r>
+            <w:r>
+              <w:rPr>
+                <w:rFonts w:ascii="Courier New" w:hAnsi="Courier New" w:cs="Courier New"/>
+                <w:sz w:val="15"/>
+                <w:szCs w:val="15"/>
+              </w:rPr>
               <w:t>(</w:t>
             </w:r>
+            <w:proofErr w:type="gramEnd"/>
             <w:r>
               <w:rPr>
                 <w:rFonts w:ascii="Courier New" w:hAnsi="Courier New" w:cs="Courier New"/>
@@ -9588,7 +10028,25 @@
                 <w:b/>
                 <w:szCs w:val="14"/>
               </w:rPr>
-              <w:t>_read()</w:t>
+              <w:t>_</w:t>
+            </w:r>
+            <w:proofErr w:type="gramStart"/>
+            <w:r>
+              <w:rPr>
+                <w:rFonts w:cs="Helvetica"/>
+                <w:b/>
+                <w:szCs w:val="14"/>
+              </w:rPr>
+              <w:t>read(</w:t>
+            </w:r>
+            <w:proofErr w:type="gramEnd"/>
+            <w:r>
+              <w:rPr>
+                <w:rFonts w:cs="Helvetica"/>
+                <w:b/>
+                <w:szCs w:val="14"/>
+              </w:rPr>
+              <w:t>)</w:t>
             </w:r>
           </w:p>
         </w:tc>
@@ -9643,7 +10101,27 @@
                 <w:sz w:val="15"/>
                 <w:szCs w:val="15"/>
               </w:rPr>
-              <w:t>_read(VVC</w:t>
+              <w:t>_</w:t>
+            </w:r>
+            <w:proofErr w:type="gramStart"/>
+            <w:r>
+              <w:rPr>
+                <w:rFonts w:cs="Helvetica"/>
+                <w:b/>
+                <w:sz w:val="15"/>
+                <w:szCs w:val="15"/>
+              </w:rPr>
+              <w:t>read(</w:t>
+            </w:r>
+            <w:proofErr w:type="gramEnd"/>
+            <w:r>
+              <w:rPr>
+                <w:rFonts w:cs="Helvetica"/>
+                <w:b/>
+                <w:sz w:val="15"/>
+                <w:szCs w:val="15"/>
+              </w:rPr>
+              <w:t>VVC</w:t>
             </w:r>
             <w:r>
               <w:rPr>
@@ -9780,7 +10258,25 @@
                 <w:sz w:val="15"/>
                 <w:szCs w:val="15"/>
               </w:rPr>
-              <w:t xml:space="preserve">_read() VVC procedure adds a read command to the </w:t>
+              <w:t>_</w:t>
+            </w:r>
+            <w:proofErr w:type="gramStart"/>
+            <w:r>
+              <w:rPr>
+                <w:rFonts w:cs="Helvetica"/>
+                <w:sz w:val="15"/>
+                <w:szCs w:val="15"/>
+              </w:rPr>
+              <w:t>read(</w:t>
+            </w:r>
+            <w:proofErr w:type="gramEnd"/>
+            <w:r>
+              <w:rPr>
+                <w:rFonts w:cs="Helvetica"/>
+                <w:sz w:val="15"/>
+                <w:szCs w:val="15"/>
+              </w:rPr>
+              <w:t xml:space="preserve">) VVC procedure adds a read command to the </w:t>
             </w:r>
             <w:r>
               <w:rPr>
@@ -9844,7 +10340,25 @@
                 <w:sz w:val="15"/>
                 <w:szCs w:val="15"/>
               </w:rPr>
-              <w:t xml:space="preserve">_read() procedure, described in the </w:t>
+              <w:t>_</w:t>
+            </w:r>
+            <w:proofErr w:type="gramStart"/>
+            <w:r>
+              <w:rPr>
+                <w:rFonts w:cs="Helvetica"/>
+                <w:sz w:val="15"/>
+                <w:szCs w:val="15"/>
+              </w:rPr>
+              <w:t>read(</w:t>
+            </w:r>
+            <w:proofErr w:type="gramEnd"/>
+            <w:r>
+              <w:rPr>
+                <w:rFonts w:cs="Helvetica"/>
+                <w:sz w:val="15"/>
+                <w:szCs w:val="15"/>
+              </w:rPr>
+              <w:t xml:space="preserve">) procedure, described in the </w:t>
             </w:r>
             <w:r>
               <w:rPr>
@@ -10270,8 +10784,9 @@
                 <w:szCs w:val="15"/>
                 <w:u w:val="single"/>
               </w:rPr>
-              <w:t>fetch_result()</w:t>
-            </w:r>
+              <w:t>fetch_</w:t>
+            </w:r>
+            <w:proofErr w:type="gramStart"/>
             <w:r>
               <w:rPr>
                 <w:rFonts w:cs="Helvetica"/>
@@ -10279,6 +10794,25 @@
                 <w:szCs w:val="15"/>
                 <w:u w:val="single"/>
               </w:rPr>
+              <w:t>result(</w:t>
+            </w:r>
+            <w:proofErr w:type="gramEnd"/>
+            <w:r>
+              <w:rPr>
+                <w:rFonts w:cs="Helvetica"/>
+                <w:sz w:val="15"/>
+                <w:szCs w:val="15"/>
+                <w:u w:val="single"/>
+              </w:rPr>
+              <w:t>)</w:t>
+            </w:r>
+            <w:r>
+              <w:rPr>
+                <w:rFonts w:cs="Helvetica"/>
+                <w:sz w:val="15"/>
+                <w:szCs w:val="15"/>
+                <w:u w:val="single"/>
+              </w:rPr>
               <w:t xml:space="preserve"> call</w:t>
             </w:r>
             <w:r>
@@ -10344,7 +10878,25 @@
                 <w:sz w:val="15"/>
                 <w:szCs w:val="15"/>
               </w:rPr>
-              <w:t xml:space="preserve">variable v_cmd_idx : natural; </w:t>
+              <w:t>variable v_cmd_</w:t>
+            </w:r>
+            <w:proofErr w:type="gramStart"/>
+            <w:r>
+              <w:rPr>
+                <w:rFonts w:ascii="Courier New" w:hAnsi="Courier New" w:cs="Courier New"/>
+                <w:sz w:val="15"/>
+                <w:szCs w:val="15"/>
+              </w:rPr>
+              <w:t>idx :</w:t>
+            </w:r>
+            <w:proofErr w:type="gramEnd"/>
+            <w:r>
+              <w:rPr>
+                <w:rFonts w:ascii="Courier New" w:hAnsi="Courier New" w:cs="Courier New"/>
+                <w:sz w:val="15"/>
+                <w:szCs w:val="15"/>
+              </w:rPr>
+              <w:t xml:space="preserve"> natural; </w:t>
             </w:r>
           </w:p>
           <w:p>
@@ -10376,8 +10928,9 @@
                 <w:szCs w:val="15"/>
                 <w:lang w:val="en-US"/>
               </w:rPr>
-              <w:t xml:space="preserve">variable v_data    : </w:t>
-            </w:r>
+              <w:t xml:space="preserve">variable v_data  </w:t>
+            </w:r>
+            <w:proofErr w:type="gramStart"/>
             <w:r>
               <w:rPr>
                 <w:rFonts w:ascii="Courier New" w:hAnsi="Courier New" w:cs="Courier New"/>
@@ -10385,6 +10938,25 @@
                 <w:szCs w:val="15"/>
                 <w:lang w:val="en-US"/>
               </w:rPr>
+              <w:t xml:space="preserve">  :</w:t>
+            </w:r>
+            <w:proofErr w:type="gramEnd"/>
+            <w:r>
+              <w:rPr>
+                <w:rFonts w:ascii="Courier New" w:hAnsi="Courier New" w:cs="Courier New"/>
+                <w:sz w:val="15"/>
+                <w:szCs w:val="15"/>
+                <w:lang w:val="en-US"/>
+              </w:rPr>
+              <w:t xml:space="preserve"> </w:t>
+            </w:r>
+            <w:r>
+              <w:rPr>
+                <w:rFonts w:ascii="Courier New" w:hAnsi="Courier New" w:cs="Courier New"/>
+                <w:sz w:val="15"/>
+                <w:szCs w:val="15"/>
+                <w:lang w:val="en-US"/>
+              </w:rPr>
               <w:t>bitvis_vip_</w:t>
             </w:r>
             <w:r>
@@ -10470,8 +11042,18 @@
                 <w:sz w:val="15"/>
                 <w:szCs w:val="15"/>
               </w:rPr>
-              <w:t>_read(</w:t>
-            </w:r>
+              <w:t>_</w:t>
+            </w:r>
+            <w:proofErr w:type="gramStart"/>
+            <w:r>
+              <w:rPr>
+                <w:rFonts w:ascii="Courier New" w:hAnsi="Courier New" w:cs="Courier New"/>
+                <w:sz w:val="15"/>
+                <w:szCs w:val="15"/>
+              </w:rPr>
+              <w:t>read(</w:t>
+            </w:r>
+            <w:proofErr w:type="gramEnd"/>
             <w:r>
               <w:rPr>
                 <w:rFonts w:ascii="Courier New" w:hAnsi="Courier New" w:cs="Courier New"/>
@@ -10564,7 +11146,25 @@
                 <w:sz w:val="15"/>
                 <w:szCs w:val="15"/>
               </w:rPr>
-              <w:t xml:space="preserve">v_cmd_idx := </w:t>
+              <w:t>v_cmd_</w:t>
+            </w:r>
+            <w:proofErr w:type="gramStart"/>
+            <w:r>
+              <w:rPr>
+                <w:rFonts w:ascii="Courier New" w:hAnsi="Courier New" w:cs="Courier New"/>
+                <w:sz w:val="15"/>
+                <w:szCs w:val="15"/>
+              </w:rPr>
+              <w:t>idx :</w:t>
+            </w:r>
+            <w:proofErr w:type="gramEnd"/>
+            <w:r>
+              <w:rPr>
+                <w:rFonts w:ascii="Courier New" w:hAnsi="Courier New" w:cs="Courier New"/>
+                <w:sz w:val="15"/>
+                <w:szCs w:val="15"/>
+              </w:rPr>
+              <w:t xml:space="preserve">= </w:t>
             </w:r>
             <w:r>
               <w:rPr>
@@ -10634,7 +11234,25 @@
                 <w:sz w:val="15"/>
                 <w:szCs w:val="15"/>
               </w:rPr>
-              <w:t>await_completion(AVALON_MM_VVCT,1, v_cmd_idx, 100 ns, "Wait for read to finish");</w:t>
+              <w:t>await_</w:t>
+            </w:r>
+            <w:proofErr w:type="gramStart"/>
+            <w:r>
+              <w:rPr>
+                <w:rFonts w:ascii="Courier New" w:hAnsi="Courier New" w:cs="Courier New"/>
+                <w:sz w:val="15"/>
+                <w:szCs w:val="15"/>
+              </w:rPr>
+              <w:t>completion(</w:t>
+            </w:r>
+            <w:proofErr w:type="gramEnd"/>
+            <w:r>
+              <w:rPr>
+                <w:rFonts w:ascii="Courier New" w:hAnsi="Courier New" w:cs="Courier New"/>
+                <w:sz w:val="15"/>
+                <w:szCs w:val="15"/>
+              </w:rPr>
+              <w:t>AVALON_MM_VVCT,1, v_cmd_idx, 100 ns, "Wait for read to finish");</w:t>
             </w:r>
           </w:p>
           <w:p>
@@ -10663,7 +11281,25 @@
                 <w:sz w:val="15"/>
                 <w:szCs w:val="15"/>
               </w:rPr>
-              <w:t>fetch_result(AVALON_MM_VVCT,1</w:t>
+              <w:t>fetch_</w:t>
+            </w:r>
+            <w:proofErr w:type="gramStart"/>
+            <w:r>
+              <w:rPr>
+                <w:rFonts w:ascii="Courier New" w:hAnsi="Courier New" w:cs="Courier New"/>
+                <w:sz w:val="15"/>
+                <w:szCs w:val="15"/>
+              </w:rPr>
+              <w:t>result(</w:t>
+            </w:r>
+            <w:proofErr w:type="gramEnd"/>
+            <w:r>
+              <w:rPr>
+                <w:rFonts w:ascii="Courier New" w:hAnsi="Courier New" w:cs="Courier New"/>
+                <w:sz w:val="15"/>
+                <w:szCs w:val="15"/>
+              </w:rPr>
+              <w:t>AVALON_MM_VVCT,1</w:t>
             </w:r>
             <w:r>
               <w:rPr>
@@ -10801,7 +11437,25 @@
                 <w:b/>
                 <w:szCs w:val="14"/>
               </w:rPr>
-              <w:t>_check()</w:t>
+              <w:t>_</w:t>
+            </w:r>
+            <w:proofErr w:type="gramStart"/>
+            <w:r>
+              <w:rPr>
+                <w:rFonts w:cs="Helvetica"/>
+                <w:b/>
+                <w:szCs w:val="14"/>
+              </w:rPr>
+              <w:t>check(</w:t>
+            </w:r>
+            <w:proofErr w:type="gramEnd"/>
+            <w:r>
+              <w:rPr>
+                <w:rFonts w:cs="Helvetica"/>
+                <w:b/>
+                <w:szCs w:val="14"/>
+              </w:rPr>
+              <w:t>)</w:t>
             </w:r>
           </w:p>
         </w:tc>
@@ -10857,8 +11511,9 @@
                 <w:sz w:val="15"/>
                 <w:szCs w:val="15"/>
               </w:rPr>
-              <w:t>_check(VVC</w:t>
-            </w:r>
+              <w:t>_</w:t>
+            </w:r>
+            <w:proofErr w:type="gramStart"/>
             <w:r>
               <w:rPr>
                 <w:rFonts w:cs="Helvetica"/>
@@ -10866,6 +11521,25 @@
                 <w:sz w:val="15"/>
                 <w:szCs w:val="15"/>
               </w:rPr>
+              <w:t>check(</w:t>
+            </w:r>
+            <w:proofErr w:type="gramEnd"/>
+            <w:r>
+              <w:rPr>
+                <w:rFonts w:cs="Helvetica"/>
+                <w:b/>
+                <w:sz w:val="15"/>
+                <w:szCs w:val="15"/>
+              </w:rPr>
+              <w:t>VVC</w:t>
+            </w:r>
+            <w:r>
+              <w:rPr>
+                <w:rFonts w:cs="Helvetica"/>
+                <w:b/>
+                <w:sz w:val="15"/>
+                <w:szCs w:val="15"/>
+              </w:rPr>
               <w:t>T</w:t>
             </w:r>
             <w:r>
@@ -10961,7 +11635,25 @@
                 <w:sz w:val="15"/>
                 <w:szCs w:val="15"/>
               </w:rPr>
-              <w:t xml:space="preserve">_check() VVC procedure adds a </w:t>
+              <w:t>_</w:t>
+            </w:r>
+            <w:proofErr w:type="gramStart"/>
+            <w:r>
+              <w:rPr>
+                <w:rFonts w:cs="Helvetica"/>
+                <w:sz w:val="15"/>
+                <w:szCs w:val="15"/>
+              </w:rPr>
+              <w:t>check(</w:t>
+            </w:r>
+            <w:proofErr w:type="gramEnd"/>
+            <w:r>
+              <w:rPr>
+                <w:rFonts w:cs="Helvetica"/>
+                <w:sz w:val="15"/>
+                <w:szCs w:val="15"/>
+              </w:rPr>
+              <w:t xml:space="preserve">) VVC procedure adds a </w:t>
             </w:r>
             <w:r>
               <w:rPr>
@@ -11033,7 +11725,25 @@
                 <w:sz w:val="15"/>
                 <w:szCs w:val="15"/>
               </w:rPr>
-              <w:t xml:space="preserve">_check() procedure, described in the </w:t>
+              <w:t>_</w:t>
+            </w:r>
+            <w:proofErr w:type="gramStart"/>
+            <w:r>
+              <w:rPr>
+                <w:rFonts w:cs="Helvetica"/>
+                <w:sz w:val="15"/>
+                <w:szCs w:val="15"/>
+              </w:rPr>
+              <w:t>check(</w:t>
+            </w:r>
+            <w:proofErr w:type="gramEnd"/>
+            <w:r>
+              <w:rPr>
+                <w:rFonts w:cs="Helvetica"/>
+                <w:sz w:val="15"/>
+                <w:szCs w:val="15"/>
+              </w:rPr>
+              <w:t xml:space="preserve">) procedure, described in the </w:t>
             </w:r>
             <w:r>
               <w:rPr>
@@ -11073,7 +11783,25 @@
                 <w:sz w:val="15"/>
                 <w:szCs w:val="15"/>
               </w:rPr>
-              <w:t>_check() procedure will perform a read operation, then check if the r</w:t>
+              <w:t>_</w:t>
+            </w:r>
+            <w:proofErr w:type="gramStart"/>
+            <w:r>
+              <w:rPr>
+                <w:rFonts w:cs="Helvetica"/>
+                <w:sz w:val="15"/>
+                <w:szCs w:val="15"/>
+              </w:rPr>
+              <w:t>check(</w:t>
+            </w:r>
+            <w:proofErr w:type="gramEnd"/>
+            <w:r>
+              <w:rPr>
+                <w:rFonts w:cs="Helvetica"/>
+                <w:sz w:val="15"/>
+                <w:szCs w:val="15"/>
+              </w:rPr>
+              <w:t>) procedure will perform a read operation, then check if the r</w:t>
             </w:r>
             <w:r>
               <w:rPr>
@@ -11242,7 +11970,25 @@
                 <w:sz w:val="15"/>
                 <w:szCs w:val="15"/>
               </w:rPr>
-              <w:t>avalon_mm_check(AVALON_MM_VVCT, 1, x”11A49800”</w:t>
+              <w:t>avalon_mm_</w:t>
+            </w:r>
+            <w:proofErr w:type="gramStart"/>
+            <w:r>
+              <w:rPr>
+                <w:rFonts w:ascii="Courier New" w:hAnsi="Courier New" w:cs="Courier New"/>
+                <w:sz w:val="15"/>
+                <w:szCs w:val="15"/>
+              </w:rPr>
+              <w:t>check(</w:t>
+            </w:r>
+            <w:proofErr w:type="gramEnd"/>
+            <w:r>
+              <w:rPr>
+                <w:rFonts w:ascii="Courier New" w:hAnsi="Courier New" w:cs="Courier New"/>
+                <w:sz w:val="15"/>
+                <w:szCs w:val="15"/>
+              </w:rPr>
+              <w:t>AVALON_MM_VVCT, 1, x”11A49800”</w:t>
             </w:r>
             <w:r>
               <w:rPr>
@@ -11348,7 +12094,25 @@
                 <w:szCs w:val="14"/>
               </w:rPr>
               <w:lastRenderedPageBreak/>
-              <w:t>avalon_mm_reset()</w:t>
+              <w:t>avalon_mm_</w:t>
+            </w:r>
+            <w:proofErr w:type="gramStart"/>
+            <w:r>
+              <w:rPr>
+                <w:rFonts w:cs="Helvetica"/>
+                <w:b/>
+                <w:szCs w:val="14"/>
+              </w:rPr>
+              <w:t>reset(</w:t>
+            </w:r>
+            <w:proofErr w:type="gramEnd"/>
+            <w:r>
+              <w:rPr>
+                <w:rFonts w:cs="Helvetica"/>
+                <w:b/>
+                <w:szCs w:val="14"/>
+              </w:rPr>
+              <w:t>)</w:t>
             </w:r>
           </w:p>
         </w:tc>
@@ -11405,6 +12169,7 @@
               </w:rPr>
               <w:t>_</w:t>
             </w:r>
+            <w:proofErr w:type="gramStart"/>
             <w:r>
               <w:rPr>
                 <w:rFonts w:cs="Helvetica"/>
@@ -11421,8 +12186,9 @@
                 <w:sz w:val="15"/>
                 <w:szCs w:val="15"/>
               </w:rPr>
-              <w:t>(VVC</w:t>
-            </w:r>
+              <w:t>(</w:t>
+            </w:r>
+            <w:proofErr w:type="gramEnd"/>
             <w:r>
               <w:rPr>
                 <w:rFonts w:cs="Helvetica"/>
@@ -11430,6 +12196,15 @@
                 <w:sz w:val="15"/>
                 <w:szCs w:val="15"/>
               </w:rPr>
+              <w:t>VVC</w:t>
+            </w:r>
+            <w:r>
+              <w:rPr>
+                <w:rFonts w:cs="Helvetica"/>
+                <w:b/>
+                <w:sz w:val="15"/>
+                <w:szCs w:val="15"/>
+              </w:rPr>
               <w:t>T</w:t>
             </w:r>
             <w:r>
@@ -11525,7 +12300,43 @@
                 <w:sz w:val="15"/>
                 <w:szCs w:val="15"/>
               </w:rPr>
-              <w:t>The avalon_mm_reset() VVC procedure adds a reset command to the Avalon-MM VVC executor queue, which will run as soon as all preceding commands have completed. When the reset command is scheduled to run, the executor calls the Avalon-MM BFM avalon_mm_reset() procedure, described in the Avalon-MM BFM QuickRef.</w:t>
+              <w:t>The avalon_mm_</w:t>
+            </w:r>
+            <w:proofErr w:type="gramStart"/>
+            <w:r>
+              <w:rPr>
+                <w:rFonts w:cs="Helvetica"/>
+                <w:sz w:val="15"/>
+                <w:szCs w:val="15"/>
+              </w:rPr>
+              <w:t>reset(</w:t>
+            </w:r>
+            <w:proofErr w:type="gramEnd"/>
+            <w:r>
+              <w:rPr>
+                <w:rFonts w:cs="Helvetica"/>
+                <w:sz w:val="15"/>
+                <w:szCs w:val="15"/>
+              </w:rPr>
+              <w:t>) VVC procedure adds a reset command to the Avalon-MM VVC executor queue, which will run as soon as all preceding commands have completed. When the reset command is scheduled to run, the executor calls the Avalon-MM BFM avalon_mm_</w:t>
+            </w:r>
+            <w:proofErr w:type="gramStart"/>
+            <w:r>
+              <w:rPr>
+                <w:rFonts w:cs="Helvetica"/>
+                <w:sz w:val="15"/>
+                <w:szCs w:val="15"/>
+              </w:rPr>
+              <w:t>reset(</w:t>
+            </w:r>
+            <w:proofErr w:type="gramEnd"/>
+            <w:r>
+              <w:rPr>
+                <w:rFonts w:cs="Helvetica"/>
+                <w:sz w:val="15"/>
+                <w:szCs w:val="15"/>
+              </w:rPr>
+              <w:t>) procedure, described in the Avalon-MM BFM QuickRef.</w:t>
             </w:r>
           </w:p>
           <w:p>
@@ -11593,7 +12404,25 @@
                 <w:sz w:val="15"/>
                 <w:szCs w:val="15"/>
               </w:rPr>
-              <w:t xml:space="preserve">avalon_mm_reset(AVALON_MM_VVCT, 1, 5, </w:t>
+              <w:t>avalon_mm_</w:t>
+            </w:r>
+            <w:proofErr w:type="gramStart"/>
+            <w:r>
+              <w:rPr>
+                <w:rFonts w:ascii="Courier New" w:hAnsi="Courier New" w:cs="Courier New"/>
+                <w:sz w:val="15"/>
+                <w:szCs w:val="15"/>
+              </w:rPr>
+              <w:t>reset(</w:t>
+            </w:r>
+            <w:proofErr w:type="gramEnd"/>
+            <w:r>
+              <w:rPr>
+                <w:rFonts w:ascii="Courier New" w:hAnsi="Courier New" w:cs="Courier New"/>
+                <w:sz w:val="15"/>
+                <w:szCs w:val="15"/>
+              </w:rPr>
+              <w:t xml:space="preserve">AVALON_MM_VVCT, 1, 5, </w:t>
             </w:r>
             <w:r>
               <w:rPr>
@@ -11673,7 +12502,25 @@
                 <w:b/>
                 <w:szCs w:val="14"/>
               </w:rPr>
-              <w:t>avalon_mm_lock()</w:t>
+              <w:t>avalon_mm_</w:t>
+            </w:r>
+            <w:proofErr w:type="gramStart"/>
+            <w:r>
+              <w:rPr>
+                <w:rFonts w:cs="Helvetica"/>
+                <w:b/>
+                <w:szCs w:val="14"/>
+              </w:rPr>
+              <w:t>lock(</w:t>
+            </w:r>
+            <w:proofErr w:type="gramEnd"/>
+            <w:r>
+              <w:rPr>
+                <w:rFonts w:cs="Helvetica"/>
+                <w:b/>
+                <w:szCs w:val="14"/>
+              </w:rPr>
+              <w:t>)</w:t>
             </w:r>
           </w:p>
         </w:tc>
@@ -11730,6 +12577,7 @@
               </w:rPr>
               <w:t>_</w:t>
             </w:r>
+            <w:proofErr w:type="gramStart"/>
             <w:r>
               <w:rPr>
                 <w:rFonts w:cs="Helvetica"/>
@@ -11746,8 +12594,9 @@
                 <w:sz w:val="15"/>
                 <w:szCs w:val="15"/>
               </w:rPr>
-              <w:t>(VVC</w:t>
-            </w:r>
+              <w:t>(</w:t>
+            </w:r>
+            <w:proofErr w:type="gramEnd"/>
             <w:r>
               <w:rPr>
                 <w:rFonts w:cs="Helvetica"/>
@@ -11755,6 +12604,15 @@
                 <w:sz w:val="15"/>
                 <w:szCs w:val="15"/>
               </w:rPr>
+              <w:t>VVC</w:t>
+            </w:r>
+            <w:r>
+              <w:rPr>
+                <w:rFonts w:cs="Helvetica"/>
+                <w:b/>
+                <w:sz w:val="15"/>
+                <w:szCs w:val="15"/>
+              </w:rPr>
               <w:t>T</w:t>
             </w:r>
             <w:r>
@@ -11832,7 +12690,43 @@
                 <w:sz w:val="15"/>
                 <w:szCs w:val="15"/>
               </w:rPr>
-              <w:t>The avalon_mm_lock() VVC procedure adds a lock command to the Avalon-MM VVC executor queue, which will run as soon as all preceding commands have completed. When the lock command is scheduled to run, the executor calls the Avalon-MM BFM avalon_mm_lock() procedure, described in the Avalon-MM BFM QuickRef.</w:t>
+              <w:t>The avalon_mm_</w:t>
+            </w:r>
+            <w:proofErr w:type="gramStart"/>
+            <w:r>
+              <w:rPr>
+                <w:rFonts w:cs="Helvetica"/>
+                <w:sz w:val="15"/>
+                <w:szCs w:val="15"/>
+              </w:rPr>
+              <w:t>lock(</w:t>
+            </w:r>
+            <w:proofErr w:type="gramEnd"/>
+            <w:r>
+              <w:rPr>
+                <w:rFonts w:cs="Helvetica"/>
+                <w:sz w:val="15"/>
+                <w:szCs w:val="15"/>
+              </w:rPr>
+              <w:t>) VVC procedure adds a lock command to the Avalon-MM VVC executor queue, which will run as soon as all preceding commands have completed. When the lock command is scheduled to run, the executor calls the Avalon-MM BFM avalon_mm_</w:t>
+            </w:r>
+            <w:proofErr w:type="gramStart"/>
+            <w:r>
+              <w:rPr>
+                <w:rFonts w:cs="Helvetica"/>
+                <w:sz w:val="15"/>
+                <w:szCs w:val="15"/>
+              </w:rPr>
+              <w:t>lock(</w:t>
+            </w:r>
+            <w:proofErr w:type="gramEnd"/>
+            <w:r>
+              <w:rPr>
+                <w:rFonts w:cs="Helvetica"/>
+                <w:sz w:val="15"/>
+                <w:szCs w:val="15"/>
+              </w:rPr>
+              <w:t>) procedure, described in the Avalon-MM BFM QuickRef.</w:t>
             </w:r>
           </w:p>
           <w:p>
@@ -11900,7 +12794,25 @@
                 <w:sz w:val="15"/>
                 <w:szCs w:val="15"/>
               </w:rPr>
-              <w:t>avalon_mm_lock(AVALON_MM_VVCT, 1, "Locking Avalon MM Interface"</w:t>
+              <w:t>avalon_mm_</w:t>
+            </w:r>
+            <w:proofErr w:type="gramStart"/>
+            <w:r>
+              <w:rPr>
+                <w:rFonts w:ascii="Courier New" w:hAnsi="Courier New" w:cs="Courier New"/>
+                <w:sz w:val="15"/>
+                <w:szCs w:val="15"/>
+              </w:rPr>
+              <w:t>lock(</w:t>
+            </w:r>
+            <w:proofErr w:type="gramEnd"/>
+            <w:r>
+              <w:rPr>
+                <w:rFonts w:ascii="Courier New" w:hAnsi="Courier New" w:cs="Courier New"/>
+                <w:sz w:val="15"/>
+                <w:szCs w:val="15"/>
+              </w:rPr>
+              <w:t>AVALON_MM_VVCT, 1, "Locking Avalon MM Interface"</w:t>
             </w:r>
             <w:r>
               <w:rPr>
@@ -11965,7 +12877,25 @@
                 <w:b/>
                 <w:szCs w:val="14"/>
               </w:rPr>
-              <w:t>avalon_mm_unlock()</w:t>
+              <w:t>avalon_mm_</w:t>
+            </w:r>
+            <w:proofErr w:type="gramStart"/>
+            <w:r>
+              <w:rPr>
+                <w:rFonts w:cs="Helvetica"/>
+                <w:b/>
+                <w:szCs w:val="14"/>
+              </w:rPr>
+              <w:t>unlock(</w:t>
+            </w:r>
+            <w:proofErr w:type="gramEnd"/>
+            <w:r>
+              <w:rPr>
+                <w:rFonts w:cs="Helvetica"/>
+                <w:b/>
+                <w:szCs w:val="14"/>
+              </w:rPr>
+              <w:t>)</w:t>
             </w:r>
           </w:p>
         </w:tc>
@@ -12023,6 +12953,7 @@
               </w:rPr>
               <w:t>_</w:t>
             </w:r>
+            <w:proofErr w:type="gramStart"/>
             <w:r>
               <w:rPr>
                 <w:rFonts w:cs="Helvetica"/>
@@ -12039,8 +12970,9 @@
                 <w:sz w:val="15"/>
                 <w:szCs w:val="15"/>
               </w:rPr>
-              <w:t>(VVC</w:t>
-            </w:r>
+              <w:t>(</w:t>
+            </w:r>
+            <w:proofErr w:type="gramEnd"/>
             <w:r>
               <w:rPr>
                 <w:rFonts w:cs="Helvetica"/>
@@ -12048,6 +12980,15 @@
                 <w:sz w:val="15"/>
                 <w:szCs w:val="15"/>
               </w:rPr>
+              <w:t>VVC</w:t>
+            </w:r>
+            <w:r>
+              <w:rPr>
+                <w:rFonts w:cs="Helvetica"/>
+                <w:b/>
+                <w:sz w:val="15"/>
+                <w:szCs w:val="15"/>
+              </w:rPr>
               <w:t>T</w:t>
             </w:r>
             <w:r>
@@ -12125,7 +13066,43 @@
                 <w:sz w:val="15"/>
                 <w:szCs w:val="15"/>
               </w:rPr>
-              <w:t>The avalon_mm_unlock() VVC procedure adds an unlock command to the Avalon-MM VVC executor queue, which will run as soon as all preceding commands have completed. When the lock command is scheduled to run, the executor calls the Avalon-MM BFM avalon_mm_unlock() procedure, described in the Avalon-MM BFM QuickRef.</w:t>
+              <w:t>The avalon_mm_</w:t>
+            </w:r>
+            <w:proofErr w:type="gramStart"/>
+            <w:r>
+              <w:rPr>
+                <w:rFonts w:cs="Helvetica"/>
+                <w:sz w:val="15"/>
+                <w:szCs w:val="15"/>
+              </w:rPr>
+              <w:t>unlock(</w:t>
+            </w:r>
+            <w:proofErr w:type="gramEnd"/>
+            <w:r>
+              <w:rPr>
+                <w:rFonts w:cs="Helvetica"/>
+                <w:sz w:val="15"/>
+                <w:szCs w:val="15"/>
+              </w:rPr>
+              <w:t>) VVC procedure adds an unlock command to the Avalon-MM VVC executor queue, which will run as soon as all preceding commands have completed. When the lock command is scheduled to run, the executor calls the Avalon-MM BFM avalon_mm_</w:t>
+            </w:r>
+            <w:proofErr w:type="gramStart"/>
+            <w:r>
+              <w:rPr>
+                <w:rFonts w:cs="Helvetica"/>
+                <w:sz w:val="15"/>
+                <w:szCs w:val="15"/>
+              </w:rPr>
+              <w:t>unlock(</w:t>
+            </w:r>
+            <w:proofErr w:type="gramEnd"/>
+            <w:r>
+              <w:rPr>
+                <w:rFonts w:cs="Helvetica"/>
+                <w:sz w:val="15"/>
+                <w:szCs w:val="15"/>
+              </w:rPr>
+              <w:t>) procedure, described in the Avalon-MM BFM QuickRef.</w:t>
             </w:r>
           </w:p>
           <w:p>
@@ -12193,7 +13170,25 @@
                 <w:sz w:val="15"/>
                 <w:szCs w:val="15"/>
               </w:rPr>
-              <w:t>avalon_mm_unlock(AVALON_MM_VVCT, 1, "Locking Avalon MM Interface"</w:t>
+              <w:t>avalon_mm_</w:t>
+            </w:r>
+            <w:proofErr w:type="gramStart"/>
+            <w:r>
+              <w:rPr>
+                <w:rFonts w:ascii="Courier New" w:hAnsi="Courier New" w:cs="Courier New"/>
+                <w:sz w:val="15"/>
+                <w:szCs w:val="15"/>
+              </w:rPr>
+              <w:t>unlock(</w:t>
+            </w:r>
+            <w:proofErr w:type="gramEnd"/>
+            <w:r>
+              <w:rPr>
+                <w:rFonts w:ascii="Courier New" w:hAnsi="Courier New" w:cs="Courier New"/>
+                <w:sz w:val="15"/>
+                <w:szCs w:val="15"/>
+              </w:rPr>
+              <w:t>AVALON_MM_VVCT, 1, "Locking Avalon MM Interface"</w:t>
             </w:r>
             <w:r>
               <w:rPr>
@@ -12759,7 +13754,25 @@
                 <w:szCs w:val="18"/>
               </w:rPr>
               <w:br/>
-              <w:t xml:space="preserve">                                        (A TB_WARNING will be issued if access takes </w:t>
+              <w:t xml:space="preserve">                                     </w:t>
+            </w:r>
+            <w:proofErr w:type="gramStart"/>
+            <w:r>
+              <w:rPr>
+                <w:rFonts w:cs="Helvetica"/>
+                <w:sz w:val="15"/>
+                <w:szCs w:val="18"/>
+              </w:rPr>
+              <w:t xml:space="preserve">   (</w:t>
+            </w:r>
+            <w:proofErr w:type="gramEnd"/>
+            <w:r>
+              <w:rPr>
+                <w:rFonts w:cs="Helvetica"/>
+                <w:sz w:val="15"/>
+                <w:szCs w:val="18"/>
+              </w:rPr>
+              <w:t xml:space="preserve">A TB_WARNING will be issued if access takes </w:t>
             </w:r>
             <w:r>
               <w:rPr>
@@ -12798,7 +13811,25 @@
                 <w:szCs w:val="18"/>
               </w:rPr>
               <w:br/>
-              <w:t>Any insert_delay() command will add to the above minimum delays, giving for instance the ability to skew the BFM starting time.</w:t>
+              <w:t>Any insert_</w:t>
+            </w:r>
+            <w:proofErr w:type="gramStart"/>
+            <w:r>
+              <w:rPr>
+                <w:rFonts w:cs="Helvetica"/>
+                <w:sz w:val="15"/>
+                <w:szCs w:val="18"/>
+              </w:rPr>
+              <w:t>delay(</w:t>
+            </w:r>
+            <w:proofErr w:type="gramEnd"/>
+            <w:r>
+              <w:rPr>
+                <w:rFonts w:cs="Helvetica"/>
+                <w:sz w:val="15"/>
+                <w:szCs w:val="18"/>
+              </w:rPr>
+              <w:t>) command will add to the above minimum delays, giving for instance the ability to skew the BFM starting time.</w:t>
             </w:r>
           </w:p>
         </w:tc>
@@ -13984,22 +15015,54 @@
           <w:rFonts w:ascii="Courier New" w:hAnsi="Courier New" w:cs="Courier New"/>
           <w:szCs w:val="18"/>
         </w:rPr>
-        <w:t xml:space="preserve">  shared_avalon_mm_vvc_config(1).inter_bfm_delay.delay_in_time := 50 ns;</w:t>
+        <w:t xml:space="preserve">  shared_avalon_mm_vvc_</w:t>
       </w:r>
-    </w:p>
-    <w:p>
-      <w:pPr>
-        <w:rPr>
-          <w:rFonts w:ascii="Courier New" w:hAnsi="Courier New" w:cs="Courier New"/>
-          <w:szCs w:val="18"/>
-        </w:rPr>
-      </w:pPr>
+      <w:proofErr w:type="gramStart"/>
       <w:r>
         <w:rPr>
           <w:rFonts w:ascii="Courier New" w:hAnsi="Courier New" w:cs="Courier New"/>
           <w:szCs w:val="18"/>
         </w:rPr>
-        <w:t xml:space="preserve">  shared_avalon_mm_vvc_config(1).bfm_config.use_waitrequest    := true;</w:t>
+        <w:t>config(</w:t>
+      </w:r>
+      <w:proofErr w:type="gramEnd"/>
+      <w:r>
+        <w:rPr>
+          <w:rFonts w:ascii="Courier New" w:hAnsi="Courier New" w:cs="Courier New"/>
+          <w:szCs w:val="18"/>
+        </w:rPr>
+        <w:t>1).inter_bfm_delay.delay_in_time := 50 ns;</w:t>
+      </w:r>
+    </w:p>
+    <w:p>
+      <w:pPr>
+        <w:rPr>
+          <w:rFonts w:ascii="Courier New" w:hAnsi="Courier New" w:cs="Courier New"/>
+          <w:szCs w:val="18"/>
+        </w:rPr>
+      </w:pPr>
+      <w:r>
+        <w:rPr>
+          <w:rFonts w:ascii="Courier New" w:hAnsi="Courier New" w:cs="Courier New"/>
+          <w:szCs w:val="18"/>
+        </w:rPr>
+        <w:t xml:space="preserve">  shared_avalon_mm_vvc_</w:t>
+      </w:r>
+      <w:proofErr w:type="gramStart"/>
+      <w:r>
+        <w:rPr>
+          <w:rFonts w:ascii="Courier New" w:hAnsi="Courier New" w:cs="Courier New"/>
+          <w:szCs w:val="18"/>
+        </w:rPr>
+        <w:t>config(</w:t>
+      </w:r>
+      <w:proofErr w:type="gramEnd"/>
+      <w:r>
+        <w:rPr>
+          <w:rFonts w:ascii="Courier New" w:hAnsi="Courier New" w:cs="Courier New"/>
+          <w:szCs w:val="18"/>
+        </w:rPr>
+        <w:t>1).bfm_config.use_waitrequest    := true;</w:t>
       </w:r>
     </w:p>
     <w:p>
@@ -14484,8 +15547,16 @@
         <w:rPr>
           <w:rFonts w:ascii="Consolas" w:hAnsi="Consolas"/>
         </w:rPr>
-        <w:t>activity_watchdog(</w:t>
+        <w:t>activity_</w:t>
       </w:r>
+      <w:proofErr w:type="gramStart"/>
+      <w:r>
+        <w:rPr>
+          <w:rFonts w:ascii="Consolas" w:hAnsi="Consolas"/>
+        </w:rPr>
+        <w:t>watchdog(</w:t>
+      </w:r>
+      <w:proofErr w:type="gramEnd"/>
       <w:r>
         <w:rPr>
           <w:rFonts w:ascii="Consolas" w:hAnsi="Consolas"/>
@@ -14898,6 +15969,7 @@
                 <w:szCs w:val="18"/>
               </w:rPr>
             </w:pPr>
+            <w:proofErr w:type="gramStart"/>
             <w:r>
               <w:rPr>
                 <w:rFonts w:cs="Helvetica"/>
@@ -14905,7 +15977,17 @@
                 <w:sz w:val="15"/>
                 <w:szCs w:val="18"/>
               </w:rPr>
-              <w:t>unsigned(63 downto 0)</w:t>
+              <w:t>unsigned(</w:t>
+            </w:r>
+            <w:proofErr w:type="gramEnd"/>
+            <w:r>
+              <w:rPr>
+                <w:rFonts w:cs="Helvetica"/>
+                <w:color w:val="000000" w:themeColor="text1"/>
+                <w:sz w:val="15"/>
+                <w:szCs w:val="18"/>
+              </w:rPr>
+              <w:t>63 downto 0)</w:t>
             </w:r>
           </w:p>
         </w:tc>
@@ -15025,6 +16107,7 @@
                 <w:szCs w:val="18"/>
               </w:rPr>
             </w:pPr>
+            <w:proofErr w:type="gramStart"/>
             <w:r>
               <w:rPr>
                 <w:rFonts w:cs="Helvetica"/>
@@ -15032,7 +16115,17 @@
                 <w:sz w:val="15"/>
                 <w:szCs w:val="18"/>
               </w:rPr>
-              <w:t>slv(1023 downto 0)</w:t>
+              <w:t>slv(</w:t>
+            </w:r>
+            <w:proofErr w:type="gramEnd"/>
+            <w:r>
+              <w:rPr>
+                <w:rFonts w:cs="Helvetica"/>
+                <w:color w:val="000000" w:themeColor="text1"/>
+                <w:sz w:val="15"/>
+                <w:szCs w:val="18"/>
+              </w:rPr>
+              <w:t>1023 downto 0)</w:t>
             </w:r>
           </w:p>
         </w:tc>
@@ -15152,6 +16245,7 @@
                 <w:szCs w:val="18"/>
               </w:rPr>
             </w:pPr>
+            <w:proofErr w:type="gramStart"/>
             <w:r>
               <w:rPr>
                 <w:rFonts w:cs="Helvetica"/>
@@ -15159,7 +16253,17 @@
                 <w:sz w:val="15"/>
                 <w:szCs w:val="18"/>
               </w:rPr>
-              <w:t>slv(127 downto 0)</w:t>
+              <w:t>slv(</w:t>
+            </w:r>
+            <w:proofErr w:type="gramEnd"/>
+            <w:r>
+              <w:rPr>
+                <w:rFonts w:cs="Helvetica"/>
+                <w:color w:val="000000" w:themeColor="text1"/>
+                <w:sz w:val="15"/>
+                <w:szCs w:val="18"/>
+              </w:rPr>
+              <w:t>127 downto 0)</w:t>
             </w:r>
           </w:p>
         </w:tc>
@@ -16100,6 +17204,7 @@
                 <w:szCs w:val="18"/>
               </w:rPr>
             </w:pPr>
+            <w:proofErr w:type="gramStart"/>
             <w:r>
               <w:rPr>
                 <w:rFonts w:cs="Helvetica"/>
@@ -16107,7 +17212,17 @@
                 <w:sz w:val="15"/>
                 <w:szCs w:val="18"/>
               </w:rPr>
-              <w:t>unsigned(63 downto 0)</w:t>
+              <w:t>unsigned(</w:t>
+            </w:r>
+            <w:proofErr w:type="gramEnd"/>
+            <w:r>
+              <w:rPr>
+                <w:rFonts w:cs="Helvetica"/>
+                <w:color w:val="000000" w:themeColor="text1"/>
+                <w:sz w:val="15"/>
+                <w:szCs w:val="18"/>
+              </w:rPr>
+              <w:t>63 downto 0)</w:t>
             </w:r>
           </w:p>
         </w:tc>
@@ -16227,6 +17342,7 @@
                 <w:szCs w:val="18"/>
               </w:rPr>
             </w:pPr>
+            <w:proofErr w:type="gramStart"/>
             <w:r>
               <w:rPr>
                 <w:rFonts w:cs="Helvetica"/>
@@ -16234,7 +17350,17 @@
                 <w:sz w:val="15"/>
                 <w:szCs w:val="18"/>
               </w:rPr>
-              <w:t>slv(1023 downto 0)</w:t>
+              <w:t>slv(</w:t>
+            </w:r>
+            <w:proofErr w:type="gramEnd"/>
+            <w:r>
+              <w:rPr>
+                <w:rFonts w:cs="Helvetica"/>
+                <w:color w:val="000000" w:themeColor="text1"/>
+                <w:sz w:val="15"/>
+                <w:szCs w:val="18"/>
+              </w:rPr>
+              <w:t>1023 downto 0)</w:t>
             </w:r>
           </w:p>
         </w:tc>
@@ -16886,7 +18012,23 @@
           <w:rFonts w:ascii="Consolas" w:hAnsi="Consolas" w:cs="Consolas"/>
           <w:color w:val="000000" w:themeColor="text1"/>
         </w:rPr>
-        <w:t>valon_mm_read()</w:t>
+        <w:t>valon_mm_</w:t>
+      </w:r>
+      <w:proofErr w:type="gramStart"/>
+      <w:r>
+        <w:rPr>
+          <w:rFonts w:ascii="Consolas" w:hAnsi="Consolas" w:cs="Consolas"/>
+          <w:color w:val="000000" w:themeColor="text1"/>
+        </w:rPr>
+        <w:t>read(</w:t>
+      </w:r>
+      <w:proofErr w:type="gramEnd"/>
+      <w:r>
+        <w:rPr>
+          <w:rFonts w:ascii="Consolas" w:hAnsi="Consolas" w:cs="Consolas"/>
+          <w:color w:val="000000" w:themeColor="text1"/>
+        </w:rPr>
+        <w:t>)</w:t>
       </w:r>
       <w:r>
         <w:rPr>
@@ -16901,7 +18043,21 @@
         <w:rPr>
           <w:rFonts w:ascii="Consolas" w:hAnsi="Consolas" w:cs="Consolas"/>
         </w:rPr>
-        <w:t>fetch_result()</w:t>
+        <w:t>fetch_</w:t>
+      </w:r>
+      <w:proofErr w:type="gramStart"/>
+      <w:r>
+        <w:rPr>
+          <w:rFonts w:ascii="Consolas" w:hAnsi="Consolas" w:cs="Consolas"/>
+        </w:rPr>
+        <w:t>result(</w:t>
+      </w:r>
+      <w:proofErr w:type="gramEnd"/>
+      <w:r>
+        <w:rPr>
+          <w:rFonts w:ascii="Consolas" w:hAnsi="Consolas" w:cs="Consolas"/>
+        </w:rPr>
+        <w:t>)</w:t>
       </w:r>
       <w:r>
         <w:t xml:space="preserve"> method when the </w:t>
@@ -16929,7 +18085,19 @@
         </w:rPr>
       </w:pPr>
       <w:r>
-        <w:t xml:space="preserve">The Avalon MM scoreboard is per default a 128 bits wide standard logic vector. When sending data to the scoreboard, where the data width is smaller than the default scoreboard width, we recomment zero-padding the data with the pad_sb_slv() function. E.g. </w:t>
+        <w:t xml:space="preserve">The Avalon MM </w:t>
+      </w:r>
+      <w:r>
+        <w:t xml:space="preserve">VVC </w:t>
+      </w:r>
+      <w:r>
+        <w:t>scoreboard is per default a 128 bits wide standard logic vector. When sending data to the scoreboard, where the data width is smaller than the default scoreboard width, we recommen</w:t>
+      </w:r>
+      <w:r>
+        <w:t>d</w:t>
+      </w:r>
+      <w:r>
+        <w:t xml:space="preserve"> zero-padding the data with the pad_sb_slv() function. E.g. </w:t>
       </w:r>
       <w:r>
         <w:rPr>
@@ -16941,13 +18109,33 @@
         <w:rPr>
           <w:rFonts w:ascii="Consolas" w:hAnsi="Consolas" w:cs="Consolas"/>
         </w:rPr>
+        <w:t>_VVC</w:t>
+      </w:r>
+      <w:r>
+        <w:rPr>
+          <w:rFonts w:ascii="Consolas" w:hAnsi="Consolas" w:cs="Consolas"/>
+        </w:rPr>
         <w:t>_SB</w:t>
       </w:r>
       <w:r>
         <w:rPr>
           <w:rFonts w:ascii="Consolas" w:hAnsi="Consolas" w:cs="Consolas"/>
         </w:rPr>
-        <w:t>.add_exepected(&lt;Avalon MM instance number&gt;, pad_sb_slv(&lt;v_exp_data&gt;));</w:t>
+        <w:t>.add_</w:t>
+      </w:r>
+      <w:proofErr w:type="gramStart"/>
+      <w:r>
+        <w:rPr>
+          <w:rFonts w:ascii="Consolas" w:hAnsi="Consolas" w:cs="Consolas"/>
+        </w:rPr>
+        <w:t>exepected(</w:t>
+      </w:r>
+      <w:proofErr w:type="gramEnd"/>
+      <w:r>
+        <w:rPr>
+          <w:rFonts w:ascii="Consolas" w:hAnsi="Consolas" w:cs="Consolas"/>
+        </w:rPr>
+        <w:t>&lt;Avalon MM instance number&gt;, pad_sb_slv(&lt;v_exp_data&gt;));</w:t>
       </w:r>
     </w:p>
     <w:p>
@@ -16975,6 +18163,12 @@
         <w:t xml:space="preserve">Avalon MM </w:t>
       </w:r>
       <w:r>
+        <w:rPr>
+          <w:color w:val="000000" w:themeColor="text1"/>
+        </w:rPr>
+        <w:t xml:space="preserve">VVC </w:t>
+      </w:r>
+      <w:r>
         <w:t xml:space="preserve">scoreboard is accessible from the testbench as a shared variable </w:t>
       </w:r>
       <w:r>
@@ -16982,7 +18176,21 @@
           <w:rFonts w:ascii="Consolas" w:hAnsi="Consolas" w:cs="Consolas"/>
           <w:color w:val="000000" w:themeColor="text1"/>
         </w:rPr>
-        <w:t>AVALON_MM_SB</w:t>
+        <w:t>AVALON_MM_</w:t>
+      </w:r>
+      <w:r>
+        <w:rPr>
+          <w:rFonts w:ascii="Consolas" w:hAnsi="Consolas" w:cs="Consolas"/>
+          <w:color w:val="000000" w:themeColor="text1"/>
+        </w:rPr>
+        <w:t>VVC_</w:t>
+      </w:r>
+      <w:r>
+        <w:rPr>
+          <w:rFonts w:ascii="Consolas" w:hAnsi="Consolas" w:cs="Consolas"/>
+          <w:color w:val="000000" w:themeColor="text1"/>
+        </w:rPr>
+        <w:t>SB</w:t>
       </w:r>
       <w:r>
         <w:rPr>
@@ -17016,6 +18224,12 @@
         <w:rPr>
           <w:color w:val="000000" w:themeColor="text1"/>
         </w:rPr>
+        <w:t xml:space="preserve">VVC scoreboard </w:t>
+      </w:r>
+      <w:r>
+        <w:rPr>
+          <w:color w:val="000000" w:themeColor="text1"/>
+        </w:rPr>
         <w:t xml:space="preserve">using this </w:t>
       </w:r>
       <w:r>
@@ -17079,7 +18293,21 @@
         <w:rPr>
           <w:rFonts w:ascii="Courier New" w:hAnsi="Courier New" w:cs="Courier New"/>
         </w:rPr>
-        <w:t xml:space="preserve">  signal avalon_mm_if_1 : t_avalon_mm_if( address(C_ADDR_WIDTH-1 downto 0),</w:t>
+        <w:t xml:space="preserve">  signal avalon_mm_if_</w:t>
+      </w:r>
+      <w:proofErr w:type="gramStart"/>
+      <w:r>
+        <w:rPr>
+          <w:rFonts w:ascii="Courier New" w:hAnsi="Courier New" w:cs="Courier New"/>
+        </w:rPr>
+        <w:t>1 :</w:t>
+      </w:r>
+      <w:proofErr w:type="gramEnd"/>
+      <w:r>
+        <w:rPr>
+          <w:rFonts w:ascii="Courier New" w:hAnsi="Courier New" w:cs="Courier New"/>
+        </w:rPr>
+        <w:t xml:space="preserve"> t_avalon_mm_if( address(C_ADDR_WIDTH-1 downto 0),</w:t>
       </w:r>
     </w:p>
     <w:p>
@@ -17105,20 +18333,48 @@
         <w:rPr>
           <w:rFonts w:ascii="Courier New" w:hAnsi="Courier New" w:cs="Courier New"/>
         </w:rPr>
-        <w:t xml:space="preserve">                                          writedata(C_DATA_WIDTH-1 downto 0),</w:t>
+        <w:t xml:space="preserve">                                          </w:t>
       </w:r>
-    </w:p>
-    <w:p>
-      <w:pPr>
-        <w:rPr>
-          <w:rFonts w:ascii="Courier New" w:hAnsi="Courier New" w:cs="Courier New"/>
-        </w:rPr>
-      </w:pPr>
+      <w:proofErr w:type="gramStart"/>
       <w:r>
         <w:rPr>
           <w:rFonts w:ascii="Courier New" w:hAnsi="Courier New" w:cs="Courier New"/>
         </w:rPr>
-        <w:t xml:space="preserve">                                          readdata(C_DATA_WIDTH-1 downto 0)</w:t>
+        <w:t>writedata(</w:t>
+      </w:r>
+      <w:proofErr w:type="gramEnd"/>
+      <w:r>
+        <w:rPr>
+          <w:rFonts w:ascii="Courier New" w:hAnsi="Courier New" w:cs="Courier New"/>
+        </w:rPr>
+        <w:t>C_DATA_WIDTH-1 downto 0),</w:t>
+      </w:r>
+    </w:p>
+    <w:p>
+      <w:pPr>
+        <w:rPr>
+          <w:rFonts w:ascii="Courier New" w:hAnsi="Courier New" w:cs="Courier New"/>
+        </w:rPr>
+      </w:pPr>
+      <w:r>
+        <w:rPr>
+          <w:rFonts w:ascii="Courier New" w:hAnsi="Courier New" w:cs="Courier New"/>
+        </w:rPr>
+        <w:t xml:space="preserve">                                          </w:t>
+      </w:r>
+      <w:proofErr w:type="gramStart"/>
+      <w:r>
+        <w:rPr>
+          <w:rFonts w:ascii="Courier New" w:hAnsi="Courier New" w:cs="Courier New"/>
+        </w:rPr>
+        <w:t>readdata(</w:t>
+      </w:r>
+      <w:proofErr w:type="gramEnd"/>
+      <w:r>
+        <w:rPr>
+          <w:rFonts w:ascii="Courier New" w:hAnsi="Courier New" w:cs="Courier New"/>
+        </w:rPr>
+        <w:t>C_DATA_WIDTH-1 downto 0)</w:t>
       </w:r>
       <w:r>
         <w:rPr>
@@ -19486,7 +20742,7 @@
               <w:sz w:val="14"/>
               <w:lang w:val="en-US"/>
             </w:rPr>
-            <w:t>2020-03-29</w:t>
+            <w:t>2020-03-30</w:t>
           </w:r>
           <w:r>
             <w:rPr>

</xml_diff>

<commit_message>
BV_UVVM-914: updated VVC QRs Activity Watchdog section
</commit_message>
<xml_diff>
--- a/bitvis_vip_avalon_mm/doc/avalon_mm_vvc_QuickRef.docx
+++ b/bitvis_vip_avalon_mm/doc/avalon_mm_vvc_QuickRef.docx
@@ -19195,7 +19195,7 @@
         <w:rPr>
           <w:rFonts w:ascii="Verdana" w:hAnsi="Verdana"/>
         </w:rPr>
-        <w:t xml:space="preserve"> support an activity watchdog which monitors </w:t>
+        <w:t xml:space="preserve"> support a centralized </w:t>
       </w:r>
       <w:proofErr w:type="spellStart"/>
       <w:r>
@@ -19209,7 +19209,7 @@
         <w:rPr>
           <w:rFonts w:ascii="Verdana" w:hAnsi="Verdana"/>
         </w:rPr>
-        <w:t xml:space="preserve"> activity and will alert if no </w:t>
+        <w:t xml:space="preserve"> activity register which the activity watchdog uses to monitor the </w:t>
       </w:r>
       <w:proofErr w:type="spellStart"/>
       <w:r>
@@ -19223,7 +19223,7 @@
         <w:rPr>
           <w:rFonts w:ascii="Verdana" w:hAnsi="Verdana"/>
         </w:rPr>
-        <w:t xml:space="preserve"> activity is registered within a selected timeout value. The </w:t>
+        <w:t xml:space="preserve"> activities. The </w:t>
       </w:r>
       <w:proofErr w:type="spellStart"/>
       <w:r>
@@ -19237,41 +19237,91 @@
         <w:rPr>
           <w:rFonts w:ascii="Verdana" w:hAnsi="Verdana"/>
         </w:rPr>
-        <w:t xml:space="preserve"> will register their presence to the activity watchdog at start-up, and report when busy and not, using dedicated activity watchdog methods and triggering the </w:t>
+        <w:t xml:space="preserve"> will register their presence to the </w:t>
       </w:r>
       <w:proofErr w:type="spellStart"/>
       <w:r>
         <w:rPr>
           <w:rFonts w:ascii="Verdana" w:hAnsi="Verdana"/>
         </w:rPr>
-        <w:t>global_trigger</w:t>
+        <w:t>VVC</w:t>
       </w:r>
       <w:proofErr w:type="spellEnd"/>
       <w:r>
         <w:rPr>
           <w:rFonts w:ascii="Verdana" w:hAnsi="Verdana"/>
         </w:rPr>
-        <w:t>_</w:t>
-      </w:r>
+        <w:t xml:space="preserve"> activity register at start-up, and report when ACTIVE and INACTIVE, using dedicated </w:t>
+      </w:r>
+      <w:proofErr w:type="spellStart"/>
       <w:r>
         <w:rPr>
           <w:rFonts w:ascii="Verdana" w:hAnsi="Verdana"/>
         </w:rPr>
-        <w:t xml:space="preserve"> </w:t>
-      </w:r>
-      <w:proofErr w:type="spellStart"/>
+        <w:t>VVC</w:t>
+      </w:r>
+      <w:proofErr w:type="spellEnd"/>
       <w:r>
         <w:rPr>
           <w:rFonts w:ascii="Verdana" w:hAnsi="Verdana"/>
         </w:rPr>
-        <w:t>activity_watchdog</w:t>
-      </w:r>
-      <w:proofErr w:type="spellEnd"/>
+        <w:t xml:space="preserve"> activity register methods, and trigger the </w:t>
+      </w:r>
+      <w:proofErr w:type="spellStart"/>
       <w:r>
         <w:rPr>
           <w:rFonts w:ascii="Verdana" w:hAnsi="Verdana"/>
         </w:rPr>
-        <w:t xml:space="preserve"> signal, during simulations. </w:t>
+        <w:t>global_trigger_vvc_activity_register</w:t>
+      </w:r>
+      <w:proofErr w:type="spellEnd"/>
+      <w:r>
+        <w:rPr>
+          <w:rFonts w:ascii="Verdana" w:hAnsi="Verdana"/>
+        </w:rPr>
+        <w:t xml:space="preserve"> signal during simulations. The activity watchdog is continuously monitoring the </w:t>
+      </w:r>
+      <w:proofErr w:type="spellStart"/>
+      <w:r>
+        <w:rPr>
+          <w:rFonts w:ascii="Verdana" w:hAnsi="Verdana"/>
+        </w:rPr>
+        <w:t>VVC</w:t>
+      </w:r>
+      <w:proofErr w:type="spellEnd"/>
+      <w:r>
+        <w:rPr>
+          <w:rFonts w:ascii="Verdana" w:hAnsi="Verdana"/>
+        </w:rPr>
+        <w:t xml:space="preserve"> activity register for </w:t>
+      </w:r>
+      <w:proofErr w:type="spellStart"/>
+      <w:r>
+        <w:rPr>
+          <w:rFonts w:ascii="Verdana" w:hAnsi="Verdana"/>
+        </w:rPr>
+        <w:t>VVC</w:t>
+      </w:r>
+      <w:proofErr w:type="spellEnd"/>
+      <w:r>
+        <w:rPr>
+          <w:rFonts w:ascii="Verdana" w:hAnsi="Verdana"/>
+        </w:rPr>
+        <w:t xml:space="preserve"> inactivity and raises an alert if no </w:t>
+      </w:r>
+      <w:proofErr w:type="spellStart"/>
+      <w:r>
+        <w:rPr>
+          <w:rFonts w:ascii="Verdana" w:hAnsi="Verdana"/>
+        </w:rPr>
+        <w:t>VVC</w:t>
+      </w:r>
+      <w:proofErr w:type="spellEnd"/>
+      <w:r>
+        <w:rPr>
+          <w:rFonts w:ascii="Verdana" w:hAnsi="Verdana"/>
+        </w:rPr>
+        <w:t xml:space="preserve"> activity is registered within the specified timeout period.</w:t>
       </w:r>
       <w:r>
         <w:rPr>
@@ -19326,13 +19376,7 @@
         <w:rPr>
           <w:rFonts w:ascii="Consolas" w:hAnsi="Consolas"/>
         </w:rPr>
-        <w:t xml:space="preserve">, </w:t>
-      </w:r>
-      <w:r>
-        <w:rPr>
-          <w:rFonts w:ascii="Consolas" w:hAnsi="Consolas"/>
-        </w:rPr>
-        <w:t xml:space="preserve">timeout, </w:t>
+        <w:t>, timeout, [</w:t>
       </w:r>
       <w:proofErr w:type="spellStart"/>
       <w:r>
@@ -19346,7 +19390,7 @@
         <w:rPr>
           <w:rFonts w:ascii="Consolas" w:hAnsi="Consolas"/>
         </w:rPr>
-        <w:t xml:space="preserve">, </w:t>
+        <w:t>, [</w:t>
       </w:r>
       <w:proofErr w:type="spellStart"/>
       <w:r>
@@ -19360,7 +19404,7 @@
         <w:rPr>
           <w:rFonts w:ascii="Consolas" w:hAnsi="Consolas"/>
         </w:rPr>
-        <w:t>)</w:t>
+        <w:t>]])</w:t>
       </w:r>
       <w:r>
         <w:rPr>
@@ -19368,6 +19412,62 @@
         </w:rPr>
         <w:t xml:space="preserve"> in the testbench to start using the activity watchdog. </w:t>
       </w:r>
+      <w:r>
+        <w:rPr>
+          <w:rFonts w:ascii="Verdana" w:hAnsi="Verdana"/>
+        </w:rPr>
+        <w:br/>
+        <w:t xml:space="preserve">Note that setting the exact number of expected </w:t>
+      </w:r>
+      <w:proofErr w:type="spellStart"/>
+      <w:r>
+        <w:rPr>
+          <w:rFonts w:ascii="Verdana" w:hAnsi="Verdana"/>
+        </w:rPr>
+        <w:t>VVCs</w:t>
+      </w:r>
+      <w:proofErr w:type="spellEnd"/>
+      <w:r>
+        <w:rPr>
+          <w:rFonts w:ascii="Verdana" w:hAnsi="Verdana"/>
+        </w:rPr>
+        <w:t xml:space="preserve"> in the </w:t>
+      </w:r>
+      <w:proofErr w:type="spellStart"/>
+      <w:r>
+        <w:rPr>
+          <w:rFonts w:ascii="Verdana" w:hAnsi="Verdana"/>
+        </w:rPr>
+        <w:t>VVC</w:t>
+      </w:r>
+      <w:proofErr w:type="spellEnd"/>
+      <w:r>
+        <w:rPr>
+          <w:rFonts w:ascii="Verdana" w:hAnsi="Verdana"/>
+        </w:rPr>
+        <w:t xml:space="preserve"> activity register can be omitted by setting </w:t>
+      </w:r>
+      <w:proofErr w:type="spellStart"/>
+      <w:r>
+        <w:rPr>
+          <w:rFonts w:ascii="Consolas" w:hAnsi="Consolas" w:cs="Consolas"/>
+        </w:rPr>
+        <w:t>num_exp_vvc</w:t>
+      </w:r>
+      <w:proofErr w:type="spellEnd"/>
+      <w:r>
+        <w:rPr>
+          <w:rFonts w:ascii="Verdana" w:hAnsi="Verdana"/>
+        </w:rPr>
+        <w:t xml:space="preserve"> = 0.</w:t>
+      </w:r>
+    </w:p>
+    <w:p>
+      <w:pPr>
+        <w:rPr>
+          <w:rFonts w:ascii="Verdana" w:hAnsi="Verdana"/>
+        </w:rPr>
+      </w:pPr>
       <w:r>
         <w:rPr>
           <w:rFonts w:ascii="Verdana" w:hAnsi="Verdana"/>
@@ -19417,14 +19517,6 @@
         </w:rPr>
         <w:t xml:space="preserve"> Framework doc folder.</w:t>
       </w:r>
-    </w:p>
-    <w:p>
-      <w:pPr>
-        <w:rPr>
-          <w:rFonts w:ascii="Verdana" w:hAnsi="Verdana"/>
-          <w:szCs w:val="18"/>
-        </w:rPr>
-      </w:pPr>
     </w:p>
     <w:p>
       <w:pPr>
@@ -21126,14 +21218,7 @@
           <w:b/>
           <w:szCs w:val="16"/>
         </w:rPr>
-        <w:t>transaction_info.</w:t>
-      </w:r>
-      <w:r>
-        <w:rPr>
-          <w:b/>
-          <w:szCs w:val="16"/>
-        </w:rPr>
-        <w:t>s</w:t>
+        <w:t>transaction_info.s</w:t>
       </w:r>
       <w:r>
         <w:rPr>
@@ -23041,21 +23126,7 @@
         <w:rPr>
           <w:rFonts w:ascii="Courier New" w:hAnsi="Courier New" w:cs="Courier New"/>
         </w:rPr>
-        <w:t xml:space="preserve">/8)-1 </w:t>
-      </w:r>
-      <w:proofErr w:type="spellStart"/>
-      <w:r>
-        <w:rPr>
-          <w:rFonts w:ascii="Courier New" w:hAnsi="Courier New" w:cs="Courier New"/>
-        </w:rPr>
-        <w:t>downto</w:t>
-      </w:r>
-      <w:proofErr w:type="spellEnd"/>
-      <w:r>
-        <w:rPr>
-          <w:rFonts w:ascii="Courier New" w:hAnsi="Courier New" w:cs="Courier New"/>
-        </w:rPr>
-        <w:t xml:space="preserve"> 0),</w:t>
+        <w:t>/8)-1 downto 0),</w:t>
       </w:r>
     </w:p>
     <w:p>
@@ -23090,21 +23161,7 @@
         <w:rPr>
           <w:rFonts w:ascii="Courier New" w:hAnsi="Courier New" w:cs="Courier New"/>
         </w:rPr>
-        <w:t xml:space="preserve">C_DATA_WIDTH-1 </w:t>
-      </w:r>
-      <w:proofErr w:type="spellStart"/>
-      <w:r>
-        <w:rPr>
-          <w:rFonts w:ascii="Courier New" w:hAnsi="Courier New" w:cs="Courier New"/>
-        </w:rPr>
-        <w:t>downto</w:t>
-      </w:r>
-      <w:proofErr w:type="spellEnd"/>
-      <w:r>
-        <w:rPr>
-          <w:rFonts w:ascii="Courier New" w:hAnsi="Courier New" w:cs="Courier New"/>
-        </w:rPr>
-        <w:t xml:space="preserve"> 0),</w:t>
+        <w:t>C_DATA_WIDTH-1 downto 0),</w:t>
       </w:r>
     </w:p>
     <w:p>
@@ -23139,21 +23196,7 @@
         <w:rPr>
           <w:rFonts w:ascii="Courier New" w:hAnsi="Courier New" w:cs="Courier New"/>
         </w:rPr>
-        <w:t xml:space="preserve">C_DATA_WIDTH-1 </w:t>
-      </w:r>
-      <w:proofErr w:type="spellStart"/>
-      <w:r>
-        <w:rPr>
-          <w:rFonts w:ascii="Courier New" w:hAnsi="Courier New" w:cs="Courier New"/>
-        </w:rPr>
-        <w:t>downto</w:t>
-      </w:r>
-      <w:proofErr w:type="spellEnd"/>
-      <w:r>
-        <w:rPr>
-          <w:rFonts w:ascii="Courier New" w:hAnsi="Courier New" w:cs="Courier New"/>
-        </w:rPr>
-        <w:t xml:space="preserve"> 0)</w:t>
+        <w:t>C_DATA_WIDTH-1 downto 0)</w:t>
       </w:r>
       <w:r>
         <w:rPr>
@@ -25898,7 +25941,7 @@
               <w:sz w:val="14"/>
               <w:lang w:val="en-US"/>
             </w:rPr>
-            <w:t>2020-05-04</w:t>
+            <w:t>2020-05-08</w:t>
           </w:r>
           <w:r>
             <w:rPr>

</xml_diff>